<commit_message>
Removed files from "freeze" folder and re-rendered - will this fix publish issue?
</commit_message>
<xml_diff>
--- a/_manuscript/index.docx
+++ b/_manuscript/index.docx
@@ -1398,7 +1398,16 @@
         <w:pStyle w:val="FirstParagraph"/>
       </w:pPr>
       <w:r>
-        <w:t xml:space="preserve">Face recognition is an extraordinary human skill. This unique ability is the foundation of our social behaviour as it helps us identify others and interpret important social cues, such as mood and focus of attention (Burton et al., 2015; Mohr et al., 2018). It has been estimated that we spend 20</w:t>
+        <w:t xml:space="preserve">Face recognition is an extraordinary human skill. This unique ability is the foundation of our social behaviour; it helps us identify others and interpret important social cues, such as mood and focus of attention</w:t>
+      </w:r>
+      <w:r>
+        <w:t xml:space="preserve"> </w:t>
+      </w:r>
+      <w:r>
+        <w:t xml:space="preserve">(Burton et al., 2015; Mohr et al., 2018)</w:t>
+      </w:r>
+      <w:r>
+        <w:t xml:space="preserve">. It has been estimated that we spend 20</w:t>
       </w:r>
       <m:oMath/>
       <w:r>
@@ -1414,7 +1423,7 @@
         <w:t xml:space="preserve">(Jenkins et al., 2018; Oruc et al., 2019)</w:t>
       </w:r>
       <w:r>
-        <w:t xml:space="preserve">. For most of us, the ability to recognise and recall identity-specific information for other individuals appears to occur almost effortlessly, with studies demonstrating that we can recognise a familiar face as quickly as 360ms</w:t>
+        <w:t xml:space="preserve">. For most of us, the ability to recognise and recall identity-specific information for other individuals appears to occur almost effortlessly, with studies demonstrating that we can recognise a familiar face as quickly as 360 ms</w:t>
       </w:r>
       <w:r>
         <w:t xml:space="preserve"> </w:t>
@@ -1423,7 +1432,7 @@
         <w:t xml:space="preserve">(Besson et al., 2016; Blauch et al., 2021; Oruc et al., 2019; Ramon &amp; Belle, 2016)</w:t>
       </w:r>
       <w:r>
-        <w:t xml:space="preserve">. The efficiency with which humans can discriminate within a relatively homogenous visual category, under constantly changing viewing conditions, has earned us the reputation for being face experts</w:t>
+        <w:t xml:space="preserve">. The efficiency with which humans can discriminate within a relatively homogeneous visual category, under constantly changing viewing conditions, has earned us the reputation for being face experts</w:t>
       </w:r>
       <w:r>
         <w:t xml:space="preserve"> </w:t>
@@ -4008,7 +4017,7 @@
     <w:bookmarkEnd w:id="59"/>
     <w:bookmarkEnd w:id="60"/>
     <w:bookmarkEnd w:id="61"/>
-    <w:bookmarkStart w:id="204" w:name="discussion"/>
+    <w:bookmarkStart w:id="202" w:name="discussion"/>
     <w:p>
       <w:pPr>
         <w:pStyle w:val="Heading1"/>
@@ -4332,32 +4341,6 @@
         <w:t xml:space="preserve">Importantly, the data revealed that recognition times were substantially shorter than reaction times for each condition. For example, on average, participants recognised (processed) upright familiar faces within 43.8ms but required 547ms to respond (process + decision + motor response) to the target face. These findings have important implications for future research designs, as they suggest that reaction times may be underestimating face recognition performance. Reaction times were longer for inverted faces compared to upright faces, however, the data did not reveal the interaction observed in the recognition time data, as there was no significant difference in the face inversion effect between conditions. Thus, recognition time seems to be a more sensitive measure of familiarity effects in face recognition.</w:t>
       </w:r>
     </w:p>
-    <w:p>
-      <w:pPr>
-        <w:pStyle w:val="BodyText"/>
-      </w:pPr>
-      <w:r>
-        <w:t xml:space="preserve">Recognition times for the experimenter’s face were not significantly different between previously unknown and previously known participants, conflicting with the research of</w:t>
-      </w:r>
-      <w:r>
-        <w:t xml:space="preserve"> </w:t>
-      </w:r>
-      <w:r>
-        <w:t xml:space="preserve">Ambrus et al. (2021)</w:t>
-      </w:r>
-      <w:r>
-        <w:t xml:space="preserve">, who found that personal familiarisation, compared to famous faces, led to more robust face representations and enhanced recognition performance. Instead, results align with research suggesting that strong visual representations for faces can be established even when a face is only recently learned, as participants who were previously unknown to the experimenter were able to recognise the experimenter’s face faster than unfamiliar faces</w:t>
-      </w:r>
-      <w:r>
-        <w:t xml:space="preserve"> </w:t>
-      </w:r>
-      <w:r>
-        <w:t xml:space="preserve">(Dowsett et al., 2016; Kramer et al., 2018; Murphy et al., 2015)</w:t>
-      </w:r>
-      <w:r>
-        <w:t xml:space="preserve">.</w:t>
-      </w:r>
-    </w:p>
     <w:bookmarkEnd w:id="64"/>
     <w:bookmarkStart w:id="65" w:name="limitations-and-future-directions"/>
     <w:p>
@@ -4448,7 +4431,7 @@
       </w:r>
     </w:p>
     <w:bookmarkEnd w:id="65"/>
-    <w:bookmarkStart w:id="203" w:name="conclusion"/>
+    <w:bookmarkStart w:id="201" w:name="conclusion"/>
     <w:p>
       <w:pPr>
         <w:pStyle w:val="Heading2"/>
@@ -4465,7 +4448,7 @@
         <w:t xml:space="preserve">Overall, the findings of the present study demonstrate the familiarity advantage in face recognition. We provide strong evidence in support of distinct perceptual processing at different levels of familiarity, as demonstrated by faster recognition times for both the self-face and familiar face compared to unfamiliar faces. The self-face appears to be processed differently to other familiar faces, validating the self-face as an important inclusion in face studies seeking to understand the familiarity effect in face recognition. The staircase procedure provided a unique insight into processing time, highlighting the potential underestimation of face recognition ability in the literature. The finding that face inversion is less disruptive to the processing of more familiar faces is further evidence of distinct perceptual processes and challenges the widely held view that faces are processed holistically. We recommend further exploration of the effects of inversion at different levels of familiarity, to enhance understanding of perceptual processing distinctions, and identify implications for holistic and featural processing theories.</w:t>
       </w:r>
     </w:p>
-    <w:bookmarkStart w:id="202" w:name="refs"/>
+    <w:bookmarkStart w:id="200" w:name="refs"/>
     <w:bookmarkStart w:id="67" w:name="ref-abudarham2019a"/>
     <w:p>
       <w:pPr>
@@ -4654,23 +4637,23 @@
       </w:hyperlink>
     </w:p>
     <w:bookmarkEnd w:id="73"/>
-    <w:bookmarkStart w:id="75" w:name="ref-ambrus2021a"/>
+    <w:bookmarkStart w:id="75" w:name="ref-besson2016a"/>
     <w:p>
       <w:pPr>
         <w:pStyle w:val="Bibliography"/>
       </w:pPr>
       <w:r>
-        <w:t xml:space="preserve">Ambrus, G. G., Eick, C. M., Kaiser, D., &amp; Kovacs, G. (2021). Getting to know you: Emerging neural representations during face familiarisation.</w:t>
-      </w:r>
-      <w:r>
-        <w:t xml:space="preserve"> </w:t>
-      </w:r>
-      <w:r>
-        <w:rPr>
-          <w:iCs/>
-          <w:i/>
-        </w:rPr>
-        <w:t xml:space="preserve">The Journal of Neuroscience</w:t>
+        <w:t xml:space="preserve">Besson, G., Barragan-Jason, G., Fabre-Thorpe, M., Puma, S., Ceccaldi, M., &amp; Barbeau, E. J. (2016). From face processing to face recognition: Comparing three different processing levels.</w:t>
+      </w:r>
+      <w:r>
+        <w:t xml:space="preserve"> </w:t>
+      </w:r>
+      <w:r>
+        <w:rPr>
+          <w:iCs/>
+          <w:i/>
+        </w:rPr>
+        <w:t xml:space="preserve">Cognition</w:t>
       </w:r>
       <w:r>
         <w:t xml:space="preserve">,</w:t>
@@ -4683,62 +4666,15 @@
           <w:iCs/>
           <w:i/>
         </w:rPr>
-        <w:t xml:space="preserve">41</w:t>
-      </w:r>
-      <w:r>
-        <w:t xml:space="preserve">(26), 5687–5698.</w:t>
+        <w:t xml:space="preserve">158</w:t>
+      </w:r>
+      <w:r>
+        <w:t xml:space="preserve">, 33–43.</w:t>
       </w:r>
       <w:r>
         <w:t xml:space="preserve"> </w:t>
       </w:r>
       <w:hyperlink r:id="rId74">
-        <w:r>
-          <w:rPr>
-            <w:rStyle w:val="Hyperlink"/>
-          </w:rPr>
-          <w:t xml:space="preserve">https://doi.org/10.1523/JNEUROSCI.2466-20.2021</w:t>
-        </w:r>
-      </w:hyperlink>
-    </w:p>
-    <w:bookmarkEnd w:id="75"/>
-    <w:bookmarkStart w:id="77" w:name="ref-besson2016a"/>
-    <w:p>
-      <w:pPr>
-        <w:pStyle w:val="Bibliography"/>
-      </w:pPr>
-      <w:r>
-        <w:t xml:space="preserve">Besson, G., Barragan-Jason, G., Fabre-Thorpe, M., Puma, S., Ceccaldi, M., &amp; Barbeau, E. J. (2016). From face processing to face recognition: Comparing three different processing levels.</w:t>
-      </w:r>
-      <w:r>
-        <w:t xml:space="preserve"> </w:t>
-      </w:r>
-      <w:r>
-        <w:rPr>
-          <w:iCs/>
-          <w:i/>
-        </w:rPr>
-        <w:t xml:space="preserve">Cognition</w:t>
-      </w:r>
-      <w:r>
-        <w:t xml:space="preserve">,</w:t>
-      </w:r>
-      <w:r>
-        <w:t xml:space="preserve"> </w:t>
-      </w:r>
-      <w:r>
-        <w:rPr>
-          <w:iCs/>
-          <w:i/>
-        </w:rPr>
-        <w:t xml:space="preserve">158</w:t>
-      </w:r>
-      <w:r>
-        <w:t xml:space="preserve">, 33–43.</w:t>
-      </w:r>
-      <w:r>
-        <w:t xml:space="preserve"> </w:t>
-      </w:r>
-      <w:hyperlink r:id="rId76">
         <w:r>
           <w:rPr>
             <w:rStyle w:val="Hyperlink"/>
@@ -4747,8 +4683,8 @@
         </w:r>
       </w:hyperlink>
     </w:p>
-    <w:bookmarkEnd w:id="77"/>
-    <w:bookmarkStart w:id="79" w:name="ref-blauch2021a"/>
+    <w:bookmarkEnd w:id="75"/>
+    <w:bookmarkStart w:id="77" w:name="ref-blauch2021a"/>
     <w:p>
       <w:pPr>
         <w:pStyle w:val="Bibliography"/>
@@ -4785,7 +4721,7 @@
       <w:r>
         <w:t xml:space="preserve"> </w:t>
       </w:r>
-      <w:hyperlink r:id="rId78">
+      <w:hyperlink r:id="rId76">
         <w:r>
           <w:rPr>
             <w:rStyle w:val="Hyperlink"/>
@@ -4794,8 +4730,8 @@
         </w:r>
       </w:hyperlink>
     </w:p>
-    <w:bookmarkEnd w:id="79"/>
-    <w:bookmarkStart w:id="81" w:name="ref-bortolon2017a"/>
+    <w:bookmarkEnd w:id="77"/>
+    <w:bookmarkStart w:id="79" w:name="ref-bortolon2017a"/>
     <w:p>
       <w:pPr>
         <w:pStyle w:val="Bibliography"/>
@@ -4832,7 +4768,7 @@
       <w:r>
         <w:t xml:space="preserve"> </w:t>
       </w:r>
-      <w:hyperlink r:id="rId80">
+      <w:hyperlink r:id="rId78">
         <w:r>
           <w:rPr>
             <w:rStyle w:val="Hyperlink"/>
@@ -4841,8 +4777,8 @@
         </w:r>
       </w:hyperlink>
     </w:p>
-    <w:bookmarkEnd w:id="81"/>
-    <w:bookmarkStart w:id="83" w:name="ref-bortolon2018a"/>
+    <w:bookmarkEnd w:id="79"/>
+    <w:bookmarkStart w:id="81" w:name="ref-bortolon2018a"/>
     <w:p>
       <w:pPr>
         <w:pStyle w:val="Bibliography"/>
@@ -4879,7 +4815,7 @@
       <w:r>
         <w:t xml:space="preserve"> </w:t>
       </w:r>
-      <w:hyperlink r:id="rId82">
+      <w:hyperlink r:id="rId80">
         <w:r>
           <w:rPr>
             <w:rStyle w:val="Hyperlink"/>
@@ -4888,8 +4824,8 @@
         </w:r>
       </w:hyperlink>
     </w:p>
-    <w:bookmarkEnd w:id="83"/>
-    <w:bookmarkStart w:id="85" w:name="ref-burton2013a"/>
+    <w:bookmarkEnd w:id="81"/>
+    <w:bookmarkStart w:id="83" w:name="ref-burton2013a"/>
     <w:p>
       <w:pPr>
         <w:pStyle w:val="Bibliography"/>
@@ -4926,7 +4862,7 @@
       <w:r>
         <w:t xml:space="preserve"> </w:t>
       </w:r>
-      <w:hyperlink r:id="rId84">
+      <w:hyperlink r:id="rId82">
         <w:r>
           <w:rPr>
             <w:rStyle w:val="Hyperlink"/>
@@ -4935,8 +4871,8 @@
         </w:r>
       </w:hyperlink>
     </w:p>
-    <w:bookmarkEnd w:id="85"/>
-    <w:bookmarkStart w:id="87" w:name="ref-burton2011a"/>
+    <w:bookmarkEnd w:id="83"/>
+    <w:bookmarkStart w:id="85" w:name="ref-burton2011a"/>
     <w:p>
       <w:pPr>
         <w:pStyle w:val="Bibliography"/>
@@ -4973,7 +4909,7 @@
       <w:r>
         <w:t xml:space="preserve"> </w:t>
       </w:r>
-      <w:hyperlink r:id="rId86">
+      <w:hyperlink r:id="rId84">
         <w:r>
           <w:rPr>
             <w:rStyle w:val="Hyperlink"/>
@@ -4982,8 +4918,8 @@
         </w:r>
       </w:hyperlink>
     </w:p>
-    <w:bookmarkEnd w:id="87"/>
-    <w:bookmarkStart w:id="89" w:name="ref-burton2016a"/>
+    <w:bookmarkEnd w:id="85"/>
+    <w:bookmarkStart w:id="87" w:name="ref-burton2016a"/>
     <w:p>
       <w:pPr>
         <w:pStyle w:val="Bibliography"/>
@@ -5020,7 +4956,7 @@
       <w:r>
         <w:t xml:space="preserve"> </w:t>
       </w:r>
-      <w:hyperlink r:id="rId88">
+      <w:hyperlink r:id="rId86">
         <w:r>
           <w:rPr>
             <w:rStyle w:val="Hyperlink"/>
@@ -5029,8 +4965,8 @@
         </w:r>
       </w:hyperlink>
     </w:p>
-    <w:bookmarkEnd w:id="89"/>
-    <w:bookmarkStart w:id="91" w:name="ref-burton2015a"/>
+    <w:bookmarkEnd w:id="87"/>
+    <w:bookmarkStart w:id="89" w:name="ref-burton2015a"/>
     <w:p>
       <w:pPr>
         <w:pStyle w:val="Bibliography"/>
@@ -5067,7 +5003,7 @@
       <w:r>
         <w:t xml:space="preserve"> </w:t>
       </w:r>
-      <w:hyperlink r:id="rId90">
+      <w:hyperlink r:id="rId88">
         <w:r>
           <w:rPr>
             <w:rStyle w:val="Hyperlink"/>
@@ -5076,8 +5012,8 @@
         </w:r>
       </w:hyperlink>
     </w:p>
-    <w:bookmarkEnd w:id="91"/>
-    <w:bookmarkStart w:id="93" w:name="ref-burton1999a"/>
+    <w:bookmarkEnd w:id="89"/>
+    <w:bookmarkStart w:id="91" w:name="ref-burton1999a"/>
     <w:p>
       <w:pPr>
         <w:pStyle w:val="Bibliography"/>
@@ -5114,7 +5050,7 @@
       <w:r>
         <w:t xml:space="preserve"> </w:t>
       </w:r>
-      <w:hyperlink r:id="rId92">
+      <w:hyperlink r:id="rId90">
         <w:r>
           <w:rPr>
             <w:rStyle w:val="Hyperlink"/>
@@ -5123,8 +5059,8 @@
         </w:r>
       </w:hyperlink>
     </w:p>
-    <w:bookmarkEnd w:id="93"/>
-    <w:bookmarkStart w:id="95" w:name="ref-caharel2014a"/>
+    <w:bookmarkEnd w:id="91"/>
+    <w:bookmarkStart w:id="93" w:name="ref-caharel2014a"/>
     <w:p>
       <w:pPr>
         <w:pStyle w:val="Bibliography"/>
@@ -5161,7 +5097,7 @@
       <w:r>
         <w:t xml:space="preserve"> </w:t>
       </w:r>
-      <w:hyperlink r:id="rId94">
+      <w:hyperlink r:id="rId92">
         <w:r>
           <w:rPr>
             <w:rStyle w:val="Hyperlink"/>
@@ -5170,8 +5106,8 @@
         </w:r>
       </w:hyperlink>
     </w:p>
-    <w:bookmarkEnd w:id="95"/>
-    <w:bookmarkStart w:id="97" w:name="ref-caharel2021a"/>
+    <w:bookmarkEnd w:id="93"/>
+    <w:bookmarkStart w:id="95" w:name="ref-caharel2021a"/>
     <w:p>
       <w:pPr>
         <w:pStyle w:val="Bibliography"/>
@@ -5208,7 +5144,7 @@
       <w:r>
         <w:t xml:space="preserve"> </w:t>
       </w:r>
-      <w:hyperlink r:id="rId96">
+      <w:hyperlink r:id="rId94">
         <w:r>
           <w:rPr>
             <w:rStyle w:val="Hyperlink"/>
@@ -5217,8 +5153,8 @@
         </w:r>
       </w:hyperlink>
     </w:p>
-    <w:bookmarkEnd w:id="97"/>
-    <w:bookmarkStart w:id="98" w:name="ref-campbell2020a"/>
+    <w:bookmarkEnd w:id="95"/>
+    <w:bookmarkStart w:id="96" w:name="ref-campbell2020a"/>
     <w:p>
       <w:pPr>
         <w:pStyle w:val="Bibliography"/>
@@ -5253,8 +5189,8 @@
         <w:t xml:space="preserve">, 1–12.</w:t>
       </w:r>
     </w:p>
-    <w:bookmarkEnd w:id="98"/>
-    <w:bookmarkStart w:id="100" w:name="ref-campbell2021a"/>
+    <w:bookmarkEnd w:id="96"/>
+    <w:bookmarkStart w:id="98" w:name="ref-campbell2021a"/>
     <w:p>
       <w:pPr>
         <w:pStyle w:val="Bibliography"/>
@@ -5291,7 +5227,7 @@
       <w:r>
         <w:t xml:space="preserve"> </w:t>
       </w:r>
-      <w:hyperlink r:id="rId99">
+      <w:hyperlink r:id="rId97">
         <w:r>
           <w:rPr>
             <w:rStyle w:val="Hyperlink"/>
@@ -5300,8 +5236,8 @@
         </w:r>
       </w:hyperlink>
     </w:p>
-    <w:bookmarkEnd w:id="100"/>
-    <w:bookmarkStart w:id="102" w:name="ref-cloutier2011a"/>
+    <w:bookmarkEnd w:id="98"/>
+    <w:bookmarkStart w:id="100" w:name="ref-cloutier2011a"/>
     <w:p>
       <w:pPr>
         <w:pStyle w:val="Bibliography"/>
@@ -5338,7 +5274,7 @@
       <w:r>
         <w:t xml:space="preserve"> </w:t>
       </w:r>
-      <w:hyperlink r:id="rId101">
+      <w:hyperlink r:id="rId99">
         <w:r>
           <w:rPr>
             <w:rStyle w:val="Hyperlink"/>
@@ -5347,8 +5283,8 @@
         </w:r>
       </w:hyperlink>
     </w:p>
-    <w:bookmarkEnd w:id="102"/>
-    <w:bookmarkStart w:id="104" w:name="ref-collins2018a"/>
+    <w:bookmarkEnd w:id="100"/>
+    <w:bookmarkStart w:id="102" w:name="ref-collins2018a"/>
     <w:p>
       <w:pPr>
         <w:pStyle w:val="Bibliography"/>
@@ -5385,7 +5321,7 @@
       <w:r>
         <w:t xml:space="preserve"> </w:t>
       </w:r>
-      <w:hyperlink r:id="rId103">
+      <w:hyperlink r:id="rId101">
         <w:r>
           <w:rPr>
             <w:rStyle w:val="Hyperlink"/>
@@ -5394,8 +5330,8 @@
         </w:r>
       </w:hyperlink>
     </w:p>
-    <w:bookmarkEnd w:id="104"/>
-    <w:bookmarkStart w:id="106" w:name="ref-dobs2019a"/>
+    <w:bookmarkEnd w:id="102"/>
+    <w:bookmarkStart w:id="104" w:name="ref-dobs2019a"/>
     <w:p>
       <w:pPr>
         <w:pStyle w:val="Bibliography"/>
@@ -5432,7 +5368,7 @@
       <w:r>
         <w:t xml:space="preserve"> </w:t>
       </w:r>
-      <w:hyperlink r:id="rId105">
+      <w:hyperlink r:id="rId103">
         <w:r>
           <w:rPr>
             <w:rStyle w:val="Hyperlink"/>
@@ -5441,8 +5377,8 @@
         </w:r>
       </w:hyperlink>
     </w:p>
-    <w:bookmarkEnd w:id="106"/>
-    <w:bookmarkStart w:id="108" w:name="ref-dowsett2016a"/>
+    <w:bookmarkEnd w:id="104"/>
+    <w:bookmarkStart w:id="106" w:name="ref-dowsett2016a"/>
     <w:p>
       <w:pPr>
         <w:pStyle w:val="Bibliography"/>
@@ -5479,7 +5415,7 @@
       <w:r>
         <w:t xml:space="preserve"> </w:t>
       </w:r>
-      <w:hyperlink r:id="rId107">
+      <w:hyperlink r:id="rId105">
         <w:r>
           <w:rPr>
             <w:rStyle w:val="Hyperlink"/>
@@ -5488,8 +5424,8 @@
         </w:r>
       </w:hyperlink>
     </w:p>
-    <w:bookmarkEnd w:id="108"/>
-    <w:bookmarkStart w:id="110" w:name="ref-faul2009a"/>
+    <w:bookmarkEnd w:id="106"/>
+    <w:bookmarkStart w:id="108" w:name="ref-faul2009a"/>
     <w:p>
       <w:pPr>
         <w:pStyle w:val="Bibliography"/>
@@ -5526,7 +5462,7 @@
       <w:r>
         <w:t xml:space="preserve"> </w:t>
       </w:r>
-      <w:hyperlink r:id="rId109">
+      <w:hyperlink r:id="rId107">
         <w:r>
           <w:rPr>
             <w:rStyle w:val="Hyperlink"/>
@@ -5535,8 +5471,8 @@
         </w:r>
       </w:hyperlink>
     </w:p>
-    <w:bookmarkEnd w:id="110"/>
-    <w:bookmarkStart w:id="112" w:name="ref-felisberti2014a"/>
+    <w:bookmarkEnd w:id="108"/>
+    <w:bookmarkStart w:id="110" w:name="ref-felisberti2014a"/>
     <w:p>
       <w:pPr>
         <w:pStyle w:val="Bibliography"/>
@@ -5573,7 +5509,7 @@
       <w:r>
         <w:t xml:space="preserve"> </w:t>
       </w:r>
-      <w:hyperlink r:id="rId111">
+      <w:hyperlink r:id="rId109">
         <w:r>
           <w:rPr>
             <w:rStyle w:val="Hyperlink"/>
@@ -5582,8 +5518,8 @@
         </w:r>
       </w:hyperlink>
     </w:p>
-    <w:bookmarkEnd w:id="112"/>
-    <w:bookmarkStart w:id="114" w:name="ref-gerlach2022a"/>
+    <w:bookmarkEnd w:id="110"/>
+    <w:bookmarkStart w:id="112" w:name="ref-gerlach2022a"/>
     <w:p>
       <w:pPr>
         <w:pStyle w:val="Bibliography"/>
@@ -5620,7 +5556,7 @@
       <w:r>
         <w:t xml:space="preserve"> </w:t>
       </w:r>
-      <w:hyperlink r:id="rId113">
+      <w:hyperlink r:id="rId111">
         <w:r>
           <w:rPr>
             <w:rStyle w:val="Hyperlink"/>
@@ -5629,8 +5565,8 @@
         </w:r>
       </w:hyperlink>
     </w:p>
-    <w:bookmarkEnd w:id="114"/>
-    <w:bookmarkStart w:id="116" w:name="ref-hancock2000a"/>
+    <w:bookmarkEnd w:id="112"/>
+    <w:bookmarkStart w:id="114" w:name="ref-hancock2000a"/>
     <w:p>
       <w:pPr>
         <w:pStyle w:val="Bibliography"/>
@@ -5667,7 +5603,7 @@
       <w:r>
         <w:t xml:space="preserve"> </w:t>
       </w:r>
-      <w:hyperlink r:id="rId115">
+      <w:hyperlink r:id="rId113">
         <w:r>
           <w:rPr>
             <w:rStyle w:val="Hyperlink"/>
@@ -5676,8 +5612,8 @@
         </w:r>
       </w:hyperlink>
     </w:p>
-    <w:bookmarkEnd w:id="116"/>
-    <w:bookmarkStart w:id="118" w:name="ref-herlitz2013a"/>
+    <w:bookmarkEnd w:id="114"/>
+    <w:bookmarkStart w:id="116" w:name="ref-herlitz2013a"/>
     <w:p>
       <w:pPr>
         <w:pStyle w:val="Bibliography"/>
@@ -5714,7 +5650,7 @@
       <w:r>
         <w:t xml:space="preserve"> </w:t>
       </w:r>
-      <w:hyperlink r:id="rId117">
+      <w:hyperlink r:id="rId115">
         <w:r>
           <w:rPr>
             <w:rStyle w:val="Hyperlink"/>
@@ -5723,8 +5659,8 @@
         </w:r>
       </w:hyperlink>
     </w:p>
-    <w:bookmarkEnd w:id="118"/>
-    <w:bookmarkStart w:id="120" w:name="ref-jenkins2018a"/>
+    <w:bookmarkEnd w:id="116"/>
+    <w:bookmarkStart w:id="118" w:name="ref-jenkins2018a"/>
     <w:p>
       <w:pPr>
         <w:pStyle w:val="Bibliography"/>
@@ -5761,7 +5697,7 @@
       <w:r>
         <w:t xml:space="preserve"> </w:t>
       </w:r>
-      <w:hyperlink r:id="rId119">
+      <w:hyperlink r:id="rId117">
         <w:r>
           <w:rPr>
             <w:rStyle w:val="Hyperlink"/>
@@ -5770,8 +5706,8 @@
         </w:r>
       </w:hyperlink>
     </w:p>
-    <w:bookmarkEnd w:id="120"/>
-    <w:bookmarkStart w:id="122" w:name="ref-jenkins2011a"/>
+    <w:bookmarkEnd w:id="118"/>
+    <w:bookmarkStart w:id="120" w:name="ref-jenkins2011a"/>
     <w:p>
       <w:pPr>
         <w:pStyle w:val="Bibliography"/>
@@ -5808,7 +5744,7 @@
       <w:r>
         <w:t xml:space="preserve"> </w:t>
       </w:r>
-      <w:hyperlink r:id="rId121">
+      <w:hyperlink r:id="rId119">
         <w:r>
           <w:rPr>
             <w:rStyle w:val="Hyperlink"/>
@@ -5817,8 +5753,8 @@
         </w:r>
       </w:hyperlink>
     </w:p>
-    <w:bookmarkEnd w:id="122"/>
-    <w:bookmarkStart w:id="124" w:name="ref-karimi-rouzbahani2021a"/>
+    <w:bookmarkEnd w:id="120"/>
+    <w:bookmarkStart w:id="122" w:name="ref-karimi-rouzbahani2021a"/>
     <w:p>
       <w:pPr>
         <w:pStyle w:val="Bibliography"/>
@@ -5855,7 +5791,7 @@
       <w:r>
         <w:t xml:space="preserve"> </w:t>
       </w:r>
-      <w:hyperlink r:id="rId123">
+      <w:hyperlink r:id="rId121">
         <w:r>
           <w:rPr>
             <w:rStyle w:val="Hyperlink"/>
@@ -5864,8 +5800,8 @@
         </w:r>
       </w:hyperlink>
     </w:p>
-    <w:bookmarkEnd w:id="124"/>
-    <w:bookmarkStart w:id="126" w:name="ref-keyes2012a"/>
+    <w:bookmarkEnd w:id="122"/>
+    <w:bookmarkStart w:id="124" w:name="ref-keyes2012a"/>
     <w:p>
       <w:pPr>
         <w:pStyle w:val="Bibliography"/>
@@ -5902,7 +5838,7 @@
       <w:r>
         <w:t xml:space="preserve"> </w:t>
       </w:r>
-      <w:hyperlink r:id="rId125">
+      <w:hyperlink r:id="rId123">
         <w:r>
           <w:rPr>
             <w:rStyle w:val="Hyperlink"/>
@@ -5911,8 +5847,8 @@
         </w:r>
       </w:hyperlink>
     </w:p>
-    <w:bookmarkEnd w:id="126"/>
-    <w:bookmarkStart w:id="128" w:name="ref-keyes2010a"/>
+    <w:bookmarkEnd w:id="124"/>
+    <w:bookmarkStart w:id="126" w:name="ref-keyes2010a"/>
     <w:p>
       <w:pPr>
         <w:pStyle w:val="Bibliography"/>
@@ -5961,7 +5897,7 @@
       <w:r>
         <w:t xml:space="preserve"> </w:t>
       </w:r>
-      <w:hyperlink r:id="rId127">
+      <w:hyperlink r:id="rId125">
         <w:r>
           <w:rPr>
             <w:rStyle w:val="Hyperlink"/>
@@ -5970,8 +5906,8 @@
         </w:r>
       </w:hyperlink>
     </w:p>
-    <w:bookmarkEnd w:id="128"/>
-    <w:bookmarkStart w:id="130" w:name="ref-kloth2006a"/>
+    <w:bookmarkEnd w:id="126"/>
+    <w:bookmarkStart w:id="128" w:name="ref-kloth2006a"/>
     <w:p>
       <w:pPr>
         <w:pStyle w:val="Bibliography"/>
@@ -6008,7 +5944,7 @@
       <w:r>
         <w:t xml:space="preserve"> </w:t>
       </w:r>
-      <w:hyperlink r:id="rId129">
+      <w:hyperlink r:id="rId127">
         <w:r>
           <w:rPr>
             <w:rStyle w:val="Hyperlink"/>
@@ -6017,8 +5953,8 @@
         </w:r>
       </w:hyperlink>
     </w:p>
-    <w:bookmarkEnd w:id="130"/>
-    <w:bookmarkStart w:id="132" w:name="ref-kramer2018a"/>
+    <w:bookmarkEnd w:id="128"/>
+    <w:bookmarkStart w:id="130" w:name="ref-kramer2018a"/>
     <w:p>
       <w:pPr>
         <w:pStyle w:val="Bibliography"/>
@@ -6055,7 +5991,7 @@
       <w:r>
         <w:t xml:space="preserve"> </w:t>
       </w:r>
-      <w:hyperlink r:id="rId131">
+      <w:hyperlink r:id="rId129">
         <w:r>
           <w:rPr>
             <w:rStyle w:val="Hyperlink"/>
@@ -6064,8 +6000,8 @@
         </w:r>
       </w:hyperlink>
     </w:p>
-    <w:bookmarkEnd w:id="132"/>
-    <w:bookmarkStart w:id="134" w:name="ref-kramer2017a"/>
+    <w:bookmarkEnd w:id="130"/>
+    <w:bookmarkStart w:id="132" w:name="ref-kramer2017a"/>
     <w:p>
       <w:pPr>
         <w:pStyle w:val="Bibliography"/>
@@ -6102,7 +6038,7 @@
       <w:r>
         <w:t xml:space="preserve"> </w:t>
       </w:r>
-      <w:hyperlink r:id="rId133">
+      <w:hyperlink r:id="rId131">
         <w:r>
           <w:rPr>
             <w:rStyle w:val="Hyperlink"/>
@@ -6111,8 +6047,8 @@
         </w:r>
       </w:hyperlink>
     </w:p>
-    <w:bookmarkEnd w:id="134"/>
-    <w:bookmarkStart w:id="136" w:name="ref-lee2022a"/>
+    <w:bookmarkEnd w:id="132"/>
+    <w:bookmarkStart w:id="134" w:name="ref-lee2022a"/>
     <w:p>
       <w:pPr>
         <w:pStyle w:val="Bibliography"/>
@@ -6149,7 +6085,7 @@
       <w:r>
         <w:t xml:space="preserve"> </w:t>
       </w:r>
-      <w:hyperlink r:id="rId135">
+      <w:hyperlink r:id="rId133">
         <w:r>
           <w:rPr>
             <w:rStyle w:val="Hyperlink"/>
@@ -6158,8 +6094,8 @@
         </w:r>
       </w:hyperlink>
     </w:p>
-    <w:bookmarkEnd w:id="136"/>
-    <w:bookmarkStart w:id="138" w:name="ref-liccione2014a"/>
+    <w:bookmarkEnd w:id="134"/>
+    <w:bookmarkStart w:id="136" w:name="ref-liccione2014a"/>
     <w:p>
       <w:pPr>
         <w:pStyle w:val="Bibliography"/>
@@ -6196,7 +6132,7 @@
       <w:r>
         <w:t xml:space="preserve"> </w:t>
       </w:r>
-      <w:hyperlink r:id="rId137">
+      <w:hyperlink r:id="rId135">
         <w:r>
           <w:rPr>
             <w:rStyle w:val="Hyperlink"/>
@@ -6205,8 +6141,8 @@
         </w:r>
       </w:hyperlink>
     </w:p>
-    <w:bookmarkEnd w:id="138"/>
-    <w:bookmarkStart w:id="140" w:name="ref-lov2011a"/>
+    <w:bookmarkEnd w:id="136"/>
+    <w:bookmarkStart w:id="138" w:name="ref-lov2011a"/>
     <w:p>
       <w:pPr>
         <w:pStyle w:val="Bibliography"/>
@@ -6243,7 +6179,7 @@
       <w:r>
         <w:t xml:space="preserve"> </w:t>
       </w:r>
-      <w:hyperlink r:id="rId139">
+      <w:hyperlink r:id="rId137">
         <w:r>
           <w:rPr>
             <w:rStyle w:val="Hyperlink"/>
@@ -6252,8 +6188,8 @@
         </w:r>
       </w:hyperlink>
     </w:p>
-    <w:bookmarkEnd w:id="140"/>
-    <w:bookmarkStart w:id="142" w:name="ref-megraya2006a"/>
+    <w:bookmarkEnd w:id="138"/>
+    <w:bookmarkStart w:id="140" w:name="ref-megraya2006a"/>
     <w:p>
       <w:pPr>
         <w:pStyle w:val="Bibliography"/>
@@ -6290,7 +6226,7 @@
       <w:r>
         <w:t xml:space="preserve"> </w:t>
       </w:r>
-      <w:hyperlink r:id="rId141">
+      <w:hyperlink r:id="rId139">
         <w:r>
           <w:rPr>
             <w:rStyle w:val="Hyperlink"/>
@@ -6299,8 +6235,8 @@
         </w:r>
       </w:hyperlink>
     </w:p>
-    <w:bookmarkEnd w:id="142"/>
-    <w:bookmarkStart w:id="144" w:name="ref-megraya2008a"/>
+    <w:bookmarkEnd w:id="140"/>
+    <w:bookmarkStart w:id="142" w:name="ref-megraya2008a"/>
     <w:p>
       <w:pPr>
         <w:pStyle w:val="Bibliography"/>
@@ -6337,7 +6273,7 @@
       <w:r>
         <w:t xml:space="preserve"> </w:t>
       </w:r>
-      <w:hyperlink r:id="rId143">
+      <w:hyperlink r:id="rId141">
         <w:r>
           <w:rPr>
             <w:rStyle w:val="Hyperlink"/>
@@ -6346,8 +6282,8 @@
         </w:r>
       </w:hyperlink>
     </w:p>
-    <w:bookmarkEnd w:id="144"/>
-    <w:bookmarkStart w:id="146" w:name="ref-mishra2019a"/>
+    <w:bookmarkEnd w:id="142"/>
+    <w:bookmarkStart w:id="144" w:name="ref-mishra2019a"/>
     <w:p>
       <w:pPr>
         <w:pStyle w:val="Bibliography"/>
@@ -6384,7 +6320,7 @@
       <w:r>
         <w:t xml:space="preserve"> </w:t>
       </w:r>
-      <w:hyperlink r:id="rId145">
+      <w:hyperlink r:id="rId143">
         <w:r>
           <w:rPr>
             <w:rStyle w:val="Hyperlink"/>
@@ -6393,8 +6329,8 @@
         </w:r>
       </w:hyperlink>
     </w:p>
-    <w:bookmarkEnd w:id="146"/>
-    <w:bookmarkStart w:id="148" w:name="ref-mohr2018a"/>
+    <w:bookmarkEnd w:id="144"/>
+    <w:bookmarkStart w:id="146" w:name="ref-mohr2018a"/>
     <w:p>
       <w:pPr>
         <w:pStyle w:val="Bibliography"/>
@@ -6431,7 +6367,7 @@
       <w:r>
         <w:t xml:space="preserve"> </w:t>
       </w:r>
-      <w:hyperlink r:id="rId147">
+      <w:hyperlink r:id="rId145">
         <w:r>
           <w:rPr>
             <w:rStyle w:val="Hyperlink"/>
@@ -6440,8 +6376,8 @@
         </w:r>
       </w:hyperlink>
     </w:p>
-    <w:bookmarkEnd w:id="148"/>
-    <w:bookmarkStart w:id="150" w:name="ref-murphy2015a"/>
+    <w:bookmarkEnd w:id="146"/>
+    <w:bookmarkStart w:id="148" w:name="ref-murphy2015a"/>
     <w:p>
       <w:pPr>
         <w:pStyle w:val="Bibliography"/>
@@ -6478,7 +6414,7 @@
       <w:r>
         <w:t xml:space="preserve"> </w:t>
       </w:r>
-      <w:hyperlink r:id="rId149">
+      <w:hyperlink r:id="rId147">
         <w:r>
           <w:rPr>
             <w:rStyle w:val="Hyperlink"/>
@@ -6487,8 +6423,8 @@
         </w:r>
       </w:hyperlink>
     </w:p>
-    <w:bookmarkEnd w:id="150"/>
-    <w:bookmarkStart w:id="152" w:name="ref-oleggio2017a"/>
+    <w:bookmarkEnd w:id="148"/>
+    <w:bookmarkStart w:id="150" w:name="ref-oleggio2017a"/>
     <w:p>
       <w:pPr>
         <w:pStyle w:val="Bibliography"/>
@@ -6525,7 +6461,7 @@
       <w:r>
         <w:t xml:space="preserve"> </w:t>
       </w:r>
-      <w:hyperlink r:id="rId151">
+      <w:hyperlink r:id="rId149">
         <w:r>
           <w:rPr>
             <w:rStyle w:val="Hyperlink"/>
@@ -6534,8 +6470,8 @@
         </w:r>
       </w:hyperlink>
     </w:p>
-    <w:bookmarkEnd w:id="152"/>
-    <w:bookmarkStart w:id="154" w:name="ref-oliveira2015a"/>
+    <w:bookmarkEnd w:id="150"/>
+    <w:bookmarkStart w:id="152" w:name="ref-oliveira2015a"/>
     <w:p>
       <w:pPr>
         <w:pStyle w:val="Bibliography"/>
@@ -6572,7 +6508,7 @@
       <w:r>
         <w:t xml:space="preserve"> </w:t>
       </w:r>
-      <w:hyperlink r:id="rId153">
+      <w:hyperlink r:id="rId151">
         <w:r>
           <w:rPr>
             <w:rStyle w:val="Hyperlink"/>
@@ -6581,8 +6517,8 @@
         </w:r>
       </w:hyperlink>
     </w:p>
-    <w:bookmarkEnd w:id="154"/>
-    <w:bookmarkStart w:id="156" w:name="ref-oruc2019a"/>
+    <w:bookmarkEnd w:id="152"/>
+    <w:bookmarkStart w:id="154" w:name="ref-oruc2019a"/>
     <w:p>
       <w:pPr>
         <w:pStyle w:val="Bibliography"/>
@@ -6619,7 +6555,7 @@
       <w:r>
         <w:t xml:space="preserve"> </w:t>
       </w:r>
-      <w:hyperlink r:id="rId155">
+      <w:hyperlink r:id="rId153">
         <w:r>
           <w:rPr>
             <w:rStyle w:val="Hyperlink"/>
@@ -6628,8 +6564,8 @@
         </w:r>
       </w:hyperlink>
     </w:p>
-    <w:bookmarkEnd w:id="156"/>
-    <w:bookmarkStart w:id="158" w:name="ref-pachai2017a"/>
+    <w:bookmarkEnd w:id="154"/>
+    <w:bookmarkStart w:id="156" w:name="ref-pachai2017a"/>
     <w:p>
       <w:pPr>
         <w:pStyle w:val="Bibliography"/>
@@ -6666,7 +6602,7 @@
       <w:r>
         <w:t xml:space="preserve"> </w:t>
       </w:r>
-      <w:hyperlink r:id="rId157">
+      <w:hyperlink r:id="rId155">
         <w:r>
           <w:rPr>
             <w:rStyle w:val="Hyperlink"/>
@@ -6675,8 +6611,8 @@
         </w:r>
       </w:hyperlink>
     </w:p>
-    <w:bookmarkEnd w:id="158"/>
-    <w:bookmarkStart w:id="160" w:name="ref-platek2009a"/>
+    <w:bookmarkEnd w:id="156"/>
+    <w:bookmarkStart w:id="158" w:name="ref-platek2009a"/>
     <w:p>
       <w:pPr>
         <w:pStyle w:val="Bibliography"/>
@@ -6713,7 +6649,7 @@
       <w:r>
         <w:t xml:space="preserve"> </w:t>
       </w:r>
-      <w:hyperlink r:id="rId159">
+      <w:hyperlink r:id="rId157">
         <w:r>
           <w:rPr>
             <w:rStyle w:val="Hyperlink"/>
@@ -6722,8 +6658,8 @@
         </w:r>
       </w:hyperlink>
     </w:p>
-    <w:bookmarkEnd w:id="160"/>
-    <w:bookmarkStart w:id="162" w:name="ref-quek2021a"/>
+    <w:bookmarkEnd w:id="158"/>
+    <w:bookmarkStart w:id="160" w:name="ref-quek2021a"/>
     <w:p>
       <w:pPr>
         <w:pStyle w:val="Bibliography"/>
@@ -6760,7 +6696,7 @@
       <w:r>
         <w:t xml:space="preserve"> </w:t>
       </w:r>
-      <w:hyperlink r:id="rId161">
+      <w:hyperlink r:id="rId159">
         <w:r>
           <w:rPr>
             <w:rStyle w:val="Hyperlink"/>
@@ -6769,8 +6705,8 @@
         </w:r>
       </w:hyperlink>
     </w:p>
-    <w:bookmarkEnd w:id="162"/>
-    <w:bookmarkStart w:id="164" w:name="ref-ramon2016a"/>
+    <w:bookmarkEnd w:id="160"/>
+    <w:bookmarkStart w:id="162" w:name="ref-ramon2016a"/>
     <w:p>
       <w:pPr>
         <w:pStyle w:val="Bibliography"/>
@@ -6807,7 +6743,7 @@
       <w:r>
         <w:t xml:space="preserve"> </w:t>
       </w:r>
-      <w:hyperlink r:id="rId163">
+      <w:hyperlink r:id="rId161">
         <w:r>
           <w:rPr>
             <w:rStyle w:val="Hyperlink"/>
@@ -6816,8 +6752,8 @@
         </w:r>
       </w:hyperlink>
     </w:p>
-    <w:bookmarkEnd w:id="164"/>
-    <w:bookmarkStart w:id="166" w:name="ref-ramon2011a"/>
+    <w:bookmarkEnd w:id="162"/>
+    <w:bookmarkStart w:id="164" w:name="ref-ramon2011a"/>
     <w:p>
       <w:pPr>
         <w:pStyle w:val="Bibliography"/>
@@ -6854,7 +6790,7 @@
       <w:r>
         <w:t xml:space="preserve"> </w:t>
       </w:r>
-      <w:hyperlink r:id="rId165">
+      <w:hyperlink r:id="rId163">
         <w:r>
           <w:rPr>
             <w:rStyle w:val="Hyperlink"/>
@@ -6863,8 +6799,8 @@
         </w:r>
       </w:hyperlink>
     </w:p>
-    <w:bookmarkEnd w:id="166"/>
-    <w:bookmarkStart w:id="168" w:name="ref-ramon2017a"/>
+    <w:bookmarkEnd w:id="164"/>
+    <w:bookmarkStart w:id="166" w:name="ref-ramon2017a"/>
     <w:p>
       <w:pPr>
         <w:pStyle w:val="Bibliography"/>
@@ -6901,7 +6837,7 @@
       <w:r>
         <w:t xml:space="preserve"> </w:t>
       </w:r>
-      <w:hyperlink r:id="rId167">
+      <w:hyperlink r:id="rId165">
         <w:r>
           <w:rPr>
             <w:rStyle w:val="Hyperlink"/>
@@ -6910,8 +6846,8 @@
         </w:r>
       </w:hyperlink>
     </w:p>
-    <w:bookmarkEnd w:id="168"/>
-    <w:bookmarkStart w:id="170" w:name="ref-redfern2019a"/>
+    <w:bookmarkEnd w:id="166"/>
+    <w:bookmarkStart w:id="168" w:name="ref-redfern2019a"/>
     <w:p>
       <w:pPr>
         <w:pStyle w:val="Bibliography"/>
@@ -6948,7 +6884,7 @@
       <w:r>
         <w:t xml:space="preserve"> </w:t>
       </w:r>
-      <w:hyperlink r:id="rId169">
+      <w:hyperlink r:id="rId167">
         <w:r>
           <w:rPr>
             <w:rStyle w:val="Hyperlink"/>
@@ -6957,8 +6893,8 @@
         </w:r>
       </w:hyperlink>
     </w:p>
-    <w:bookmarkEnd w:id="170"/>
-    <w:bookmarkStart w:id="172" w:name="ref-rhodes2012a"/>
+    <w:bookmarkEnd w:id="168"/>
+    <w:bookmarkStart w:id="170" w:name="ref-rhodes2012a"/>
     <w:p>
       <w:pPr>
         <w:pStyle w:val="Bibliography"/>
@@ -6995,7 +6931,7 @@
       <w:r>
         <w:t xml:space="preserve"> </w:t>
       </w:r>
-      <w:hyperlink r:id="rId171">
+      <w:hyperlink r:id="rId169">
         <w:r>
           <w:rPr>
             <w:rStyle w:val="Hyperlink"/>
@@ -7004,8 +6940,8 @@
         </w:r>
       </w:hyperlink>
     </w:p>
-    <w:bookmarkEnd w:id="172"/>
-    <w:bookmarkStart w:id="174" w:name="ref-rooney2012a"/>
+    <w:bookmarkEnd w:id="170"/>
+    <w:bookmarkStart w:id="172" w:name="ref-rooney2012a"/>
     <w:p>
       <w:pPr>
         <w:pStyle w:val="Bibliography"/>
@@ -7039,7 +6975,7 @@
       <w:r>
         <w:t xml:space="preserve">, 1–9. https://doi.org/</w:t>
       </w:r>
-      <w:hyperlink r:id="rId173">
+      <w:hyperlink r:id="rId171">
         <w:r>
           <w:rPr>
             <w:rStyle w:val="Hyperlink"/>
@@ -7048,8 +6984,8 @@
         </w:r>
       </w:hyperlink>
     </w:p>
-    <w:bookmarkEnd w:id="174"/>
-    <w:bookmarkStart w:id="176" w:name="ref-sandford2014a"/>
+    <w:bookmarkEnd w:id="172"/>
+    <w:bookmarkStart w:id="174" w:name="ref-sandford2014a"/>
     <w:p>
       <w:pPr>
         <w:pStyle w:val="Bibliography"/>
@@ -7086,7 +7022,7 @@
       <w:r>
         <w:t xml:space="preserve"> </w:t>
       </w:r>
-      <w:hyperlink r:id="rId175">
+      <w:hyperlink r:id="rId173">
         <w:r>
           <w:rPr>
             <w:rStyle w:val="Hyperlink"/>
@@ -7095,8 +7031,8 @@
         </w:r>
       </w:hyperlink>
     </w:p>
-    <w:bookmarkEnd w:id="176"/>
-    <w:bookmarkStart w:id="178" w:name="ref-schwartz2016a"/>
+    <w:bookmarkEnd w:id="174"/>
+    <w:bookmarkStart w:id="176" w:name="ref-schwartz2016a"/>
     <w:p>
       <w:pPr>
         <w:pStyle w:val="Bibliography"/>
@@ -7133,7 +7069,7 @@
       <w:r>
         <w:t xml:space="preserve"> </w:t>
       </w:r>
-      <w:hyperlink r:id="rId177">
+      <w:hyperlink r:id="rId175">
         <w:r>
           <w:rPr>
             <w:rStyle w:val="Hyperlink"/>
@@ -7142,8 +7078,8 @@
         </w:r>
       </w:hyperlink>
     </w:p>
-    <w:bookmarkEnd w:id="178"/>
-    <w:bookmarkStart w:id="180" w:name="ref-schwartz2019a"/>
+    <w:bookmarkEnd w:id="176"/>
+    <w:bookmarkStart w:id="178" w:name="ref-schwartz2019a"/>
     <w:p>
       <w:pPr>
         <w:pStyle w:val="Bibliography"/>
@@ -7180,7 +7116,7 @@
       <w:r>
         <w:t xml:space="preserve"> </w:t>
       </w:r>
-      <w:hyperlink r:id="rId179">
+      <w:hyperlink r:id="rId177">
         <w:r>
           <w:rPr>
             <w:rStyle w:val="Hyperlink"/>
@@ -7189,8 +7125,8 @@
         </w:r>
       </w:hyperlink>
     </w:p>
-    <w:bookmarkEnd w:id="180"/>
-    <w:bookmarkStart w:id="182" w:name="ref-smith2016a"/>
+    <w:bookmarkEnd w:id="178"/>
+    <w:bookmarkStart w:id="180" w:name="ref-smith2016a"/>
     <w:p>
       <w:pPr>
         <w:pStyle w:val="Bibliography"/>
@@ -7227,7 +7163,7 @@
       <w:r>
         <w:t xml:space="preserve"> </w:t>
       </w:r>
-      <w:hyperlink r:id="rId181">
+      <w:hyperlink r:id="rId179">
         <w:r>
           <w:rPr>
             <w:rStyle w:val="Hyperlink"/>
@@ -7236,8 +7172,8 @@
         </w:r>
       </w:hyperlink>
     </w:p>
-    <w:bookmarkEnd w:id="182"/>
-    <w:bookmarkStart w:id="184" w:name="ref-taubert2011a"/>
+    <w:bookmarkEnd w:id="180"/>
+    <w:bookmarkStart w:id="182" w:name="ref-taubert2011a"/>
     <w:p>
       <w:pPr>
         <w:pStyle w:val="Bibliography"/>
@@ -7274,7 +7210,7 @@
       <w:r>
         <w:t xml:space="preserve"> </w:t>
       </w:r>
-      <w:hyperlink r:id="rId183">
+      <w:hyperlink r:id="rId181">
         <w:r>
           <w:rPr>
             <w:rStyle w:val="Hyperlink"/>
@@ -7283,8 +7219,8 @@
         </w:r>
       </w:hyperlink>
     </w:p>
-    <w:bookmarkEnd w:id="184"/>
-    <w:bookmarkStart w:id="186" w:name="ref-tong1999a"/>
+    <w:bookmarkEnd w:id="182"/>
+    <w:bookmarkStart w:id="184" w:name="ref-tong1999a"/>
     <w:p>
       <w:pPr>
         <w:pStyle w:val="Bibliography"/>
@@ -7321,7 +7257,7 @@
       <w:r>
         <w:t xml:space="preserve"> </w:t>
       </w:r>
-      <w:hyperlink r:id="rId185">
+      <w:hyperlink r:id="rId183">
         <w:r>
           <w:rPr>
             <w:rStyle w:val="Hyperlink"/>
@@ -7330,8 +7266,8 @@
         </w:r>
       </w:hyperlink>
     </w:p>
-    <w:bookmarkEnd w:id="186"/>
-    <w:bookmarkStart w:id="188" w:name="ref-tottenham2009a"/>
+    <w:bookmarkEnd w:id="184"/>
+    <w:bookmarkStart w:id="186" w:name="ref-tottenham2009a"/>
     <w:p>
       <w:pPr>
         <w:pStyle w:val="Bibliography"/>
@@ -7368,7 +7304,7 @@
       <w:r>
         <w:t xml:space="preserve"> </w:t>
       </w:r>
-      <w:hyperlink r:id="rId187">
+      <w:hyperlink r:id="rId185">
         <w:r>
           <w:rPr>
             <w:rStyle w:val="Hyperlink"/>
@@ -7377,8 +7313,8 @@
         </w:r>
       </w:hyperlink>
     </w:p>
-    <w:bookmarkEnd w:id="188"/>
-    <w:bookmarkStart w:id="189" w:name="ref-tshidzumba2019a"/>
+    <w:bookmarkEnd w:id="186"/>
+    <w:bookmarkStart w:id="187" w:name="ref-tshidzumba2019a"/>
     <w:p>
       <w:pPr>
         <w:pStyle w:val="Bibliography"/>
@@ -7413,8 +7349,8 @@
         <w:t xml:space="preserve">(3), 13577–13584.</w:t>
       </w:r>
     </w:p>
-    <w:bookmarkEnd w:id="189"/>
-    <w:bookmarkStart w:id="191" w:name="ref-white2016a"/>
+    <w:bookmarkEnd w:id="187"/>
+    <w:bookmarkStart w:id="189" w:name="ref-white2016a"/>
     <w:p>
       <w:pPr>
         <w:pStyle w:val="Bibliography"/>
@@ -7451,7 +7387,7 @@
       <w:r>
         <w:t xml:space="preserve"> </w:t>
       </w:r>
-      <w:hyperlink r:id="rId190">
+      <w:hyperlink r:id="rId188">
         <w:r>
           <w:rPr>
             <w:rStyle w:val="Hyperlink"/>
@@ -7460,8 +7396,8 @@
         </w:r>
       </w:hyperlink>
     </w:p>
-    <w:bookmarkEnd w:id="191"/>
-    <w:bookmarkStart w:id="193" w:name="ref-wiese2021a"/>
+    <w:bookmarkEnd w:id="189"/>
+    <w:bookmarkStart w:id="191" w:name="ref-wiese2021a"/>
     <w:p>
       <w:pPr>
         <w:pStyle w:val="Bibliography"/>
@@ -7498,7 +7434,7 @@
       <w:r>
         <w:t xml:space="preserve"> </w:t>
       </w:r>
-      <w:hyperlink r:id="rId192">
+      <w:hyperlink r:id="rId190">
         <w:r>
           <w:rPr>
             <w:rStyle w:val="Hyperlink"/>
@@ -7507,8 +7443,8 @@
         </w:r>
       </w:hyperlink>
     </w:p>
-    <w:bookmarkEnd w:id="193"/>
-    <w:bookmarkStart w:id="195" w:name="ref-wiese2019a"/>
+    <w:bookmarkEnd w:id="191"/>
+    <w:bookmarkStart w:id="193" w:name="ref-wiese2019a"/>
     <w:p>
       <w:pPr>
         <w:pStyle w:val="Bibliography"/>
@@ -7545,7 +7481,7 @@
       <w:r>
         <w:t xml:space="preserve"> </w:t>
       </w:r>
-      <w:hyperlink r:id="rId194">
+      <w:hyperlink r:id="rId192">
         <w:r>
           <w:rPr>
             <w:rStyle w:val="Hyperlink"/>
@@ -7554,8 +7490,8 @@
         </w:r>
       </w:hyperlink>
     </w:p>
-    <w:bookmarkEnd w:id="195"/>
-    <w:bookmarkStart w:id="197" w:name="ref-yang2014a"/>
+    <w:bookmarkEnd w:id="193"/>
+    <w:bookmarkStart w:id="195" w:name="ref-yang2014a"/>
     <w:p>
       <w:pPr>
         <w:pStyle w:val="Bibliography"/>
@@ -7592,7 +7528,7 @@
       <w:r>
         <w:t xml:space="preserve"> </w:t>
       </w:r>
-      <w:hyperlink r:id="rId196">
+      <w:hyperlink r:id="rId194">
         <w:r>
           <w:rPr>
             <w:rStyle w:val="Hyperlink"/>
@@ -7601,8 +7537,8 @@
         </w:r>
       </w:hyperlink>
     </w:p>
-    <w:bookmarkEnd w:id="197"/>
-    <w:bookmarkStart w:id="199" w:name="ref-young2017a"/>
+    <w:bookmarkEnd w:id="195"/>
+    <w:bookmarkStart w:id="197" w:name="ref-young2017a"/>
     <w:p>
       <w:pPr>
         <w:pStyle w:val="Bibliography"/>
@@ -7639,7 +7575,7 @@
       <w:r>
         <w:t xml:space="preserve"> </w:t>
       </w:r>
-      <w:hyperlink r:id="rId198">
+      <w:hyperlink r:id="rId196">
         <w:r>
           <w:rPr>
             <w:rStyle w:val="Hyperlink"/>
@@ -7648,8 +7584,8 @@
         </w:r>
       </w:hyperlink>
     </w:p>
-    <w:bookmarkEnd w:id="199"/>
-    <w:bookmarkStart w:id="201" w:name="ref-zimmermann2019a"/>
+    <w:bookmarkEnd w:id="197"/>
+    <w:bookmarkStart w:id="199" w:name="ref-zimmermann2019a"/>
     <w:p>
       <w:pPr>
         <w:pStyle w:val="Bibliography"/>
@@ -7686,7 +7622,7 @@
       <w:r>
         <w:t xml:space="preserve"> </w:t>
       </w:r>
-      <w:hyperlink r:id="rId200">
+      <w:hyperlink r:id="rId198">
         <w:r>
           <w:rPr>
             <w:rStyle w:val="Hyperlink"/>
@@ -7695,10 +7631,10 @@
         </w:r>
       </w:hyperlink>
     </w:p>
+    <w:bookmarkEnd w:id="199"/>
+    <w:bookmarkEnd w:id="200"/>
     <w:bookmarkEnd w:id="201"/>
     <w:bookmarkEnd w:id="202"/>
-    <w:bookmarkEnd w:id="203"/>
-    <w:bookmarkEnd w:id="204"/>
     <w:sectPr/>
   </w:body>
 </w:document>

</xml_diff>

<commit_message>
Made changes based on Jess's comments including new references
</commit_message>
<xml_diff>
--- a/_manuscript/index.docx
+++ b/_manuscript/index.docx
@@ -107,7 +107,7 @@
         <w:t xml:space="preserve"> </w:t>
       </w:r>
       <w:r>
-        <w:t xml:space="preserve">perceived</w:t>
+        <w:t xml:space="preserve">processed</w:t>
       </w:r>
       <w:r>
         <w:t xml:space="preserve"> </w:t>
@@ -179,13 +179,43 @@
         <w:t xml:space="preserve"> </w:t>
       </w:r>
       <w:r>
-        <w:t xml:space="preserve">face</w:t>
-      </w:r>
-      <w:r>
-        <w:t xml:space="preserve"> </w:t>
-      </w:r>
-      <w:r>
-        <w:t xml:space="preserve">recognition.</w:t>
+        <w:t xml:space="preserve">how</w:t>
+      </w:r>
+      <w:r>
+        <w:t xml:space="preserve"> </w:t>
+      </w:r>
+      <w:r>
+        <w:t xml:space="preserve">we</w:t>
+      </w:r>
+      <w:r>
+        <w:t xml:space="preserve"> </w:t>
+      </w:r>
+      <w:r>
+        <w:t xml:space="preserve">recognise</w:t>
+      </w:r>
+      <w:r>
+        <w:t xml:space="preserve"> </w:t>
+      </w:r>
+      <w:r>
+        <w:t xml:space="preserve">the</w:t>
+      </w:r>
+      <w:r>
+        <w:t xml:space="preserve"> </w:t>
+      </w:r>
+      <w:r>
+        <w:t xml:space="preserve">people</w:t>
+      </w:r>
+      <w:r>
+        <w:t xml:space="preserve"> </w:t>
+      </w:r>
+      <w:r>
+        <w:t xml:space="preserve">around</w:t>
+      </w:r>
+      <w:r>
+        <w:t xml:space="preserve"> </w:t>
+      </w:r>
+      <w:r>
+        <w:t xml:space="preserve">us.</w:t>
       </w:r>
       <w:r>
         <w:t xml:space="preserve"> </w:t>
@@ -459,7 +489,31 @@
         <w:t xml:space="preserve"> </w:t>
       </w:r>
       <w:r>
-        <w:t xml:space="preserve">examined</w:t>
+        <w:t xml:space="preserve">probed</w:t>
+      </w:r>
+      <w:r>
+        <w:t xml:space="preserve"> </w:t>
+      </w:r>
+      <w:r>
+        <w:t xml:space="preserve">perceptual</w:t>
+      </w:r>
+      <w:r>
+        <w:t xml:space="preserve"> </w:t>
+      </w:r>
+      <w:r>
+        <w:t xml:space="preserve">processing</w:t>
+      </w:r>
+      <w:r>
+        <w:t xml:space="preserve"> </w:t>
+      </w:r>
+      <w:r>
+        <w:t xml:space="preserve">by</w:t>
+      </w:r>
+      <w:r>
+        <w:t xml:space="preserve"> </w:t>
+      </w:r>
+      <w:r>
+        <w:t xml:space="preserve">measuring</w:t>
       </w:r>
       <w:r>
         <w:t xml:space="preserve"> </w:t>
@@ -591,31 +645,13 @@
         <w:t xml:space="preserve"> </w:t>
       </w:r>
       <w:r>
-        <w:t xml:space="preserve">A</w:t>
-      </w:r>
-      <w:r>
-        <w:t xml:space="preserve"> </w:t>
-      </w:r>
-      <w:r>
-        <w:t xml:space="preserve">repeated-measures</w:t>
-      </w:r>
-      <w:r>
-        <w:t xml:space="preserve"> </w:t>
-      </w:r>
-      <w:r>
-        <w:t xml:space="preserve">analysis</w:t>
-      </w:r>
-      <w:r>
-        <w:t xml:space="preserve"> </w:t>
-      </w:r>
-      <w:r>
-        <w:t xml:space="preserve">of</w:t>
-      </w:r>
-      <w:r>
-        <w:t xml:space="preserve"> </w:t>
-      </w:r>
-      <w:r>
-        <w:t xml:space="preserve">variance</w:t>
+        <w:t xml:space="preserve">The</w:t>
+      </w:r>
+      <w:r>
+        <w:t xml:space="preserve"> </w:t>
+      </w:r>
+      <w:r>
+        <w:t xml:space="preserve">results</w:t>
       </w:r>
       <w:r>
         <w:t xml:space="preserve"> </w:t>
@@ -627,43 +663,43 @@
         <w:t xml:space="preserve"> </w:t>
       </w:r>
       <w:r>
-        <w:t xml:space="preserve">shorter</w:t>
-      </w:r>
-      <w:r>
-        <w:t xml:space="preserve"> </w:t>
-      </w:r>
-      <w:r>
-        <w:t xml:space="preserve">recognition</w:t>
-      </w:r>
-      <w:r>
-        <w:t xml:space="preserve"> </w:t>
-      </w:r>
-      <w:r>
-        <w:t xml:space="preserve">and</w:t>
-      </w:r>
-      <w:r>
-        <w:t xml:space="preserve"> </w:t>
-      </w:r>
-      <w:r>
-        <w:t xml:space="preserve">reaction</w:t>
-      </w:r>
-      <w:r>
-        <w:t xml:space="preserve"> </w:t>
-      </w:r>
-      <w:r>
-        <w:t xml:space="preserve">times</w:t>
-      </w:r>
-      <w:r>
-        <w:t xml:space="preserve"> </w:t>
-      </w:r>
-      <w:r>
-        <w:t xml:space="preserve">for</w:t>
-      </w:r>
-      <w:r>
-        <w:t xml:space="preserve"> </w:t>
-      </w:r>
-      <w:r>
-        <w:t xml:space="preserve">more</w:t>
+        <w:t xml:space="preserve">that</w:t>
+      </w:r>
+      <w:r>
+        <w:t xml:space="preserve"> </w:t>
+      </w:r>
+      <w:r>
+        <w:t xml:space="preserve">participants</w:t>
+      </w:r>
+      <w:r>
+        <w:t xml:space="preserve"> </w:t>
+      </w:r>
+      <w:r>
+        <w:t xml:space="preserve">needed</w:t>
+      </w:r>
+      <w:r>
+        <w:t xml:space="preserve"> </w:t>
+      </w:r>
+      <w:r>
+        <w:t xml:space="preserve">less</w:t>
+      </w:r>
+      <w:r>
+        <w:t xml:space="preserve"> </w:t>
+      </w:r>
+      <w:r>
+        <w:t xml:space="preserve">time</w:t>
+      </w:r>
+      <w:r>
+        <w:t xml:space="preserve"> </w:t>
+      </w:r>
+      <w:r>
+        <w:t xml:space="preserve">to</w:t>
+      </w:r>
+      <w:r>
+        <w:t xml:space="preserve"> </w:t>
+      </w:r>
+      <w:r>
+        <w:t xml:space="preserve">recognise</w:t>
       </w:r>
       <w:r>
         <w:t xml:space="preserve"> </w:t>
@@ -681,13 +717,109 @@
         <w:t xml:space="preserve"> </w:t>
       </w:r>
       <w:r>
-        <w:t xml:space="preserve">than</w:t>
-      </w:r>
-      <w:r>
-        <w:t xml:space="preserve"> </w:t>
-      </w:r>
-      <w:r>
-        <w:t xml:space="preserve">for</w:t>
+        <w:t xml:space="preserve">compared</w:t>
+      </w:r>
+      <w:r>
+        <w:t xml:space="preserve"> </w:t>
+      </w:r>
+      <w:r>
+        <w:t xml:space="preserve">to</w:t>
+      </w:r>
+      <w:r>
+        <w:t xml:space="preserve"> </w:t>
+      </w:r>
+      <w:r>
+        <w:t xml:space="preserve">unfamiliar</w:t>
+      </w:r>
+      <w:r>
+        <w:t xml:space="preserve"> </w:t>
+      </w:r>
+      <w:r>
+        <w:t xml:space="preserve">faces.</w:t>
+      </w:r>
+      <w:r>
+        <w:t xml:space="preserve"> </w:t>
+      </w:r>
+      <w:r>
+        <w:t xml:space="preserve">Concomitantly,</w:t>
+      </w:r>
+      <w:r>
+        <w:t xml:space="preserve"> </w:t>
+      </w:r>
+      <w:r>
+        <w:t xml:space="preserve">participants</w:t>
+      </w:r>
+      <w:r>
+        <w:t xml:space="preserve"> </w:t>
+      </w:r>
+      <w:r>
+        <w:t xml:space="preserve">needed</w:t>
+      </w:r>
+      <w:r>
+        <w:t xml:space="preserve"> </w:t>
+      </w:r>
+      <w:r>
+        <w:t xml:space="preserve">less</w:t>
+      </w:r>
+      <w:r>
+        <w:t xml:space="preserve"> </w:t>
+      </w:r>
+      <w:r>
+        <w:t xml:space="preserve">time</w:t>
+      </w:r>
+      <w:r>
+        <w:t xml:space="preserve"> </w:t>
+      </w:r>
+      <w:r>
+        <w:t xml:space="preserve">to</w:t>
+      </w:r>
+      <w:r>
+        <w:t xml:space="preserve"> </w:t>
+      </w:r>
+      <w:r>
+        <w:t xml:space="preserve">respond</w:t>
+      </w:r>
+      <w:r>
+        <w:t xml:space="preserve"> </w:t>
+      </w:r>
+      <w:r>
+        <w:t xml:space="preserve">when</w:t>
+      </w:r>
+      <w:r>
+        <w:t xml:space="preserve"> </w:t>
+      </w:r>
+      <w:r>
+        <w:t xml:space="preserve">tasked</w:t>
+      </w:r>
+      <w:r>
+        <w:t xml:space="preserve"> </w:t>
+      </w:r>
+      <w:r>
+        <w:t xml:space="preserve">with</w:t>
+      </w:r>
+      <w:r>
+        <w:t xml:space="preserve"> </w:t>
+      </w:r>
+      <w:r>
+        <w:t xml:space="preserve">recognising</w:t>
+      </w:r>
+      <w:r>
+        <w:t xml:space="preserve"> </w:t>
+      </w:r>
+      <w:r>
+        <w:t xml:space="preserve">faces</w:t>
+      </w:r>
+      <w:r>
+        <w:t xml:space="preserve"> </w:t>
+      </w:r>
+      <w:r>
+        <w:t xml:space="preserve">compared</w:t>
+      </w:r>
+      <w:r>
+        <w:t xml:space="preserve"> </w:t>
+      </w:r>
+      <w:r>
+        <w:t xml:space="preserve">to</w:t>
       </w:r>
       <w:r>
         <w:t xml:space="preserve"> </w:t>
@@ -1384,7 +1516,7 @@
         </w:r>
       </w:hyperlink>
     </w:p>
-    <w:bookmarkStart w:id="28" w:name="introduction"/>
+    <w:bookmarkStart w:id="29" w:name="introduction"/>
     <w:p>
       <w:pPr>
         <w:pStyle w:val="Heading1"/>
@@ -1398,7 +1530,7 @@
         <w:pStyle w:val="FirstParagraph"/>
       </w:pPr>
       <w:r>
-        <w:t xml:space="preserve">Face recognition is an extraordinary human skill. This unique ability is the foundation of our social behaviour; it helps us identify others and interpret important social cues, such as mood and focus of attention</w:t>
+        <w:t xml:space="preserve">Face recognition is the foundation of our social behaviour; it helps us identify the people around us and make inferences about their mood and focus of attention</w:t>
       </w:r>
       <w:r>
         <w:t xml:space="preserve"> </w:t>
@@ -1409,7 +1541,14 @@
       <w:r>
         <w:t xml:space="preserve">. It has been estimated that we spend 20</w:t>
       </w:r>
-      <m:oMath/>
+      <m:oMath>
+        <m:r>
+          <m:rPr>
+            <m:sty m:val="p"/>
+          </m:rPr>
+          <m:t>%</m:t>
+        </m:r>
+      </m:oMath>
       <w:r>
         <w:t xml:space="preserve"> </w:t>
       </w:r>
@@ -1423,7 +1562,7 @@
         <w:t xml:space="preserve">(Jenkins et al., 2018; Oruc et al., 2019)</w:t>
       </w:r>
       <w:r>
-        <w:t xml:space="preserve">. For most of us, the ability to recognise and recall identity-specific information for other individuals appears to occur almost effortlessly, with studies demonstrating that we can recognise a familiar face as quickly as 360 ms</w:t>
+        <w:t xml:space="preserve">. For most of us, the ability to recognise and recall identity-specific information appears to occur almost effortlessly, with studies demonstrating that we can recognise a familiar face as quickly as 360 ms</w:t>
       </w:r>
       <w:r>
         <w:t xml:space="preserve"> </w:t>
@@ -1438,7 +1577,7 @@
         <w:t xml:space="preserve"> </w:t>
       </w:r>
       <w:r>
-        <w:t xml:space="preserve">(Collins et al., 2018; Dobs et al., 2019; Kramer et al., 2017; Quek et al., 2021)</w:t>
+        <w:t xml:space="preserve">(Collins et al., 2018; Dobs et al., 2019a; Kramer et al., 2017; Quek et al., 2021; Rossion &amp; Taubert, 2019; Towler et al., 2019)</w:t>
       </w:r>
       <w:r>
         <w:t xml:space="preserve">.</w:t>
@@ -1449,7 +1588,7 @@
         <w:pStyle w:val="BodyText"/>
       </w:pPr>
       <w:r>
-        <w:t xml:space="preserve">The precise nature of our face expertise remains poorly understood, with debate around whether the processes that govern face perception are the same for all faces or whether there are distinct perceptual processes for familiar faces</w:t>
+        <w:t xml:space="preserve">The precise nature of our face expertise remains poorly understood, with debate around whether the processes that govern face recognition are the same for all faces or whether there are distinct perceptual processes for familiar faces</w:t>
       </w:r>
       <w:r>
         <w:t xml:space="preserve"> </w:t>
@@ -1458,7 +1597,7 @@
         <w:t xml:space="preserve">(Abudarham et al., 2019; Blauch et al., 2021; Collins et al., 2018)</w:t>
       </w:r>
       <w:r>
-        <w:t xml:space="preserve">. Central to the discussion is the idea that there may be a familiarity continuum in face recognition, whereby the brain will respond differently depending on the level of familiarity one has with the face. For example, our friends’ faces are not as familiar to us as our own face</w:t>
+        <w:t xml:space="preserve">. Central to the discussion is the idea that there may be a familiarity continuum in face recognition, whereby the brain will respond differently depending on the level of familiarity one has with the face. For example, our friends’ faces are not as familiar to us as our own face, and this difference could change the way the brain encodes and processes a face at the sensory and cognitive level</w:t>
       </w:r>
       <w:r>
         <w:t xml:space="preserve"> </w:t>
@@ -1484,7 +1623,7 @@
         <w:pStyle w:val="BodyText"/>
       </w:pPr>
       <w:r>
-        <w:t xml:space="preserve">There is abundant evidence that greater levels of familiarity facilitate processing efficiency, as it has been shown that the faces of personally familiar people are processed faster and more accurately than the faces of familiar celebrities, and both have an advantage over strangers faces</w:t>
+        <w:t xml:space="preserve">There is abundant evidence that greater levels of familiarity with a person facilitate processing efficiency, as it has been shown that the faces of personally familiar people are processed faster and more accurately than the faces of familiar celebrities, and both have an advantage over strangers faces</w:t>
       </w:r>
       <w:r>
         <w:t xml:space="preserve"> </w:t>
@@ -1514,7 +1653,21 @@
         <w:t xml:space="preserve"> </w:t>
       </w:r>
       <w:r>
-        <w:t xml:space="preserve">found performance differences in their study which involved showing low resolution CCTV images to familiar and unfamiliar viewers. Unfamiliar viewers were able to accurately identify faces 50% of the time, whereas familiar viewers could identify faces almost perfectly, suggesting that the processing of unfamiliar faces may be qualitatively different from familiar faces</w:t>
+        <w:t xml:space="preserve">found performance differences in their study which involved showing low resolution CCTV images to familiar and unfamiliar viewers. Unfamiliar viewers were able to accurately identify faces 50</w:t>
+      </w:r>
+      <m:oMath>
+        <m:r>
+          <m:rPr>
+            <m:sty m:val="p"/>
+          </m:rPr>
+          <m:t>%</m:t>
+        </m:r>
+      </m:oMath>
+      <w:r>
+        <w:t xml:space="preserve"> </w:t>
+      </w:r>
+      <w:r>
+        <w:t xml:space="preserve">of the time, whereas familiar viewers could identify faces almost perfectly, suggesting that the processing of unfamiliar faces may be qualitatively different from familiar faces</w:t>
       </w:r>
       <w:r>
         <w:t xml:space="preserve"> </w:t>
@@ -1523,13 +1676,13 @@
         <w:t xml:space="preserve">(Burton et al., 1999)</w:t>
       </w:r>
       <w:r>
-        <w:t xml:space="preserve">. The familiar face advantage has been observed across a range of tasks including face inversion (i.e., turning faces upside down) and distortion (e.g., compressing images of faces) manipulations, highlighting familiarity as an important factor in face recognition</w:t>
-      </w:r>
-      <w:r>
-        <w:t xml:space="preserve"> </w:t>
-      </w:r>
-      <w:r>
-        <w:t xml:space="preserve">(Allen-Davidian et al., 2021; Kramer et al., 2018; Yang et al., 2014)</w:t>
+        <w:t xml:space="preserve">. The familiar face advantage has been observed across a range of image manipulations including face inversion (i.e., turning faces upside down) and geometric distortion (e.g., compressing images of faces) manipulations, highlighting familiarity as an important factor in face recognition</w:t>
+      </w:r>
+      <w:r>
+        <w:t xml:space="preserve"> </w:t>
+      </w:r>
+      <w:r>
+        <w:t xml:space="preserve">(Allen-Davidian et al., 2021; Hole et al., 2002; Kramer et al., 2018; Rossion, 2008; Yang et al., 2014)</w:t>
       </w:r>
       <w:r>
         <w:t xml:space="preserve">.</w:t>
@@ -1540,7 +1693,7 @@
         <w:pStyle w:val="BodyText"/>
       </w:pPr>
       <w:r>
-        <w:t xml:space="preserve">However, familiarity is a challenging dimension to explore because its definition is multiplexed, and it is difficult to control in an experimental context. First, there are different levels of familiarity ranging from recently learned faces, to faces that are familiar but for which we have no personal knowledge (famous people, acquaintances), to the faces of those we know well (family, close friends, self-face;</w:t>
+        <w:t xml:space="preserve">However, familiarity is a challenging dimension to explore because its definition is multiplexed, and it is difficult to control in an experimental context. First, there are different levels of familiarity, ranging from recently recently seen and recently learned faces to faces that are familiar but for which we have no personal knowledge (famous people, acquaintances), to the faces of those we know well (family, close friends, self-face;</w:t>
       </w:r>
       <w:r>
         <w:t xml:space="preserve"> </w:t>
@@ -1549,7 +1702,7 @@
         <w:t xml:space="preserve">Ramon et al. (2011)</w:t>
       </w:r>
       <w:r>
-        <w:t xml:space="preserve">). Levels of familiarity influence the depth of knowledge and experience we associate with an individual, which likely impacts the mental representations we store about them in memory</w:t>
+        <w:t xml:space="preserve">). Levels of familiarity influence the depth of knowledge and experience we associate with an individual, which likely impacts the underlying mental representation we store in memory</w:t>
       </w:r>
       <w:r>
         <w:t xml:space="preserve"> </w:t>
@@ -1600,10 +1753,10 @@
         <w:t xml:space="preserve"> </w:t>
       </w:r>
       <w:r>
-        <w:t xml:space="preserve">(Burton et al., 2011)</w:t>
-      </w:r>
-      <w:r>
-        <w:t xml:space="preserve">. These challenges have contributed to the inconsistency in face research findings, particularly regarding familiar face recognition performance.</w:t>
+        <w:t xml:space="preserve">(Burton et al., 2011; Long et al., 2023)</w:t>
+      </w:r>
+      <w:r>
+        <w:t xml:space="preserve">. These methodological constraints and unique challenges have contributed to the inconsistencies in face research, particularly regarding familiar face recognition performance.</w:t>
       </w:r>
     </w:p>
     <w:bookmarkStart w:id="21" w:name="measuring-face-recognition"/>
@@ -1644,7 +1797,7 @@
         <w:t xml:space="preserve"> </w:t>
       </w:r>
       <w:r>
-        <w:t xml:space="preserve">(Burton, 2013; Hancock et al., 2000)</w:t>
+        <w:t xml:space="preserve">(Burton, 2013; Hancock et al., 2000; White &amp; Burton, 2022)</w:t>
       </w:r>
       <w:r>
         <w:t xml:space="preserve">. Consistent with the literature, we will conceptualise face recognition as the ability to recognise previously known or recently learned faces (familiar) and previously unknown faces (unfamiliar).</w:t>
@@ -1655,7 +1808,7 @@
         <w:pStyle w:val="BodyText"/>
       </w:pPr>
       <w:r>
-        <w:t xml:space="preserve">Face recognition has been investigated by recording the reaction time required to accurately find targets in visual search paradigms. Tasks often involve participants seeking a target face amongst distractor faces, where detection is indicated using a go/no-go categorisation, such as pressing specific keys on a keyboard to indicate whether the target was present or absent in a given display</w:t>
+        <w:t xml:space="preserve">Face recognition has been investigated by recording how long it takes participants to accurately find targets. These tasks often involve participants seeking a target face, where detection is indicated using a go/no-go categorisation</w:t>
       </w:r>
       <w:r>
         <w:t xml:space="preserve"> </w:t>
@@ -1697,7 +1850,7 @@
         <w:t xml:space="preserve"> </w:t>
       </w:r>
       <w:r>
-        <w:t xml:space="preserve">asked participants to classify 450 images of their own face, friends, and strangers as quickly as possible using a keyboard button press. Results showed faster reaction times for the self-face (542 ms), but slower reaction times for friends’ faces (570 ms) compared with strangers (562 ms), providing conflicting evidence for the familiar face advantage. Together, findings highlight a common challenge in face recognition research regarding variability in reaction time data as a result of inconsistent task demands.</w:t>
+        <w:t xml:space="preserve">asked participants to classify 450 images of their own face, friends, and strangers as quickly as possible using a keyboard button press. Results showed faster reaction times for the self-face (542 ms), but slower reaction times for friends’ faces (570 ms) compared with strangers (562 ms), providing conflicting evidence for the familiar face advantage. Together, findings highlight a common challenge in face recognition research regarding variability in reaction time data as a result of different task demands.</w:t>
       </w:r>
     </w:p>
     <w:p>
@@ -1705,7 +1858,7 @@
         <w:pStyle w:val="BodyText"/>
       </w:pPr>
       <w:r>
-        <w:t xml:space="preserve">A drawback of using reaction times as a dependent variable is that the data represents the elapsed time from stimulus onset to motor output, combining perceptual processing time, cognitive decision time, and motor response, thus inflating the real time required to recognise a face</w:t>
+        <w:t xml:space="preserve">A drawback of relying on average reaction times as a dependent variable is that the data represents the elapsed time from stimulus onset to motor output, combining perceptual processing time, cognitive decision time, and motor response, thus inflating the actual time required to recognise a face</w:t>
       </w:r>
       <w:r>
         <w:t xml:space="preserve"> </w:t>
@@ -1726,7 +1879,7 @@
         <w:t xml:space="preserve"> </w:t>
       </w:r>
       <w:r>
-        <w:t xml:space="preserve">overcame this issue in their study using a staircase procedure, whereby the time needed to recognise a face is determined by manipulating the amount of time a face is displayed and measuring the amount of time a participant needs to correctly identify a target face 80% of the time. Their research revealed that participants (N = 10) could accurately discriminate between individual target faces after 50 ms</w:t>
+        <w:t xml:space="preserve">overcame this issue in their study by using a staircase procedure to determine minimum exposure time. Their research revealed that participants could accurately discriminate between individual target faces when given 50 ms to view a stimulus</w:t>
       </w:r>
       <w:r>
         <w:t xml:space="preserve"> </w:t>
@@ -1741,18 +1894,18 @@
         <w:t xml:space="preserve"> </w:t>
       </w:r>
       <w:r>
+        <w:t xml:space="preserve">(Dobs et al., 2019b; Quek et al., 2021)</w:t>
+      </w:r>
+      <w:r>
+        <w:t xml:space="preserve">. Results showed that exposures as brief as 83 ms enabled observers to consistently recognise familiar (famous) faces from unfamiliar faces</w:t>
+      </w:r>
+      <w:r>
+        <w:t xml:space="preserve"> </w:t>
+      </w:r>
+      <w:r>
         <w:t xml:space="preserve">(Quek et al., 2021)</w:t>
       </w:r>
       <w:r>
-        <w:t xml:space="preserve">. Results showed that exposures as brief as 83 ms enabled observers to consistently recognise familiar (famous) faces from unfamiliar faces</w:t>
-      </w:r>
-      <w:r>
-        <w:t xml:space="preserve"> </w:t>
-      </w:r>
-      <w:r>
-        <w:t xml:space="preserve">(Quek et al., 2021)</w:t>
-      </w:r>
-      <w:r>
         <w:t xml:space="preserve">. Findings of both studies revealed that processing time was much shorter than the reaction times reported in other face recognition studies</w:t>
       </w:r>
       <w:r>
@@ -1762,17 +1915,182 @@
         <w:t xml:space="preserve">(Besson et al., 2016; Blauch et al., 2021; Oruc et al., 2019)</w:t>
       </w:r>
       <w:r>
+        <w:t xml:space="preserve">.Here, we employed the same method as</w:t>
+      </w:r>
+      <w:r>
+        <w:t xml:space="preserve"> </w:t>
+      </w:r>
+      <w:r>
+        <w:t xml:space="preserve">Taubert et al. (2011)</w:t>
+      </w:r>
+      <w:r>
+        <w:t xml:space="preserve"> </w:t>
+      </w:r>
+      <w:r>
+        <w:t xml:space="preserve">to determine whether different perceptual processes underscore the recognition of familiar and unfamiliar faces.</w:t>
+      </w:r>
+    </w:p>
+    <w:bookmarkEnd w:id="21"/>
+    <w:bookmarkStart w:id="24" w:name="X7d86c477e4840033c0c174edf4ac4f53fd81ee8"/>
+    <w:p>
+      <w:pPr>
+        <w:pStyle w:val="Heading2"/>
+      </w:pPr>
+      <w:r>
+        <w:t xml:space="preserve">Effects of Different Levels of Familiarity on Face Recognition Performance</w:t>
+      </w:r>
+    </w:p>
+    <w:p>
+      <w:pPr>
+        <w:pStyle w:val="FirstParagraph"/>
+      </w:pPr>
+      <w:r>
+        <w:t xml:space="preserve">The idea that familiar faces may be more easily detected or recognised than unfamiliar faces makes intuitive sense, given the social importance of correctly identifying familiar faces, and the need for humans to efficiently process the enormous amount of visual information we are exposed to in our environment</w:t>
+      </w:r>
+      <w:r>
+        <w:t xml:space="preserve"> </w:t>
+      </w:r>
+      <w:r>
+        <w:t xml:space="preserve">(Tong &amp; Nakayama, 1999)</w:t>
+      </w:r>
+      <w:r>
+        <w:t xml:space="preserve">. The pursuit of identifying the neural mechanisms underlying the recognition of familiar faces has led to important discoveries regarding distinct processing capacities</w:t>
+      </w:r>
+      <w:r>
+        <w:t xml:space="preserve"> </w:t>
+      </w:r>
+      <w:r>
+        <w:t xml:space="preserve">(Bortolon et al., 2017; Ramon &amp; Gobbini, 2017)</w:t>
+      </w:r>
+      <w:r>
+        <w:t xml:space="preserve">. There is growing evidence in support of a familiarity continuum in face recognition highlighting processing distinctions not only between unfamiliar and familiar faces, but within the familiar face category itself</w:t>
+      </w:r>
+      <w:r>
+        <w:t xml:space="preserve"> </w:t>
+      </w:r>
+      <w:r>
+        <w:t xml:space="preserve">(Megreya &amp; Burton, 2006; Murphy et al., 2015; Quek et al., 2021; Wiese et al., 2021)</w:t>
+      </w:r>
+      <w:r>
         <w:t xml:space="preserve">.</w:t>
       </w:r>
     </w:p>
-    <w:bookmarkEnd w:id="21"/>
-    <w:bookmarkStart w:id="22" w:name="face-processing-efficiency"/>
+    <w:bookmarkStart w:id="22" w:name="recently-learned-faces"/>
+    <w:p>
+      <w:pPr>
+        <w:pStyle w:val="Heading3"/>
+      </w:pPr>
+      <w:r>
+        <w:t xml:space="preserve">Recently Learned Faces</w:t>
+      </w:r>
+    </w:p>
+    <w:p>
+      <w:pPr>
+        <w:pStyle w:val="FirstParagraph"/>
+      </w:pPr>
+      <w:r>
+        <w:t xml:space="preserve">Evidence from behavioural studies has indicated that humans only need brief exposure for face learning to occur, as recently learned faces are more easily matched than unfamiliar faces in face matching tasks</w:t>
+      </w:r>
+      <w:r>
+        <w:t xml:space="preserve"> </w:t>
+      </w:r>
+      <w:r>
+        <w:t xml:space="preserve">(Dowsett et al., 2016; Kramer et al., 2017; Murphy et al., 2015; Quek et al., 2021)</w:t>
+      </w:r>
+      <w:r>
+        <w:t xml:space="preserve">. However, unlike recognition of familiar faces, which is robust to changes in viewing conditions such as lighting, viewpoint, and expression, face matching of recently familiar faces is hindered by even slight alterations in the appearance of the face</w:t>
+      </w:r>
+      <w:r>
+        <w:t xml:space="preserve"> </w:t>
+      </w:r>
+      <w:r>
+        <w:t xml:space="preserve">(Burton et al., 2011; Megreya &amp; Burton, 2008; Redfern &amp; Benton, 2019; White et al., 2016)</w:t>
+      </w:r>
+      <w:r>
+        <w:t xml:space="preserve">. In addition to perceptual information (e.g., facial features) acquired during face learning, research shows sparse conceptual information (e.g., name and occupation) can aid recognition</w:t>
+      </w:r>
+      <w:r>
+        <w:t xml:space="preserve"> </w:t>
+      </w:r>
+      <w:r>
+        <w:t xml:space="preserve">(Oruc et al., 2019; Schwartz &amp; Yovel, 2019)</w:t>
+      </w:r>
+      <w:r>
+        <w:t xml:space="preserve">.</w:t>
+      </w:r>
+      <w:r>
+        <w:t xml:space="preserve"> </w:t>
+      </w:r>
+      <w:r>
+        <w:t xml:space="preserve">Schwartz &amp; Yovel (2016)</w:t>
+      </w:r>
+      <w:r>
+        <w:t xml:space="preserve"> </w:t>
+      </w:r>
+      <w:r>
+        <w:t xml:space="preserve">compared the contribution of perceptual and conceptual information to face recognition performance in their study exposing participants to either perceptual information (manipulating lighting and facial angles) or conceptual information (name, occupation) about target identities. When participants were provided with new images of the same identities and tested on their recognition ability, results showed better recognition following conceptual information compared with perceptual information.</w:t>
+      </w:r>
+    </w:p>
+    <w:bookmarkEnd w:id="22"/>
+    <w:bookmarkStart w:id="23" w:name="personally-familiar-faces"/>
+    <w:p>
+      <w:pPr>
+        <w:pStyle w:val="Heading3"/>
+      </w:pPr>
+      <w:r>
+        <w:t xml:space="preserve">Personally Familiar Faces</w:t>
+      </w:r>
+    </w:p>
+    <w:p>
+      <w:pPr>
+        <w:pStyle w:val="FirstParagraph"/>
+      </w:pPr>
+      <w:r>
+        <w:t xml:space="preserve">Personal information acquired through repeated interaction with an identity appears to enhance familiar face recognition, as research shows that our face representations for personally familiar faces differ from those of recently learned faces and familiar celebrity faces</w:t>
+      </w:r>
+      <w:r>
+        <w:t xml:space="preserve"> </w:t>
+      </w:r>
+      <w:r>
+        <w:t xml:space="preserve">(Cloutier et al., 2011; Ramon &amp; Gobbini, 2017; Rooney et al., 2012)</w:t>
+      </w:r>
+      <w:r>
+        <w:t xml:space="preserve">.</w:t>
+      </w:r>
+      <w:r>
+        <w:t xml:space="preserve"> </w:t>
+      </w:r>
+      <w:r>
+        <w:t xml:space="preserve">Karimi-Rouzbahani et al. (2021)</w:t>
+      </w:r>
+      <w:r>
+        <w:t xml:space="preserve"> </w:t>
+      </w:r>
+      <w:r>
+        <w:t xml:space="preserve">varied familiarity across stimuli (i.e., unfamiliar, famous, personally familiar, and self) and instructed 18 participants to categorise the stimulus as familiar or unfamiliar using a button press. EEG data, measuring brain electrical activity, showed that higher levels of familiarity (self-face and personally familiar) generated greater transfer of information flow over the visual areas of the brain compared to unfamiliar and famous identities. In contrast,</w:t>
+      </w:r>
+      <w:r>
+        <w:t xml:space="preserve"> </w:t>
+      </w:r>
+      <w:r>
+        <w:t xml:space="preserve">Wiese et al. (2021)</w:t>
+      </w:r>
+      <w:r>
+        <w:t xml:space="preserve"> </w:t>
+      </w:r>
+      <w:r>
+        <w:t xml:space="preserve">found substantial EEG event-related potential familiarity effects in response to the self-face, personally familiar faces, and favourite celebrities compared with other celebrities, demonstrating similar processing of personally familiar faces and favourite celebrities.</w:t>
+      </w:r>
+    </w:p>
+    <w:bookmarkEnd w:id="23"/>
+    <w:bookmarkEnd w:id="24"/>
+    <w:bookmarkStart w:id="27" w:name="X6a53184debd475b3bded158ee7710369bed4eec"/>
     <w:p>
       <w:pPr>
         <w:pStyle w:val="Heading2"/>
       </w:pPr>
       <w:r>
-        <w:t xml:space="preserve">Face Processing Efficiency</w:t>
+        <w:t xml:space="preserve">Face Processing Efficiency and the Inversion Effect</w:t>
       </w:r>
     </w:p>
     <w:p>
@@ -1780,16 +2098,16 @@
         <w:pStyle w:val="FirstParagraph"/>
       </w:pPr>
       <w:r>
-        <w:t xml:space="preserve">The literature provides two interpretations of face processing efficiency. The holistic processing perspective suggests that faces are processed by analysing the spatial relations between features, providing a unique configuration for each individual so that faces are processed whole, rather than in parts</w:t>
-      </w:r>
-      <w:r>
-        <w:t xml:space="preserve"> </w:t>
-      </w:r>
-      <w:r>
-        <w:t xml:space="preserve">(Sandford &amp; Burton, 2014)</w:t>
-      </w:r>
-      <w:r>
-        <w:t xml:space="preserve">. Evidence for holistic processing has been demonstrated predominantly in studies showing that when a face is inverted, disrupting it’s ordinary featural configuration, participants find it harder to identify target faces</w:t>
+        <w:t xml:space="preserve">The literature provides two interpretations of face processing efficiency. The holistic processing perspective emphasises the importance of analysing the spatial relations between features, providing a unique configuration for each individual so that faces are processed whole, rather than in parts</w:t>
+      </w:r>
+      <w:r>
+        <w:t xml:space="preserve"> </w:t>
+      </w:r>
+      <w:r>
+        <w:t xml:space="preserve">(Maurer et al., 2002; Sandford &amp; Burton, 2014)</w:t>
+      </w:r>
+      <w:r>
+        <w:t xml:space="preserve">. Evidence for holistic processing has been demonstrated predominantly in studies showing that when a face is inverted, disrupting its global configuration, participants find it harder to identify target faces</w:t>
       </w:r>
       <w:r>
         <w:t xml:space="preserve"> </w:t>
@@ -1798,13 +2116,23 @@
         <w:t xml:space="preserve">(Taubert et al., 2011; Tong &amp; Nakayama, 1999)</w:t>
       </w:r>
       <w:r>
-        <w:t xml:space="preserve">. Interestingly, studies have revealed that the effects of inversion are greater for unfamiliar faces than familiar faces, suggesting that the familiar face processing advantage may be attributed to holistic processing effects</w:t>
-      </w:r>
-      <w:r>
-        <w:t xml:space="preserve"> </w:t>
-      </w:r>
-      <w:r>
-        <w:t xml:space="preserve">(Oleggio Castello et al., 2017 ; Ramon &amp; Belle, 2016)</w:t>
+        <w:t xml:space="preserve">. The face inversion effect has been reliably used in the literature to explore face processing efficiency</w:t>
+      </w:r>
+      <w:r>
+        <w:t xml:space="preserve"> </w:t>
+      </w:r>
+      <w:hyperlink r:id="rId25"/>
+      <w:r>
+        <w:t xml:space="preserve">). Interestingly, studies have revealed that the effects of inversion are greater for unfamiliar faces than familiar faces, suggesting that familiar faces are not a slave to holistic processing</w:t>
+      </w:r>
+      <w:r>
+        <w:t xml:space="preserve"> </w:t>
+      </w:r>
+      <w:r>
+        <w:t xml:space="preserve">(Oleggio Castello et al., 2017; Ramon &amp; Belle, 2016; Waidmann et al., 2022)</w:t>
+      </w:r>
+      <w:r>
+        <w:t xml:space="preserve">.</w:t>
       </w:r>
     </w:p>
     <w:p>
@@ -1836,14 +2164,13 @@
         <w:t xml:space="preserve">explored holistic and featural processing effects in a study where participants viewed images of unfamiliar faces, friends’ faces, and the self-face in an inversion task, and a part-whole (isolated features) task. They found no significant difference in inversion effects across the unfamiliar, friend and self-face conditions, whereas, in the isolated features task, participants were faster and more accurate at recognising the self-face compared to friend and unfamiliar faces, suggesting the self-face may be processed in a more feature-based manner. Therefore, the commonly held belief that face recognition relies on holistic processing is being challenged, and it seems likely that not all faces are processed in the same way.</w:t>
       </w:r>
     </w:p>
-    <w:bookmarkEnd w:id="22"/>
-    <w:bookmarkStart w:id="26" w:name="X7d86c477e4840033c0c174edf4ac4f53fd81ee8"/>
-    <w:p>
-      <w:pPr>
-        <w:pStyle w:val="Heading2"/>
-      </w:pPr>
-      <w:r>
-        <w:t xml:space="preserve">Effects of Different Levels of Familiarity on Face Recognition Performance</w:t>
+    <w:bookmarkStart w:id="26" w:name="the-self-face"/>
+    <w:p>
+      <w:pPr>
+        <w:pStyle w:val="Heading3"/>
+      </w:pPr>
+      <w:r>
+        <w:t xml:space="preserve">The Self-face</w:t>
       </w:r>
     </w:p>
     <w:p>
@@ -1851,158 +2178,6 @@
         <w:pStyle w:val="FirstParagraph"/>
       </w:pPr>
       <w:r>
-        <w:t xml:space="preserve">The idea that familiar faces may be more easily detected or recognised than unfamiliar faces makes intuitive sense, given the social importance of correctly identifying familiar faces, and the need for humans to efficiently process the enormous amount of visual information we are exposed to in our environment</w:t>
-      </w:r>
-      <w:r>
-        <w:t xml:space="preserve"> </w:t>
-      </w:r>
-      <w:r>
-        <w:t xml:space="preserve">(Tong &amp; Nakayama, 1999)</w:t>
-      </w:r>
-      <w:r>
-        <w:t xml:space="preserve">. The pursuit of identifying the neural mechanisms underlying the recognition of familiar faces has led to important discoveries regarding distinct processing capacities</w:t>
-      </w:r>
-      <w:r>
-        <w:t xml:space="preserve"> </w:t>
-      </w:r>
-      <w:r>
-        <w:t xml:space="preserve">(Bortolon et al., 2017; Ramon &amp; Gobbini, 2017)</w:t>
-      </w:r>
-      <w:r>
-        <w:t xml:space="preserve">. There is growing evidence in support of a familiarity continuum in face recognition highlighting processing distinctions not only between unfamiliar and familiar faces, but within the familiar face category itself</w:t>
-      </w:r>
-      <w:r>
-        <w:t xml:space="preserve"> </w:t>
-      </w:r>
-      <w:r>
-        <w:t xml:space="preserve">(Megreya &amp; Burton, 2006; Murphy et al., 2015; Quek et al., 2021; Wiese et al., 2021)</w:t>
-      </w:r>
-      <w:r>
-        <w:t xml:space="preserve">.</w:t>
-      </w:r>
-    </w:p>
-    <w:bookmarkStart w:id="23" w:name="recently-learned-faces"/>
-    <w:p>
-      <w:pPr>
-        <w:pStyle w:val="Heading3"/>
-      </w:pPr>
-      <w:r>
-        <w:t xml:space="preserve">Recently Learned Faces</w:t>
-      </w:r>
-    </w:p>
-    <w:p>
-      <w:pPr>
-        <w:pStyle w:val="FirstParagraph"/>
-      </w:pPr>
-      <w:r>
-        <w:t xml:space="preserve">Evidence from behavioural studies has indicated that humans only need brief exposure for face learning to occur, as recently learned faces are more easily matched than unfamiliar faces in face matching tasks</w:t>
-      </w:r>
-      <w:r>
-        <w:t xml:space="preserve"> </w:t>
-      </w:r>
-      <w:r>
-        <w:t xml:space="preserve">(Dowsett et al., 2016; Kramer et al., 2017; Murphy et al., 2015; Quek et al., 2021)</w:t>
-      </w:r>
-      <w:r>
-        <w:t xml:space="preserve">. However, unlike recognition of familiar faces, which is robust to changes in viewing conditions such as lighting, viewpoint, and expression, face matching of recently familiar faces is hindered by even slight alterations in the appearance of the face</w:t>
-      </w:r>
-      <w:r>
-        <w:t xml:space="preserve"> </w:t>
-      </w:r>
-      <w:r>
-        <w:t xml:space="preserve">(Burton et al., 2011; Megreya &amp; Burton, 2008; Redfern &amp; Benton, 2019; White et al., 2016)</w:t>
-      </w:r>
-      <w:r>
-        <w:t xml:space="preserve">. In addition to perceptual information (e.g., facial features) acquired during face learning, research shows sparse conceptual information (e.g., name and occupation) can aid recognition</w:t>
-      </w:r>
-      <w:r>
-        <w:t xml:space="preserve"> </w:t>
-      </w:r>
-      <w:r>
-        <w:t xml:space="preserve">(Oruc et al., 2019; Schwartz &amp; Yovel, 2019)</w:t>
-      </w:r>
-      <w:r>
-        <w:t xml:space="preserve">.</w:t>
-      </w:r>
-      <w:r>
-        <w:t xml:space="preserve"> </w:t>
-      </w:r>
-      <w:r>
-        <w:t xml:space="preserve">Schwartz &amp; Yovel (2016)</w:t>
-      </w:r>
-      <w:r>
-        <w:t xml:space="preserve"> </w:t>
-      </w:r>
-      <w:r>
-        <w:t xml:space="preserve">compared the contribution of perceptual and conceptual information to face recognition performance in their study exposing participants to either perceptual information (manipulating lighting and facial angles) or conceptual information (name, occupation) about target identities. When participants were provided with new images of the same identities and tested on their recognition ability, results showed better recognition following conceptual information compared with perceptual information.</w:t>
-      </w:r>
-    </w:p>
-    <w:bookmarkEnd w:id="23"/>
-    <w:bookmarkStart w:id="24" w:name="personally-familiar-faces"/>
-    <w:p>
-      <w:pPr>
-        <w:pStyle w:val="Heading3"/>
-      </w:pPr>
-      <w:r>
-        <w:t xml:space="preserve">Personally Familiar Faces</w:t>
-      </w:r>
-    </w:p>
-    <w:p>
-      <w:pPr>
-        <w:pStyle w:val="FirstParagraph"/>
-      </w:pPr>
-      <w:r>
-        <w:t xml:space="preserve">Personal information acquired through repeated interaction with an identity appears to enhance familiar face recognition, as research shows that our face representations for personally familiar faces differ from those of recently learned faces and familiar celebrity faces</w:t>
-      </w:r>
-      <w:r>
-        <w:t xml:space="preserve"> </w:t>
-      </w:r>
-      <w:r>
-        <w:t xml:space="preserve">(Cloutier et al., 2011; Ramon &amp; Gobbini, 2017; Rooney et al., 2012)</w:t>
-      </w:r>
-      <w:r>
-        <w:t xml:space="preserve">.</w:t>
-      </w:r>
-      <w:r>
-        <w:t xml:space="preserve"> </w:t>
-      </w:r>
-      <w:r>
-        <w:t xml:space="preserve">Karimi-Rouzbahani et al. (2021)</w:t>
-      </w:r>
-      <w:r>
-        <w:t xml:space="preserve"> </w:t>
-      </w:r>
-      <w:r>
-        <w:t xml:space="preserve">varied familiarity across stimuli (i.e., unfamiliar, famous, personally familiar, and self) and instructed 18 participants to categorise the stimulus as familiar or unfamiliar using a button press. EEG data, measuring brain electrical activity, showed that higher levels of familiarity (self-face and personally familiar) generated greater transfer of information flow over the visual areas of the brain compared to unfamiliar and famous identities. In contrast,</w:t>
-      </w:r>
-      <w:r>
-        <w:t xml:space="preserve"> </w:t>
-      </w:r>
-      <w:r>
-        <w:t xml:space="preserve">Wiese et al. (2021)</w:t>
-      </w:r>
-      <w:r>
-        <w:t xml:space="preserve"> </w:t>
-      </w:r>
-      <w:r>
-        <w:t xml:space="preserve">found substantial EEG event-related potential familiarity effects in response to the self-face, personally familiar faces, and favourite celebrities compared with other celebrities, demonstrating similar processing of personally familiar faces and favourite celebrities.</w:t>
-      </w:r>
-    </w:p>
-    <w:bookmarkEnd w:id="24"/>
-    <w:bookmarkStart w:id="25" w:name="the-self-face"/>
-    <w:p>
-      <w:pPr>
-        <w:pStyle w:val="Heading3"/>
-      </w:pPr>
-      <w:r>
-        <w:t xml:space="preserve">The Self-face</w:t>
-      </w:r>
-    </w:p>
-    <w:p>
-      <w:pPr>
-        <w:pStyle w:val="FirstParagraph"/>
-      </w:pPr>
-      <w:r>
         <w:t xml:space="preserve">Our own face is unique, as it plays an influential role in our self-consciousness and identity, and is an important tool for social engagement</w:t>
       </w:r>
       <w:r>
@@ -2080,9 +2255,9 @@
         <w:t xml:space="preserve">Our understanding of the effects of familiarity on face recognition can be improved by experimenting with personally familiar faces, compared to famous faces, which would better represent familiarity effects as a result of real-world face learning. The self-face is arguably the most familiar face to each of us, and, thus, is an important inclusion in studies seeking to understand the effects of levels of familiarity on facial processing. In addition, exploration of an alternative research method designed to isolate recognition time (i.e., perceptual processes) from reaction time (i.e., perceptual processes + cognitive decision + motor response) is warranted to provide a more precise measure of the perceptual processing time for faces. This information would add value to the debate around whether the brain processes faces differently based on the level of familiarity.</w:t>
       </w:r>
     </w:p>
-    <w:bookmarkEnd w:id="25"/>
     <w:bookmarkEnd w:id="26"/>
-    <w:bookmarkStart w:id="27" w:name="aims-and-hypotheses"/>
+    <w:bookmarkEnd w:id="27"/>
+    <w:bookmarkStart w:id="28" w:name="aims-and-hypotheses"/>
     <w:p>
       <w:pPr>
         <w:pStyle w:val="Heading2"/>
@@ -2143,9 +2318,9 @@
         <w:t xml:space="preserve">The face inversion effect (the difference between performance in upright and inverted trials) will be reduced for more familiar faces.</w:t>
       </w:r>
     </w:p>
-    <w:bookmarkEnd w:id="27"/>
     <w:bookmarkEnd w:id="28"/>
-    <w:bookmarkStart w:id="41" w:name="method"/>
+    <w:bookmarkEnd w:id="29"/>
+    <w:bookmarkStart w:id="42" w:name="method"/>
     <w:p>
       <w:pPr>
         <w:pStyle w:val="Heading1"/>
@@ -2154,7 +2329,7 @@
         <w:t xml:space="preserve">Method</w:t>
       </w:r>
     </w:p>
-    <w:bookmarkStart w:id="29" w:name="participants"/>
+    <w:bookmarkStart w:id="30" w:name="participants"/>
     <w:p>
       <w:pPr>
         <w:pStyle w:val="Heading2"/>
@@ -2192,8 +2367,8 @@
         <w:t xml:space="preserve">. This study was approved by the Human Research Ethics Committee (Approval No. HE23-030) at the University of New England (UNE). Written informed consent was obtained from all participants (See Appendix B). While 30 participants completed the study, the data for two participants was excluded from the analysis based on the pre-registered exclusion criteria stating that participants will be excluded if their recognition times for the majority of their trials were slower than the starting point face display time (18 frames/66.67ms) for the majority of their trials. The final sample consisted of 28 females aged between 18 and 65 years (M = 43.1, SD = 12.7), recruited through word of mouth and via flyers distributed on campus at the UNE (See Appendix C). Participants signed up using the quick response (QR) code on the flyer, which generated an email to the experimenter. Only female participants were recruited to ensure stimulus consistency across conditions and eliminate gender as a possible biasing factor in face discrimination. The experiment took approximately 45 minutes to complete, and participants were compensated with an AUD $25 gift card. All participants had normal or corrected-to-normal vision and no self-reported diagnosed impairment in face perception (e.g., prosopagnosia).</w:t>
       </w:r>
     </w:p>
-    <w:bookmarkEnd w:id="29"/>
-    <w:bookmarkStart w:id="34" w:name="design-and-stimuli"/>
+    <w:bookmarkEnd w:id="30"/>
+    <w:bookmarkStart w:id="35" w:name="design-and-stimuli"/>
     <w:p>
       <w:pPr>
         <w:pStyle w:val="Heading2"/>
@@ -2278,7 +2453,7 @@
       <w:tr>
         <w:tc>
           <w:tcPr/>
-          <w:bookmarkStart w:id="33" w:name="fig-procedure"/>
+          <w:bookmarkStart w:id="34" w:name="fig-procedure"/>
           <w:p>
             <w:pPr>
               <w:pStyle w:val="Compact"/>
@@ -2289,18 +2464,18 @@
                 <wp:inline>
                   <wp:extent cx="5334000" cy="3000375"/>
                   <wp:effectExtent b="0" l="0" r="0" t="0"/>
-                  <wp:docPr descr="" title="" id="31" name="Picture"/>
+                  <wp:docPr descr="" title="" id="32" name="Picture"/>
                   <a:graphic>
                     <a:graphicData uri="http://schemas.openxmlformats.org/drawingml/2006/picture">
                       <pic:pic>
                         <pic:nvPicPr>
-                          <pic:cNvPr descr="images/FamiliarFace_Procedure.png" id="32" name="Picture"/>
+                          <pic:cNvPr descr="images/FamiliarFace_Procedure.png" id="33" name="Picture"/>
                           <pic:cNvPicPr>
                             <a:picLocks noChangeArrowheads="1" noChangeAspect="1"/>
                           </pic:cNvPicPr>
                         </pic:nvPicPr>
                         <pic:blipFill>
-                          <a:blip r:embed="rId30"/>
+                          <a:blip r:embed="rId31"/>
                           <a:stretch>
                             <a:fillRect/>
                           </a:stretch>
@@ -2340,12 +2515,12 @@
               <w:t xml:space="preserve">Figure 1: The visual stimulation sequence for each trial</w:t>
             </w:r>
           </w:p>
-          <w:bookmarkEnd w:id="33"/>
+          <w:bookmarkEnd w:id="34"/>
         </w:tc>
       </w:tr>
     </w:tbl>
-    <w:bookmarkEnd w:id="34"/>
-    <w:bookmarkStart w:id="35" w:name="threshold-analysis"/>
+    <w:bookmarkEnd w:id="35"/>
+    <w:bookmarkStart w:id="36" w:name="threshold-analysis"/>
     <w:p>
       <w:pPr>
         <w:pStyle w:val="Heading2"/>
@@ -2376,8 +2551,8 @@
         <w:t xml:space="preserve">), with the participant’s task being to indicate whether the target face was in the upper or lower part of the display. Subsequent face stimuli display times were reduced until the participant made an error, at which point the staircase reversed so that face stimuli were displayed for longer periods of time until the participant responded correctly, triggering another reversal. Image display times were measured in units of 8.33 millisecond video frames. The staircase used a 1-up-3-down design, where a correct response 3 times in a row generated a reduction in display time by 1 frame. If the participant made an incorrect response, stimulus display times increased by 1 frame. Each condition (unfamiliar, familiar, self-face) included four trials (two with upright faces and two with inverted faces) and each trial included two randomly interleaved staircases. The means of the thresholds for each staircase were averaged to calculate the shortest timeframe in which the face stimuli could be accurately recognised for each condition.</w:t>
       </w:r>
     </w:p>
-    <w:bookmarkEnd w:id="35"/>
-    <w:bookmarkStart w:id="40" w:name="procedure"/>
+    <w:bookmarkEnd w:id="36"/>
+    <w:bookmarkStart w:id="41" w:name="procedure"/>
     <w:p>
       <w:pPr>
         <w:pStyle w:val="Heading2"/>
@@ -2440,7 +2615,7 @@
       <w:tr>
         <w:tc>
           <w:tcPr/>
-          <w:bookmarkStart w:id="39" w:name="fig-setup"/>
+          <w:bookmarkStart w:id="40" w:name="fig-setup"/>
           <w:p>
             <w:pPr>
               <w:pStyle w:val="Compact"/>
@@ -2451,18 +2626,18 @@
                 <wp:inline>
                   <wp:extent cx="3529584" cy="4078224"/>
                   <wp:effectExtent b="0" l="0" r="0" t="0"/>
-                  <wp:docPr descr="" title="" id="37" name="Picture"/>
+                  <wp:docPr descr="" title="" id="38" name="Picture"/>
                   <a:graphic>
                     <a:graphicData uri="http://schemas.openxmlformats.org/drawingml/2006/picture">
                       <pic:pic>
                         <pic:nvPicPr>
-                          <pic:cNvPr descr="images/setup.png" id="38" name="Picture"/>
+                          <pic:cNvPr descr="images/setup.png" id="39" name="Picture"/>
                           <pic:cNvPicPr>
                             <a:picLocks noChangeArrowheads="1" noChangeAspect="1"/>
                           </pic:cNvPicPr>
                         </pic:nvPicPr>
                         <pic:blipFill>
-                          <a:blip r:embed="rId36"/>
+                          <a:blip r:embed="rId37"/>
                           <a:stretch>
                             <a:fillRect/>
                           </a:stretch>
@@ -2502,13 +2677,13 @@
               <w:t xml:space="preserve">Figure 2: Depiction of experimental setup; image created by Simone Hale (2023)</w:t>
             </w:r>
           </w:p>
-          <w:bookmarkEnd w:id="39"/>
+          <w:bookmarkEnd w:id="40"/>
         </w:tc>
       </w:tr>
     </w:tbl>
-    <w:bookmarkEnd w:id="40"/>
     <w:bookmarkEnd w:id="41"/>
-    <w:bookmarkStart w:id="61" w:name="results"/>
+    <w:bookmarkEnd w:id="42"/>
+    <w:bookmarkStart w:id="62" w:name="results"/>
     <w:p>
       <w:pPr>
         <w:pStyle w:val="Heading1"/>
@@ -2517,7 +2692,7 @@
         <w:t xml:space="preserve">Results</w:t>
       </w:r>
     </w:p>
-    <w:bookmarkStart w:id="42" w:name="data-preparation"/>
+    <w:bookmarkStart w:id="43" w:name="data-preparation"/>
     <w:p>
       <w:pPr>
         <w:pStyle w:val="Heading2"/>
@@ -2580,8 +2755,8 @@
         <w:t xml:space="preserve">for assumption testing. Data were examined for missing responses and no missingness was found. Two participants were excluded because their threshold scores were consistently above the starting point of the staircases (18 frames/ 66.67ms) for most of their trials. Thus, 28 of the original 30 participants were included in the analyses. Recognition time was measured using the number of frames required to complete the task as determined by the staircase procedure. Frames were then converted to milliseconds based on the monitor refresh rate of 120 Hz. Reaction time was measured in milliseconds.</w:t>
       </w:r>
     </w:p>
-    <w:bookmarkEnd w:id="42"/>
-    <w:bookmarkStart w:id="53" w:name="data-analysis"/>
+    <w:bookmarkEnd w:id="43"/>
+    <w:bookmarkStart w:id="54" w:name="data-analysis"/>
     <w:p>
       <w:pPr>
         <w:pStyle w:val="Heading2"/>
@@ -3235,7 +3410,7 @@
         <w:t xml:space="preserve">shows recognition times for inverted and upright face orientations for each condition.</w:t>
       </w:r>
     </w:p>
-    <w:bookmarkStart w:id="47" w:name="cell-fig-recognition-times"/>
+    <w:bookmarkStart w:id="48" w:name="cell-fig-recognition-times"/>
     <w:tbl>
       <w:tblPr>
         <w:tblStyle w:val="Table"/>
@@ -3250,7 +3425,7 @@
       <w:tr>
         <w:tc>
           <w:tcPr/>
-          <w:bookmarkStart w:id="46" w:name="fig-recognition-times"/>
+          <w:bookmarkStart w:id="47" w:name="fig-recognition-times"/>
           <w:p>
             <w:pPr>
               <w:pStyle w:val="Compact"/>
@@ -3261,18 +3436,18 @@
                 <wp:inline>
                   <wp:extent cx="5334000" cy="4267200"/>
                   <wp:effectExtent b="0" l="0" r="0" t="0"/>
-                  <wp:docPr descr="" title="" id="44" name="Picture"/>
+                  <wp:docPr descr="" title="" id="45" name="Picture"/>
                   <a:graphic>
                     <a:graphicData uri="http://schemas.openxmlformats.org/drawingml/2006/picture">
                       <pic:pic>
                         <pic:nvPicPr>
-                          <pic:cNvPr descr="index_files/figure-docx/fig-recognition-times-1.png" id="45" name="Picture"/>
+                          <pic:cNvPr descr="index_files/figure-docx/fig-recognition-times-1.png" id="46" name="Picture"/>
                           <pic:cNvPicPr>
                             <a:picLocks noChangeArrowheads="1" noChangeAspect="1"/>
                           </pic:cNvPicPr>
                         </pic:nvPicPr>
                         <pic:blipFill>
-                          <a:blip r:embed="rId43"/>
+                          <a:blip r:embed="rId44"/>
                           <a:stretch>
                             <a:fillRect/>
                           </a:stretch>
@@ -3312,7 +3487,7 @@
               <w:t xml:space="preserve">Figure 3: Recognition Times by Orientation for Each Condition</w:t>
             </w:r>
           </w:p>
-          <w:bookmarkEnd w:id="46"/>
+          <w:bookmarkEnd w:id="47"/>
         </w:tc>
       </w:tr>
     </w:tbl>
@@ -3342,7 +3517,7 @@
         </w:r>
       </w:hyperlink>
     </w:p>
-    <w:bookmarkEnd w:id="47"/>
+    <w:bookmarkEnd w:id="48"/>
     <w:p>
       <w:pPr>
         <w:pStyle w:val="BodyText"/>
@@ -3460,7 +3635,7 @@
         <w:t xml:space="preserve">shows this interaction in more detail, illustrating the relationship between age and recognition time in each condition.</w:t>
       </w:r>
     </w:p>
-    <w:bookmarkStart w:id="52" w:name="cell-fig-correlations"/>
+    <w:bookmarkStart w:id="53" w:name="cell-fig-correlations"/>
     <w:tbl>
       <w:tblPr>
         <w:tblStyle w:val="Table"/>
@@ -3475,7 +3650,7 @@
       <w:tr>
         <w:tc>
           <w:tcPr/>
-          <w:bookmarkStart w:id="51" w:name="fig-correlations"/>
+          <w:bookmarkStart w:id="52" w:name="fig-correlations"/>
           <w:p>
             <w:pPr>
               <w:pStyle w:val="Compact"/>
@@ -3486,18 +3661,18 @@
                 <wp:inline>
                   <wp:extent cx="5334000" cy="4267200"/>
                   <wp:effectExtent b="0" l="0" r="0" t="0"/>
-                  <wp:docPr descr="" title="" id="49" name="Picture"/>
+                  <wp:docPr descr="" title="" id="50" name="Picture"/>
                   <a:graphic>
                     <a:graphicData uri="http://schemas.openxmlformats.org/drawingml/2006/picture">
                       <pic:pic>
                         <pic:nvPicPr>
-                          <pic:cNvPr descr="index_files/figure-docx/fig-correlations-1.png" id="50" name="Picture"/>
+                          <pic:cNvPr descr="index_files/figure-docx/fig-correlations-1.png" id="51" name="Picture"/>
                           <pic:cNvPicPr>
                             <a:picLocks noChangeArrowheads="1" noChangeAspect="1"/>
                           </pic:cNvPicPr>
                         </pic:nvPicPr>
                         <pic:blipFill>
-                          <a:blip r:embed="rId48"/>
+                          <a:blip r:embed="rId49"/>
                           <a:stretch>
                             <a:fillRect/>
                           </a:stretch>
@@ -3537,7 +3712,7 @@
               <w:t xml:space="preserve">Figure 4: Correlations between recognition times by age for each condition</w:t>
             </w:r>
           </w:p>
-          <w:bookmarkEnd w:id="51"/>
+          <w:bookmarkEnd w:id="52"/>
         </w:tc>
       </w:tr>
     </w:tbl>
@@ -3567,9 +3742,9 @@
         </w:r>
       </w:hyperlink>
     </w:p>
-    <w:bookmarkEnd w:id="52"/>
     <w:bookmarkEnd w:id="53"/>
-    <w:bookmarkStart w:id="60" w:name="exploratory-analysis"/>
+    <w:bookmarkEnd w:id="54"/>
+    <w:bookmarkStart w:id="61" w:name="exploratory-analysis"/>
     <w:p>
       <w:pPr>
         <w:pStyle w:val="Heading2"/>
@@ -3578,7 +3753,7 @@
         <w:t xml:space="preserve">Exploratory Analysis</w:t>
       </w:r>
     </w:p>
-    <w:bookmarkStart w:id="59" w:name="reaction-time"/>
+    <w:bookmarkStart w:id="60" w:name="reaction-time"/>
     <w:p>
       <w:pPr>
         <w:pStyle w:val="Heading3"/>
@@ -3906,7 +4081,7 @@
         <w:t xml:space="preserve">shows reaction times for inverted and upright face orientations for each condition.</w:t>
       </w:r>
     </w:p>
-    <w:bookmarkStart w:id="58" w:name="cell-fig-reaction-times"/>
+    <w:bookmarkStart w:id="59" w:name="cell-fig-reaction-times"/>
     <w:tbl>
       <w:tblPr>
         <w:tblStyle w:val="Table"/>
@@ -3921,7 +4096,7 @@
       <w:tr>
         <w:tc>
           <w:tcPr/>
-          <w:bookmarkStart w:id="57" w:name="fig-reaction-times"/>
+          <w:bookmarkStart w:id="58" w:name="fig-reaction-times"/>
           <w:p>
             <w:pPr>
               <w:pStyle w:val="Compact"/>
@@ -3932,18 +4107,18 @@
                 <wp:inline>
                   <wp:extent cx="5334000" cy="4267200"/>
                   <wp:effectExtent b="0" l="0" r="0" t="0"/>
-                  <wp:docPr descr="" title="" id="55" name="Picture"/>
+                  <wp:docPr descr="" title="" id="56" name="Picture"/>
                   <a:graphic>
                     <a:graphicData uri="http://schemas.openxmlformats.org/drawingml/2006/picture">
                       <pic:pic>
                         <pic:nvPicPr>
-                          <pic:cNvPr descr="index_files/figure-docx/fig-reaction-times-1.png" id="56" name="Picture"/>
+                          <pic:cNvPr descr="index_files/figure-docx/fig-reaction-times-1.png" id="57" name="Picture"/>
                           <pic:cNvPicPr>
                             <a:picLocks noChangeArrowheads="1" noChangeAspect="1"/>
                           </pic:cNvPicPr>
                         </pic:nvPicPr>
                         <pic:blipFill>
-                          <a:blip r:embed="rId54"/>
+                          <a:blip r:embed="rId55"/>
                           <a:stretch>
                             <a:fillRect/>
                           </a:stretch>
@@ -3983,7 +4158,7 @@
               <w:t xml:space="preserve">Figure 5: Reaction times by orientation for each condition</w:t>
             </w:r>
           </w:p>
-          <w:bookmarkEnd w:id="57"/>
+          <w:bookmarkEnd w:id="58"/>
         </w:tc>
       </w:tr>
     </w:tbl>
@@ -4013,11 +4188,11 @@
         </w:r>
       </w:hyperlink>
     </w:p>
-    <w:bookmarkEnd w:id="58"/>
     <w:bookmarkEnd w:id="59"/>
     <w:bookmarkEnd w:id="60"/>
     <w:bookmarkEnd w:id="61"/>
-    <w:bookmarkStart w:id="202" w:name="discussion"/>
+    <w:bookmarkEnd w:id="62"/>
+    <w:bookmarkStart w:id="220" w:name="discussion"/>
     <w:p>
       <w:pPr>
         <w:pStyle w:val="Heading1"/>
@@ -4034,7 +4209,7 @@
         <w:t xml:space="preserve">To better understand the effect of greater levels of familiarity on face recognition, the present study used a staircase procedure to characterise face recognition performance. Participants responded to three different face categories manipulated by familiarity (unfamiliar, familiar, and self), and orientation (upright and inverted). Recognition time (i.e., perceptual processes) was isolated from reaction time (i.e., perceptual processes + cognitive decision + motor response) and used as an index of the familiarity effect. The overall findings confirmed predictions that more familiar faces are processed faster than less familiar and unfamiliar faces. Notably, our results underscore the self-face as a unique class of familiar face, providing compelling evidence for distinct perceptual processing.</w:t>
       </w:r>
     </w:p>
-    <w:bookmarkStart w:id="62" w:name="familiarity-and-recognition-time"/>
+    <w:bookmarkStart w:id="63" w:name="familiarity-and-recognition-time"/>
     <w:p>
       <w:pPr>
         <w:pStyle w:val="Heading2"/>
@@ -4175,8 +4350,8 @@
         <w:t xml:space="preserve">).</w:t>
       </w:r>
     </w:p>
-    <w:bookmarkEnd w:id="62"/>
-    <w:bookmarkStart w:id="63" w:name="familiarity-and-inversion-effects"/>
+    <w:bookmarkEnd w:id="63"/>
+    <w:bookmarkStart w:id="64" w:name="familiarity-and-inversion-effects"/>
     <w:p>
       <w:pPr>
         <w:pStyle w:val="Heading2"/>
@@ -4297,8 +4472,8 @@
         <w:t xml:space="preserve">.</w:t>
       </w:r>
     </w:p>
-    <w:bookmarkEnd w:id="63"/>
-    <w:bookmarkStart w:id="64" w:name="reaction-time-and-levels-of-familiarity"/>
+    <w:bookmarkEnd w:id="64"/>
+    <w:bookmarkStart w:id="65" w:name="reaction-time-and-levels-of-familiarity"/>
     <w:p>
       <w:pPr>
         <w:pStyle w:val="Heading2"/>
@@ -4341,8 +4516,8 @@
         <w:t xml:space="preserve">Importantly, the data revealed that recognition times were substantially shorter than reaction times for each condition. For example, on average, participants recognised (processed) upright familiar faces within 43.8ms but required 547ms to respond (process + decision + motor response) to the target face. These findings have important implications for future research designs, as they suggest that reaction times may be underestimating face recognition performance. Reaction times were longer for inverted faces compared to upright faces, however, the data did not reveal the interaction observed in the recognition time data, as there was no significant difference in the face inversion effect between conditions. Thus, recognition time seems to be a more sensitive measure of familiarity effects in face recognition.</w:t>
       </w:r>
     </w:p>
-    <w:bookmarkEnd w:id="64"/>
-    <w:bookmarkStart w:id="65" w:name="limitations-and-future-directions"/>
+    <w:bookmarkEnd w:id="65"/>
+    <w:bookmarkStart w:id="66" w:name="limitations-and-future-directions"/>
     <w:p>
       <w:pPr>
         <w:pStyle w:val="Heading2"/>
@@ -4430,8 +4605,8 @@
         <w:t xml:space="preserve">.</w:t>
       </w:r>
     </w:p>
-    <w:bookmarkEnd w:id="65"/>
-    <w:bookmarkStart w:id="201" w:name="conclusion"/>
+    <w:bookmarkEnd w:id="66"/>
+    <w:bookmarkStart w:id="219" w:name="conclusion"/>
     <w:p>
       <w:pPr>
         <w:pStyle w:val="Heading2"/>
@@ -4448,8 +4623,8 @@
         <w:t xml:space="preserve">Overall, the findings of the present study demonstrate the familiarity advantage in face recognition. We provide strong evidence in support of distinct perceptual processing at different levels of familiarity, as demonstrated by faster recognition times for both the self-face and familiar face compared to unfamiliar faces. The self-face appears to be processed differently to other familiar faces, validating the self-face as an important inclusion in face studies seeking to understand the familiarity effect in face recognition. The staircase procedure provided a unique insight into processing time, highlighting the potential underestimation of face recognition ability in the literature. The finding that face inversion is less disruptive to the processing of more familiar faces is further evidence of distinct perceptual processes and challenges the widely held view that faces are processed holistically. We recommend further exploration of the effects of inversion at different levels of familiarity, to enhance understanding of perceptual processing distinctions, and identify implications for holistic and featural processing theories.</w:t>
       </w:r>
     </w:p>
-    <w:bookmarkStart w:id="200" w:name="refs"/>
-    <w:bookmarkStart w:id="67" w:name="ref-abudarham2019a"/>
+    <w:bookmarkStart w:id="218" w:name="refs"/>
+    <w:bookmarkStart w:id="68" w:name="ref-abudarham2019a"/>
     <w:p>
       <w:pPr>
         <w:pStyle w:val="Bibliography"/>
@@ -4486,7 +4661,7 @@
       <w:r>
         <w:t xml:space="preserve"> </w:t>
       </w:r>
-      <w:hyperlink r:id="rId66">
+      <w:hyperlink r:id="rId67">
         <w:r>
           <w:rPr>
             <w:rStyle w:val="Hyperlink"/>
@@ -4495,8 +4670,8 @@
         </w:r>
       </w:hyperlink>
     </w:p>
-    <w:bookmarkEnd w:id="67"/>
-    <w:bookmarkStart w:id="69" w:name="ref-abudarham2016a"/>
+    <w:bookmarkEnd w:id="68"/>
+    <w:bookmarkStart w:id="70" w:name="ref-abudarham2016a"/>
     <w:p>
       <w:pPr>
         <w:pStyle w:val="Bibliography"/>
@@ -4533,7 +4708,7 @@
       <w:r>
         <w:t xml:space="preserve"> </w:t>
       </w:r>
-      <w:hyperlink r:id="rId68">
+      <w:hyperlink r:id="rId69">
         <w:r>
           <w:rPr>
             <w:rStyle w:val="Hyperlink"/>
@@ -4542,8 +4717,8 @@
         </w:r>
       </w:hyperlink>
     </w:p>
-    <w:bookmarkEnd w:id="69"/>
-    <w:bookmarkStart w:id="71" w:name="ref-allen-davidian2021a"/>
+    <w:bookmarkEnd w:id="70"/>
+    <w:bookmarkStart w:id="72" w:name="ref-allen-davidian2021a"/>
     <w:p>
       <w:pPr>
         <w:pStyle w:val="Bibliography"/>
@@ -4580,7 +4755,7 @@
       <w:r>
         <w:t xml:space="preserve"> </w:t>
       </w:r>
-      <w:hyperlink r:id="rId70">
+      <w:hyperlink r:id="rId71">
         <w:r>
           <w:rPr>
             <w:rStyle w:val="Hyperlink"/>
@@ -4589,8 +4764,8 @@
         </w:r>
       </w:hyperlink>
     </w:p>
-    <w:bookmarkEnd w:id="71"/>
-    <w:bookmarkStart w:id="73" w:name="ref-alzueta2019a"/>
+    <w:bookmarkEnd w:id="72"/>
+    <w:bookmarkStart w:id="74" w:name="ref-alzueta2019a"/>
     <w:p>
       <w:pPr>
         <w:pStyle w:val="Bibliography"/>
@@ -4627,7 +4802,7 @@
       <w:r>
         <w:t xml:space="preserve"> </w:t>
       </w:r>
-      <w:hyperlink r:id="rId72">
+      <w:hyperlink r:id="rId73">
         <w:r>
           <w:rPr>
             <w:rStyle w:val="Hyperlink"/>
@@ -4636,8 +4811,8 @@
         </w:r>
       </w:hyperlink>
     </w:p>
-    <w:bookmarkEnd w:id="73"/>
-    <w:bookmarkStart w:id="75" w:name="ref-besson2016a"/>
+    <w:bookmarkEnd w:id="74"/>
+    <w:bookmarkStart w:id="76" w:name="ref-besson2016a"/>
     <w:p>
       <w:pPr>
         <w:pStyle w:val="Bibliography"/>
@@ -4674,7 +4849,7 @@
       <w:r>
         <w:t xml:space="preserve"> </w:t>
       </w:r>
-      <w:hyperlink r:id="rId74">
+      <w:hyperlink r:id="rId75">
         <w:r>
           <w:rPr>
             <w:rStyle w:val="Hyperlink"/>
@@ -4683,8 +4858,8 @@
         </w:r>
       </w:hyperlink>
     </w:p>
-    <w:bookmarkEnd w:id="75"/>
-    <w:bookmarkStart w:id="77" w:name="ref-blauch2021a"/>
+    <w:bookmarkEnd w:id="76"/>
+    <w:bookmarkStart w:id="78" w:name="ref-blauch2021a"/>
     <w:p>
       <w:pPr>
         <w:pStyle w:val="Bibliography"/>
@@ -4721,7 +4896,7 @@
       <w:r>
         <w:t xml:space="preserve"> </w:t>
       </w:r>
-      <w:hyperlink r:id="rId76">
+      <w:hyperlink r:id="rId77">
         <w:r>
           <w:rPr>
             <w:rStyle w:val="Hyperlink"/>
@@ -4730,8 +4905,8 @@
         </w:r>
       </w:hyperlink>
     </w:p>
-    <w:bookmarkEnd w:id="77"/>
-    <w:bookmarkStart w:id="79" w:name="ref-bortolon2017a"/>
+    <w:bookmarkEnd w:id="78"/>
+    <w:bookmarkStart w:id="80" w:name="ref-bortolon2017a"/>
     <w:p>
       <w:pPr>
         <w:pStyle w:val="Bibliography"/>
@@ -4768,7 +4943,7 @@
       <w:r>
         <w:t xml:space="preserve"> </w:t>
       </w:r>
-      <w:hyperlink r:id="rId78">
+      <w:hyperlink r:id="rId79">
         <w:r>
           <w:rPr>
             <w:rStyle w:val="Hyperlink"/>
@@ -4777,8 +4952,8 @@
         </w:r>
       </w:hyperlink>
     </w:p>
-    <w:bookmarkEnd w:id="79"/>
-    <w:bookmarkStart w:id="81" w:name="ref-bortolon2018a"/>
+    <w:bookmarkEnd w:id="80"/>
+    <w:bookmarkStart w:id="82" w:name="ref-bortolon2018a"/>
     <w:p>
       <w:pPr>
         <w:pStyle w:val="Bibliography"/>
@@ -4815,7 +4990,7 @@
       <w:r>
         <w:t xml:space="preserve"> </w:t>
       </w:r>
-      <w:hyperlink r:id="rId80">
+      <w:hyperlink r:id="rId81">
         <w:r>
           <w:rPr>
             <w:rStyle w:val="Hyperlink"/>
@@ -4824,8 +4999,8 @@
         </w:r>
       </w:hyperlink>
     </w:p>
-    <w:bookmarkEnd w:id="81"/>
-    <w:bookmarkStart w:id="83" w:name="ref-burton2013a"/>
+    <w:bookmarkEnd w:id="82"/>
+    <w:bookmarkStart w:id="84" w:name="ref-burton2013a"/>
     <w:p>
       <w:pPr>
         <w:pStyle w:val="Bibliography"/>
@@ -4862,7 +5037,7 @@
       <w:r>
         <w:t xml:space="preserve"> </w:t>
       </w:r>
-      <w:hyperlink r:id="rId82">
+      <w:hyperlink r:id="rId83">
         <w:r>
           <w:rPr>
             <w:rStyle w:val="Hyperlink"/>
@@ -4871,8 +5046,8 @@
         </w:r>
       </w:hyperlink>
     </w:p>
-    <w:bookmarkEnd w:id="83"/>
-    <w:bookmarkStart w:id="85" w:name="ref-burton2011a"/>
+    <w:bookmarkEnd w:id="84"/>
+    <w:bookmarkStart w:id="86" w:name="ref-burton2011a"/>
     <w:p>
       <w:pPr>
         <w:pStyle w:val="Bibliography"/>
@@ -4909,7 +5084,7 @@
       <w:r>
         <w:t xml:space="preserve"> </w:t>
       </w:r>
-      <w:hyperlink r:id="rId84">
+      <w:hyperlink r:id="rId85">
         <w:r>
           <w:rPr>
             <w:rStyle w:val="Hyperlink"/>
@@ -4918,8 +5093,8 @@
         </w:r>
       </w:hyperlink>
     </w:p>
-    <w:bookmarkEnd w:id="85"/>
-    <w:bookmarkStart w:id="87" w:name="ref-burton2016a"/>
+    <w:bookmarkEnd w:id="86"/>
+    <w:bookmarkStart w:id="88" w:name="ref-burton2016a"/>
     <w:p>
       <w:pPr>
         <w:pStyle w:val="Bibliography"/>
@@ -4956,7 +5131,7 @@
       <w:r>
         <w:t xml:space="preserve"> </w:t>
       </w:r>
-      <w:hyperlink r:id="rId86">
+      <w:hyperlink r:id="rId87">
         <w:r>
           <w:rPr>
             <w:rStyle w:val="Hyperlink"/>
@@ -4965,8 +5140,8 @@
         </w:r>
       </w:hyperlink>
     </w:p>
-    <w:bookmarkEnd w:id="87"/>
-    <w:bookmarkStart w:id="89" w:name="ref-burton2015a"/>
+    <w:bookmarkEnd w:id="88"/>
+    <w:bookmarkStart w:id="90" w:name="ref-burton2015a"/>
     <w:p>
       <w:pPr>
         <w:pStyle w:val="Bibliography"/>
@@ -5003,7 +5178,7 @@
       <w:r>
         <w:t xml:space="preserve"> </w:t>
       </w:r>
-      <w:hyperlink r:id="rId88">
+      <w:hyperlink r:id="rId89">
         <w:r>
           <w:rPr>
             <w:rStyle w:val="Hyperlink"/>
@@ -5012,8 +5187,8 @@
         </w:r>
       </w:hyperlink>
     </w:p>
-    <w:bookmarkEnd w:id="89"/>
-    <w:bookmarkStart w:id="91" w:name="ref-burton1999a"/>
+    <w:bookmarkEnd w:id="90"/>
+    <w:bookmarkStart w:id="92" w:name="ref-burton1999a"/>
     <w:p>
       <w:pPr>
         <w:pStyle w:val="Bibliography"/>
@@ -5050,7 +5225,7 @@
       <w:r>
         <w:t xml:space="preserve"> </w:t>
       </w:r>
-      <w:hyperlink r:id="rId90">
+      <w:hyperlink r:id="rId91">
         <w:r>
           <w:rPr>
             <w:rStyle w:val="Hyperlink"/>
@@ -5059,8 +5234,8 @@
         </w:r>
       </w:hyperlink>
     </w:p>
-    <w:bookmarkEnd w:id="91"/>
-    <w:bookmarkStart w:id="93" w:name="ref-caharel2014a"/>
+    <w:bookmarkEnd w:id="92"/>
+    <w:bookmarkStart w:id="94" w:name="ref-caharel2014a"/>
     <w:p>
       <w:pPr>
         <w:pStyle w:val="Bibliography"/>
@@ -5097,7 +5272,7 @@
       <w:r>
         <w:t xml:space="preserve"> </w:t>
       </w:r>
-      <w:hyperlink r:id="rId92">
+      <w:hyperlink r:id="rId93">
         <w:r>
           <w:rPr>
             <w:rStyle w:val="Hyperlink"/>
@@ -5106,8 +5281,8 @@
         </w:r>
       </w:hyperlink>
     </w:p>
-    <w:bookmarkEnd w:id="93"/>
-    <w:bookmarkStart w:id="95" w:name="ref-caharel2021a"/>
+    <w:bookmarkEnd w:id="94"/>
+    <w:bookmarkStart w:id="96" w:name="ref-caharel2021a"/>
     <w:p>
       <w:pPr>
         <w:pStyle w:val="Bibliography"/>
@@ -5144,7 +5319,7 @@
       <w:r>
         <w:t xml:space="preserve"> </w:t>
       </w:r>
-      <w:hyperlink r:id="rId94">
+      <w:hyperlink r:id="rId95">
         <w:r>
           <w:rPr>
             <w:rStyle w:val="Hyperlink"/>
@@ -5153,8 +5328,8 @@
         </w:r>
       </w:hyperlink>
     </w:p>
-    <w:bookmarkEnd w:id="95"/>
-    <w:bookmarkStart w:id="96" w:name="ref-campbell2020a"/>
+    <w:bookmarkEnd w:id="96"/>
+    <w:bookmarkStart w:id="97" w:name="ref-campbell2020a"/>
     <w:p>
       <w:pPr>
         <w:pStyle w:val="Bibliography"/>
@@ -5189,8 +5364,8 @@
         <w:t xml:space="preserve">, 1–12.</w:t>
       </w:r>
     </w:p>
-    <w:bookmarkEnd w:id="96"/>
-    <w:bookmarkStart w:id="98" w:name="ref-campbell2021a"/>
+    <w:bookmarkEnd w:id="97"/>
+    <w:bookmarkStart w:id="99" w:name="ref-campbell2021a"/>
     <w:p>
       <w:pPr>
         <w:pStyle w:val="Bibliography"/>
@@ -5227,7 +5402,7 @@
       <w:r>
         <w:t xml:space="preserve"> </w:t>
       </w:r>
-      <w:hyperlink r:id="rId97">
+      <w:hyperlink r:id="rId98">
         <w:r>
           <w:rPr>
             <w:rStyle w:val="Hyperlink"/>
@@ -5236,8 +5411,8 @@
         </w:r>
       </w:hyperlink>
     </w:p>
-    <w:bookmarkEnd w:id="98"/>
-    <w:bookmarkStart w:id="100" w:name="ref-cloutier2011a"/>
+    <w:bookmarkEnd w:id="99"/>
+    <w:bookmarkStart w:id="101" w:name="ref-cloutier2011a"/>
     <w:p>
       <w:pPr>
         <w:pStyle w:val="Bibliography"/>
@@ -5274,7 +5449,7 @@
       <w:r>
         <w:t xml:space="preserve"> </w:t>
       </w:r>
-      <w:hyperlink r:id="rId99">
+      <w:hyperlink r:id="rId100">
         <w:r>
           <w:rPr>
             <w:rStyle w:val="Hyperlink"/>
@@ -5283,8 +5458,8 @@
         </w:r>
       </w:hyperlink>
     </w:p>
-    <w:bookmarkEnd w:id="100"/>
-    <w:bookmarkStart w:id="102" w:name="ref-collins2018a"/>
+    <w:bookmarkEnd w:id="101"/>
+    <w:bookmarkStart w:id="103" w:name="ref-collins2018a"/>
     <w:p>
       <w:pPr>
         <w:pStyle w:val="Bibliography"/>
@@ -5321,7 +5496,7 @@
       <w:r>
         <w:t xml:space="preserve"> </w:t>
       </w:r>
-      <w:hyperlink r:id="rId101">
+      <w:hyperlink r:id="rId102">
         <w:r>
           <w:rPr>
             <w:rStyle w:val="Hyperlink"/>
@@ -5330,14 +5505,14 @@
         </w:r>
       </w:hyperlink>
     </w:p>
-    <w:bookmarkEnd w:id="102"/>
-    <w:bookmarkStart w:id="104" w:name="ref-dobs2019a"/>
+    <w:bookmarkEnd w:id="103"/>
+    <w:bookmarkStart w:id="105" w:name="ref-dobs_how_2019"/>
     <w:p>
       <w:pPr>
         <w:pStyle w:val="Bibliography"/>
       </w:pPr>
       <w:r>
-        <w:t xml:space="preserve">Dobs, K., Isik, L., Pantazis, D., &amp; Kanwisher, N. (2019). How face perception unfolds over time.</w:t>
+        <w:t xml:space="preserve">Dobs, K., Isik, L., Pantazis, D., &amp; Kanwisher, N. (2019b). How face perception unfolds over time.</w:t>
       </w:r>
       <w:r>
         <w:t xml:space="preserve"> </w:t>
@@ -5363,12 +5538,12 @@
         <w:t xml:space="preserve">10</w:t>
       </w:r>
       <w:r>
-        <w:t xml:space="preserve">(1), 1–10.</w:t>
-      </w:r>
-      <w:r>
-        <w:t xml:space="preserve"> </w:t>
-      </w:r>
-      <w:hyperlink r:id="rId103">
+        <w:t xml:space="preserve">(1), 1258.</w:t>
+      </w:r>
+      <w:r>
+        <w:t xml:space="preserve"> </w:t>
+      </w:r>
+      <w:hyperlink r:id="rId104">
         <w:r>
           <w:rPr>
             <w:rStyle w:val="Hyperlink"/>
@@ -5377,13 +5552,60 @@
         </w:r>
       </w:hyperlink>
     </w:p>
-    <w:bookmarkEnd w:id="104"/>
-    <w:bookmarkStart w:id="106" w:name="ref-dowsett2016a"/>
+    <w:bookmarkEnd w:id="105"/>
+    <w:bookmarkStart w:id="106" w:name="ref-dobs2019a"/>
     <w:p>
       <w:pPr>
         <w:pStyle w:val="Bibliography"/>
       </w:pPr>
       <w:r>
+        <w:t xml:space="preserve">Dobs, K., Isik, L., Pantazis, D., &amp; Kanwisher, N. (2019a). How face perception unfolds over time.</w:t>
+      </w:r>
+      <w:r>
+        <w:t xml:space="preserve"> </w:t>
+      </w:r>
+      <w:r>
+        <w:rPr>
+          <w:iCs/>
+          <w:i/>
+        </w:rPr>
+        <w:t xml:space="preserve">Nature Communications</w:t>
+      </w:r>
+      <w:r>
+        <w:t xml:space="preserve">,</w:t>
+      </w:r>
+      <w:r>
+        <w:t xml:space="preserve"> </w:t>
+      </w:r>
+      <w:r>
+        <w:rPr>
+          <w:iCs/>
+          <w:i/>
+        </w:rPr>
+        <w:t xml:space="preserve">10</w:t>
+      </w:r>
+      <w:r>
+        <w:t xml:space="preserve">(1), 1–10.</w:t>
+      </w:r>
+      <w:r>
+        <w:t xml:space="preserve"> </w:t>
+      </w:r>
+      <w:hyperlink r:id="rId104">
+        <w:r>
+          <w:rPr>
+            <w:rStyle w:val="Hyperlink"/>
+          </w:rPr>
+          <w:t xml:space="preserve">https://doi.org/10.1038/s41467-019-09239-1</w:t>
+        </w:r>
+      </w:hyperlink>
+    </w:p>
+    <w:bookmarkEnd w:id="106"/>
+    <w:bookmarkStart w:id="108" w:name="ref-dowsett2016a"/>
+    <w:p>
+      <w:pPr>
+        <w:pStyle w:val="Bibliography"/>
+      </w:pPr>
+      <w:r>
         <w:t xml:space="preserve">Dowsett, A. J., Sandford, A., &amp; Burton, A. M. (2016). Face learning with multiple images leads to fast acquisition of familiarity for specific individuals.</w:t>
       </w:r>
       <w:r>
@@ -5415,7 +5637,7 @@
       <w:r>
         <w:t xml:space="preserve"> </w:t>
       </w:r>
-      <w:hyperlink r:id="rId105">
+      <w:hyperlink r:id="rId107">
         <w:r>
           <w:rPr>
             <w:rStyle w:val="Hyperlink"/>
@@ -5424,8 +5646,8 @@
         </w:r>
       </w:hyperlink>
     </w:p>
-    <w:bookmarkEnd w:id="106"/>
-    <w:bookmarkStart w:id="108" w:name="ref-faul2009a"/>
+    <w:bookmarkEnd w:id="108"/>
+    <w:bookmarkStart w:id="110" w:name="ref-faul2009a"/>
     <w:p>
       <w:pPr>
         <w:pStyle w:val="Bibliography"/>
@@ -5462,7 +5684,7 @@
       <w:r>
         <w:t xml:space="preserve"> </w:t>
       </w:r>
-      <w:hyperlink r:id="rId107">
+      <w:hyperlink r:id="rId109">
         <w:r>
           <w:rPr>
             <w:rStyle w:val="Hyperlink"/>
@@ -5471,8 +5693,8 @@
         </w:r>
       </w:hyperlink>
     </w:p>
-    <w:bookmarkEnd w:id="108"/>
-    <w:bookmarkStart w:id="110" w:name="ref-felisberti2014a"/>
+    <w:bookmarkEnd w:id="110"/>
+    <w:bookmarkStart w:id="112" w:name="ref-felisberti2014a"/>
     <w:p>
       <w:pPr>
         <w:pStyle w:val="Bibliography"/>
@@ -5509,7 +5731,7 @@
       <w:r>
         <w:t xml:space="preserve"> </w:t>
       </w:r>
-      <w:hyperlink r:id="rId109">
+      <w:hyperlink r:id="rId111">
         <w:r>
           <w:rPr>
             <w:rStyle w:val="Hyperlink"/>
@@ -5518,8 +5740,8 @@
         </w:r>
       </w:hyperlink>
     </w:p>
-    <w:bookmarkEnd w:id="110"/>
-    <w:bookmarkStart w:id="112" w:name="ref-gerlach2022a"/>
+    <w:bookmarkEnd w:id="112"/>
+    <w:bookmarkStart w:id="114" w:name="ref-gerlach2022a"/>
     <w:p>
       <w:pPr>
         <w:pStyle w:val="Bibliography"/>
@@ -5556,7 +5778,7 @@
       <w:r>
         <w:t xml:space="preserve"> </w:t>
       </w:r>
-      <w:hyperlink r:id="rId111">
+      <w:hyperlink r:id="rId113">
         <w:r>
           <w:rPr>
             <w:rStyle w:val="Hyperlink"/>
@@ -5565,8 +5787,8 @@
         </w:r>
       </w:hyperlink>
     </w:p>
-    <w:bookmarkEnd w:id="112"/>
-    <w:bookmarkStart w:id="114" w:name="ref-hancock2000a"/>
+    <w:bookmarkEnd w:id="114"/>
+    <w:bookmarkStart w:id="116" w:name="ref-hancock2000a"/>
     <w:p>
       <w:pPr>
         <w:pStyle w:val="Bibliography"/>
@@ -5603,7 +5825,7 @@
       <w:r>
         <w:t xml:space="preserve"> </w:t>
       </w:r>
-      <w:hyperlink r:id="rId113">
+      <w:hyperlink r:id="rId115">
         <w:r>
           <w:rPr>
             <w:rStyle w:val="Hyperlink"/>
@@ -5612,8 +5834,8 @@
         </w:r>
       </w:hyperlink>
     </w:p>
-    <w:bookmarkEnd w:id="114"/>
-    <w:bookmarkStart w:id="116" w:name="ref-herlitz2013a"/>
+    <w:bookmarkEnd w:id="116"/>
+    <w:bookmarkStart w:id="118" w:name="ref-herlitz2013a"/>
     <w:p>
       <w:pPr>
         <w:pStyle w:val="Bibliography"/>
@@ -5650,7 +5872,7 @@
       <w:r>
         <w:t xml:space="preserve"> </w:t>
       </w:r>
-      <w:hyperlink r:id="rId115">
+      <w:hyperlink r:id="rId117">
         <w:r>
           <w:rPr>
             <w:rStyle w:val="Hyperlink"/>
@@ -5659,13 +5881,99 @@
         </w:r>
       </w:hyperlink>
     </w:p>
-    <w:bookmarkEnd w:id="116"/>
-    <w:bookmarkStart w:id="118" w:name="ref-jenkins2018a"/>
+    <w:bookmarkEnd w:id="118"/>
+    <w:bookmarkStart w:id="120" w:name="ref-hole_effects_2002"/>
     <w:p>
       <w:pPr>
         <w:pStyle w:val="Bibliography"/>
       </w:pPr>
       <w:r>
+        <w:t xml:space="preserve">Hole, G. J., George, P. A., Eaves, K., &amp; Rasek, A. (2002). Effects of</w:t>
+      </w:r>
+      <w:r>
+        <w:t xml:space="preserve"> </w:t>
+      </w:r>
+      <w:r>
+        <w:t xml:space="preserve">Geometric</w:t>
+      </w:r>
+      <w:r>
+        <w:t xml:space="preserve"> </w:t>
+      </w:r>
+      <w:r>
+        <w:t xml:space="preserve">Distortions</w:t>
+      </w:r>
+      <w:r>
+        <w:t xml:space="preserve"> </w:t>
+      </w:r>
+      <w:r>
+        <w:t xml:space="preserve">on</w:t>
+      </w:r>
+      <w:r>
+        <w:t xml:space="preserve"> </w:t>
+      </w:r>
+      <w:r>
+        <w:t xml:space="preserve">Face</w:t>
+      </w:r>
+      <w:r>
+        <w:t xml:space="preserve">-</w:t>
+      </w:r>
+      <w:r>
+        <w:t xml:space="preserve">Recognition</w:t>
+      </w:r>
+      <w:r>
+        <w:t xml:space="preserve"> </w:t>
+      </w:r>
+      <w:r>
+        <w:t xml:space="preserve">Performance</w:t>
+      </w:r>
+      <w:r>
+        <w:t xml:space="preserve">.</w:t>
+      </w:r>
+      <w:r>
+        <w:t xml:space="preserve"> </w:t>
+      </w:r>
+      <w:r>
+        <w:rPr>
+          <w:iCs/>
+          <w:i/>
+        </w:rPr>
+        <w:t xml:space="preserve">Perception</w:t>
+      </w:r>
+      <w:r>
+        <w:t xml:space="preserve">,</w:t>
+      </w:r>
+      <w:r>
+        <w:t xml:space="preserve"> </w:t>
+      </w:r>
+      <w:r>
+        <w:rPr>
+          <w:iCs/>
+          <w:i/>
+        </w:rPr>
+        <w:t xml:space="preserve">31</w:t>
+      </w:r>
+      <w:r>
+        <w:t xml:space="preserve">(10), 1221–1240.</w:t>
+      </w:r>
+      <w:r>
+        <w:t xml:space="preserve"> </w:t>
+      </w:r>
+      <w:hyperlink r:id="rId119">
+        <w:r>
+          <w:rPr>
+            <w:rStyle w:val="Hyperlink"/>
+          </w:rPr>
+          <w:t xml:space="preserve">https://doi.org/10.1068/p3252</w:t>
+        </w:r>
+      </w:hyperlink>
+    </w:p>
+    <w:bookmarkEnd w:id="120"/>
+    <w:bookmarkStart w:id="122" w:name="ref-jenkins2018a"/>
+    <w:p>
+      <w:pPr>
+        <w:pStyle w:val="Bibliography"/>
+      </w:pPr>
+      <w:r>
         <w:t xml:space="preserve">Jenkins, R., Dowsett, A. J., &amp; Burton, A. M. (2018). How many faces do people know? Proceedings of the royal society.</w:t>
       </w:r>
       <w:r>
@@ -5697,7 +6005,7 @@
       <w:r>
         <w:t xml:space="preserve"> </w:t>
       </w:r>
-      <w:hyperlink r:id="rId117">
+      <w:hyperlink r:id="rId121">
         <w:r>
           <w:rPr>
             <w:rStyle w:val="Hyperlink"/>
@@ -5706,8 +6014,8 @@
         </w:r>
       </w:hyperlink>
     </w:p>
-    <w:bookmarkEnd w:id="118"/>
-    <w:bookmarkStart w:id="120" w:name="ref-jenkins2011a"/>
+    <w:bookmarkEnd w:id="122"/>
+    <w:bookmarkStart w:id="124" w:name="ref-jenkins2011a"/>
     <w:p>
       <w:pPr>
         <w:pStyle w:val="Bibliography"/>
@@ -5744,7 +6052,7 @@
       <w:r>
         <w:t xml:space="preserve"> </w:t>
       </w:r>
-      <w:hyperlink r:id="rId119">
+      <w:hyperlink r:id="rId123">
         <w:r>
           <w:rPr>
             <w:rStyle w:val="Hyperlink"/>
@@ -5753,8 +6061,8 @@
         </w:r>
       </w:hyperlink>
     </w:p>
-    <w:bookmarkEnd w:id="120"/>
-    <w:bookmarkStart w:id="122" w:name="ref-karimi-rouzbahani2021a"/>
+    <w:bookmarkEnd w:id="124"/>
+    <w:bookmarkStart w:id="126" w:name="ref-karimi-rouzbahani2021a"/>
     <w:p>
       <w:pPr>
         <w:pStyle w:val="Bibliography"/>
@@ -5791,7 +6099,7 @@
       <w:r>
         <w:t xml:space="preserve"> </w:t>
       </w:r>
-      <w:hyperlink r:id="rId121">
+      <w:hyperlink r:id="rId125">
         <w:r>
           <w:rPr>
             <w:rStyle w:val="Hyperlink"/>
@@ -5800,8 +6108,8 @@
         </w:r>
       </w:hyperlink>
     </w:p>
-    <w:bookmarkEnd w:id="122"/>
-    <w:bookmarkStart w:id="124" w:name="ref-keyes2012a"/>
+    <w:bookmarkEnd w:id="126"/>
+    <w:bookmarkStart w:id="128" w:name="ref-keyes2012a"/>
     <w:p>
       <w:pPr>
         <w:pStyle w:val="Bibliography"/>
@@ -5838,7 +6146,7 @@
       <w:r>
         <w:t xml:space="preserve"> </w:t>
       </w:r>
-      <w:hyperlink r:id="rId123">
+      <w:hyperlink r:id="rId127">
         <w:r>
           <w:rPr>
             <w:rStyle w:val="Hyperlink"/>
@@ -5847,8 +6155,8 @@
         </w:r>
       </w:hyperlink>
     </w:p>
-    <w:bookmarkEnd w:id="124"/>
-    <w:bookmarkStart w:id="126" w:name="ref-keyes2010a"/>
+    <w:bookmarkEnd w:id="128"/>
+    <w:bookmarkStart w:id="130" w:name="ref-keyes2010a"/>
     <w:p>
       <w:pPr>
         <w:pStyle w:val="Bibliography"/>
@@ -5897,7 +6205,7 @@
       <w:r>
         <w:t xml:space="preserve"> </w:t>
       </w:r>
-      <w:hyperlink r:id="rId125">
+      <w:hyperlink r:id="rId129">
         <w:r>
           <w:rPr>
             <w:rStyle w:val="Hyperlink"/>
@@ -5906,8 +6214,8 @@
         </w:r>
       </w:hyperlink>
     </w:p>
-    <w:bookmarkEnd w:id="126"/>
-    <w:bookmarkStart w:id="128" w:name="ref-kloth2006a"/>
+    <w:bookmarkEnd w:id="130"/>
+    <w:bookmarkStart w:id="132" w:name="ref-kloth2006a"/>
     <w:p>
       <w:pPr>
         <w:pStyle w:val="Bibliography"/>
@@ -5944,7 +6252,7 @@
       <w:r>
         <w:t xml:space="preserve"> </w:t>
       </w:r>
-      <w:hyperlink r:id="rId127">
+      <w:hyperlink r:id="rId131">
         <w:r>
           <w:rPr>
             <w:rStyle w:val="Hyperlink"/>
@@ -5953,8 +6261,8 @@
         </w:r>
       </w:hyperlink>
     </w:p>
-    <w:bookmarkEnd w:id="128"/>
-    <w:bookmarkStart w:id="130" w:name="ref-kramer2018a"/>
+    <w:bookmarkEnd w:id="132"/>
+    <w:bookmarkStart w:id="134" w:name="ref-kramer2018a"/>
     <w:p>
       <w:pPr>
         <w:pStyle w:val="Bibliography"/>
@@ -5991,7 +6299,7 @@
       <w:r>
         <w:t xml:space="preserve"> </w:t>
       </w:r>
-      <w:hyperlink r:id="rId129">
+      <w:hyperlink r:id="rId133">
         <w:r>
           <w:rPr>
             <w:rStyle w:val="Hyperlink"/>
@@ -6000,8 +6308,8 @@
         </w:r>
       </w:hyperlink>
     </w:p>
-    <w:bookmarkEnd w:id="130"/>
-    <w:bookmarkStart w:id="132" w:name="ref-kramer2017a"/>
+    <w:bookmarkEnd w:id="134"/>
+    <w:bookmarkStart w:id="136" w:name="ref-kramer2017a"/>
     <w:p>
       <w:pPr>
         <w:pStyle w:val="Bibliography"/>
@@ -6038,7 +6346,7 @@
       <w:r>
         <w:t xml:space="preserve"> </w:t>
       </w:r>
-      <w:hyperlink r:id="rId131">
+      <w:hyperlink r:id="rId135">
         <w:r>
           <w:rPr>
             <w:rStyle w:val="Hyperlink"/>
@@ -6047,8 +6355,8 @@
         </w:r>
       </w:hyperlink>
     </w:p>
-    <w:bookmarkEnd w:id="132"/>
-    <w:bookmarkStart w:id="134" w:name="ref-lee2022a"/>
+    <w:bookmarkEnd w:id="136"/>
+    <w:bookmarkStart w:id="138" w:name="ref-lee2022a"/>
     <w:p>
       <w:pPr>
         <w:pStyle w:val="Bibliography"/>
@@ -6085,7 +6393,7 @@
       <w:r>
         <w:t xml:space="preserve"> </w:t>
       </w:r>
-      <w:hyperlink r:id="rId133">
+      <w:hyperlink r:id="rId137">
         <w:r>
           <w:rPr>
             <w:rStyle w:val="Hyperlink"/>
@@ -6094,8 +6402,8 @@
         </w:r>
       </w:hyperlink>
     </w:p>
-    <w:bookmarkEnd w:id="134"/>
-    <w:bookmarkStart w:id="136" w:name="ref-liccione2014a"/>
+    <w:bookmarkEnd w:id="138"/>
+    <w:bookmarkStart w:id="140" w:name="ref-liccione2014a"/>
     <w:p>
       <w:pPr>
         <w:pStyle w:val="Bibliography"/>
@@ -6132,7 +6440,7 @@
       <w:r>
         <w:t xml:space="preserve"> </w:t>
       </w:r>
-      <w:hyperlink r:id="rId135">
+      <w:hyperlink r:id="rId139">
         <w:r>
           <w:rPr>
             <w:rStyle w:val="Hyperlink"/>
@@ -6141,13 +6449,60 @@
         </w:r>
       </w:hyperlink>
     </w:p>
-    <w:bookmarkEnd w:id="136"/>
-    <w:bookmarkStart w:id="138" w:name="ref-lov2011a"/>
+    <w:bookmarkEnd w:id="140"/>
+    <w:bookmarkStart w:id="142" w:name="ref-long_database_2023"/>
     <w:p>
       <w:pPr>
         <w:pStyle w:val="Bibliography"/>
       </w:pPr>
       <w:r>
+        <w:t xml:space="preserve">Long, H., Peluso, N., Baker, C. I., Japee, S., &amp; Taubert, J. (2023). A database of heterogeneous faces for studying naturalistic expressions.</w:t>
+      </w:r>
+      <w:r>
+        <w:t xml:space="preserve"> </w:t>
+      </w:r>
+      <w:r>
+        <w:rPr>
+          <w:iCs/>
+          <w:i/>
+        </w:rPr>
+        <w:t xml:space="preserve">Scientific Reports</w:t>
+      </w:r>
+      <w:r>
+        <w:t xml:space="preserve">,</w:t>
+      </w:r>
+      <w:r>
+        <w:t xml:space="preserve"> </w:t>
+      </w:r>
+      <w:r>
+        <w:rPr>
+          <w:iCs/>
+          <w:i/>
+        </w:rPr>
+        <w:t xml:space="preserve">13</w:t>
+      </w:r>
+      <w:r>
+        <w:t xml:space="preserve">(1), 5383.</w:t>
+      </w:r>
+      <w:r>
+        <w:t xml:space="preserve"> </w:t>
+      </w:r>
+      <w:hyperlink r:id="rId141">
+        <w:r>
+          <w:rPr>
+            <w:rStyle w:val="Hyperlink"/>
+          </w:rPr>
+          <w:t xml:space="preserve">https://doi.org/10.1038/s41598-023-32659-5</w:t>
+        </w:r>
+      </w:hyperlink>
+    </w:p>
+    <w:bookmarkEnd w:id="142"/>
+    <w:bookmarkStart w:id="144" w:name="ref-lov2011a"/>
+    <w:p>
+      <w:pPr>
+        <w:pStyle w:val="Bibliography"/>
+      </w:pPr>
+      <w:r>
         <w:t xml:space="preserve">Lovén, J., Herlitz, A., &amp; Rehnman, J. (2011). Women’s own-gender bias in face recognition memory.</w:t>
       </w:r>
       <w:r>
@@ -6179,7 +6534,7 @@
       <w:r>
         <w:t xml:space="preserve"> </w:t>
       </w:r>
-      <w:hyperlink r:id="rId137">
+      <w:hyperlink r:id="rId143">
         <w:r>
           <w:rPr>
             <w:rStyle w:val="Hyperlink"/>
@@ -6188,13 +6543,60 @@
         </w:r>
       </w:hyperlink>
     </w:p>
-    <w:bookmarkEnd w:id="138"/>
-    <w:bookmarkStart w:id="140" w:name="ref-megraya2006a"/>
+    <w:bookmarkEnd w:id="144"/>
+    <w:bookmarkStart w:id="146" w:name="ref-maurer_many_2002"/>
     <w:p>
       <w:pPr>
         <w:pStyle w:val="Bibliography"/>
       </w:pPr>
       <w:r>
+        <w:t xml:space="preserve">Maurer, D., Grand, R. L., &amp; Mondloch, C. J. (2002). The many faces of configural processing.</w:t>
+      </w:r>
+      <w:r>
+        <w:t xml:space="preserve"> </w:t>
+      </w:r>
+      <w:r>
+        <w:rPr>
+          <w:iCs/>
+          <w:i/>
+        </w:rPr>
+        <w:t xml:space="preserve">Trends in Cognitive Sciences</w:t>
+      </w:r>
+      <w:r>
+        <w:t xml:space="preserve">,</w:t>
+      </w:r>
+      <w:r>
+        <w:t xml:space="preserve"> </w:t>
+      </w:r>
+      <w:r>
+        <w:rPr>
+          <w:iCs/>
+          <w:i/>
+        </w:rPr>
+        <w:t xml:space="preserve">6</w:t>
+      </w:r>
+      <w:r>
+        <w:t xml:space="preserve">(6), 255–260.</w:t>
+      </w:r>
+      <w:r>
+        <w:t xml:space="preserve"> </w:t>
+      </w:r>
+      <w:hyperlink r:id="rId145">
+        <w:r>
+          <w:rPr>
+            <w:rStyle w:val="Hyperlink"/>
+          </w:rPr>
+          <w:t xml:space="preserve">https://doi.org/10.1016/S1364-6613(02)01903-4</w:t>
+        </w:r>
+      </w:hyperlink>
+    </w:p>
+    <w:bookmarkEnd w:id="146"/>
+    <w:bookmarkStart w:id="148" w:name="ref-megraya2006a"/>
+    <w:p>
+      <w:pPr>
+        <w:pStyle w:val="Bibliography"/>
+      </w:pPr>
+      <w:r>
         <w:t xml:space="preserve">Megreya, A. M., &amp; Burton, A. M. (2006). Unfamiliar faces are not faces: Evidence from a matching task.</w:t>
       </w:r>
       <w:r>
@@ -6226,7 +6628,7 @@
       <w:r>
         <w:t xml:space="preserve"> </w:t>
       </w:r>
-      <w:hyperlink r:id="rId139">
+      <w:hyperlink r:id="rId147">
         <w:r>
           <w:rPr>
             <w:rStyle w:val="Hyperlink"/>
@@ -6235,8 +6637,8 @@
         </w:r>
       </w:hyperlink>
     </w:p>
-    <w:bookmarkEnd w:id="140"/>
-    <w:bookmarkStart w:id="142" w:name="ref-megraya2008a"/>
+    <w:bookmarkEnd w:id="148"/>
+    <w:bookmarkStart w:id="150" w:name="ref-megraya2008a"/>
     <w:p>
       <w:pPr>
         <w:pStyle w:val="Bibliography"/>
@@ -6273,7 +6675,7 @@
       <w:r>
         <w:t xml:space="preserve"> </w:t>
       </w:r>
-      <w:hyperlink r:id="rId141">
+      <w:hyperlink r:id="rId149">
         <w:r>
           <w:rPr>
             <w:rStyle w:val="Hyperlink"/>
@@ -6282,8 +6684,8 @@
         </w:r>
       </w:hyperlink>
     </w:p>
-    <w:bookmarkEnd w:id="142"/>
-    <w:bookmarkStart w:id="144" w:name="ref-mishra2019a"/>
+    <w:bookmarkEnd w:id="150"/>
+    <w:bookmarkStart w:id="152" w:name="ref-mishra2019a"/>
     <w:p>
       <w:pPr>
         <w:pStyle w:val="Bibliography"/>
@@ -6320,7 +6722,7 @@
       <w:r>
         <w:t xml:space="preserve"> </w:t>
       </w:r>
-      <w:hyperlink r:id="rId143">
+      <w:hyperlink r:id="rId151">
         <w:r>
           <w:rPr>
             <w:rStyle w:val="Hyperlink"/>
@@ -6329,8 +6731,8 @@
         </w:r>
       </w:hyperlink>
     </w:p>
-    <w:bookmarkEnd w:id="144"/>
-    <w:bookmarkStart w:id="146" w:name="ref-mohr2018a"/>
+    <w:bookmarkEnd w:id="152"/>
+    <w:bookmarkStart w:id="154" w:name="ref-mohr2018a"/>
     <w:p>
       <w:pPr>
         <w:pStyle w:val="Bibliography"/>
@@ -6367,7 +6769,7 @@
       <w:r>
         <w:t xml:space="preserve"> </w:t>
       </w:r>
-      <w:hyperlink r:id="rId145">
+      <w:hyperlink r:id="rId153">
         <w:r>
           <w:rPr>
             <w:rStyle w:val="Hyperlink"/>
@@ -6376,8 +6778,8 @@
         </w:r>
       </w:hyperlink>
     </w:p>
-    <w:bookmarkEnd w:id="146"/>
-    <w:bookmarkStart w:id="148" w:name="ref-murphy2015a"/>
+    <w:bookmarkEnd w:id="154"/>
+    <w:bookmarkStart w:id="156" w:name="ref-murphy2015a"/>
     <w:p>
       <w:pPr>
         <w:pStyle w:val="Bibliography"/>
@@ -6414,7 +6816,7 @@
       <w:r>
         <w:t xml:space="preserve"> </w:t>
       </w:r>
-      <w:hyperlink r:id="rId147">
+      <w:hyperlink r:id="rId155">
         <w:r>
           <w:rPr>
             <w:rStyle w:val="Hyperlink"/>
@@ -6423,8 +6825,8 @@
         </w:r>
       </w:hyperlink>
     </w:p>
-    <w:bookmarkEnd w:id="148"/>
-    <w:bookmarkStart w:id="150" w:name="ref-oleggio2017a"/>
+    <w:bookmarkEnd w:id="156"/>
+    <w:bookmarkStart w:id="158" w:name="ref-oleggio2017a"/>
     <w:p>
       <w:pPr>
         <w:pStyle w:val="Bibliography"/>
@@ -6461,7 +6863,7 @@
       <w:r>
         <w:t xml:space="preserve"> </w:t>
       </w:r>
-      <w:hyperlink r:id="rId149">
+      <w:hyperlink r:id="rId157">
         <w:r>
           <w:rPr>
             <w:rStyle w:val="Hyperlink"/>
@@ -6470,8 +6872,8 @@
         </w:r>
       </w:hyperlink>
     </w:p>
-    <w:bookmarkEnd w:id="150"/>
-    <w:bookmarkStart w:id="152" w:name="ref-oliveira2015a"/>
+    <w:bookmarkEnd w:id="158"/>
+    <w:bookmarkStart w:id="160" w:name="ref-oliveira2015a"/>
     <w:p>
       <w:pPr>
         <w:pStyle w:val="Bibliography"/>
@@ -6508,7 +6910,7 @@
       <w:r>
         <w:t xml:space="preserve"> </w:t>
       </w:r>
-      <w:hyperlink r:id="rId151">
+      <w:hyperlink r:id="rId159">
         <w:r>
           <w:rPr>
             <w:rStyle w:val="Hyperlink"/>
@@ -6517,8 +6919,8 @@
         </w:r>
       </w:hyperlink>
     </w:p>
-    <w:bookmarkEnd w:id="152"/>
-    <w:bookmarkStart w:id="154" w:name="ref-oruc2019a"/>
+    <w:bookmarkEnd w:id="160"/>
+    <w:bookmarkStart w:id="162" w:name="ref-oruc2019a"/>
     <w:p>
       <w:pPr>
         <w:pStyle w:val="Bibliography"/>
@@ -6555,7 +6957,7 @@
       <w:r>
         <w:t xml:space="preserve"> </w:t>
       </w:r>
-      <w:hyperlink r:id="rId153">
+      <w:hyperlink r:id="rId161">
         <w:r>
           <w:rPr>
             <w:rStyle w:val="Hyperlink"/>
@@ -6564,8 +6966,8 @@
         </w:r>
       </w:hyperlink>
     </w:p>
-    <w:bookmarkEnd w:id="154"/>
-    <w:bookmarkStart w:id="156" w:name="ref-pachai2017a"/>
+    <w:bookmarkEnd w:id="162"/>
+    <w:bookmarkStart w:id="164" w:name="ref-pachai2017a"/>
     <w:p>
       <w:pPr>
         <w:pStyle w:val="Bibliography"/>
@@ -6602,7 +7004,7 @@
       <w:r>
         <w:t xml:space="preserve"> </w:t>
       </w:r>
-      <w:hyperlink r:id="rId155">
+      <w:hyperlink r:id="rId163">
         <w:r>
           <w:rPr>
             <w:rStyle w:val="Hyperlink"/>
@@ -6611,8 +7013,8 @@
         </w:r>
       </w:hyperlink>
     </w:p>
-    <w:bookmarkEnd w:id="156"/>
-    <w:bookmarkStart w:id="158" w:name="ref-platek2009a"/>
+    <w:bookmarkEnd w:id="164"/>
+    <w:bookmarkStart w:id="166" w:name="ref-platek2009a"/>
     <w:p>
       <w:pPr>
         <w:pStyle w:val="Bibliography"/>
@@ -6649,7 +7051,7 @@
       <w:r>
         <w:t xml:space="preserve"> </w:t>
       </w:r>
-      <w:hyperlink r:id="rId157">
+      <w:hyperlink r:id="rId165">
         <w:r>
           <w:rPr>
             <w:rStyle w:val="Hyperlink"/>
@@ -6658,8 +7060,8 @@
         </w:r>
       </w:hyperlink>
     </w:p>
-    <w:bookmarkEnd w:id="158"/>
-    <w:bookmarkStart w:id="160" w:name="ref-quek2021a"/>
+    <w:bookmarkEnd w:id="166"/>
+    <w:bookmarkStart w:id="168" w:name="ref-quek2021a"/>
     <w:p>
       <w:pPr>
         <w:pStyle w:val="Bibliography"/>
@@ -6696,7 +7098,7 @@
       <w:r>
         <w:t xml:space="preserve"> </w:t>
       </w:r>
-      <w:hyperlink r:id="rId159">
+      <w:hyperlink r:id="rId167">
         <w:r>
           <w:rPr>
             <w:rStyle w:val="Hyperlink"/>
@@ -6705,8 +7107,8 @@
         </w:r>
       </w:hyperlink>
     </w:p>
-    <w:bookmarkEnd w:id="160"/>
-    <w:bookmarkStart w:id="162" w:name="ref-ramon2016a"/>
+    <w:bookmarkEnd w:id="168"/>
+    <w:bookmarkStart w:id="170" w:name="ref-ramon2016a"/>
     <w:p>
       <w:pPr>
         <w:pStyle w:val="Bibliography"/>
@@ -6743,7 +7145,7 @@
       <w:r>
         <w:t xml:space="preserve"> </w:t>
       </w:r>
-      <w:hyperlink r:id="rId161">
+      <w:hyperlink r:id="rId169">
         <w:r>
           <w:rPr>
             <w:rStyle w:val="Hyperlink"/>
@@ -6752,8 +7154,8 @@
         </w:r>
       </w:hyperlink>
     </w:p>
-    <w:bookmarkEnd w:id="162"/>
-    <w:bookmarkStart w:id="164" w:name="ref-ramon2011a"/>
+    <w:bookmarkEnd w:id="170"/>
+    <w:bookmarkStart w:id="172" w:name="ref-ramon2011a"/>
     <w:p>
       <w:pPr>
         <w:pStyle w:val="Bibliography"/>
@@ -6790,7 +7192,7 @@
       <w:r>
         <w:t xml:space="preserve"> </w:t>
       </w:r>
-      <w:hyperlink r:id="rId163">
+      <w:hyperlink r:id="rId171">
         <w:r>
           <w:rPr>
             <w:rStyle w:val="Hyperlink"/>
@@ -6799,8 +7201,8 @@
         </w:r>
       </w:hyperlink>
     </w:p>
-    <w:bookmarkEnd w:id="164"/>
-    <w:bookmarkStart w:id="166" w:name="ref-ramon2017a"/>
+    <w:bookmarkEnd w:id="172"/>
+    <w:bookmarkStart w:id="174" w:name="ref-ramon2017a"/>
     <w:p>
       <w:pPr>
         <w:pStyle w:val="Bibliography"/>
@@ -6837,7 +7239,7 @@
       <w:r>
         <w:t xml:space="preserve"> </w:t>
       </w:r>
-      <w:hyperlink r:id="rId165">
+      <w:hyperlink r:id="rId173">
         <w:r>
           <w:rPr>
             <w:rStyle w:val="Hyperlink"/>
@@ -6846,8 +7248,8 @@
         </w:r>
       </w:hyperlink>
     </w:p>
-    <w:bookmarkEnd w:id="166"/>
-    <w:bookmarkStart w:id="168" w:name="ref-redfern2019a"/>
+    <w:bookmarkEnd w:id="174"/>
+    <w:bookmarkStart w:id="176" w:name="ref-redfern2019a"/>
     <w:p>
       <w:pPr>
         <w:pStyle w:val="Bibliography"/>
@@ -6884,7 +7286,7 @@
       <w:r>
         <w:t xml:space="preserve"> </w:t>
       </w:r>
-      <w:hyperlink r:id="rId167">
+      <w:hyperlink r:id="rId175">
         <w:r>
           <w:rPr>
             <w:rStyle w:val="Hyperlink"/>
@@ -6893,8 +7295,8 @@
         </w:r>
       </w:hyperlink>
     </w:p>
-    <w:bookmarkEnd w:id="168"/>
-    <w:bookmarkStart w:id="170" w:name="ref-rhodes2012a"/>
+    <w:bookmarkEnd w:id="176"/>
+    <w:bookmarkStart w:id="178" w:name="ref-rhodes2012a"/>
     <w:p>
       <w:pPr>
         <w:pStyle w:val="Bibliography"/>
@@ -6931,7 +7333,7 @@
       <w:r>
         <w:t xml:space="preserve"> </w:t>
       </w:r>
-      <w:hyperlink r:id="rId169">
+      <w:hyperlink r:id="rId177">
         <w:r>
           <w:rPr>
             <w:rStyle w:val="Hyperlink"/>
@@ -6940,8 +7342,8 @@
         </w:r>
       </w:hyperlink>
     </w:p>
-    <w:bookmarkEnd w:id="170"/>
-    <w:bookmarkStart w:id="172" w:name="ref-rooney2012a"/>
+    <w:bookmarkEnd w:id="178"/>
+    <w:bookmarkStart w:id="180" w:name="ref-rooney2012a"/>
     <w:p>
       <w:pPr>
         <w:pStyle w:val="Bibliography"/>
@@ -6975,7 +7377,7 @@
       <w:r>
         <w:t xml:space="preserve">, 1–9. https://doi.org/</w:t>
       </w:r>
-      <w:hyperlink r:id="rId171">
+      <w:hyperlink r:id="rId179">
         <w:r>
           <w:rPr>
             <w:rStyle w:val="Hyperlink"/>
@@ -6984,13 +7386,107 @@
         </w:r>
       </w:hyperlink>
     </w:p>
-    <w:bookmarkEnd w:id="172"/>
-    <w:bookmarkStart w:id="174" w:name="ref-sandford2014a"/>
+    <w:bookmarkEnd w:id="180"/>
+    <w:bookmarkStart w:id="182" w:name="ref-rossion_picture-plane_2008"/>
     <w:p>
       <w:pPr>
         <w:pStyle w:val="Bibliography"/>
       </w:pPr>
       <w:r>
+        <w:t xml:space="preserve">Rossion, B. (2008). Picture-plane inversion leads to qualitative changes of face perception.</w:t>
+      </w:r>
+      <w:r>
+        <w:t xml:space="preserve"> </w:t>
+      </w:r>
+      <w:r>
+        <w:rPr>
+          <w:iCs/>
+          <w:i/>
+        </w:rPr>
+        <w:t xml:space="preserve">Acta Psychologica</w:t>
+      </w:r>
+      <w:r>
+        <w:t xml:space="preserve">,</w:t>
+      </w:r>
+      <w:r>
+        <w:t xml:space="preserve"> </w:t>
+      </w:r>
+      <w:r>
+        <w:rPr>
+          <w:iCs/>
+          <w:i/>
+        </w:rPr>
+        <w:t xml:space="preserve">128</w:t>
+      </w:r>
+      <w:r>
+        <w:t xml:space="preserve">(2), 274–289.</w:t>
+      </w:r>
+      <w:r>
+        <w:t xml:space="preserve"> </w:t>
+      </w:r>
+      <w:hyperlink r:id="rId181">
+        <w:r>
+          <w:rPr>
+            <w:rStyle w:val="Hyperlink"/>
+          </w:rPr>
+          <w:t xml:space="preserve">https://doi.org/10.1016/j.actpsy.2008.02.003</w:t>
+        </w:r>
+      </w:hyperlink>
+    </w:p>
+    <w:bookmarkEnd w:id="182"/>
+    <w:bookmarkStart w:id="184" w:name="ref-rossion_what_2019"/>
+    <w:p>
+      <w:pPr>
+        <w:pStyle w:val="Bibliography"/>
+      </w:pPr>
+      <w:r>
+        <w:t xml:space="preserve">Rossion, B., &amp; Taubert, J. (2019). What can we learn about human individual face recognition from experimental studies in monkeys?</w:t>
+      </w:r>
+      <w:r>
+        <w:t xml:space="preserve"> </w:t>
+      </w:r>
+      <w:r>
+        <w:rPr>
+          <w:iCs/>
+          <w:i/>
+        </w:rPr>
+        <w:t xml:space="preserve">Vision Research</w:t>
+      </w:r>
+      <w:r>
+        <w:t xml:space="preserve">,</w:t>
+      </w:r>
+      <w:r>
+        <w:t xml:space="preserve"> </w:t>
+      </w:r>
+      <w:r>
+        <w:rPr>
+          <w:iCs/>
+          <w:i/>
+        </w:rPr>
+        <w:t xml:space="preserve">157</w:t>
+      </w:r>
+      <w:r>
+        <w:t xml:space="preserve">, 142–158.</w:t>
+      </w:r>
+      <w:r>
+        <w:t xml:space="preserve"> </w:t>
+      </w:r>
+      <w:hyperlink r:id="rId183">
+        <w:r>
+          <w:rPr>
+            <w:rStyle w:val="Hyperlink"/>
+          </w:rPr>
+          <w:t xml:space="preserve">https://doi.org/10.1016/j.visres.2018.03.012</w:t>
+        </w:r>
+      </w:hyperlink>
+    </w:p>
+    <w:bookmarkEnd w:id="184"/>
+    <w:bookmarkStart w:id="186" w:name="ref-sandford2014a"/>
+    <w:p>
+      <w:pPr>
+        <w:pStyle w:val="Bibliography"/>
+      </w:pPr>
+      <w:r>
         <w:t xml:space="preserve">Sandford, A., &amp; Burton, A. M. (2014). Tolerance for distorted faces: Challenges to a configural processing account of familiar face recognition.</w:t>
       </w:r>
       <w:r>
@@ -7022,7 +7518,7 @@
       <w:r>
         <w:t xml:space="preserve"> </w:t>
       </w:r>
-      <w:hyperlink r:id="rId173">
+      <w:hyperlink r:id="rId185">
         <w:r>
           <w:rPr>
             <w:rStyle w:val="Hyperlink"/>
@@ -7031,8 +7527,8 @@
         </w:r>
       </w:hyperlink>
     </w:p>
-    <w:bookmarkEnd w:id="174"/>
-    <w:bookmarkStart w:id="176" w:name="ref-schwartz2016a"/>
+    <w:bookmarkEnd w:id="186"/>
+    <w:bookmarkStart w:id="188" w:name="ref-schwartz2016a"/>
     <w:p>
       <w:pPr>
         <w:pStyle w:val="Bibliography"/>
@@ -7069,7 +7565,7 @@
       <w:r>
         <w:t xml:space="preserve"> </w:t>
       </w:r>
-      <w:hyperlink r:id="rId175">
+      <w:hyperlink r:id="rId187">
         <w:r>
           <w:rPr>
             <w:rStyle w:val="Hyperlink"/>
@@ -7078,8 +7574,8 @@
         </w:r>
       </w:hyperlink>
     </w:p>
-    <w:bookmarkEnd w:id="176"/>
-    <w:bookmarkStart w:id="178" w:name="ref-schwartz2019a"/>
+    <w:bookmarkEnd w:id="188"/>
+    <w:bookmarkStart w:id="190" w:name="ref-schwartz2019a"/>
     <w:p>
       <w:pPr>
         <w:pStyle w:val="Bibliography"/>
@@ -7116,7 +7612,7 @@
       <w:r>
         <w:t xml:space="preserve"> </w:t>
       </w:r>
-      <w:hyperlink r:id="rId177">
+      <w:hyperlink r:id="rId189">
         <w:r>
           <w:rPr>
             <w:rStyle w:val="Hyperlink"/>
@@ -7125,8 +7621,8 @@
         </w:r>
       </w:hyperlink>
     </w:p>
-    <w:bookmarkEnd w:id="178"/>
-    <w:bookmarkStart w:id="180" w:name="ref-smith2016a"/>
+    <w:bookmarkEnd w:id="190"/>
+    <w:bookmarkStart w:id="192" w:name="ref-smith2016a"/>
     <w:p>
       <w:pPr>
         <w:pStyle w:val="Bibliography"/>
@@ -7163,7 +7659,7 @@
       <w:r>
         <w:t xml:space="preserve"> </w:t>
       </w:r>
-      <w:hyperlink r:id="rId179">
+      <w:hyperlink r:id="rId191">
         <w:r>
           <w:rPr>
             <w:rStyle w:val="Hyperlink"/>
@@ -7172,8 +7668,8 @@
         </w:r>
       </w:hyperlink>
     </w:p>
-    <w:bookmarkEnd w:id="180"/>
-    <w:bookmarkStart w:id="182" w:name="ref-taubert2011a"/>
+    <w:bookmarkEnd w:id="192"/>
+    <w:bookmarkStart w:id="194" w:name="ref-taubert2011a"/>
     <w:p>
       <w:pPr>
         <w:pStyle w:val="Bibliography"/>
@@ -7210,7 +7706,7 @@
       <w:r>
         <w:t xml:space="preserve"> </w:t>
       </w:r>
-      <w:hyperlink r:id="rId181">
+      <w:hyperlink r:id="rId193">
         <w:r>
           <w:rPr>
             <w:rStyle w:val="Hyperlink"/>
@@ -7219,8 +7715,8 @@
         </w:r>
       </w:hyperlink>
     </w:p>
-    <w:bookmarkEnd w:id="182"/>
-    <w:bookmarkStart w:id="184" w:name="ref-tong1999a"/>
+    <w:bookmarkEnd w:id="194"/>
+    <w:bookmarkStart w:id="196" w:name="ref-tong1999a"/>
     <w:p>
       <w:pPr>
         <w:pStyle w:val="Bibliography"/>
@@ -7257,7 +7753,7 @@
       <w:r>
         <w:t xml:space="preserve"> </w:t>
       </w:r>
-      <w:hyperlink r:id="rId183">
+      <w:hyperlink r:id="rId195">
         <w:r>
           <w:rPr>
             <w:rStyle w:val="Hyperlink"/>
@@ -7266,8 +7762,8 @@
         </w:r>
       </w:hyperlink>
     </w:p>
-    <w:bookmarkEnd w:id="184"/>
-    <w:bookmarkStart w:id="186" w:name="ref-tottenham2009a"/>
+    <w:bookmarkEnd w:id="196"/>
+    <w:bookmarkStart w:id="198" w:name="ref-tottenham2009a"/>
     <w:p>
       <w:pPr>
         <w:pStyle w:val="Bibliography"/>
@@ -7304,7 +7800,7 @@
       <w:r>
         <w:t xml:space="preserve"> </w:t>
       </w:r>
-      <w:hyperlink r:id="rId185">
+      <w:hyperlink r:id="rId197">
         <w:r>
           <w:rPr>
             <w:rStyle w:val="Hyperlink"/>
@@ -7313,13 +7809,69 @@
         </w:r>
       </w:hyperlink>
     </w:p>
-    <w:bookmarkEnd w:id="186"/>
-    <w:bookmarkStart w:id="187" w:name="ref-tshidzumba2019a"/>
+    <w:bookmarkEnd w:id="198"/>
+    <w:bookmarkStart w:id="200" w:name="ref-towler_are_2019"/>
     <w:p>
       <w:pPr>
         <w:pStyle w:val="Bibliography"/>
       </w:pPr>
       <w:r>
+        <w:t xml:space="preserve">Towler, A., Kemp, R. I., Bruce, V., Burton, A. M., Dunn, J. D., &amp; White, D. (2019). Are face recognition abilities in humans and sheep really</w:t>
+      </w:r>
+      <w:r>
+        <w:t xml:space="preserve"> </w:t>
+      </w:r>
+      <w:r>
+        <w:t xml:space="preserve">“comparable”</w:t>
+      </w:r>
+      <w:r>
+        <w:t xml:space="preserve">?</w:t>
+      </w:r>
+      <w:r>
+        <w:t xml:space="preserve"> </w:t>
+      </w:r>
+      <w:r>
+        <w:rPr>
+          <w:iCs/>
+          <w:i/>
+        </w:rPr>
+        <w:t xml:space="preserve">Royal Society Open Science</w:t>
+      </w:r>
+      <w:r>
+        <w:t xml:space="preserve">,</w:t>
+      </w:r>
+      <w:r>
+        <w:t xml:space="preserve"> </w:t>
+      </w:r>
+      <w:r>
+        <w:rPr>
+          <w:iCs/>
+          <w:i/>
+        </w:rPr>
+        <w:t xml:space="preserve">6</w:t>
+      </w:r>
+      <w:r>
+        <w:t xml:space="preserve">(1), 180772.</w:t>
+      </w:r>
+      <w:r>
+        <w:t xml:space="preserve"> </w:t>
+      </w:r>
+      <w:hyperlink r:id="rId199">
+        <w:r>
+          <w:rPr>
+            <w:rStyle w:val="Hyperlink"/>
+          </w:rPr>
+          <w:t xml:space="preserve">https://doi.org/10.1098/rsos.180772</w:t>
+        </w:r>
+      </w:hyperlink>
+    </w:p>
+    <w:bookmarkEnd w:id="200"/>
+    <w:bookmarkStart w:id="201" w:name="ref-tshidzumba2019a"/>
+    <w:p>
+      <w:pPr>
+        <w:pStyle w:val="Bibliography"/>
+      </w:pPr>
+      <w:r>
         <w:t xml:space="preserve">Tshidzumba, N. A. (2019). The selfie culture: Identity creation and status conferral on social media.</w:t>
       </w:r>
       <w:r>
@@ -7349,13 +7901,60 @@
         <w:t xml:space="preserve">(3), 13577–13584.</w:t>
       </w:r>
     </w:p>
-    <w:bookmarkEnd w:id="187"/>
-    <w:bookmarkStart w:id="189" w:name="ref-white2016a"/>
+    <w:bookmarkEnd w:id="201"/>
+    <w:bookmarkStart w:id="203" w:name="ref-waidmann_local_2022"/>
     <w:p>
       <w:pPr>
         <w:pStyle w:val="Bibliography"/>
       </w:pPr>
       <w:r>
+        <w:t xml:space="preserve">Waidmann, E. N., Koyano, K. W., Hong, J. J., Russ, B. E., &amp; Leopold, D. A. (2022). Local features drive identity responses in macaque anterior face patches.</w:t>
+      </w:r>
+      <w:r>
+        <w:t xml:space="preserve"> </w:t>
+      </w:r>
+      <w:r>
+        <w:rPr>
+          <w:iCs/>
+          <w:i/>
+        </w:rPr>
+        <w:t xml:space="preserve">Nature Communications</w:t>
+      </w:r>
+      <w:r>
+        <w:t xml:space="preserve">,</w:t>
+      </w:r>
+      <w:r>
+        <w:t xml:space="preserve"> </w:t>
+      </w:r>
+      <w:r>
+        <w:rPr>
+          <w:iCs/>
+          <w:i/>
+        </w:rPr>
+        <w:t xml:space="preserve">13</w:t>
+      </w:r>
+      <w:r>
+        <w:t xml:space="preserve">(1), 5592.</w:t>
+      </w:r>
+      <w:r>
+        <w:t xml:space="preserve"> </w:t>
+      </w:r>
+      <w:hyperlink r:id="rId202">
+        <w:r>
+          <w:rPr>
+            <w:rStyle w:val="Hyperlink"/>
+          </w:rPr>
+          <w:t xml:space="preserve">https://doi.org/10.1038/s41467-022-33240-w</w:t>
+        </w:r>
+      </w:hyperlink>
+    </w:p>
+    <w:bookmarkEnd w:id="203"/>
+    <w:bookmarkStart w:id="205" w:name="ref-white2016a"/>
+    <w:p>
+      <w:pPr>
+        <w:pStyle w:val="Bibliography"/>
+      </w:pPr>
+      <w:r>
         <w:t xml:space="preserve">White, D., Burton, A. L., &amp; Kemp, R. I. (2016). Not looking yourself: The cost of self-selecting photographs for identity verification.</w:t>
       </w:r>
       <w:r>
@@ -7387,7 +7986,7 @@
       <w:r>
         <w:t xml:space="preserve"> </w:t>
       </w:r>
-      <w:hyperlink r:id="rId188">
+      <w:hyperlink r:id="rId204">
         <w:r>
           <w:rPr>
             <w:rStyle w:val="Hyperlink"/>
@@ -7396,13 +7995,60 @@
         </w:r>
       </w:hyperlink>
     </w:p>
-    <w:bookmarkEnd w:id="189"/>
-    <w:bookmarkStart w:id="191" w:name="ref-wiese2021a"/>
+    <w:bookmarkEnd w:id="205"/>
+    <w:bookmarkStart w:id="207" w:name="ref-white_individual_2022"/>
     <w:p>
       <w:pPr>
         <w:pStyle w:val="Bibliography"/>
       </w:pPr>
       <w:r>
+        <w:t xml:space="preserve">White, D., &amp; Burton, A. M. (2022). Individual differences and the multidimensional nature of face perception.</w:t>
+      </w:r>
+      <w:r>
+        <w:t xml:space="preserve"> </w:t>
+      </w:r>
+      <w:r>
+        <w:rPr>
+          <w:iCs/>
+          <w:i/>
+        </w:rPr>
+        <w:t xml:space="preserve">Nature Reviews Psychology</w:t>
+      </w:r>
+      <w:r>
+        <w:t xml:space="preserve">,</w:t>
+      </w:r>
+      <w:r>
+        <w:t xml:space="preserve"> </w:t>
+      </w:r>
+      <w:r>
+        <w:rPr>
+          <w:iCs/>
+          <w:i/>
+        </w:rPr>
+        <w:t xml:space="preserve">1</w:t>
+      </w:r>
+      <w:r>
+        <w:t xml:space="preserve">(5), 287–300.</w:t>
+      </w:r>
+      <w:r>
+        <w:t xml:space="preserve"> </w:t>
+      </w:r>
+      <w:hyperlink r:id="rId206">
+        <w:r>
+          <w:rPr>
+            <w:rStyle w:val="Hyperlink"/>
+          </w:rPr>
+          <w:t xml:space="preserve">https://doi.org/10.1038/s44159-022-00041-3</w:t>
+        </w:r>
+      </w:hyperlink>
+    </w:p>
+    <w:bookmarkEnd w:id="207"/>
+    <w:bookmarkStart w:id="209" w:name="ref-wiese2021a"/>
+    <w:p>
+      <w:pPr>
+        <w:pStyle w:val="Bibliography"/>
+      </w:pPr>
+      <w:r>
         <w:t xml:space="preserve">Wiese, H., Hobden, G., Siilbek, E., Martignac, V., Flack, T. R., Ritchie, K. L., Young, A. W., &amp; Burton, A. M. (2021). Familiarity is familiarity is familiarity: Event-related brain potentials reveal qualitatively similar representations of personally familiar and famous faces.</w:t>
       </w:r>
       <w:r>
@@ -7434,7 +8080,7 @@
       <w:r>
         <w:t xml:space="preserve"> </w:t>
       </w:r>
-      <w:hyperlink r:id="rId190">
+      <w:hyperlink r:id="rId208">
         <w:r>
           <w:rPr>
             <w:rStyle w:val="Hyperlink"/>
@@ -7443,8 +8089,8 @@
         </w:r>
       </w:hyperlink>
     </w:p>
-    <w:bookmarkEnd w:id="191"/>
-    <w:bookmarkStart w:id="193" w:name="ref-wiese2019a"/>
+    <w:bookmarkEnd w:id="209"/>
+    <w:bookmarkStart w:id="211" w:name="ref-wiese2019a"/>
     <w:p>
       <w:pPr>
         <w:pStyle w:val="Bibliography"/>
@@ -7481,7 +8127,7 @@
       <w:r>
         <w:t xml:space="preserve"> </w:t>
       </w:r>
-      <w:hyperlink r:id="rId192">
+      <w:hyperlink r:id="rId210">
         <w:r>
           <w:rPr>
             <w:rStyle w:val="Hyperlink"/>
@@ -7490,8 +8136,8 @@
         </w:r>
       </w:hyperlink>
     </w:p>
-    <w:bookmarkEnd w:id="193"/>
-    <w:bookmarkStart w:id="195" w:name="ref-yang2014a"/>
+    <w:bookmarkEnd w:id="211"/>
+    <w:bookmarkStart w:id="213" w:name="ref-yang2014a"/>
     <w:p>
       <w:pPr>
         <w:pStyle w:val="Bibliography"/>
@@ -7528,7 +8174,7 @@
       <w:r>
         <w:t xml:space="preserve"> </w:t>
       </w:r>
-      <w:hyperlink r:id="rId194">
+      <w:hyperlink r:id="rId212">
         <w:r>
           <w:rPr>
             <w:rStyle w:val="Hyperlink"/>
@@ -7537,8 +8183,8 @@
         </w:r>
       </w:hyperlink>
     </w:p>
-    <w:bookmarkEnd w:id="195"/>
-    <w:bookmarkStart w:id="197" w:name="ref-young2017a"/>
+    <w:bookmarkEnd w:id="213"/>
+    <w:bookmarkStart w:id="215" w:name="ref-young2017a"/>
     <w:p>
       <w:pPr>
         <w:pStyle w:val="Bibliography"/>
@@ -7575,7 +8221,7 @@
       <w:r>
         <w:t xml:space="preserve"> </w:t>
       </w:r>
-      <w:hyperlink r:id="rId196">
+      <w:hyperlink r:id="rId214">
         <w:r>
           <w:rPr>
             <w:rStyle w:val="Hyperlink"/>
@@ -7584,8 +8230,8 @@
         </w:r>
       </w:hyperlink>
     </w:p>
-    <w:bookmarkEnd w:id="197"/>
-    <w:bookmarkStart w:id="199" w:name="ref-zimmermann2019a"/>
+    <w:bookmarkEnd w:id="215"/>
+    <w:bookmarkStart w:id="217" w:name="ref-zimmermann2019a"/>
     <w:p>
       <w:pPr>
         <w:pStyle w:val="Bibliography"/>
@@ -7622,7 +8268,7 @@
       <w:r>
         <w:t xml:space="preserve"> </w:t>
       </w:r>
-      <w:hyperlink r:id="rId198">
+      <w:hyperlink r:id="rId216">
         <w:r>
           <w:rPr>
             <w:rStyle w:val="Hyperlink"/>
@@ -7631,10 +8277,10 @@
         </w:r>
       </w:hyperlink>
     </w:p>
-    <w:bookmarkEnd w:id="199"/>
-    <w:bookmarkEnd w:id="200"/>
-    <w:bookmarkEnd w:id="201"/>
-    <w:bookmarkEnd w:id="202"/>
+    <w:bookmarkEnd w:id="217"/>
+    <w:bookmarkEnd w:id="218"/>
+    <w:bookmarkEnd w:id="219"/>
+    <w:bookmarkEnd w:id="220"/>
     <w:sectPr/>
   </w:body>
 </w:document>

</xml_diff>

<commit_message>
Minor changes from Kasey
</commit_message>
<xml_diff>
--- a/_manuscript/index.docx
+++ b/_manuscript/index.docx
@@ -2226,7 +2226,7 @@
         <w:t xml:space="preserve"> </w:t>
       </w:r>
       <w:r>
-        <w:t xml:space="preserve">used EEG to investigate whether the self-face elicits distinct neural processes compared to friends’ and stranger faces. The N170 component, a negative-going EEG potential typically associated with face perception (See Appendix A), did not exhibit sensitivity to the self-face, contradicting previous research</w:t>
+        <w:t xml:space="preserve">used EEG to investigate whether the self-face elicits distinct neural processes compared to friends’ and stranger faces. The N170 component, a negative-going EEG potential typically associated with face perception (see Appendix A), did not exhibit sensitivity to the self-face, contradicting previous research</w:t>
       </w:r>
       <w:r>
         <w:t xml:space="preserve"> </w:t>
@@ -2364,7 +2364,7 @@
         <w:t xml:space="preserve">(Campbell &amp; Tanaka, 2021; Zimmermann et al., 2019)</w:t>
       </w:r>
       <w:r>
-        <w:t xml:space="preserve">. This study was approved by the Human Research Ethics Committee (Approval No. HE23-030) at the University of New England (UNE). Written informed consent was obtained from all participants (See Appendix B). While 30 participants completed the study, the data for two participants was excluded from the analysis based on the pre-registered exclusion criteria stating that participants will be excluded if their recognition times for the majority of their trials were slower than the starting point face display time (18 frames/66.67ms) for the majority of their trials. The final sample consisted of 28 females aged between 18 and 65 years (M = 43.1, SD = 12.7), recruited through word of mouth and via flyers distributed on campus at the UNE (See Appendix C). Participants signed up using the quick response (QR) code on the flyer, which generated an email to the experimenter. Only female participants were recruited to ensure stimulus consistency across conditions and eliminate gender as a possible biasing factor in face discrimination. The experiment took approximately 45 minutes to complete, and participants were compensated with an AUD $25 gift card. All participants had normal or corrected-to-normal vision and no self-reported diagnosed impairment in face perception (e.g., prosopagnosia).</w:t>
+        <w:t xml:space="preserve">. This study was approved by the Human Research Ethics Committee (Approval No. HE23-030) at the University of New England (UNE). Written informed consent was obtained from all participants (see Appendix B). While 30 participants completed the study, the data for two participants was excluded from the analysis based on the pre-registered exclusion criteria stating that participants will be excluded if their recognition times for the majority of their trials were slower than the starting point face display time (18 frames/66.67ms) for the majority of their trials. The final sample consisted of 28 females aged between 18 and 65 years (M = 43.1, SD = 12.7), recruited through word of mouth and via flyers distributed on campus at the UNE (see Appendix C). Participants signed up using the quick response (QR) code on the flyer, which generated an email to the experimenter. Only female participants were recruited to ensure stimulus consistency across conditions and eliminate gender as a possible biasing factor in face discrimination. The experiment took approximately 45 minutes to complete, and participants were compensated with an AUD $25 gift card. All participants had normal or corrected-to-normal vision and no self-reported diagnosed impairment in face perception (e.g., prosopagnosia).</w:t>
       </w:r>
     </w:p>
     <w:bookmarkEnd w:id="30"/>
@@ -2391,7 +2391,7 @@
         <w:t xml:space="preserve">Tottenham et al. (2009)</w:t>
       </w:r>
       <w:r>
-        <w:t xml:space="preserve">). Two photographs of the experimenter were used to create a familiar face condition (See Appendix D). To create the self-face condition, prior to the experiment, participants were asked to send two photographs of themselves with a neutral expression, without eyewear and with no hair across the face. Several steps were taken to equate image sets across all three conditions. First, the faces were aligned at the eyes and cropped to an oval to exclude hair and clothing. Second, all face identities wore a neutral expression. Third, two images per identity were used so that responses would be more likely to indicate identity processing rather than image-based processing. Fourth, all images were greyscale and root mean square (RMS) normalised for contrast.</w:t>
+        <w:t xml:space="preserve">). Two photographs of the experimenter were used to create a familiar face condition (see Appendix D). To create the self-face condition, prior to the experiment, participants were asked to send two photographs of themselves with a neutral expression, without eyewear and with no hair across the face. Several steps were taken to equate image sets across all three conditions. First, the faces were aligned at the eyes and cropped to an oval to exclude hair and clothing. Second, all face identities wore a neutral expression. Third, two images per identity were used so that responses would be more likely to indicate identity processing rather than image-based processing. Fourth, all images were greyscale and root mean square (RMS) normalised for contrast.</w:t>
       </w:r>
     </w:p>
     <w:p>
@@ -2566,7 +2566,7 @@
         <w:pStyle w:val="FirstParagraph"/>
       </w:pPr>
       <w:r>
-        <w:t xml:space="preserve">Participants were verbally briefed on the aim of the research (See Appendix E) and provided with an information sheet (See Appendix F). An overview of the task was described as involving recognition of 12 target faces in a series of displays over the course of the experiment. Participants were seated opposite a desk with the VIEWPixx display screen and a keyboard to complete a practice trial to familiarise themselves with the task (see</w:t>
+        <w:t xml:space="preserve">Participants were verbally briefed on the aim of the research (see Appendix E) and provided with an information sheet (see Appendix F). An overview of the task was described as involving recognition of 12 target faces in a series of displays over the course of the experiment. Participants were seated opposite a desk with the VIEWPixx display screen and a keyboard to complete a practice trial to familiarise themselves with the task (see</w:t>
       </w:r>
       <w:r>
         <w:t xml:space="preserve"> </w:t>
@@ -4294,7 +4294,7 @@
         <w:t xml:space="preserve">(Burton, 2013; Burton et al., 2016; Ramon &amp; Gobbini, 2017)</w:t>
       </w:r>
       <w:r>
-        <w:t xml:space="preserve">. It is possible that familiar face recognition performance was strengthened by the opportunity for participants to learn how the experimenter’s face changed in appearance (e.g., different facial expressions and viewing angles), and the conceptual information (name and research interest) shared prior to the experiment</w:t>
+        <w:t xml:space="preserve">. It is possible that familiar face recognition performance was strengthened by the opportunity for participants to learn how the experimenter’s face changed in appearance (e.g., different facial expressions and viewing angles), and the conceptual information (e.g., name and research interest) shared prior to the experiment</w:t>
       </w:r>
       <w:r>
         <w:t xml:space="preserve"> </w:t>
@@ -4329,7 +4329,7 @@
         <w:t xml:space="preserve"> </w:t>
       </w:r>
       <w:r>
-        <w:t xml:space="preserve">in youth culture</w:t>
+        <w:t xml:space="preserve">in popular culture</w:t>
       </w:r>
       <w:r>
         <w:t xml:space="preserve"> </w:t>
@@ -4338,7 +4338,7 @@
         <w:t xml:space="preserve">(Tshidzumba, 2019)</w:t>
       </w:r>
       <w:r>
-        <w:t xml:space="preserve">. In line with previous research suggesting that we are better at discriminating faces from our own age group, it is possible that older participants found it easier to distinguish their own face from the distractor faces, which were young identities (See Appendix C;</w:t>
+        <w:t xml:space="preserve">. In line with previous research suggesting that we are better at discriminating faces from our own age group, it is possible that older participants found it easier to distinguish their own face from the distractor faces, which were young identities (see Appendix C;</w:t>
       </w:r>
       <w:r>
         <w:t xml:space="preserve"> </w:t>

</xml_diff>

<commit_message>
Changes to Abstract I missed last time
</commit_message>
<xml_diff>
--- a/_manuscript/index.docx
+++ b/_manuscript/index.docx
@@ -299,6 +299,18 @@
         <w:t xml:space="preserve"> </w:t>
       </w:r>
       <w:r>
+        <w:t xml:space="preserve">and</w:t>
+      </w:r>
+      <w:r>
+        <w:t xml:space="preserve"> </w:t>
+      </w:r>
+      <w:r>
+        <w:t xml:space="preserve">cognitive</w:t>
+      </w:r>
+      <w:r>
+        <w:t xml:space="preserve"> </w:t>
+      </w:r>
+      <w:r>
         <w:t xml:space="preserve">processes</w:t>
       </w:r>
       <w:r>
@@ -645,6 +657,120 @@
         <w:t xml:space="preserve"> </w:t>
       </w:r>
       <w:r>
+        <w:t xml:space="preserve">We</w:t>
+      </w:r>
+      <w:r>
+        <w:t xml:space="preserve"> </w:t>
+      </w:r>
+      <w:r>
+        <w:t xml:space="preserve">also</w:t>
+      </w:r>
+      <w:r>
+        <w:t xml:space="preserve"> </w:t>
+      </w:r>
+      <w:r>
+        <w:t xml:space="preserve">measured</w:t>
+      </w:r>
+      <w:r>
+        <w:t xml:space="preserve"> </w:t>
+      </w:r>
+      <w:r>
+        <w:t xml:space="preserve">a</w:t>
+      </w:r>
+      <w:r>
+        <w:t xml:space="preserve"> </w:t>
+      </w:r>
+      <w:r>
+        <w:t xml:space="preserve">second</w:t>
+      </w:r>
+      <w:r>
+        <w:t xml:space="preserve"> </w:t>
+      </w:r>
+      <w:r>
+        <w:t xml:space="preserve">dependent</w:t>
+      </w:r>
+      <w:r>
+        <w:t xml:space="preserve"> </w:t>
+      </w:r>
+      <w:r>
+        <w:t xml:space="preserve">variable,</w:t>
+      </w:r>
+      <w:r>
+        <w:t xml:space="preserve"> </w:t>
+      </w:r>
+      <w:r>
+        <w:t xml:space="preserve">reaction</w:t>
+      </w:r>
+      <w:r>
+        <w:t xml:space="preserve"> </w:t>
+      </w:r>
+      <w:r>
+        <w:t xml:space="preserve">time,</w:t>
+      </w:r>
+      <w:r>
+        <w:t xml:space="preserve"> </w:t>
+      </w:r>
+      <w:r>
+        <w:t xml:space="preserve">which</w:t>
+      </w:r>
+      <w:r>
+        <w:t xml:space="preserve"> </w:t>
+      </w:r>
+      <w:r>
+        <w:t xml:space="preserve">is</w:t>
+      </w:r>
+      <w:r>
+        <w:t xml:space="preserve"> </w:t>
+      </w:r>
+      <w:r>
+        <w:t xml:space="preserve">thought</w:t>
+      </w:r>
+      <w:r>
+        <w:t xml:space="preserve"> </w:t>
+      </w:r>
+      <w:r>
+        <w:t xml:space="preserve">to</w:t>
+      </w:r>
+      <w:r>
+        <w:t xml:space="preserve"> </w:t>
+      </w:r>
+      <w:r>
+        <w:t xml:space="preserve">reflect</w:t>
+      </w:r>
+      <w:r>
+        <w:t xml:space="preserve"> </w:t>
+      </w:r>
+      <w:r>
+        <w:t xml:space="preserve">both</w:t>
+      </w:r>
+      <w:r>
+        <w:t xml:space="preserve"> </w:t>
+      </w:r>
+      <w:r>
+        <w:t xml:space="preserve">perceptual</w:t>
+      </w:r>
+      <w:r>
+        <w:t xml:space="preserve"> </w:t>
+      </w:r>
+      <w:r>
+        <w:t xml:space="preserve">and</w:t>
+      </w:r>
+      <w:r>
+        <w:t xml:space="preserve"> </w:t>
+      </w:r>
+      <w:r>
+        <w:t xml:space="preserve">cognitive</w:t>
+      </w:r>
+      <w:r>
+        <w:t xml:space="preserve"> </w:t>
+      </w:r>
+      <w:r>
+        <w:t xml:space="preserve">processes.</w:t>
+      </w:r>
+      <w:r>
+        <w:t xml:space="preserve"> </w:t>
+      </w:r>
+      <w:r>
         <w:t xml:space="preserve">The</w:t>
       </w:r>
       <w:r>
@@ -1377,6 +1503,12 @@
         <w:t xml:space="preserve"> </w:t>
       </w:r>
       <w:r>
+        <w:t xml:space="preserve">how</w:t>
+      </w:r>
+      <w:r>
+        <w:t xml:space="preserve"> </w:t>
+      </w:r>
+      <w:r>
         <w:t xml:space="preserve">face</w:t>
       </w:r>
       <w:r>
@@ -1384,6 +1516,18 @@
       </w:r>
       <w:r>
         <w:t xml:space="preserve">recognition</w:t>
+      </w:r>
+      <w:r>
+        <w:t xml:space="preserve"> </w:t>
+      </w:r>
+      <w:r>
+        <w:t xml:space="preserve">is</w:t>
+      </w:r>
+      <w:r>
+        <w:t xml:space="preserve"> </w:t>
+      </w:r>
+      <w:r>
+        <w:t xml:space="preserve">accomplished</w:t>
       </w:r>
       <w:r>
         <w:t xml:space="preserve"> </w:t>

</xml_diff>

<commit_message>
Minor changes (e.g. removed references to appendices)
</commit_message>
<xml_diff>
--- a/_manuscript/index.docx
+++ b/_manuscript/index.docx
@@ -2370,7 +2370,7 @@
         <w:t xml:space="preserve"> </w:t>
       </w:r>
       <w:r>
-        <w:t xml:space="preserve">used EEG to investigate whether the self-face elicits distinct neural processes compared to friends’ and stranger faces. The N170 component, a negative-going EEG potential typically associated with face perception (see Appendix A), did not exhibit sensitivity to the self-face, contradicting previous research</w:t>
+        <w:t xml:space="preserve">used EEG to investigate whether the self-face elicits distinct neural processes compared to friends’ and stranger faces. The N170 component, a negative-going EEG potential typically associated with face perception, did not exhibit sensitivity to the self-face, contradicting previous research</w:t>
       </w:r>
       <w:r>
         <w:t xml:space="preserve"> </w:t>
@@ -2508,7 +2508,7 @@
         <w:t xml:space="preserve">(Campbell &amp; Tanaka, 2021; Zimmermann et al., 2019)</w:t>
       </w:r>
       <w:r>
-        <w:t xml:space="preserve">. This study was approved by the Human Research Ethics Committee (Approval No. HE23-030) at the University of New England (UNE). Written informed consent was obtained from all participants (see Appendix B). While 30 participants completed the study, the data for two participants was excluded from the analysis based on the pre-registered exclusion criteria stating that participants will be excluded if their recognition times for the majority of their trials were slower than the starting point face display time (18 frames/66.67ms) for the majority of their trials. The final sample consisted of 28 females aged between 18 and 65 years (M = 43.1, SD = 12.7), recruited through word of mouth and via flyers distributed on campus at the UNE (see Appendix C). Participants signed up using the quick response (QR) code on the flyer, which generated an email to the experimenter. Only female participants were recruited to ensure stimulus consistency across conditions and eliminate gender as a possible biasing factor in face discrimination. The experiment took approximately 45 minutes to complete, and participants were compensated with an AUD $25 gift card. All participants had normal or corrected-to-normal vision and no self-reported diagnosed impairment in face perception (e.g., prosopagnosia).</w:t>
+        <w:t xml:space="preserve">. This study was approved by the Human Research Ethics Committee (Approval No. HE23-030) at the University of New England (UNE). Written informed consent was obtained from all participants. While 30 participants completed the study, the data for two participants was excluded from the analysis based on the pre-registered exclusion criteria stating that participants will be excluded if their recognition times for the majority of their trials were slower than the starting point face display time (18 frames/66.67ms) for the majority of their trials. The final sample consisted of 28 females aged between 18 and 65 years (M = 43.1, SD = 12.7), recruited through word of mouth and via flyers distributed on campus at the University. Participants signed up using the quick response (QR) code on the flyer, which generated an email to the experimenter. Only female participants were recruited to ensure stimulus consistency across conditions and eliminate gender as a possible biasing factor in face discrimination. The experiment took approximately 45 minutes to complete, and participants were compensated with an AUD $25 gift card. All participants had normal or corrected-to-normal vision and no self-reported diagnosed impairment in face perception (e.g., prosopagnosia).</w:t>
       </w:r>
     </w:p>
     <w:bookmarkEnd w:id="30"/>
@@ -2535,7 +2535,7 @@
         <w:t xml:space="preserve">Tottenham et al. (2009)</w:t>
       </w:r>
       <w:r>
-        <w:t xml:space="preserve">). Two photographs of the experimenter were used to create a familiar face condition (see Appendix D). To create the self-face condition, prior to the experiment, participants were asked to send two photographs of themselves with a neutral expression, without eyewear and with no hair across the face. Several steps were taken to equate image sets across all three conditions. First, the faces were aligned at the eyes and cropped to an oval to exclude hair and clothing. Second, all face identities wore a neutral expression. Third, two images per identity were used so that responses would be more likely to indicate identity processing rather than image-based processing. Fourth, all images were greyscale and root mean square (RMS) normalised for contrast.</w:t>
+        <w:t xml:space="preserve">). Two photographs of the experimenter were used to create a familiar face condition. To create the self-face condition, prior to the experiment, participants were asked to send two photographs of themselves with a neutral expression, without eyewear and with no hair across the face. Several steps were taken to equate image sets across all three conditions. First, the faces were aligned at the eyes and cropped to an oval to exclude hair and clothing. Second, all face identities wore a neutral expression. Third, two images per identity were used so that responses would be more likely to indicate identity processing rather than image-based processing. Fourth, all images were greyscale and root mean square (RMS) normalised for contrast.</w:t>
       </w:r>
     </w:p>
     <w:p>
@@ -2710,7 +2710,7 @@
         <w:pStyle w:val="FirstParagraph"/>
       </w:pPr>
       <w:r>
-        <w:t xml:space="preserve">Participants were verbally briefed on the aim of the research (see Appendix E) and provided with an information sheet (see Appendix F). An overview of the task was described as involving recognition of 12 target faces in a series of displays over the course of the experiment. Participants were seated opposite a desk with the VIEWPixx display screen and a keyboard to complete a practice trial to familiarise themselves with the task (see</w:t>
+        <w:t xml:space="preserve">Participants were verbally briefed on the aim of the research and provided with an information sheet. An overview of the task was described as involving recognition of 12 target faces in a series of displays over the course of the experiment. Participants were seated opposite a desk with the VIEWPixx display screen and a keyboard to complete a practice trial to familiarise themselves with the task (see</w:t>
       </w:r>
       <w:r>
         <w:t xml:space="preserve"> </w:t>
@@ -4482,16 +4482,16 @@
         <w:t xml:space="preserve">(Tshidzumba, 2019)</w:t>
       </w:r>
       <w:r>
-        <w:t xml:space="preserve">. In line with previous research suggesting that we are better at discriminating faces from our own age group, it is possible that older participants found it easier to distinguish their own face from the distractor faces, which were young identities (see Appendix C;</w:t>
-      </w:r>
-      <w:r>
-        <w:t xml:space="preserve"> </w:t>
-      </w:r>
-      <w:r>
-        <w:t xml:space="preserve">Rhodes &amp; Anastasi (2012)</w:t>
-      </w:r>
-      <w:r>
-        <w:t xml:space="preserve">).</w:t>
+        <w:t xml:space="preserve">. In line with previous research suggesting that we are better at discriminating faces from our own age group, it is possible that older participants found it easier to distinguish their own face from the distractor faces, which were young identities</w:t>
+      </w:r>
+      <w:r>
+        <w:t xml:space="preserve"> </w:t>
+      </w:r>
+      <w:r>
+        <w:t xml:space="preserve">(Rhodes &amp; Anastasi, 2012)</w:t>
+      </w:r>
+      <w:r>
+        <w:t xml:space="preserve">.</w:t>
       </w:r>
     </w:p>
     <w:bookmarkEnd w:id="63"/>
@@ -4661,13 +4661,13 @@
       </w:r>
     </w:p>
     <w:bookmarkEnd w:id="65"/>
-    <w:bookmarkStart w:id="66" w:name="limitations-and-future-directions"/>
+    <w:bookmarkStart w:id="66" w:name="future-directions"/>
     <w:p>
       <w:pPr>
         <w:pStyle w:val="Heading2"/>
       </w:pPr>
       <w:r>
-        <w:t xml:space="preserve">Limitations and Future Directions</w:t>
+        <w:t xml:space="preserve">Future Directions</w:t>
       </w:r>
     </w:p>
     <w:p>
@@ -4684,7 +4684,7 @@
         <w:t xml:space="preserve">(Besson et al., 2016; Caharel et al., 2014; Ramon et al., 2011)</w:t>
       </w:r>
       <w:r>
-        <w:t xml:space="preserve">. However, the study design represented some limitations centred around comparability with other face recognition research. First, recognition times cannot be directly compared with reaction times. Second, the staircase procedure only measured the ability of participants to discriminate between two stimuli, unlike other studies that require participants to identify a target face among an array of distractor faces</w:t>
+        <w:t xml:space="preserve">. However, the study design could be considered difficult to compare with other face recognition research. First, recognition times cannot be directly compared with reaction times. Second, the staircase procedure only measured the ability of participants to discriminate between two stimuli, unlike other studies that require participants to identify a target face among an array of distractor faces</w:t>
       </w:r>
       <w:r>
         <w:t xml:space="preserve"> </w:t>
@@ -4702,7 +4702,7 @@
         <w:t xml:space="preserve">(Zimmermann et al., 2019)</w:t>
       </w:r>
       <w:r>
-        <w:t xml:space="preserve">. Future studies could attempt to address some of these comparability concerns by replicating the same study together with a standard go/no-go face categorisation task, to allow for a comparison of reaction times between the two tasks. Further, adapting the staircase to include a four alternative force choice task, compared to the two alternatives used here, would provide a better comparison with studies involving recognition tasks that require discrimination between multiple exemplars. Although the study examined three levels of familiarity (unfamiliar, familiar, and self), other highly familiar faces such as famous faces were not included</w:t>
+        <w:t xml:space="preserve">. Future studies could attempt to address some of these comparability concerns by replicating the same study together with a standard go/no-go face categorisation task, to allow for a comparison of reaction times between the two tasks. Further, adapting the staircase to include a four-alternative force choice task, rather than the two alternatives used here, would provide a better comparison with studies involving recognition tasks that require discrimination between multiple exemplars. Although the study examined three levels of familiarity (unfamiliar, familiar, and self), other highly familiar faces such as famous faces were not included</w:t>
       </w:r>
       <w:r>
         <w:t xml:space="preserve"> </w:t>
@@ -4719,7 +4719,7 @@
         <w:pStyle w:val="BodyText"/>
       </w:pPr>
       <w:r>
-        <w:t xml:space="preserve">Future research should aim to involve diverse participants, including males and representation from all age groups. The female only sample may have influenced results, as there is some evidence suggesting a female own-gender bias in face recognition performance</w:t>
+        <w:t xml:space="preserve">Future research should aim to involve diverse participants, including all genders and representation from all age groups. The female-only sample may have influenced results, as there is some evidence suggesting a female own-gender bias in face recognition performance</w:t>
       </w:r>
       <w:r>
         <w:t xml:space="preserve"> </w:t>

</xml_diff>

<commit_message>
Updates to figures and references
</commit_message>
<xml_diff>
--- a/_manuscript/index.docx
+++ b/_manuscript/index.docx
@@ -1660,7 +1660,7 @@
         </w:r>
       </w:hyperlink>
     </w:p>
-    <w:bookmarkStart w:id="29" w:name="introduction"/>
+    <w:bookmarkStart w:id="28" w:name="introduction"/>
     <w:p>
       <w:pPr>
         <w:pStyle w:val="Heading1"/>
@@ -2228,7 +2228,7 @@
     </w:p>
     <w:bookmarkEnd w:id="23"/>
     <w:bookmarkEnd w:id="24"/>
-    <w:bookmarkStart w:id="27" w:name="X6a53184debd475b3bded158ee7710369bed4eec"/>
+    <w:bookmarkStart w:id="26" w:name="X6a53184debd475b3bded158ee7710369bed4eec"/>
     <w:p>
       <w:pPr>
         <w:pStyle w:val="Heading2"/>
@@ -2265,9 +2265,11 @@
       <w:r>
         <w:t xml:space="preserve"> </w:t>
       </w:r>
-      <w:hyperlink r:id="rId25"/>
-      <w:r>
-        <w:t xml:space="preserve">). Interestingly, studies have revealed that the effects of inversion are greater for unfamiliar faces than familiar faces, suggesting that familiar faces are not a slave to holistic processing</w:t>
+      <w:r>
+        <w:t xml:space="preserve">(Rossion, 2008; Taubert et al., 2015; Valentine, 1988)</w:t>
+      </w:r>
+      <w:r>
+        <w:t xml:space="preserve">. Interestingly, studies have revealed that the effects of inversion are greater for unfamiliar faces than familiar faces, suggesting that familiar faces are not a slave to holistic processing</w:t>
       </w:r>
       <w:r>
         <w:t xml:space="preserve"> </w:t>
@@ -2308,7 +2310,7 @@
         <w:t xml:space="preserve">explored holistic and featural processing effects in a study where participants viewed images of unfamiliar faces, friends’ faces, and the self-face in an inversion task, and a part-whole (isolated features) task. They found no significant difference in inversion effects across the unfamiliar, friend and self-face conditions, whereas, in the isolated features task, participants were faster and more accurate at recognising the self-face compared to friend and unfamiliar faces, suggesting the self-face may be processed in a more feature-based manner. Therefore, the commonly held belief that face recognition relies on holistic processing is being challenged, and it seems likely that not all faces are processed in the same way.</w:t>
       </w:r>
     </w:p>
-    <w:bookmarkStart w:id="26" w:name="the-self-face"/>
+    <w:bookmarkStart w:id="25" w:name="the-self-face"/>
     <w:p>
       <w:pPr>
         <w:pStyle w:val="Heading3"/>
@@ -2399,9 +2401,9 @@
         <w:t xml:space="preserve">Our understanding of the effects of familiarity on face recognition can be improved by experimenting with personally familiar faces, compared to famous faces, which would better represent familiarity effects as a result of real-world face learning. The self-face is arguably the most familiar face to each of us, and, thus, is an important inclusion in studies seeking to understand the effects of levels of familiarity on facial processing. In addition, exploration of an alternative research method designed to isolate recognition time (i.e., perceptual processes) from reaction time (i.e., perceptual processes + cognitive decision + motor response) is warranted to provide a more precise measure of the perceptual processing time for faces. This information would add value to the debate around whether the brain processes faces differently based on the level of familiarity.</w:t>
       </w:r>
     </w:p>
+    <w:bookmarkEnd w:id="25"/>
     <w:bookmarkEnd w:id="26"/>
-    <w:bookmarkEnd w:id="27"/>
-    <w:bookmarkStart w:id="28" w:name="aims-and-hypotheses"/>
+    <w:bookmarkStart w:id="27" w:name="aims-and-hypotheses"/>
     <w:p>
       <w:pPr>
         <w:pStyle w:val="Heading2"/>
@@ -2462,57 +2464,57 @@
         <w:t xml:space="preserve">The face inversion effect (the difference between performance in upright and inverted trials) will be reduced for more familiar faces.</w:t>
       </w:r>
     </w:p>
+    <w:bookmarkEnd w:id="27"/>
     <w:bookmarkEnd w:id="28"/>
+    <w:bookmarkStart w:id="41" w:name="method"/>
+    <w:p>
+      <w:pPr>
+        <w:pStyle w:val="Heading1"/>
+      </w:pPr>
+      <w:r>
+        <w:t xml:space="preserve">Method</w:t>
+      </w:r>
+    </w:p>
+    <w:bookmarkStart w:id="29" w:name="participants"/>
+    <w:p>
+      <w:pPr>
+        <w:pStyle w:val="Heading2"/>
+      </w:pPr>
+      <w:r>
+        <w:t xml:space="preserve">Participants</w:t>
+      </w:r>
+    </w:p>
+    <w:p>
+      <w:pPr>
+        <w:pStyle w:val="FirstParagraph"/>
+      </w:pPr>
+      <w:r>
+        <w:t xml:space="preserve">A power analysis using G*Power 3.1.9.6</w:t>
+      </w:r>
+      <w:r>
+        <w:t xml:space="preserve"> </w:t>
+      </w:r>
+      <w:r>
+        <w:t xml:space="preserve">(Faul et al., 2009)</w:t>
+      </w:r>
+      <w:r>
+        <w:t xml:space="preserve"> </w:t>
+      </w:r>
+      <w:r>
+        <w:t xml:space="preserve">determined that a repeated-measures analysis of variance (ANOVA) required 30 participants to reach a power of .90, with an alpha of .05 and an effect size of .15. This effect size was chosen based on previous studies</w:t>
+      </w:r>
+      <w:r>
+        <w:t xml:space="preserve"> </w:t>
+      </w:r>
+      <w:r>
+        <w:t xml:space="preserve">(Campbell &amp; Tanaka, 2021; Zimmermann et al., 2019)</w:t>
+      </w:r>
+      <w:r>
+        <w:t xml:space="preserve">. This study was approved by the Human Research Ethics Committee (Approval No. HE23-030) at the University of New England (UNE). Written informed consent was obtained from all participants. While 30 participants completed the study, the data for two participants was excluded from the analysis based on the pre-registered exclusion criteria stating that participants will be excluded if their recognition times for the majority of their trials were slower than the starting point face display time (18 frames/66.67ms) for the majority of their trials. The final sample consisted of 28 females aged between 18 and 65 years (M = 43.1, SD = 12.7), recruited through word of mouth and via flyers distributed on campus at the University. Participants signed up using the quick response (QR) code on the flyer, which generated an email to the experimenter. Only female participants were recruited to ensure stimulus consistency across conditions and eliminate gender as a possible biasing factor in face discrimination. The experiment took approximately 45 minutes to complete, and participants were compensated with an AUD $25 gift card. All participants had normal or corrected-to-normal vision and no self-reported diagnosed impairment in face perception (e.g., prosopagnosia).</w:t>
+      </w:r>
+    </w:p>
     <w:bookmarkEnd w:id="29"/>
-    <w:bookmarkStart w:id="42" w:name="method"/>
-    <w:p>
-      <w:pPr>
-        <w:pStyle w:val="Heading1"/>
-      </w:pPr>
-      <w:r>
-        <w:t xml:space="preserve">Method</w:t>
-      </w:r>
-    </w:p>
-    <w:bookmarkStart w:id="30" w:name="participants"/>
-    <w:p>
-      <w:pPr>
-        <w:pStyle w:val="Heading2"/>
-      </w:pPr>
-      <w:r>
-        <w:t xml:space="preserve">Participants</w:t>
-      </w:r>
-    </w:p>
-    <w:p>
-      <w:pPr>
-        <w:pStyle w:val="FirstParagraph"/>
-      </w:pPr>
-      <w:r>
-        <w:t xml:space="preserve">A power analysis using G*Power 3.1.9.6</w:t>
-      </w:r>
-      <w:r>
-        <w:t xml:space="preserve"> </w:t>
-      </w:r>
-      <w:r>
-        <w:t xml:space="preserve">(Faul et al., 2009)</w:t>
-      </w:r>
-      <w:r>
-        <w:t xml:space="preserve"> </w:t>
-      </w:r>
-      <w:r>
-        <w:t xml:space="preserve">determined that a repeated-measures analysis of variance (ANOVA) required 30 participants to reach a power of .90, with an alpha of .05 and an effect size of .15. This effect size was chosen based on previous studies</w:t>
-      </w:r>
-      <w:r>
-        <w:t xml:space="preserve"> </w:t>
-      </w:r>
-      <w:r>
-        <w:t xml:space="preserve">(Campbell &amp; Tanaka, 2021; Zimmermann et al., 2019)</w:t>
-      </w:r>
-      <w:r>
-        <w:t xml:space="preserve">. This study was approved by the Human Research Ethics Committee (Approval No. HE23-030) at the University of New England (UNE). Written informed consent was obtained from all participants. While 30 participants completed the study, the data for two participants was excluded from the analysis based on the pre-registered exclusion criteria stating that participants will be excluded if their recognition times for the majority of their trials were slower than the starting point face display time (18 frames/66.67ms) for the majority of their trials. The final sample consisted of 28 females aged between 18 and 65 years (M = 43.1, SD = 12.7), recruited through word of mouth and via flyers distributed on campus at the University. Participants signed up using the quick response (QR) code on the flyer, which generated an email to the experimenter. Only female participants were recruited to ensure stimulus consistency across conditions and eliminate gender as a possible biasing factor in face discrimination. The experiment took approximately 45 minutes to complete, and participants were compensated with an AUD $25 gift card. All participants had normal or corrected-to-normal vision and no self-reported diagnosed impairment in face perception (e.g., prosopagnosia).</w:t>
-      </w:r>
-    </w:p>
-    <w:bookmarkEnd w:id="30"/>
-    <w:bookmarkStart w:id="35" w:name="design-and-stimuli"/>
+    <w:bookmarkStart w:id="34" w:name="design-and-stimuli"/>
     <w:p>
       <w:pPr>
         <w:pStyle w:val="Heading2"/>
@@ -2597,7 +2599,7 @@
       <w:tr>
         <w:tc>
           <w:tcPr/>
-          <w:bookmarkStart w:id="34" w:name="fig-procedure"/>
+          <w:bookmarkStart w:id="33" w:name="fig-procedure"/>
           <w:p>
             <w:pPr>
               <w:pStyle w:val="Compact"/>
@@ -2608,18 +2610,18 @@
                 <wp:inline>
                   <wp:extent cx="5334000" cy="3000375"/>
                   <wp:effectExtent b="0" l="0" r="0" t="0"/>
-                  <wp:docPr descr="" title="" id="32" name="Picture"/>
+                  <wp:docPr descr="" title="" id="31" name="Picture"/>
                   <a:graphic>
                     <a:graphicData uri="http://schemas.openxmlformats.org/drawingml/2006/picture">
                       <pic:pic>
                         <pic:nvPicPr>
-                          <pic:cNvPr descr="images/FamiliarFace_Procedure.png" id="33" name="Picture"/>
+                          <pic:cNvPr descr="images/FamiliarFace_Procedure.png" id="32" name="Picture"/>
                           <pic:cNvPicPr>
                             <a:picLocks noChangeArrowheads="1" noChangeAspect="1"/>
                           </pic:cNvPicPr>
                         </pic:nvPicPr>
                         <pic:blipFill>
-                          <a:blip r:embed="rId31"/>
+                          <a:blip r:embed="rId30"/>
                           <a:stretch>
                             <a:fillRect/>
                           </a:stretch>
@@ -2659,12 +2661,12 @@
               <w:t xml:space="preserve">Figure 1: The visual stimulation sequence for each trial</w:t>
             </w:r>
           </w:p>
-          <w:bookmarkEnd w:id="34"/>
+          <w:bookmarkEnd w:id="33"/>
         </w:tc>
       </w:tr>
     </w:tbl>
-    <w:bookmarkEnd w:id="35"/>
-    <w:bookmarkStart w:id="36" w:name="threshold-analysis"/>
+    <w:bookmarkEnd w:id="34"/>
+    <w:bookmarkStart w:id="35" w:name="threshold-analysis"/>
     <w:p>
       <w:pPr>
         <w:pStyle w:val="Heading2"/>
@@ -2695,8 +2697,8 @@
         <w:t xml:space="preserve">), with the participant’s task being to indicate whether the target face was in the upper or lower part of the display. Subsequent face stimuli display times were reduced until the participant made an error, at which point the staircase reversed so that face stimuli were displayed for longer periods of time until the participant responded correctly, triggering another reversal. Image display times were measured in units of 8.33 millisecond video frames. The staircase used a 1-up-3-down design, where a correct response 3 times in a row generated a reduction in display time by 1 frame. If the participant made an incorrect response, stimulus display times increased by 1 frame. Each condition (unfamiliar, familiar, self-face) included four trials (two with upright faces and two with inverted faces) and each trial included two randomly interleaved staircases. The means of the thresholds for each staircase were averaged to calculate the shortest timeframe in which the face stimuli could be accurately recognised for each condition.</w:t>
       </w:r>
     </w:p>
-    <w:bookmarkEnd w:id="36"/>
-    <w:bookmarkStart w:id="41" w:name="procedure"/>
+    <w:bookmarkEnd w:id="35"/>
+    <w:bookmarkStart w:id="40" w:name="procedure"/>
     <w:p>
       <w:pPr>
         <w:pStyle w:val="Heading2"/>
@@ -2759,7 +2761,7 @@
       <w:tr>
         <w:tc>
           <w:tcPr/>
-          <w:bookmarkStart w:id="40" w:name="fig-setup"/>
+          <w:bookmarkStart w:id="39" w:name="fig-setup"/>
           <w:p>
             <w:pPr>
               <w:pStyle w:val="Compact"/>
@@ -2770,18 +2772,18 @@
                 <wp:inline>
                   <wp:extent cx="3529584" cy="4078224"/>
                   <wp:effectExtent b="0" l="0" r="0" t="0"/>
-                  <wp:docPr descr="" title="" id="38" name="Picture"/>
+                  <wp:docPr descr="" title="" id="37" name="Picture"/>
                   <a:graphic>
                     <a:graphicData uri="http://schemas.openxmlformats.org/drawingml/2006/picture">
                       <pic:pic>
                         <pic:nvPicPr>
-                          <pic:cNvPr descr="images/setup.png" id="39" name="Picture"/>
+                          <pic:cNvPr descr="images/setup.png" id="38" name="Picture"/>
                           <pic:cNvPicPr>
                             <a:picLocks noChangeArrowheads="1" noChangeAspect="1"/>
                           </pic:cNvPicPr>
                         </pic:nvPicPr>
                         <pic:blipFill>
-                          <a:blip r:embed="rId37"/>
+                          <a:blip r:embed="rId36"/>
                           <a:stretch>
                             <a:fillRect/>
                           </a:stretch>
@@ -2821,13 +2823,13 @@
               <w:t xml:space="preserve">Figure 2: Depiction of experimental setup; image created by Simone Hale (2023)</w:t>
             </w:r>
           </w:p>
-          <w:bookmarkEnd w:id="40"/>
+          <w:bookmarkEnd w:id="39"/>
         </w:tc>
       </w:tr>
     </w:tbl>
+    <w:bookmarkEnd w:id="40"/>
     <w:bookmarkEnd w:id="41"/>
-    <w:bookmarkEnd w:id="42"/>
-    <w:bookmarkStart w:id="62" w:name="results"/>
+    <w:bookmarkStart w:id="61" w:name="results"/>
     <w:p>
       <w:pPr>
         <w:pStyle w:val="Heading1"/>
@@ -2836,7 +2838,7 @@
         <w:t xml:space="preserve">Results</w:t>
       </w:r>
     </w:p>
-    <w:bookmarkStart w:id="43" w:name="data-preparation"/>
+    <w:bookmarkStart w:id="42" w:name="data-preparation"/>
     <w:p>
       <w:pPr>
         <w:pStyle w:val="Heading2"/>
@@ -2899,8 +2901,8 @@
         <w:t xml:space="preserve">for assumption testing. Data were examined for missing responses and no missingness was found. Two participants were excluded because their threshold scores were consistently above the starting point of the staircases (18 frames/ 66.67ms) for most of their trials. Thus, 28 of the original 30 participants were included in the analyses. Recognition time was measured using the number of frames required to complete the task as determined by the staircase procedure. Frames were then converted to milliseconds based on the monitor refresh rate of 120 Hz. Reaction time was measured in milliseconds.</w:t>
       </w:r>
     </w:p>
-    <w:bookmarkEnd w:id="43"/>
-    <w:bookmarkStart w:id="54" w:name="data-analysis"/>
+    <w:bookmarkEnd w:id="42"/>
+    <w:bookmarkStart w:id="53" w:name="data-analysis"/>
     <w:p>
       <w:pPr>
         <w:pStyle w:val="Heading2"/>
@@ -3554,7 +3556,7 @@
         <w:t xml:space="preserve">shows recognition times for inverted and upright face orientations for each condition.</w:t>
       </w:r>
     </w:p>
-    <w:bookmarkStart w:id="48" w:name="cell-fig-recognition-times"/>
+    <w:bookmarkStart w:id="47" w:name="cell-fig-recognition-times"/>
     <w:tbl>
       <w:tblPr>
         <w:tblStyle w:val="Table"/>
@@ -3569,7 +3571,7 @@
       <w:tr>
         <w:tc>
           <w:tcPr/>
-          <w:bookmarkStart w:id="47" w:name="fig-recognition-times"/>
+          <w:bookmarkStart w:id="46" w:name="fig-recognition-times"/>
           <w:p>
             <w:pPr>
               <w:pStyle w:val="Compact"/>
@@ -3580,18 +3582,18 @@
                 <wp:inline>
                   <wp:extent cx="5334000" cy="4267200"/>
                   <wp:effectExtent b="0" l="0" r="0" t="0"/>
-                  <wp:docPr descr="" title="" id="45" name="Picture"/>
+                  <wp:docPr descr="" title="" id="44" name="Picture"/>
                   <a:graphic>
                     <a:graphicData uri="http://schemas.openxmlformats.org/drawingml/2006/picture">
                       <pic:pic>
                         <pic:nvPicPr>
-                          <pic:cNvPr descr="index_files/figure-docx/fig-recognition-times-1.png" id="46" name="Picture"/>
+                          <pic:cNvPr descr="index_files/figure-docx/fig-recognition-times-1.png" id="45" name="Picture"/>
                           <pic:cNvPicPr>
                             <a:picLocks noChangeArrowheads="1" noChangeAspect="1"/>
                           </pic:cNvPicPr>
                         </pic:nvPicPr>
                         <pic:blipFill>
-                          <a:blip r:embed="rId44"/>
+                          <a:blip r:embed="rId43"/>
                           <a:stretch>
                             <a:fillRect/>
                           </a:stretch>
@@ -3631,7 +3633,7 @@
               <w:t xml:space="preserve">Figure 3: Recognition Times by Orientation for Each Condition</w:t>
             </w:r>
           </w:p>
-          <w:bookmarkEnd w:id="47"/>
+          <w:bookmarkEnd w:id="46"/>
         </w:tc>
       </w:tr>
     </w:tbl>
@@ -3661,7 +3663,7 @@
         </w:r>
       </w:hyperlink>
     </w:p>
-    <w:bookmarkEnd w:id="48"/>
+    <w:bookmarkEnd w:id="47"/>
     <w:p>
       <w:pPr>
         <w:pStyle w:val="BodyText"/>
@@ -3779,7 +3781,7 @@
         <w:t xml:space="preserve">shows this interaction in more detail, illustrating the relationship between age and recognition time in each condition.</w:t>
       </w:r>
     </w:p>
-    <w:bookmarkStart w:id="53" w:name="cell-fig-correlations"/>
+    <w:bookmarkStart w:id="52" w:name="cell-fig-correlations"/>
     <w:tbl>
       <w:tblPr>
         <w:tblStyle w:val="Table"/>
@@ -3794,7 +3796,7 @@
       <w:tr>
         <w:tc>
           <w:tcPr/>
-          <w:bookmarkStart w:id="52" w:name="fig-correlations"/>
+          <w:bookmarkStart w:id="51" w:name="fig-correlations"/>
           <w:p>
             <w:pPr>
               <w:pStyle w:val="Compact"/>
@@ -3805,18 +3807,18 @@
                 <wp:inline>
                   <wp:extent cx="5334000" cy="4267200"/>
                   <wp:effectExtent b="0" l="0" r="0" t="0"/>
-                  <wp:docPr descr="" title="" id="50" name="Picture"/>
+                  <wp:docPr descr="" title="" id="49" name="Picture"/>
                   <a:graphic>
                     <a:graphicData uri="http://schemas.openxmlformats.org/drawingml/2006/picture">
                       <pic:pic>
                         <pic:nvPicPr>
-                          <pic:cNvPr descr="index_files/figure-docx/fig-correlations-1.png" id="51" name="Picture"/>
+                          <pic:cNvPr descr="index_files/figure-docx/fig-correlations-1.png" id="50" name="Picture"/>
                           <pic:cNvPicPr>
                             <a:picLocks noChangeArrowheads="1" noChangeAspect="1"/>
                           </pic:cNvPicPr>
                         </pic:nvPicPr>
                         <pic:blipFill>
-                          <a:blip r:embed="rId49"/>
+                          <a:blip r:embed="rId48"/>
                           <a:stretch>
                             <a:fillRect/>
                           </a:stretch>
@@ -3856,7 +3858,7 @@
               <w:t xml:space="preserve">Figure 4: Correlations between recognition times by age for each condition</w:t>
             </w:r>
           </w:p>
-          <w:bookmarkEnd w:id="52"/>
+          <w:bookmarkEnd w:id="51"/>
         </w:tc>
       </w:tr>
     </w:tbl>
@@ -3886,9 +3888,9 @@
         </w:r>
       </w:hyperlink>
     </w:p>
+    <w:bookmarkEnd w:id="52"/>
     <w:bookmarkEnd w:id="53"/>
-    <w:bookmarkEnd w:id="54"/>
-    <w:bookmarkStart w:id="61" w:name="exploratory-analysis"/>
+    <w:bookmarkStart w:id="60" w:name="exploratory-analysis"/>
     <w:p>
       <w:pPr>
         <w:pStyle w:val="Heading2"/>
@@ -3897,7 +3899,7 @@
         <w:t xml:space="preserve">Exploratory Analysis</w:t>
       </w:r>
     </w:p>
-    <w:bookmarkStart w:id="60" w:name="reaction-time"/>
+    <w:bookmarkStart w:id="59" w:name="reaction-time"/>
     <w:p>
       <w:pPr>
         <w:pStyle w:val="Heading3"/>
@@ -4225,7 +4227,7 @@
         <w:t xml:space="preserve">shows reaction times for inverted and upright face orientations for each condition.</w:t>
       </w:r>
     </w:p>
-    <w:bookmarkStart w:id="59" w:name="cell-fig-reaction-times"/>
+    <w:bookmarkStart w:id="58" w:name="cell-fig-reaction-times"/>
     <w:tbl>
       <w:tblPr>
         <w:tblStyle w:val="Table"/>
@@ -4240,7 +4242,7 @@
       <w:tr>
         <w:tc>
           <w:tcPr/>
-          <w:bookmarkStart w:id="58" w:name="fig-reaction-times"/>
+          <w:bookmarkStart w:id="57" w:name="fig-reaction-times"/>
           <w:p>
             <w:pPr>
               <w:pStyle w:val="Compact"/>
@@ -4251,18 +4253,18 @@
                 <wp:inline>
                   <wp:extent cx="5334000" cy="4267200"/>
                   <wp:effectExtent b="0" l="0" r="0" t="0"/>
-                  <wp:docPr descr="" title="" id="56" name="Picture"/>
+                  <wp:docPr descr="" title="" id="55" name="Picture"/>
                   <a:graphic>
                     <a:graphicData uri="http://schemas.openxmlformats.org/drawingml/2006/picture">
                       <pic:pic>
                         <pic:nvPicPr>
-                          <pic:cNvPr descr="index_files/figure-docx/fig-reaction-times-1.png" id="57" name="Picture"/>
+                          <pic:cNvPr descr="index_files/figure-docx/fig-reaction-times-1.png" id="56" name="Picture"/>
                           <pic:cNvPicPr>
                             <a:picLocks noChangeArrowheads="1" noChangeAspect="1"/>
                           </pic:cNvPicPr>
                         </pic:nvPicPr>
                         <pic:blipFill>
-                          <a:blip r:embed="rId55"/>
+                          <a:blip r:embed="rId54"/>
                           <a:stretch>
                             <a:fillRect/>
                           </a:stretch>
@@ -4302,7 +4304,7 @@
               <w:t xml:space="preserve">Figure 5: Reaction times by orientation for each condition</w:t>
             </w:r>
           </w:p>
-          <w:bookmarkEnd w:id="58"/>
+          <w:bookmarkEnd w:id="57"/>
         </w:tc>
       </w:tr>
     </w:tbl>
@@ -4332,17 +4334,176 @@
         </w:r>
       </w:hyperlink>
     </w:p>
+    <w:bookmarkEnd w:id="58"/>
     <w:bookmarkEnd w:id="59"/>
     <w:bookmarkEnd w:id="60"/>
     <w:bookmarkEnd w:id="61"/>
+    <w:bookmarkStart w:id="223" w:name="discussion"/>
+    <w:p>
+      <w:pPr>
+        <w:pStyle w:val="Heading1"/>
+      </w:pPr>
+      <w:r>
+        <w:t xml:space="preserve">Discussion</w:t>
+      </w:r>
+    </w:p>
+    <w:p>
+      <w:pPr>
+        <w:pStyle w:val="FirstParagraph"/>
+      </w:pPr>
+      <w:r>
+        <w:t xml:space="preserve">To better understand the effect of greater levels of familiarity on face recognition, the present study used a staircase procedure to characterise face recognition performance. Participants responded to three different face categories manipulated by familiarity (unfamiliar, familiar, and self), and orientation (upright and inverted). Recognition time (i.e., perceptual processes) was isolated from reaction time (i.e., perceptual processes + cognitive decision + motor response) and used as an index of the familiarity effect. The overall findings confirmed predictions that more familiar faces are processed faster than less familiar and unfamiliar faces. Notably, our results underscore the self-face as a unique class of familiar face, providing compelling evidence for distinct perceptual processing.</w:t>
+      </w:r>
+    </w:p>
+    <w:bookmarkStart w:id="62" w:name="familiarity-and-recognition-time"/>
+    <w:p>
+      <w:pPr>
+        <w:pStyle w:val="Heading2"/>
+      </w:pPr>
+      <w:r>
+        <w:t xml:space="preserve">Familiarity and Recognition Time</w:t>
+      </w:r>
+    </w:p>
+    <w:p>
+      <w:pPr>
+        <w:pStyle w:val="FirstParagraph"/>
+      </w:pPr>
+      <w:r>
+        <w:t xml:space="preserve">In support of hypothesis one, participants recognised their own faces at shorter display times compared with other faces, providing evidence for distinct perceptual processing</w:t>
+      </w:r>
+      <w:r>
+        <w:t xml:space="preserve"> </w:t>
+      </w:r>
+      <w:r>
+        <w:t xml:space="preserve">(Alzueta et al., 2019; Rooney et al., 2012)</w:t>
+      </w:r>
+      <w:r>
+        <w:t xml:space="preserve">. Results conflicted with an EEG study demonstrating the self-face elicited similar neural responses relative to personally familiar faces</w:t>
+      </w:r>
+      <w:r>
+        <w:t xml:space="preserve"> </w:t>
+      </w:r>
+      <w:r>
+        <w:t xml:space="preserve">(Wiese et al., 2021)</w:t>
+      </w:r>
+      <w:r>
+        <w:t xml:space="preserve">. The self-face advantage observed in the recognition times may reflect robust self-representations developed over time, strengthened by both the amount of exposure and the nature of the exposure we have with our own face</w:t>
+      </w:r>
+      <w:r>
+        <w:t xml:space="preserve"> </w:t>
+      </w:r>
+      <w:r>
+        <w:t xml:space="preserve">(Bortolon et al., 2017; Tong &amp; Nakayama, 1999)</w:t>
+      </w:r>
+      <w:r>
+        <w:t xml:space="preserve">. For example, examining our image in the mirror is a multisensory encounter, allowing us access to motor-sensory and tactile cues that enable us to update our mental representations of ourselves</w:t>
+      </w:r>
+      <w:r>
+        <w:t xml:space="preserve"> </w:t>
+      </w:r>
+      <w:r>
+        <w:t xml:space="preserve">(Bortolon et al., 2017)</w:t>
+      </w:r>
+      <w:r>
+        <w:t xml:space="preserve">. Further, research linking self-face recognition and self-esteem revealed that when participants viewed photographs of themselves alongside images that were manipulated to look more attractive, observers chose the manipulated images as more accurate self-representations, which correlated with higher self-esteem</w:t>
+      </w:r>
+      <w:r>
+        <w:t xml:space="preserve"> </w:t>
+      </w:r>
+      <w:r>
+        <w:t xml:space="preserve">(Felisberti &amp; Musholt, 2014)</w:t>
+      </w:r>
+      <w:r>
+        <w:t xml:space="preserve">. This tolerance to error, as reflected by the perceptual biases, may be a crucial and distinctive component of self-face representations that could enhance recognition performance</w:t>
+      </w:r>
+      <w:r>
+        <w:t xml:space="preserve"> </w:t>
+      </w:r>
+      <w:r>
+        <w:t xml:space="preserve">(Felisberti &amp; Musholt, 2014)</w:t>
+      </w:r>
+      <w:r>
+        <w:t xml:space="preserve">.</w:t>
+      </w:r>
+    </w:p>
+    <w:p>
+      <w:pPr>
+        <w:pStyle w:val="BodyText"/>
+      </w:pPr>
+      <w:r>
+        <w:t xml:space="preserve">Familiarity effects were also found in the shorter display times required to recognise the familiar face (the experimenter) compared to unfamiliar faces, supporting hypothesis two. The findings align with the abundant research evidence in face recognition demonstrating a qualitative and quantitative gap between familiar and unfamiliar face processing</w:t>
+      </w:r>
+      <w:r>
+        <w:t xml:space="preserve"> </w:t>
+      </w:r>
+      <w:r>
+        <w:t xml:space="preserve">(Burton, 2013; Burton et al., 2016; Ramon &amp; Gobbini, 2017)</w:t>
+      </w:r>
+      <w:r>
+        <w:t xml:space="preserve">. It is possible that familiar face recognition performance was strengthened by the opportunity for participants to learn how the experimenter’s face changed in appearance (e.g., different facial expressions and viewing angles), and the conceptual information (e.g., name and research interest) shared prior to the experiment</w:t>
+      </w:r>
+      <w:r>
+        <w:t xml:space="preserve"> </w:t>
+      </w:r>
+      <w:r>
+        <w:t xml:space="preserve">(Dowsett et al., 2016)</w:t>
+      </w:r>
+      <w:r>
+        <w:t xml:space="preserve">.</w:t>
+      </w:r>
+    </w:p>
+    <w:p>
+      <w:pPr>
+        <w:pStyle w:val="BodyText"/>
+      </w:pPr>
+      <w:r>
+        <w:t xml:space="preserve">The observation that older participants were faster at recognising their own face compared to younger participants was surprising given the rise in the importance of the</w:t>
+      </w:r>
+      <w:r>
+        <w:t xml:space="preserve"> </w:t>
+      </w:r>
+      <w:r>
+        <w:t xml:space="preserve">“</w:t>
+      </w:r>
+      <w:r>
+        <w:t xml:space="preserve">selfie</w:t>
+      </w:r>
+      <w:r>
+        <w:t xml:space="preserve">”</w:t>
+      </w:r>
+      <w:r>
+        <w:t xml:space="preserve"> </w:t>
+      </w:r>
+      <w:r>
+        <w:t xml:space="preserve">in popular culture</w:t>
+      </w:r>
+      <w:r>
+        <w:t xml:space="preserve"> </w:t>
+      </w:r>
+      <w:r>
+        <w:t xml:space="preserve">(Tshidzumba, 2019)</w:t>
+      </w:r>
+      <w:r>
+        <w:t xml:space="preserve">. In line with previous research suggesting that we are better at discriminating faces from our own age group, it is possible that older participants found it easier to distinguish their own face from the distractor faces, which were young identities</w:t>
+      </w:r>
+      <w:r>
+        <w:t xml:space="preserve"> </w:t>
+      </w:r>
+      <w:r>
+        <w:t xml:space="preserve">(Rhodes &amp; Anastasi, 2012)</w:t>
+      </w:r>
+      <w:r>
+        <w:t xml:space="preserve">.</w:t>
+      </w:r>
+    </w:p>
     <w:bookmarkEnd w:id="62"/>
-    <w:bookmarkStart w:id="220" w:name="discussion"/>
-    <w:p>
-      <w:pPr>
-        <w:pStyle w:val="Heading1"/>
-      </w:pPr>
-      <w:r>
-        <w:t xml:space="preserve">Discussion</w:t>
+    <w:bookmarkStart w:id="63" w:name="familiarity-and-inversion-effects"/>
+    <w:p>
+      <w:pPr>
+        <w:pStyle w:val="Heading2"/>
+      </w:pPr>
+      <w:r>
+        <w:t xml:space="preserve">Familiarity and Inversion Effects</w:t>
       </w:r>
     </w:p>
     <w:p>
@@ -4350,16 +4511,121 @@
         <w:pStyle w:val="FirstParagraph"/>
       </w:pPr>
       <w:r>
-        <w:t xml:space="preserve">To better understand the effect of greater levels of familiarity on face recognition, the present study used a staircase procedure to characterise face recognition performance. Participants responded to three different face categories manipulated by familiarity (unfamiliar, familiar, and self), and orientation (upright and inverted). Recognition time (i.e., perceptual processes) was isolated from reaction time (i.e., perceptual processes + cognitive decision + motor response) and used as an index of the familiarity effect. The overall findings confirmed predictions that more familiar faces are processed faster than less familiar and unfamiliar faces. Notably, our results underscore the self-face as a unique class of familiar face, providing compelling evidence for distinct perceptual processing.</w:t>
-      </w:r>
-    </w:p>
-    <w:bookmarkStart w:id="63" w:name="familiarity-and-recognition-time"/>
+        <w:t xml:space="preserve">The present study replicated the face inversion effect, a common finding in previous research that suggests human participants experience more difficulty recognising faces when they are upside down than when they are upright in their canonical orientation. Therefore, these findings support the third hypothesis, that regardless of familiarity, faces are harder to recognise upside down</w:t>
+      </w:r>
+      <w:r>
+        <w:t xml:space="preserve"> </w:t>
+      </w:r>
+      <w:r>
+        <w:t xml:space="preserve">(Allen-Davidian et al., 2021; Kramer et al., 2018; Taubert et al., 2011; Young &amp; Burton, 2017)</w:t>
+      </w:r>
+      <w:r>
+        <w:t xml:space="preserve">. This experiment also yielded empirical support for hypothesis four; the face inversion effect was significantly smaller for familiar faces than unfamiliar faces. Interestingly, the more familiar participants were with the face, the more immune they were to the inversion manipulation. This finding is consistent with previous studies that have also suggested that familiar faces are robust to the deleterious effects of inversion</w:t>
+      </w:r>
+      <w:r>
+        <w:t xml:space="preserve"> </w:t>
+      </w:r>
+      <w:r>
+        <w:t xml:space="preserve">(Keyes, 2012; Keyes &amp; Brady, 2010; Yang et al., 2014)</w:t>
+      </w:r>
+      <w:r>
+        <w:t xml:space="preserve">. However, results contradicted those of</w:t>
+      </w:r>
+      <w:r>
+        <w:t xml:space="preserve"> </w:t>
+      </w:r>
+      <w:r>
+        <w:t xml:space="preserve">Alzueta et al. (2019)</w:t>
+      </w:r>
+      <w:r>
+        <w:t xml:space="preserve">, who found no significant change in the size of inversion effects across unfamiliar, familiar and self-face conditions. Inconsistent findings may be explained by the difference in task complexity between the studies. For example, the staircase used in the present study involved finding a target face between two images, displayed for a short period (e.g., 66.67ms starting point), averaging performance across 12 trials, whereas</w:t>
+      </w:r>
+      <w:r>
+        <w:t xml:space="preserve"> </w:t>
+      </w:r>
+      <w:r>
+        <w:t xml:space="preserve">Alzueta et al. (2019)</w:t>
+      </w:r>
+      <w:r>
+        <w:t xml:space="preserve"> </w:t>
+      </w:r>
+      <w:r>
+        <w:t xml:space="preserve">allowed participants 1000ms to categorise a single face display as</w:t>
+      </w:r>
+      <w:r>
+        <w:t xml:space="preserve"> </w:t>
+      </w:r>
+      <w:r>
+        <w:t xml:space="preserve">“</w:t>
+      </w:r>
+      <w:r>
+        <w:t xml:space="preserve">me</w:t>
+      </w:r>
+      <w:r>
+        <w:t xml:space="preserve">”</w:t>
+      </w:r>
+      <w:r>
+        <w:t xml:space="preserve">,</w:t>
+      </w:r>
+      <w:r>
+        <w:t xml:space="preserve"> </w:t>
+      </w:r>
+      <w:r>
+        <w:t xml:space="preserve">“</w:t>
+      </w:r>
+      <w:r>
+        <w:t xml:space="preserve">friend</w:t>
+      </w:r>
+      <w:r>
+        <w:t xml:space="preserve">”</w:t>
+      </w:r>
+      <w:r>
+        <w:t xml:space="preserve"> </w:t>
+      </w:r>
+      <w:r>
+        <w:t xml:space="preserve">or</w:t>
+      </w:r>
+      <w:r>
+        <w:t xml:space="preserve"> </w:t>
+      </w:r>
+      <w:r>
+        <w:t xml:space="preserve">“</w:t>
+      </w:r>
+      <w:r>
+        <w:t xml:space="preserve">stranger</w:t>
+      </w:r>
+      <w:r>
+        <w:t xml:space="preserve">”</w:t>
+      </w:r>
+      <w:r>
+        <w:t xml:space="preserve">, averaging performance across 450 trials.</w:t>
+      </w:r>
+    </w:p>
+    <w:p>
+      <w:pPr>
+        <w:pStyle w:val="BodyText"/>
+      </w:pPr>
+      <w:r>
+        <w:t xml:space="preserve">Overall, these findings provide strong behavioural support for the idea that images of our face are processed differently to other faces, as participants were able to easily recognise their own face in the inverted position in less time than was required to recognise an upright unfamiliar face. The current results challenge the widely accepted view that all human faces are processed holistically, as the faster recognition times for inverted faces in the familiar and self-face conditions could be interpreted as evidence for stronger feature-based representations</w:t>
+      </w:r>
+      <w:r>
+        <w:t xml:space="preserve"> </w:t>
+      </w:r>
+      <w:r>
+        <w:t xml:space="preserve">(Gerlach &amp; Mogensen, 2022; Tong &amp; Nakayama, 1999)</w:t>
+      </w:r>
+      <w:r>
+        <w:t xml:space="preserve">.</w:t>
+      </w:r>
+    </w:p>
+    <w:bookmarkEnd w:id="63"/>
+    <w:bookmarkStart w:id="64" w:name="reaction-time-and-levels-of-familiarity"/>
     <w:p>
       <w:pPr>
         <w:pStyle w:val="Heading2"/>
       </w:pPr>
       <w:r>
-        <w:t xml:space="preserve">Familiarity and Recognition Time</w:t>
+        <w:t xml:space="preserve">Reaction Time and Levels of Familiarity</w:t>
       </w:r>
     </w:p>
     <w:p>
@@ -4367,58 +4633,22 @@
         <w:pStyle w:val="FirstParagraph"/>
       </w:pPr>
       <w:r>
-        <w:t xml:space="preserve">In support of hypothesis one, participants recognised their own faces at shorter display times compared with other faces, providing evidence for distinct perceptual processing</w:t>
-      </w:r>
-      <w:r>
-        <w:t xml:space="preserve"> </w:t>
-      </w:r>
-      <w:r>
-        <w:t xml:space="preserve">(Alzueta et al., 2019; Rooney et al., 2012)</w:t>
-      </w:r>
-      <w:r>
-        <w:t xml:space="preserve">. Results conflicted with an EEG study demonstrating the self-face elicited similar neural responses relative to personally familiar faces</w:t>
-      </w:r>
-      <w:r>
-        <w:t xml:space="preserve"> </w:t>
-      </w:r>
-      <w:r>
-        <w:t xml:space="preserve">(Wiese et al., 2021)</w:t>
-      </w:r>
-      <w:r>
-        <w:t xml:space="preserve">. The self-face advantage observed in the recognition times may reflect robust self-representations developed over time, strengthened by both the amount of exposure and the nature of the exposure we have with our own face</w:t>
-      </w:r>
-      <w:r>
-        <w:t xml:space="preserve"> </w:t>
-      </w:r>
-      <w:r>
-        <w:t xml:space="preserve">(Bortolon et al., 2017; Tong &amp; Nakayama, 1999)</w:t>
-      </w:r>
-      <w:r>
-        <w:t xml:space="preserve">. For example, examining our image in the mirror is a multisensory encounter, allowing us access to motor-sensory and tactile cues that enable us to update our mental representations of ourselves</w:t>
-      </w:r>
-      <w:r>
-        <w:t xml:space="preserve"> </w:t>
-      </w:r>
-      <w:r>
-        <w:t xml:space="preserve">(Bortolon et al., 2017)</w:t>
-      </w:r>
-      <w:r>
-        <w:t xml:space="preserve">. Further, research linking self-face recognition and self-esteem revealed that when participants viewed photographs of themselves alongside images that were manipulated to look more attractive, observers chose the manipulated images as more accurate self-representations, which correlated with higher self-esteem</w:t>
-      </w:r>
-      <w:r>
-        <w:t xml:space="preserve"> </w:t>
-      </w:r>
-      <w:r>
-        <w:t xml:space="preserve">(Felisberti &amp; Musholt, 2014)</w:t>
-      </w:r>
-      <w:r>
-        <w:t xml:space="preserve">. This tolerance to error, as reflected by the perceptual biases, may be a crucial and distinctive component of self-face representations that could enhance recognition performance</w:t>
-      </w:r>
-      <w:r>
-        <w:t xml:space="preserve"> </w:t>
-      </w:r>
-      <w:r>
-        <w:t xml:space="preserve">(Felisberti &amp; Musholt, 2014)</w:t>
+        <w:t xml:space="preserve">Consistent with recognition time results and in alignment with the literature, there was a significant difference in reaction times between unfamiliar, familiar and self-face conditions</w:t>
+      </w:r>
+      <w:r>
+        <w:t xml:space="preserve"> </w:t>
+      </w:r>
+      <w:r>
+        <w:t xml:space="preserve">(Kloth et al., 2006; Ramon et al., 2011; Young &amp; Burton, 2017)</w:t>
+      </w:r>
+      <w:r>
+        <w:t xml:space="preserve">. Interestingly, the reaction times were found to be longer than those reported in other studies, which is likely due to the inherent task complexity when using a staircase, compared to more simple, untimed go/no-go face categorisation tasks</w:t>
+      </w:r>
+      <w:r>
+        <w:t xml:space="preserve"> </w:t>
+      </w:r>
+      <w:r>
+        <w:t xml:space="preserve">(Bortolon et al., 2017; Burton et al., 2016; Ramon et al., 2011; Smith et al., 2016)</w:t>
       </w:r>
       <w:r>
         <w:t xml:space="preserve">.</w:t>
@@ -4429,79 +4659,106 @@
         <w:pStyle w:val="BodyText"/>
       </w:pPr>
       <w:r>
-        <w:t xml:space="preserve">Familiarity effects were also found in the shorter display times required to recognise the familiar face (the experimenter) compared to unfamiliar faces, supporting hypothesis two. The findings align with the abundant research evidence in face recognition demonstrating a qualitative and quantitative gap between familiar and unfamiliar face processing</w:t>
-      </w:r>
-      <w:r>
-        <w:t xml:space="preserve"> </w:t>
-      </w:r>
-      <w:r>
-        <w:t xml:space="preserve">(Burton, 2013; Burton et al., 2016; Ramon &amp; Gobbini, 2017)</w:t>
-      </w:r>
-      <w:r>
-        <w:t xml:space="preserve">. It is possible that familiar face recognition performance was strengthened by the opportunity for participants to learn how the experimenter’s face changed in appearance (e.g., different facial expressions and viewing angles), and the conceptual information (e.g., name and research interest) shared prior to the experiment</w:t>
-      </w:r>
-      <w:r>
-        <w:t xml:space="preserve"> </w:t>
-      </w:r>
-      <w:r>
-        <w:t xml:space="preserve">(Dowsett et al., 2016)</w:t>
+        <w:t xml:space="preserve">Importantly, the data revealed that recognition times were substantially shorter than reaction times for each condition. For example, on average, participants recognised (processed) upright familiar faces within 43.8ms but required 547ms to respond (process + decision + motor response) to the target face. These findings have important implications for future research designs, as they suggest that reaction times may be underestimating face recognition performance. Reaction times were longer for inverted faces compared to upright faces, however, the data did not reveal the interaction observed in the recognition time data, as there was no significant difference in the face inversion effect between conditions. Thus, recognition time seems to be a more sensitive measure of familiarity effects in face recognition.</w:t>
+      </w:r>
+    </w:p>
+    <w:bookmarkEnd w:id="64"/>
+    <w:bookmarkStart w:id="65" w:name="future-directions"/>
+    <w:p>
+      <w:pPr>
+        <w:pStyle w:val="Heading2"/>
+      </w:pPr>
+      <w:r>
+        <w:t xml:space="preserve">Future Directions</w:t>
+      </w:r>
+    </w:p>
+    <w:p>
+      <w:pPr>
+        <w:pStyle w:val="FirstParagraph"/>
+      </w:pPr>
+      <w:r>
+        <w:t xml:space="preserve">The staircase procedure was a key strength of the research, demonstrating that the reaction times reported in research may be underestimating human face recognition ability</w:t>
+      </w:r>
+      <w:r>
+        <w:t xml:space="preserve"> </w:t>
+      </w:r>
+      <w:r>
+        <w:t xml:space="preserve">(Besson et al., 2016; Caharel et al., 2014; Ramon et al., 2011)</w:t>
+      </w:r>
+      <w:r>
+        <w:t xml:space="preserve">. However, the study design could be considered difficult to compare with other face recognition research. First, recognition times cannot be directly compared with reaction times. Second, the staircase procedure only measured the ability of participants to discriminate between two stimuli, unlike other studies that require participants to identify a target face among an array of distractor faces</w:t>
+      </w:r>
+      <w:r>
+        <w:t xml:space="preserve"> </w:t>
+      </w:r>
+      <w:r>
+        <w:t xml:space="preserve">(Megreya &amp; Burton, 2006)</w:t>
+      </w:r>
+      <w:r>
+        <w:t xml:space="preserve">. Third, the time constraint imposed by the staircase is not comparable with studies involving tasks without time limits</w:t>
+      </w:r>
+      <w:r>
+        <w:t xml:space="preserve"> </w:t>
+      </w:r>
+      <w:r>
+        <w:t xml:space="preserve">(Zimmermann et al., 2019)</w:t>
+      </w:r>
+      <w:r>
+        <w:t xml:space="preserve">. Future studies could attempt to address some of these comparability concerns by replicating the same study together with a standard go/no-go face categorisation task, to allow for a comparison of reaction times between the two tasks. Further, adapting the staircase to include a four-alternative force choice task, rather than the two alternatives used here, would provide a better comparison with studies involving recognition tasks that require discrimination between multiple exemplars. Although the study examined three levels of familiarity (unfamiliar, familiar, and self), other highly familiar faces such as famous faces were not included</w:t>
+      </w:r>
+      <w:r>
+        <w:t xml:space="preserve"> </w:t>
+      </w:r>
+      <w:r>
+        <w:t xml:space="preserve">(Campbell et al., 2020; Wiese et al., 2021)</w:t>
+      </w:r>
+      <w:r>
+        <w:t xml:space="preserve">. Future studies could incorporate famous faces and face stimuli of identities that are more intimately known by the perceiver such as close friends and family members, to test the effects of different levels of familiarity on face recognition in both upright and inverted orientations. This would allow further exploration of the inversion effect found in the present study. It would also assist future face recognition research in defining the familiarity construct, particularly with respect to the self-face compared with other highly familiar faces. Further, the varying levels of familiarity participants had with the experimenter created inconsistency in the construct of the familiar condition. Future studies could include a larger sample of both previously unknown and previously known participants to compare the performance of two different levels of familiarity. Including previously unknown participants also provides valuable insight into the effects of real-world face learning on recognition.</w:t>
+      </w:r>
+    </w:p>
+    <w:p>
+      <w:pPr>
+        <w:pStyle w:val="BodyText"/>
+      </w:pPr>
+      <w:r>
+        <w:t xml:space="preserve">Future research should aim to involve diverse participants, including all genders and representation from all age groups. The female-only sample may have influenced results, as there is some evidence suggesting a female own-gender bias in face recognition performance</w:t>
+      </w:r>
+      <w:r>
+        <w:t xml:space="preserve"> </w:t>
+      </w:r>
+      <w:r>
+        <w:t xml:space="preserve">(Herlitz &amp; Lovén, 2013; Lovén et al., 2011; Mishra et al., 2019)</w:t>
+      </w:r>
+      <w:r>
+        <w:t xml:space="preserve">. The mean age (43.1 years) in the present study is not reflective of the average age (~ 21-35 years) of participants in many other face recognition studies</w:t>
+      </w:r>
+      <w:r>
+        <w:t xml:space="preserve"> </w:t>
+      </w:r>
+      <w:r>
+        <w:t xml:space="preserve">(Kloth et al., 2006; Mohr et al., 2018; Pachai et al., 2017; Platek &amp; Kemp, 2009)</w:t>
+      </w:r>
+      <w:r>
+        <w:t xml:space="preserve">. Including a range of age groups is warranted given the age interaction found in the present study and research suggesting an age-bias in face recognition performance</w:t>
+      </w:r>
+      <w:r>
+        <w:t xml:space="preserve"> </w:t>
+      </w:r>
+      <w:r>
+        <w:t xml:space="preserve">(Rhodes &amp; Anastasi, 2012)</w:t>
       </w:r>
       <w:r>
         <w:t xml:space="preserve">.</w:t>
       </w:r>
     </w:p>
-    <w:p>
-      <w:pPr>
-        <w:pStyle w:val="BodyText"/>
-      </w:pPr>
-      <w:r>
-        <w:t xml:space="preserve">The observation that older participants were faster at recognising their own face compared to younger participants was surprising given the rise in the importance of the</w:t>
-      </w:r>
-      <w:r>
-        <w:t xml:space="preserve"> </w:t>
-      </w:r>
-      <w:r>
-        <w:t xml:space="preserve">“</w:t>
-      </w:r>
-      <w:r>
-        <w:t xml:space="preserve">selfie</w:t>
-      </w:r>
-      <w:r>
-        <w:t xml:space="preserve">”</w:t>
-      </w:r>
-      <w:r>
-        <w:t xml:space="preserve"> </w:t>
-      </w:r>
-      <w:r>
-        <w:t xml:space="preserve">in popular culture</w:t>
-      </w:r>
-      <w:r>
-        <w:t xml:space="preserve"> </w:t>
-      </w:r>
-      <w:r>
-        <w:t xml:space="preserve">(Tshidzumba, 2019)</w:t>
-      </w:r>
-      <w:r>
-        <w:t xml:space="preserve">. In line with previous research suggesting that we are better at discriminating faces from our own age group, it is possible that older participants found it easier to distinguish their own face from the distractor faces, which were young identities</w:t>
-      </w:r>
-      <w:r>
-        <w:t xml:space="preserve"> </w:t>
-      </w:r>
-      <w:r>
-        <w:t xml:space="preserve">(Rhodes &amp; Anastasi, 2012)</w:t>
-      </w:r>
-      <w:r>
-        <w:t xml:space="preserve">.</w:t>
-      </w:r>
-    </w:p>
-    <w:bookmarkEnd w:id="63"/>
-    <w:bookmarkStart w:id="64" w:name="familiarity-and-inversion-effects"/>
+    <w:bookmarkEnd w:id="65"/>
+    <w:bookmarkStart w:id="222" w:name="conclusion"/>
     <w:p>
       <w:pPr>
         <w:pStyle w:val="Heading2"/>
       </w:pPr>
       <w:r>
-        <w:t xml:space="preserve">Familiarity and Inversion Effects</w:t>
+        <w:t xml:space="preserve">Conclusion</w:t>
       </w:r>
     </w:p>
     <w:p>
@@ -4509,58 +4766,27 @@
         <w:pStyle w:val="FirstParagraph"/>
       </w:pPr>
       <w:r>
-        <w:t xml:space="preserve">The present study replicated the face inversion effect, a common finding in previous research that suggests human participants experience more difficulty recognising faces when they are upside down than when they are upright in their canonical orientation. Therefore, these findings support the third hypothesis, that regardless of familiarity, faces are harder to recognise upside down</w:t>
-      </w:r>
-      <w:r>
-        <w:t xml:space="preserve"> </w:t>
-      </w:r>
-      <w:r>
-        <w:t xml:space="preserve">(Allen-Davidian et al., 2021; Kramer et al., 2018; Taubert et al., 2011; Young &amp; Burton, 2017)</w:t>
-      </w:r>
-      <w:r>
-        <w:t xml:space="preserve">. This experiment also yielded empirical support for hypothesis four; the face inversion effect was significantly smaller for familiar faces than unfamiliar faces. Interestingly, the more familiar participants were with the face, the more immune they were to the inversion manipulation. This finding is consistent with previous studies that have also suggested that familiar faces are robust to the deleterious effects of inversion</w:t>
-      </w:r>
-      <w:r>
-        <w:t xml:space="preserve"> </w:t>
-      </w:r>
-      <w:r>
-        <w:t xml:space="preserve">(Keyes, 2012; Keyes &amp; Brady, 2010; Yang et al., 2014)</w:t>
-      </w:r>
-      <w:r>
-        <w:t xml:space="preserve">. However, results contradicted those of</w:t>
-      </w:r>
-      <w:r>
-        <w:t xml:space="preserve"> </w:t>
-      </w:r>
-      <w:r>
-        <w:t xml:space="preserve">Alzueta et al. (2019)</w:t>
-      </w:r>
-      <w:r>
-        <w:t xml:space="preserve">, who found no significant change in the size of inversion effects across unfamiliar, familiar and self-face conditions. Inconsistent findings may be explained by the difference in task complexity between the studies. For example, the staircase used in the present study involved finding a target face between two images, displayed for a short period (e.g., 66.67ms starting point), averaging performance across 12 trials, whereas</w:t>
-      </w:r>
-      <w:r>
-        <w:t xml:space="preserve"> </w:t>
-      </w:r>
-      <w:r>
-        <w:t xml:space="preserve">Alzueta et al. (2019)</w:t>
-      </w:r>
-      <w:r>
-        <w:t xml:space="preserve"> </w:t>
-      </w:r>
-      <w:r>
-        <w:t xml:space="preserve">allowed participants 1000ms to categorise a single face display as</w:t>
-      </w:r>
-      <w:r>
-        <w:t xml:space="preserve"> </w:t>
-      </w:r>
-      <w:r>
-        <w:t xml:space="preserve">“</w:t>
-      </w:r>
-      <w:r>
-        <w:t xml:space="preserve">me</w:t>
-      </w:r>
-      <w:r>
-        <w:t xml:space="preserve">”</w:t>
+        <w:t xml:space="preserve">Overall, the findings of the present study demonstrate the familiarity advantage in face recognition. We provide strong evidence in support of distinct perceptual processing at different levels of familiarity, as demonstrated by faster recognition times for both the self-face and familiar face compared to unfamiliar faces. The self-face appears to be processed differently to other familiar faces, validating the self-face as an important inclusion in face studies seeking to understand the familiarity effect in face recognition. The staircase procedure provided a unique insight into processing time, highlighting the potential underestimation of face recognition ability in the literature. The finding that face inversion is less disruptive to the processing of more familiar faces is further evidence of distinct perceptual processes and challenges the widely held view that faces are processed holistically. We recommend further exploration of the effects of inversion at different levels of familiarity, to enhance understanding of perceptual processing distinctions, and identify implications for holistic and featural processing theories.</w:t>
+      </w:r>
+    </w:p>
+    <w:bookmarkStart w:id="221" w:name="refs"/>
+    <w:bookmarkStart w:id="67" w:name="ref-abudarham2019a"/>
+    <w:p>
+      <w:pPr>
+        <w:pStyle w:val="Bibliography"/>
+      </w:pPr>
+      <w:r>
+        <w:t xml:space="preserve">Abudarham, N., Shkiller, L., &amp; Yovel, G. (2019). Critical features for face recognition.</w:t>
+      </w:r>
+      <w:r>
+        <w:t xml:space="preserve"> </w:t>
+      </w:r>
+      <w:r>
+        <w:rPr>
+          <w:iCs/>
+          <w:i/>
+        </w:rPr>
+        <w:t xml:space="preserve">Cognition</w:t>
       </w:r>
       <w:r>
         <w:t xml:space="preserve">,</w:t>
@@ -4569,230 +4795,6 @@
         <w:t xml:space="preserve"> </w:t>
       </w:r>
       <w:r>
-        <w:t xml:space="preserve">“</w:t>
-      </w:r>
-      <w:r>
-        <w:t xml:space="preserve">friend</w:t>
-      </w:r>
-      <w:r>
-        <w:t xml:space="preserve">”</w:t>
-      </w:r>
-      <w:r>
-        <w:t xml:space="preserve"> </w:t>
-      </w:r>
-      <w:r>
-        <w:t xml:space="preserve">or</w:t>
-      </w:r>
-      <w:r>
-        <w:t xml:space="preserve"> </w:t>
-      </w:r>
-      <w:r>
-        <w:t xml:space="preserve">“</w:t>
-      </w:r>
-      <w:r>
-        <w:t xml:space="preserve">stranger</w:t>
-      </w:r>
-      <w:r>
-        <w:t xml:space="preserve">”</w:t>
-      </w:r>
-      <w:r>
-        <w:t xml:space="preserve">, averaging performance across 450 trials.</w:t>
-      </w:r>
-    </w:p>
-    <w:p>
-      <w:pPr>
-        <w:pStyle w:val="BodyText"/>
-      </w:pPr>
-      <w:r>
-        <w:t xml:space="preserve">Overall, these findings provide strong behavioural support for the idea that images of our face are processed differently to other faces, as participants were able to easily recognise their own face in the inverted position in less time than was required to recognise an upright unfamiliar face. The current results challenge the widely accepted view that all human faces are processed holistically, as the faster recognition times for inverted faces in the familiar and self-face conditions could be interpreted as evidence for stronger feature-based representations</w:t>
-      </w:r>
-      <w:r>
-        <w:t xml:space="preserve"> </w:t>
-      </w:r>
-      <w:r>
-        <w:t xml:space="preserve">(Gerlach &amp; Mogensen, 2022; Tong &amp; Nakayama, 1999)</w:t>
-      </w:r>
-      <w:r>
-        <w:t xml:space="preserve">.</w:t>
-      </w:r>
-    </w:p>
-    <w:bookmarkEnd w:id="64"/>
-    <w:bookmarkStart w:id="65" w:name="reaction-time-and-levels-of-familiarity"/>
-    <w:p>
-      <w:pPr>
-        <w:pStyle w:val="Heading2"/>
-      </w:pPr>
-      <w:r>
-        <w:t xml:space="preserve">Reaction Time and Levels of Familiarity</w:t>
-      </w:r>
-    </w:p>
-    <w:p>
-      <w:pPr>
-        <w:pStyle w:val="FirstParagraph"/>
-      </w:pPr>
-      <w:r>
-        <w:t xml:space="preserve">Consistent with recognition time results and in alignment with the literature, there was a significant difference in reaction times between unfamiliar, familiar and self-face conditions</w:t>
-      </w:r>
-      <w:r>
-        <w:t xml:space="preserve"> </w:t>
-      </w:r>
-      <w:r>
-        <w:t xml:space="preserve">(Kloth et al., 2006; Ramon et al., 2011; Young &amp; Burton, 2017)</w:t>
-      </w:r>
-      <w:r>
-        <w:t xml:space="preserve">. Interestingly, the reaction times were found to be longer than those reported in other studies, which is likely due to the inherent task complexity when using a staircase, compared to more simple, untimed go/no-go face categorisation tasks</w:t>
-      </w:r>
-      <w:r>
-        <w:t xml:space="preserve"> </w:t>
-      </w:r>
-      <w:r>
-        <w:t xml:space="preserve">(Bortolon et al., 2017; Burton et al., 2016; Ramon et al., 2011; Smith et al., 2016)</w:t>
-      </w:r>
-      <w:r>
-        <w:t xml:space="preserve">.</w:t>
-      </w:r>
-    </w:p>
-    <w:p>
-      <w:pPr>
-        <w:pStyle w:val="BodyText"/>
-      </w:pPr>
-      <w:r>
-        <w:t xml:space="preserve">Importantly, the data revealed that recognition times were substantially shorter than reaction times for each condition. For example, on average, participants recognised (processed) upright familiar faces within 43.8ms but required 547ms to respond (process + decision + motor response) to the target face. These findings have important implications for future research designs, as they suggest that reaction times may be underestimating face recognition performance. Reaction times were longer for inverted faces compared to upright faces, however, the data did not reveal the interaction observed in the recognition time data, as there was no significant difference in the face inversion effect between conditions. Thus, recognition time seems to be a more sensitive measure of familiarity effects in face recognition.</w:t>
-      </w:r>
-    </w:p>
-    <w:bookmarkEnd w:id="65"/>
-    <w:bookmarkStart w:id="66" w:name="future-directions"/>
-    <w:p>
-      <w:pPr>
-        <w:pStyle w:val="Heading2"/>
-      </w:pPr>
-      <w:r>
-        <w:t xml:space="preserve">Future Directions</w:t>
-      </w:r>
-    </w:p>
-    <w:p>
-      <w:pPr>
-        <w:pStyle w:val="FirstParagraph"/>
-      </w:pPr>
-      <w:r>
-        <w:t xml:space="preserve">The staircase procedure was a key strength of the research, demonstrating that the reaction times reported in research may be underestimating human face recognition ability</w:t>
-      </w:r>
-      <w:r>
-        <w:t xml:space="preserve"> </w:t>
-      </w:r>
-      <w:r>
-        <w:t xml:space="preserve">(Besson et al., 2016; Caharel et al., 2014; Ramon et al., 2011)</w:t>
-      </w:r>
-      <w:r>
-        <w:t xml:space="preserve">. However, the study design could be considered difficult to compare with other face recognition research. First, recognition times cannot be directly compared with reaction times. Second, the staircase procedure only measured the ability of participants to discriminate between two stimuli, unlike other studies that require participants to identify a target face among an array of distractor faces</w:t>
-      </w:r>
-      <w:r>
-        <w:t xml:space="preserve"> </w:t>
-      </w:r>
-      <w:r>
-        <w:t xml:space="preserve">(Megreya &amp; Burton, 2006)</w:t>
-      </w:r>
-      <w:r>
-        <w:t xml:space="preserve">. Third, the time constraint imposed by the staircase is not comparable with studies involving tasks without time limits</w:t>
-      </w:r>
-      <w:r>
-        <w:t xml:space="preserve"> </w:t>
-      </w:r>
-      <w:r>
-        <w:t xml:space="preserve">(Zimmermann et al., 2019)</w:t>
-      </w:r>
-      <w:r>
-        <w:t xml:space="preserve">. Future studies could attempt to address some of these comparability concerns by replicating the same study together with a standard go/no-go face categorisation task, to allow for a comparison of reaction times between the two tasks. Further, adapting the staircase to include a four-alternative force choice task, rather than the two alternatives used here, would provide a better comparison with studies involving recognition tasks that require discrimination between multiple exemplars. Although the study examined three levels of familiarity (unfamiliar, familiar, and self), other highly familiar faces such as famous faces were not included</w:t>
-      </w:r>
-      <w:r>
-        <w:t xml:space="preserve"> </w:t>
-      </w:r>
-      <w:r>
-        <w:t xml:space="preserve">(Campbell et al., 2020; Wiese et al., 2021)</w:t>
-      </w:r>
-      <w:r>
-        <w:t xml:space="preserve">. Future studies could incorporate famous faces and face stimuli of identities that are more intimately known by the perceiver such as close friends and family members, to test the effects of different levels of familiarity on face recognition in both upright and inverted orientations. This would allow further exploration of the inversion effect found in the present study. It would also assist future face recognition research in defining the familiarity construct, particularly with respect to the self-face compared with other highly familiar faces. Further, the varying levels of familiarity participants had with the experimenter created inconsistency in the construct of the familiar condition. Future studies could include a larger sample of both previously unknown and previously known participants to compare the performance of two different levels of familiarity. Including previously unknown participants also provides valuable insight into the effects of real-world face learning on recognition.</w:t>
-      </w:r>
-    </w:p>
-    <w:p>
-      <w:pPr>
-        <w:pStyle w:val="BodyText"/>
-      </w:pPr>
-      <w:r>
-        <w:t xml:space="preserve">Future research should aim to involve diverse participants, including all genders and representation from all age groups. The female-only sample may have influenced results, as there is some evidence suggesting a female own-gender bias in face recognition performance</w:t>
-      </w:r>
-      <w:r>
-        <w:t xml:space="preserve"> </w:t>
-      </w:r>
-      <w:r>
-        <w:t xml:space="preserve">(Herlitz &amp; Lovén, 2013; Lovén et al., 2011; Mishra et al., 2019)</w:t>
-      </w:r>
-      <w:r>
-        <w:t xml:space="preserve">. The mean age (43.1 years) in the present study is not reflective of the average age (~ 21-35 years) of participants in many other face recognition studies</w:t>
-      </w:r>
-      <w:r>
-        <w:t xml:space="preserve"> </w:t>
-      </w:r>
-      <w:r>
-        <w:t xml:space="preserve">(Kloth et al., 2006; Mohr et al., 2018; Pachai et al., 2017; Platek &amp; Kemp, 2009)</w:t>
-      </w:r>
-      <w:r>
-        <w:t xml:space="preserve">. Including a range of age groups is warranted given the age interaction found in the present study and research suggesting an age-bias in face recognition performance</w:t>
-      </w:r>
-      <w:r>
-        <w:t xml:space="preserve"> </w:t>
-      </w:r>
-      <w:r>
-        <w:t xml:space="preserve">(Rhodes &amp; Anastasi, 2012)</w:t>
-      </w:r>
-      <w:r>
-        <w:t xml:space="preserve">.</w:t>
-      </w:r>
-    </w:p>
-    <w:bookmarkEnd w:id="66"/>
-    <w:bookmarkStart w:id="219" w:name="conclusion"/>
-    <w:p>
-      <w:pPr>
-        <w:pStyle w:val="Heading2"/>
-      </w:pPr>
-      <w:r>
-        <w:t xml:space="preserve">Conclusion</w:t>
-      </w:r>
-    </w:p>
-    <w:p>
-      <w:pPr>
-        <w:pStyle w:val="FirstParagraph"/>
-      </w:pPr>
-      <w:r>
-        <w:t xml:space="preserve">Overall, the findings of the present study demonstrate the familiarity advantage in face recognition. We provide strong evidence in support of distinct perceptual processing at different levels of familiarity, as demonstrated by faster recognition times for both the self-face and familiar face compared to unfamiliar faces. The self-face appears to be processed differently to other familiar faces, validating the self-face as an important inclusion in face studies seeking to understand the familiarity effect in face recognition. The staircase procedure provided a unique insight into processing time, highlighting the potential underestimation of face recognition ability in the literature. The finding that face inversion is less disruptive to the processing of more familiar faces is further evidence of distinct perceptual processes and challenges the widely held view that faces are processed holistically. We recommend further exploration of the effects of inversion at different levels of familiarity, to enhance understanding of perceptual processing distinctions, and identify implications for holistic and featural processing theories.</w:t>
-      </w:r>
-    </w:p>
-    <w:bookmarkStart w:id="218" w:name="refs"/>
-    <w:bookmarkStart w:id="68" w:name="ref-abudarham2019a"/>
-    <w:p>
-      <w:pPr>
-        <w:pStyle w:val="Bibliography"/>
-      </w:pPr>
-      <w:r>
-        <w:t xml:space="preserve">Abudarham, N., Shkiller, L., &amp; Yovel, G. (2019). Critical features for face recognition.</w:t>
-      </w:r>
-      <w:r>
-        <w:t xml:space="preserve"> </w:t>
-      </w:r>
-      <w:r>
-        <w:rPr>
-          <w:iCs/>
-          <w:i/>
-        </w:rPr>
-        <w:t xml:space="preserve">Cognition</w:t>
-      </w:r>
-      <w:r>
-        <w:t xml:space="preserve">,</w:t>
-      </w:r>
-      <w:r>
-        <w:t xml:space="preserve"> </w:t>
-      </w:r>
-      <w:r>
         <w:rPr>
           <w:iCs/>
           <w:i/>
@@ -4805,7 +4807,7 @@
       <w:r>
         <w:t xml:space="preserve"> </w:t>
       </w:r>
-      <w:hyperlink r:id="rId67">
+      <w:hyperlink r:id="rId66">
         <w:r>
           <w:rPr>
             <w:rStyle w:val="Hyperlink"/>
@@ -4814,8 +4816,8 @@
         </w:r>
       </w:hyperlink>
     </w:p>
-    <w:bookmarkEnd w:id="68"/>
-    <w:bookmarkStart w:id="70" w:name="ref-abudarham2016a"/>
+    <w:bookmarkEnd w:id="67"/>
+    <w:bookmarkStart w:id="69" w:name="ref-abudarham2016a"/>
     <w:p>
       <w:pPr>
         <w:pStyle w:val="Bibliography"/>
@@ -4852,7 +4854,7 @@
       <w:r>
         <w:t xml:space="preserve"> </w:t>
       </w:r>
-      <w:hyperlink r:id="rId69">
+      <w:hyperlink r:id="rId68">
         <w:r>
           <w:rPr>
             <w:rStyle w:val="Hyperlink"/>
@@ -4861,8 +4863,8 @@
         </w:r>
       </w:hyperlink>
     </w:p>
-    <w:bookmarkEnd w:id="70"/>
-    <w:bookmarkStart w:id="72" w:name="ref-allen-davidian2021a"/>
+    <w:bookmarkEnd w:id="69"/>
+    <w:bookmarkStart w:id="71" w:name="ref-allen-davidian2021a"/>
     <w:p>
       <w:pPr>
         <w:pStyle w:val="Bibliography"/>
@@ -4899,7 +4901,7 @@
       <w:r>
         <w:t xml:space="preserve"> </w:t>
       </w:r>
-      <w:hyperlink r:id="rId71">
+      <w:hyperlink r:id="rId70">
         <w:r>
           <w:rPr>
             <w:rStyle w:val="Hyperlink"/>
@@ -4908,8 +4910,8 @@
         </w:r>
       </w:hyperlink>
     </w:p>
-    <w:bookmarkEnd w:id="72"/>
-    <w:bookmarkStart w:id="74" w:name="ref-alzueta2019a"/>
+    <w:bookmarkEnd w:id="71"/>
+    <w:bookmarkStart w:id="73" w:name="ref-alzueta2019a"/>
     <w:p>
       <w:pPr>
         <w:pStyle w:val="Bibliography"/>
@@ -4946,7 +4948,7 @@
       <w:r>
         <w:t xml:space="preserve"> </w:t>
       </w:r>
-      <w:hyperlink r:id="rId73">
+      <w:hyperlink r:id="rId72">
         <w:r>
           <w:rPr>
             <w:rStyle w:val="Hyperlink"/>
@@ -4955,8 +4957,8 @@
         </w:r>
       </w:hyperlink>
     </w:p>
-    <w:bookmarkEnd w:id="74"/>
-    <w:bookmarkStart w:id="76" w:name="ref-besson2016a"/>
+    <w:bookmarkEnd w:id="73"/>
+    <w:bookmarkStart w:id="75" w:name="ref-besson2016a"/>
     <w:p>
       <w:pPr>
         <w:pStyle w:val="Bibliography"/>
@@ -4993,7 +4995,7 @@
       <w:r>
         <w:t xml:space="preserve"> </w:t>
       </w:r>
-      <w:hyperlink r:id="rId75">
+      <w:hyperlink r:id="rId74">
         <w:r>
           <w:rPr>
             <w:rStyle w:val="Hyperlink"/>
@@ -5002,8 +5004,8 @@
         </w:r>
       </w:hyperlink>
     </w:p>
-    <w:bookmarkEnd w:id="76"/>
-    <w:bookmarkStart w:id="78" w:name="ref-blauch2021a"/>
+    <w:bookmarkEnd w:id="75"/>
+    <w:bookmarkStart w:id="77" w:name="ref-blauch2021a"/>
     <w:p>
       <w:pPr>
         <w:pStyle w:val="Bibliography"/>
@@ -5040,7 +5042,7 @@
       <w:r>
         <w:t xml:space="preserve"> </w:t>
       </w:r>
-      <w:hyperlink r:id="rId77">
+      <w:hyperlink r:id="rId76">
         <w:r>
           <w:rPr>
             <w:rStyle w:val="Hyperlink"/>
@@ -5049,8 +5051,8 @@
         </w:r>
       </w:hyperlink>
     </w:p>
-    <w:bookmarkEnd w:id="78"/>
-    <w:bookmarkStart w:id="80" w:name="ref-bortolon2017a"/>
+    <w:bookmarkEnd w:id="77"/>
+    <w:bookmarkStart w:id="79" w:name="ref-bortolon2017a"/>
     <w:p>
       <w:pPr>
         <w:pStyle w:val="Bibliography"/>
@@ -5087,7 +5089,7 @@
       <w:r>
         <w:t xml:space="preserve"> </w:t>
       </w:r>
-      <w:hyperlink r:id="rId79">
+      <w:hyperlink r:id="rId78">
         <w:r>
           <w:rPr>
             <w:rStyle w:val="Hyperlink"/>
@@ -5096,8 +5098,8 @@
         </w:r>
       </w:hyperlink>
     </w:p>
-    <w:bookmarkEnd w:id="80"/>
-    <w:bookmarkStart w:id="82" w:name="ref-bortolon2018a"/>
+    <w:bookmarkEnd w:id="79"/>
+    <w:bookmarkStart w:id="81" w:name="ref-bortolon2018a"/>
     <w:p>
       <w:pPr>
         <w:pStyle w:val="Bibliography"/>
@@ -5134,7 +5136,7 @@
       <w:r>
         <w:t xml:space="preserve"> </w:t>
       </w:r>
-      <w:hyperlink r:id="rId81">
+      <w:hyperlink r:id="rId80">
         <w:r>
           <w:rPr>
             <w:rStyle w:val="Hyperlink"/>
@@ -5143,8 +5145,8 @@
         </w:r>
       </w:hyperlink>
     </w:p>
-    <w:bookmarkEnd w:id="82"/>
-    <w:bookmarkStart w:id="84" w:name="ref-burton2013a"/>
+    <w:bookmarkEnd w:id="81"/>
+    <w:bookmarkStart w:id="83" w:name="ref-burton2013a"/>
     <w:p>
       <w:pPr>
         <w:pStyle w:val="Bibliography"/>
@@ -5181,7 +5183,7 @@
       <w:r>
         <w:t xml:space="preserve"> </w:t>
       </w:r>
-      <w:hyperlink r:id="rId83">
+      <w:hyperlink r:id="rId82">
         <w:r>
           <w:rPr>
             <w:rStyle w:val="Hyperlink"/>
@@ -5190,8 +5192,8 @@
         </w:r>
       </w:hyperlink>
     </w:p>
-    <w:bookmarkEnd w:id="84"/>
-    <w:bookmarkStart w:id="86" w:name="ref-burton2011a"/>
+    <w:bookmarkEnd w:id="83"/>
+    <w:bookmarkStart w:id="85" w:name="ref-burton2011a"/>
     <w:p>
       <w:pPr>
         <w:pStyle w:val="Bibliography"/>
@@ -5228,7 +5230,7 @@
       <w:r>
         <w:t xml:space="preserve"> </w:t>
       </w:r>
-      <w:hyperlink r:id="rId85">
+      <w:hyperlink r:id="rId84">
         <w:r>
           <w:rPr>
             <w:rStyle w:val="Hyperlink"/>
@@ -5237,8 +5239,8 @@
         </w:r>
       </w:hyperlink>
     </w:p>
-    <w:bookmarkEnd w:id="86"/>
-    <w:bookmarkStart w:id="88" w:name="ref-burton2016a"/>
+    <w:bookmarkEnd w:id="85"/>
+    <w:bookmarkStart w:id="87" w:name="ref-burton2016a"/>
     <w:p>
       <w:pPr>
         <w:pStyle w:val="Bibliography"/>
@@ -5275,7 +5277,7 @@
       <w:r>
         <w:t xml:space="preserve"> </w:t>
       </w:r>
-      <w:hyperlink r:id="rId87">
+      <w:hyperlink r:id="rId86">
         <w:r>
           <w:rPr>
             <w:rStyle w:val="Hyperlink"/>
@@ -5284,8 +5286,8 @@
         </w:r>
       </w:hyperlink>
     </w:p>
-    <w:bookmarkEnd w:id="88"/>
-    <w:bookmarkStart w:id="90" w:name="ref-burton2015a"/>
+    <w:bookmarkEnd w:id="87"/>
+    <w:bookmarkStart w:id="89" w:name="ref-burton2015a"/>
     <w:p>
       <w:pPr>
         <w:pStyle w:val="Bibliography"/>
@@ -5322,7 +5324,7 @@
       <w:r>
         <w:t xml:space="preserve"> </w:t>
       </w:r>
-      <w:hyperlink r:id="rId89">
+      <w:hyperlink r:id="rId88">
         <w:r>
           <w:rPr>
             <w:rStyle w:val="Hyperlink"/>
@@ -5331,8 +5333,8 @@
         </w:r>
       </w:hyperlink>
     </w:p>
-    <w:bookmarkEnd w:id="90"/>
-    <w:bookmarkStart w:id="92" w:name="ref-burton1999a"/>
+    <w:bookmarkEnd w:id="89"/>
+    <w:bookmarkStart w:id="91" w:name="ref-burton1999a"/>
     <w:p>
       <w:pPr>
         <w:pStyle w:val="Bibliography"/>
@@ -5369,7 +5371,7 @@
       <w:r>
         <w:t xml:space="preserve"> </w:t>
       </w:r>
-      <w:hyperlink r:id="rId91">
+      <w:hyperlink r:id="rId90">
         <w:r>
           <w:rPr>
             <w:rStyle w:val="Hyperlink"/>
@@ -5378,8 +5380,8 @@
         </w:r>
       </w:hyperlink>
     </w:p>
-    <w:bookmarkEnd w:id="92"/>
-    <w:bookmarkStart w:id="94" w:name="ref-caharel2014a"/>
+    <w:bookmarkEnd w:id="91"/>
+    <w:bookmarkStart w:id="93" w:name="ref-caharel2014a"/>
     <w:p>
       <w:pPr>
         <w:pStyle w:val="Bibliography"/>
@@ -5416,7 +5418,7 @@
       <w:r>
         <w:t xml:space="preserve"> </w:t>
       </w:r>
-      <w:hyperlink r:id="rId93">
+      <w:hyperlink r:id="rId92">
         <w:r>
           <w:rPr>
             <w:rStyle w:val="Hyperlink"/>
@@ -5425,8 +5427,8 @@
         </w:r>
       </w:hyperlink>
     </w:p>
-    <w:bookmarkEnd w:id="94"/>
-    <w:bookmarkStart w:id="96" w:name="ref-caharel2021a"/>
+    <w:bookmarkEnd w:id="93"/>
+    <w:bookmarkStart w:id="95" w:name="ref-caharel2021a"/>
     <w:p>
       <w:pPr>
         <w:pStyle w:val="Bibliography"/>
@@ -5463,7 +5465,7 @@
       <w:r>
         <w:t xml:space="preserve"> </w:t>
       </w:r>
-      <w:hyperlink r:id="rId95">
+      <w:hyperlink r:id="rId94">
         <w:r>
           <w:rPr>
             <w:rStyle w:val="Hyperlink"/>
@@ -5472,24 +5474,60 @@
         </w:r>
       </w:hyperlink>
     </w:p>
+    <w:bookmarkEnd w:id="95"/>
+    <w:bookmarkStart w:id="96" w:name="ref-campbell2020a"/>
+    <w:p>
+      <w:pPr>
+        <w:pStyle w:val="Bibliography"/>
+      </w:pPr>
+      <w:r>
+        <w:t xml:space="preserve">Campbell, A., Louw, R., Michniak, E., &amp; Tanaka, J. W. (2020). Identity-specific neural responses to three categories of face familiarity (own, friend, stranger) using fast periodic visual stimulation.</w:t>
+      </w:r>
+      <w:r>
+        <w:t xml:space="preserve"> </w:t>
+      </w:r>
+      <w:r>
+        <w:rPr>
+          <w:iCs/>
+          <w:i/>
+        </w:rPr>
+        <w:t xml:space="preserve">Neuropsychologia</w:t>
+      </w:r>
+      <w:r>
+        <w:t xml:space="preserve">,</w:t>
+      </w:r>
+      <w:r>
+        <w:t xml:space="preserve"> </w:t>
+      </w:r>
+      <w:r>
+        <w:rPr>
+          <w:iCs/>
+          <w:i/>
+        </w:rPr>
+        <w:t xml:space="preserve">141</w:t>
+      </w:r>
+      <w:r>
+        <w:t xml:space="preserve">, 1–12.</w:t>
+      </w:r>
+    </w:p>
     <w:bookmarkEnd w:id="96"/>
-    <w:bookmarkStart w:id="97" w:name="ref-campbell2020a"/>
+    <w:bookmarkStart w:id="98" w:name="ref-campbell2021a"/>
     <w:p>
       <w:pPr>
         <w:pStyle w:val="Bibliography"/>
       </w:pPr>
       <w:r>
-        <w:t xml:space="preserve">Campbell, A., Louw, R., Michniak, E., &amp; Tanaka, J. W. (2020). Identity-specific neural responses to three categories of face familiarity (own, friend, stranger) using fast periodic visual stimulation.</w:t>
-      </w:r>
-      <w:r>
-        <w:t xml:space="preserve"> </w:t>
-      </w:r>
-      <w:r>
-        <w:rPr>
-          <w:iCs/>
-          <w:i/>
-        </w:rPr>
-        <w:t xml:space="preserve">Neuropsychologia</w:t>
+        <w:t xml:space="preserve">Campbell, A., &amp; Tanaka, J. W. (2021). When a stranger becomes a friend: Measuring the neural correlates of real-world face familiarisation.</w:t>
+      </w:r>
+      <w:r>
+        <w:t xml:space="preserve"> </w:t>
+      </w:r>
+      <w:r>
+        <w:rPr>
+          <w:iCs/>
+          <w:i/>
+        </w:rPr>
+        <w:t xml:space="preserve">Visual Cognition</w:t>
       </w:r>
       <w:r>
         <w:t xml:space="preserve">,</w:t>
@@ -5502,42 +5540,6 @@
           <w:iCs/>
           <w:i/>
         </w:rPr>
-        <w:t xml:space="preserve">141</w:t>
-      </w:r>
-      <w:r>
-        <w:t xml:space="preserve">, 1–12.</w:t>
-      </w:r>
-    </w:p>
-    <w:bookmarkEnd w:id="97"/>
-    <w:bookmarkStart w:id="99" w:name="ref-campbell2021a"/>
-    <w:p>
-      <w:pPr>
-        <w:pStyle w:val="Bibliography"/>
-      </w:pPr>
-      <w:r>
-        <w:t xml:space="preserve">Campbell, A., &amp; Tanaka, J. W. (2021). When a stranger becomes a friend: Measuring the neural correlates of real-world face familiarisation.</w:t>
-      </w:r>
-      <w:r>
-        <w:t xml:space="preserve"> </w:t>
-      </w:r>
-      <w:r>
-        <w:rPr>
-          <w:iCs/>
-          <w:i/>
-        </w:rPr>
-        <w:t xml:space="preserve">Visual Cognition</w:t>
-      </w:r>
-      <w:r>
-        <w:t xml:space="preserve">,</w:t>
-      </w:r>
-      <w:r>
-        <w:t xml:space="preserve"> </w:t>
-      </w:r>
-      <w:r>
-        <w:rPr>
-          <w:iCs/>
-          <w:i/>
-        </w:rPr>
         <w:t xml:space="preserve">29</w:t>
       </w:r>
       <w:r>
@@ -5546,7 +5548,7 @@
       <w:r>
         <w:t xml:space="preserve"> </w:t>
       </w:r>
-      <w:hyperlink r:id="rId98">
+      <w:hyperlink r:id="rId97">
         <w:r>
           <w:rPr>
             <w:rStyle w:val="Hyperlink"/>
@@ -5555,8 +5557,8 @@
         </w:r>
       </w:hyperlink>
     </w:p>
-    <w:bookmarkEnd w:id="99"/>
-    <w:bookmarkStart w:id="101" w:name="ref-cloutier2011a"/>
+    <w:bookmarkEnd w:id="98"/>
+    <w:bookmarkStart w:id="100" w:name="ref-cloutier2011a"/>
     <w:p>
       <w:pPr>
         <w:pStyle w:val="Bibliography"/>
@@ -5593,7 +5595,7 @@
       <w:r>
         <w:t xml:space="preserve"> </w:t>
       </w:r>
-      <w:hyperlink r:id="rId100">
+      <w:hyperlink r:id="rId99">
         <w:r>
           <w:rPr>
             <w:rStyle w:val="Hyperlink"/>
@@ -5602,8 +5604,8 @@
         </w:r>
       </w:hyperlink>
     </w:p>
-    <w:bookmarkEnd w:id="101"/>
-    <w:bookmarkStart w:id="103" w:name="ref-collins2018a"/>
+    <w:bookmarkEnd w:id="100"/>
+    <w:bookmarkStart w:id="102" w:name="ref-collins2018a"/>
     <w:p>
       <w:pPr>
         <w:pStyle w:val="Bibliography"/>
@@ -5640,7 +5642,7 @@
       <w:r>
         <w:t xml:space="preserve"> </w:t>
       </w:r>
-      <w:hyperlink r:id="rId102">
+      <w:hyperlink r:id="rId101">
         <w:r>
           <w:rPr>
             <w:rStyle w:val="Hyperlink"/>
@@ -5649,8 +5651,8 @@
         </w:r>
       </w:hyperlink>
     </w:p>
-    <w:bookmarkEnd w:id="103"/>
-    <w:bookmarkStart w:id="105" w:name="ref-dobs_how_2019"/>
+    <w:bookmarkEnd w:id="102"/>
+    <w:bookmarkStart w:id="104" w:name="ref-dobs_how_2019"/>
     <w:p>
       <w:pPr>
         <w:pStyle w:val="Bibliography"/>
@@ -5687,7 +5689,7 @@
       <w:r>
         <w:t xml:space="preserve"> </w:t>
       </w:r>
-      <w:hyperlink r:id="rId104">
+      <w:hyperlink r:id="rId103">
         <w:r>
           <w:rPr>
             <w:rStyle w:val="Hyperlink"/>
@@ -5696,8 +5698,8 @@
         </w:r>
       </w:hyperlink>
     </w:p>
-    <w:bookmarkEnd w:id="105"/>
-    <w:bookmarkStart w:id="106" w:name="ref-dobs2019a"/>
+    <w:bookmarkEnd w:id="104"/>
+    <w:bookmarkStart w:id="105" w:name="ref-dobs2019a"/>
     <w:p>
       <w:pPr>
         <w:pStyle w:val="Bibliography"/>
@@ -5734,7 +5736,7 @@
       <w:r>
         <w:t xml:space="preserve"> </w:t>
       </w:r>
-      <w:hyperlink r:id="rId104">
+      <w:hyperlink r:id="rId103">
         <w:r>
           <w:rPr>
             <w:rStyle w:val="Hyperlink"/>
@@ -5743,8 +5745,8 @@
         </w:r>
       </w:hyperlink>
     </w:p>
-    <w:bookmarkEnd w:id="106"/>
-    <w:bookmarkStart w:id="108" w:name="ref-dowsett2016a"/>
+    <w:bookmarkEnd w:id="105"/>
+    <w:bookmarkStart w:id="107" w:name="ref-dowsett2016a"/>
     <w:p>
       <w:pPr>
         <w:pStyle w:val="Bibliography"/>
@@ -5781,7 +5783,7 @@
       <w:r>
         <w:t xml:space="preserve"> </w:t>
       </w:r>
-      <w:hyperlink r:id="rId107">
+      <w:hyperlink r:id="rId106">
         <w:r>
           <w:rPr>
             <w:rStyle w:val="Hyperlink"/>
@@ -5790,8 +5792,8 @@
         </w:r>
       </w:hyperlink>
     </w:p>
-    <w:bookmarkEnd w:id="108"/>
-    <w:bookmarkStart w:id="110" w:name="ref-faul2009a"/>
+    <w:bookmarkEnd w:id="107"/>
+    <w:bookmarkStart w:id="109" w:name="ref-faul2009a"/>
     <w:p>
       <w:pPr>
         <w:pStyle w:val="Bibliography"/>
@@ -5828,7 +5830,7 @@
       <w:r>
         <w:t xml:space="preserve"> </w:t>
       </w:r>
-      <w:hyperlink r:id="rId109">
+      <w:hyperlink r:id="rId108">
         <w:r>
           <w:rPr>
             <w:rStyle w:val="Hyperlink"/>
@@ -5837,8 +5839,8 @@
         </w:r>
       </w:hyperlink>
     </w:p>
-    <w:bookmarkEnd w:id="110"/>
-    <w:bookmarkStart w:id="112" w:name="ref-felisberti2014a"/>
+    <w:bookmarkEnd w:id="109"/>
+    <w:bookmarkStart w:id="111" w:name="ref-felisberti2014a"/>
     <w:p>
       <w:pPr>
         <w:pStyle w:val="Bibliography"/>
@@ -5875,7 +5877,7 @@
       <w:r>
         <w:t xml:space="preserve"> </w:t>
       </w:r>
-      <w:hyperlink r:id="rId111">
+      <w:hyperlink r:id="rId110">
         <w:r>
           <w:rPr>
             <w:rStyle w:val="Hyperlink"/>
@@ -5884,8 +5886,8 @@
         </w:r>
       </w:hyperlink>
     </w:p>
-    <w:bookmarkEnd w:id="112"/>
-    <w:bookmarkStart w:id="114" w:name="ref-gerlach2022a"/>
+    <w:bookmarkEnd w:id="111"/>
+    <w:bookmarkStart w:id="113" w:name="ref-gerlach2022a"/>
     <w:p>
       <w:pPr>
         <w:pStyle w:val="Bibliography"/>
@@ -5922,7 +5924,7 @@
       <w:r>
         <w:t xml:space="preserve"> </w:t>
       </w:r>
-      <w:hyperlink r:id="rId113">
+      <w:hyperlink r:id="rId112">
         <w:r>
           <w:rPr>
             <w:rStyle w:val="Hyperlink"/>
@@ -5931,8 +5933,8 @@
         </w:r>
       </w:hyperlink>
     </w:p>
-    <w:bookmarkEnd w:id="114"/>
-    <w:bookmarkStart w:id="116" w:name="ref-hancock2000a"/>
+    <w:bookmarkEnd w:id="113"/>
+    <w:bookmarkStart w:id="115" w:name="ref-hancock2000a"/>
     <w:p>
       <w:pPr>
         <w:pStyle w:val="Bibliography"/>
@@ -5969,7 +5971,7 @@
       <w:r>
         <w:t xml:space="preserve"> </w:t>
       </w:r>
-      <w:hyperlink r:id="rId115">
+      <w:hyperlink r:id="rId114">
         <w:r>
           <w:rPr>
             <w:rStyle w:val="Hyperlink"/>
@@ -5978,8 +5980,8 @@
         </w:r>
       </w:hyperlink>
     </w:p>
-    <w:bookmarkEnd w:id="116"/>
-    <w:bookmarkStart w:id="118" w:name="ref-herlitz2013a"/>
+    <w:bookmarkEnd w:id="115"/>
+    <w:bookmarkStart w:id="117" w:name="ref-herlitz2013a"/>
     <w:p>
       <w:pPr>
         <w:pStyle w:val="Bibliography"/>
@@ -6016,7 +6018,7 @@
       <w:r>
         <w:t xml:space="preserve"> </w:t>
       </w:r>
-      <w:hyperlink r:id="rId117">
+      <w:hyperlink r:id="rId116">
         <w:r>
           <w:rPr>
             <w:rStyle w:val="Hyperlink"/>
@@ -6025,8 +6027,8 @@
         </w:r>
       </w:hyperlink>
     </w:p>
-    <w:bookmarkEnd w:id="118"/>
-    <w:bookmarkStart w:id="120" w:name="ref-hole_effects_2002"/>
+    <w:bookmarkEnd w:id="117"/>
+    <w:bookmarkStart w:id="119" w:name="ref-hole_effects_2002"/>
     <w:p>
       <w:pPr>
         <w:pStyle w:val="Bibliography"/>
@@ -6102,7 +6104,7 @@
       <w:r>
         <w:t xml:space="preserve"> </w:t>
       </w:r>
-      <w:hyperlink r:id="rId119">
+      <w:hyperlink r:id="rId118">
         <w:r>
           <w:rPr>
             <w:rStyle w:val="Hyperlink"/>
@@ -6111,8 +6113,8 @@
         </w:r>
       </w:hyperlink>
     </w:p>
-    <w:bookmarkEnd w:id="120"/>
-    <w:bookmarkStart w:id="122" w:name="ref-jenkins2018a"/>
+    <w:bookmarkEnd w:id="119"/>
+    <w:bookmarkStart w:id="121" w:name="ref-jenkins2018a"/>
     <w:p>
       <w:pPr>
         <w:pStyle w:val="Bibliography"/>
@@ -6149,7 +6151,7 @@
       <w:r>
         <w:t xml:space="preserve"> </w:t>
       </w:r>
-      <w:hyperlink r:id="rId121">
+      <w:hyperlink r:id="rId120">
         <w:r>
           <w:rPr>
             <w:rStyle w:val="Hyperlink"/>
@@ -6158,8 +6160,8 @@
         </w:r>
       </w:hyperlink>
     </w:p>
-    <w:bookmarkEnd w:id="122"/>
-    <w:bookmarkStart w:id="124" w:name="ref-jenkins2011a"/>
+    <w:bookmarkEnd w:id="121"/>
+    <w:bookmarkStart w:id="123" w:name="ref-jenkins2011a"/>
     <w:p>
       <w:pPr>
         <w:pStyle w:val="Bibliography"/>
@@ -6196,7 +6198,7 @@
       <w:r>
         <w:t xml:space="preserve"> </w:t>
       </w:r>
-      <w:hyperlink r:id="rId123">
+      <w:hyperlink r:id="rId122">
         <w:r>
           <w:rPr>
             <w:rStyle w:val="Hyperlink"/>
@@ -6205,8 +6207,8 @@
         </w:r>
       </w:hyperlink>
     </w:p>
-    <w:bookmarkEnd w:id="124"/>
-    <w:bookmarkStart w:id="126" w:name="ref-karimi-rouzbahani2021a"/>
+    <w:bookmarkEnd w:id="123"/>
+    <w:bookmarkStart w:id="125" w:name="ref-karimi-rouzbahani2021a"/>
     <w:p>
       <w:pPr>
         <w:pStyle w:val="Bibliography"/>
@@ -6243,7 +6245,7 @@
       <w:r>
         <w:t xml:space="preserve"> </w:t>
       </w:r>
-      <w:hyperlink r:id="rId125">
+      <w:hyperlink r:id="rId124">
         <w:r>
           <w:rPr>
             <w:rStyle w:val="Hyperlink"/>
@@ -6252,8 +6254,8 @@
         </w:r>
       </w:hyperlink>
     </w:p>
-    <w:bookmarkEnd w:id="126"/>
-    <w:bookmarkStart w:id="128" w:name="ref-keyes2012a"/>
+    <w:bookmarkEnd w:id="125"/>
+    <w:bookmarkStart w:id="127" w:name="ref-keyes2012a"/>
     <w:p>
       <w:pPr>
         <w:pStyle w:val="Bibliography"/>
@@ -6290,7 +6292,7 @@
       <w:r>
         <w:t xml:space="preserve"> </w:t>
       </w:r>
-      <w:hyperlink r:id="rId127">
+      <w:hyperlink r:id="rId126">
         <w:r>
           <w:rPr>
             <w:rStyle w:val="Hyperlink"/>
@@ -6299,8 +6301,8 @@
         </w:r>
       </w:hyperlink>
     </w:p>
-    <w:bookmarkEnd w:id="128"/>
-    <w:bookmarkStart w:id="130" w:name="ref-keyes2010a"/>
+    <w:bookmarkEnd w:id="127"/>
+    <w:bookmarkStart w:id="129" w:name="ref-keyes2010a"/>
     <w:p>
       <w:pPr>
         <w:pStyle w:val="Bibliography"/>
@@ -6349,7 +6351,7 @@
       <w:r>
         <w:t xml:space="preserve"> </w:t>
       </w:r>
-      <w:hyperlink r:id="rId129">
+      <w:hyperlink r:id="rId128">
         <w:r>
           <w:rPr>
             <w:rStyle w:val="Hyperlink"/>
@@ -6358,8 +6360,8 @@
         </w:r>
       </w:hyperlink>
     </w:p>
-    <w:bookmarkEnd w:id="130"/>
-    <w:bookmarkStart w:id="132" w:name="ref-kloth2006a"/>
+    <w:bookmarkEnd w:id="129"/>
+    <w:bookmarkStart w:id="131" w:name="ref-kloth2006a"/>
     <w:p>
       <w:pPr>
         <w:pStyle w:val="Bibliography"/>
@@ -6396,7 +6398,7 @@
       <w:r>
         <w:t xml:space="preserve"> </w:t>
       </w:r>
-      <w:hyperlink r:id="rId131">
+      <w:hyperlink r:id="rId130">
         <w:r>
           <w:rPr>
             <w:rStyle w:val="Hyperlink"/>
@@ -6405,8 +6407,8 @@
         </w:r>
       </w:hyperlink>
     </w:p>
-    <w:bookmarkEnd w:id="132"/>
-    <w:bookmarkStart w:id="134" w:name="ref-kramer2018a"/>
+    <w:bookmarkEnd w:id="131"/>
+    <w:bookmarkStart w:id="133" w:name="ref-kramer2018a"/>
     <w:p>
       <w:pPr>
         <w:pStyle w:val="Bibliography"/>
@@ -6443,7 +6445,7 @@
       <w:r>
         <w:t xml:space="preserve"> </w:t>
       </w:r>
-      <w:hyperlink r:id="rId133">
+      <w:hyperlink r:id="rId132">
         <w:r>
           <w:rPr>
             <w:rStyle w:val="Hyperlink"/>
@@ -6452,8 +6454,8 @@
         </w:r>
       </w:hyperlink>
     </w:p>
-    <w:bookmarkEnd w:id="134"/>
-    <w:bookmarkStart w:id="136" w:name="ref-kramer2017a"/>
+    <w:bookmarkEnd w:id="133"/>
+    <w:bookmarkStart w:id="135" w:name="ref-kramer2017a"/>
     <w:p>
       <w:pPr>
         <w:pStyle w:val="Bibliography"/>
@@ -6490,7 +6492,7 @@
       <w:r>
         <w:t xml:space="preserve"> </w:t>
       </w:r>
-      <w:hyperlink r:id="rId135">
+      <w:hyperlink r:id="rId134">
         <w:r>
           <w:rPr>
             <w:rStyle w:val="Hyperlink"/>
@@ -6499,8 +6501,8 @@
         </w:r>
       </w:hyperlink>
     </w:p>
-    <w:bookmarkEnd w:id="136"/>
-    <w:bookmarkStart w:id="138" w:name="ref-lee2022a"/>
+    <w:bookmarkEnd w:id="135"/>
+    <w:bookmarkStart w:id="137" w:name="ref-lee2022a"/>
     <w:p>
       <w:pPr>
         <w:pStyle w:val="Bibliography"/>
@@ -6537,7 +6539,7 @@
       <w:r>
         <w:t xml:space="preserve"> </w:t>
       </w:r>
-      <w:hyperlink r:id="rId137">
+      <w:hyperlink r:id="rId136">
         <w:r>
           <w:rPr>
             <w:rStyle w:val="Hyperlink"/>
@@ -6546,8 +6548,8 @@
         </w:r>
       </w:hyperlink>
     </w:p>
-    <w:bookmarkEnd w:id="138"/>
-    <w:bookmarkStart w:id="140" w:name="ref-liccione2014a"/>
+    <w:bookmarkEnd w:id="137"/>
+    <w:bookmarkStart w:id="139" w:name="ref-liccione2014a"/>
     <w:p>
       <w:pPr>
         <w:pStyle w:val="Bibliography"/>
@@ -6584,7 +6586,7 @@
       <w:r>
         <w:t xml:space="preserve"> </w:t>
       </w:r>
-      <w:hyperlink r:id="rId139">
+      <w:hyperlink r:id="rId138">
         <w:r>
           <w:rPr>
             <w:rStyle w:val="Hyperlink"/>
@@ -6593,8 +6595,8 @@
         </w:r>
       </w:hyperlink>
     </w:p>
-    <w:bookmarkEnd w:id="140"/>
-    <w:bookmarkStart w:id="142" w:name="ref-long_database_2023"/>
+    <w:bookmarkEnd w:id="139"/>
+    <w:bookmarkStart w:id="141" w:name="ref-long_database_2023"/>
     <w:p>
       <w:pPr>
         <w:pStyle w:val="Bibliography"/>
@@ -6631,7 +6633,7 @@
       <w:r>
         <w:t xml:space="preserve"> </w:t>
       </w:r>
-      <w:hyperlink r:id="rId141">
+      <w:hyperlink r:id="rId140">
         <w:r>
           <w:rPr>
             <w:rStyle w:val="Hyperlink"/>
@@ -6640,8 +6642,8 @@
         </w:r>
       </w:hyperlink>
     </w:p>
-    <w:bookmarkEnd w:id="142"/>
-    <w:bookmarkStart w:id="144" w:name="ref-lov2011a"/>
+    <w:bookmarkEnd w:id="141"/>
+    <w:bookmarkStart w:id="143" w:name="ref-lov2011a"/>
     <w:p>
       <w:pPr>
         <w:pStyle w:val="Bibliography"/>
@@ -6678,7 +6680,7 @@
       <w:r>
         <w:t xml:space="preserve"> </w:t>
       </w:r>
-      <w:hyperlink r:id="rId143">
+      <w:hyperlink r:id="rId142">
         <w:r>
           <w:rPr>
             <w:rStyle w:val="Hyperlink"/>
@@ -6687,8 +6689,8 @@
         </w:r>
       </w:hyperlink>
     </w:p>
-    <w:bookmarkEnd w:id="144"/>
-    <w:bookmarkStart w:id="146" w:name="ref-maurer_many_2002"/>
+    <w:bookmarkEnd w:id="143"/>
+    <w:bookmarkStart w:id="145" w:name="ref-maurer_many_2002"/>
     <w:p>
       <w:pPr>
         <w:pStyle w:val="Bibliography"/>
@@ -6725,7 +6727,7 @@
       <w:r>
         <w:t xml:space="preserve"> </w:t>
       </w:r>
-      <w:hyperlink r:id="rId145">
+      <w:hyperlink r:id="rId144">
         <w:r>
           <w:rPr>
             <w:rStyle w:val="Hyperlink"/>
@@ -6734,8 +6736,8 @@
         </w:r>
       </w:hyperlink>
     </w:p>
-    <w:bookmarkEnd w:id="146"/>
-    <w:bookmarkStart w:id="148" w:name="ref-megraya2006a"/>
+    <w:bookmarkEnd w:id="145"/>
+    <w:bookmarkStart w:id="147" w:name="ref-megraya2006a"/>
     <w:p>
       <w:pPr>
         <w:pStyle w:val="Bibliography"/>
@@ -6772,7 +6774,7 @@
       <w:r>
         <w:t xml:space="preserve"> </w:t>
       </w:r>
-      <w:hyperlink r:id="rId147">
+      <w:hyperlink r:id="rId146">
         <w:r>
           <w:rPr>
             <w:rStyle w:val="Hyperlink"/>
@@ -6781,8 +6783,8 @@
         </w:r>
       </w:hyperlink>
     </w:p>
-    <w:bookmarkEnd w:id="148"/>
-    <w:bookmarkStart w:id="150" w:name="ref-megraya2008a"/>
+    <w:bookmarkEnd w:id="147"/>
+    <w:bookmarkStart w:id="149" w:name="ref-megraya2008a"/>
     <w:p>
       <w:pPr>
         <w:pStyle w:val="Bibliography"/>
@@ -6819,7 +6821,7 @@
       <w:r>
         <w:t xml:space="preserve"> </w:t>
       </w:r>
-      <w:hyperlink r:id="rId149">
+      <w:hyperlink r:id="rId148">
         <w:r>
           <w:rPr>
             <w:rStyle w:val="Hyperlink"/>
@@ -6828,8 +6830,8 @@
         </w:r>
       </w:hyperlink>
     </w:p>
-    <w:bookmarkEnd w:id="150"/>
-    <w:bookmarkStart w:id="152" w:name="ref-mishra2019a"/>
+    <w:bookmarkEnd w:id="149"/>
+    <w:bookmarkStart w:id="151" w:name="ref-mishra2019a"/>
     <w:p>
       <w:pPr>
         <w:pStyle w:val="Bibliography"/>
@@ -6866,7 +6868,7 @@
       <w:r>
         <w:t xml:space="preserve"> </w:t>
       </w:r>
-      <w:hyperlink r:id="rId151">
+      <w:hyperlink r:id="rId150">
         <w:r>
           <w:rPr>
             <w:rStyle w:val="Hyperlink"/>
@@ -6875,8 +6877,8 @@
         </w:r>
       </w:hyperlink>
     </w:p>
-    <w:bookmarkEnd w:id="152"/>
-    <w:bookmarkStart w:id="154" w:name="ref-mohr2018a"/>
+    <w:bookmarkEnd w:id="151"/>
+    <w:bookmarkStart w:id="153" w:name="ref-mohr2018a"/>
     <w:p>
       <w:pPr>
         <w:pStyle w:val="Bibliography"/>
@@ -6913,7 +6915,7 @@
       <w:r>
         <w:t xml:space="preserve"> </w:t>
       </w:r>
-      <w:hyperlink r:id="rId153">
+      <w:hyperlink r:id="rId152">
         <w:r>
           <w:rPr>
             <w:rStyle w:val="Hyperlink"/>
@@ -6922,8 +6924,8 @@
         </w:r>
       </w:hyperlink>
     </w:p>
-    <w:bookmarkEnd w:id="154"/>
-    <w:bookmarkStart w:id="156" w:name="ref-murphy2015a"/>
+    <w:bookmarkEnd w:id="153"/>
+    <w:bookmarkStart w:id="155" w:name="ref-murphy2015a"/>
     <w:p>
       <w:pPr>
         <w:pStyle w:val="Bibliography"/>
@@ -6960,7 +6962,7 @@
       <w:r>
         <w:t xml:space="preserve"> </w:t>
       </w:r>
-      <w:hyperlink r:id="rId155">
+      <w:hyperlink r:id="rId154">
         <w:r>
           <w:rPr>
             <w:rStyle w:val="Hyperlink"/>
@@ -6969,8 +6971,8 @@
         </w:r>
       </w:hyperlink>
     </w:p>
-    <w:bookmarkEnd w:id="156"/>
-    <w:bookmarkStart w:id="158" w:name="ref-oleggio2017a"/>
+    <w:bookmarkEnd w:id="155"/>
+    <w:bookmarkStart w:id="157" w:name="ref-oleggio2017a"/>
     <w:p>
       <w:pPr>
         <w:pStyle w:val="Bibliography"/>
@@ -7007,7 +7009,7 @@
       <w:r>
         <w:t xml:space="preserve"> </w:t>
       </w:r>
-      <w:hyperlink r:id="rId157">
+      <w:hyperlink r:id="rId156">
         <w:r>
           <w:rPr>
             <w:rStyle w:val="Hyperlink"/>
@@ -7016,8 +7018,8 @@
         </w:r>
       </w:hyperlink>
     </w:p>
-    <w:bookmarkEnd w:id="158"/>
-    <w:bookmarkStart w:id="160" w:name="ref-oliveira2015a"/>
+    <w:bookmarkEnd w:id="157"/>
+    <w:bookmarkStart w:id="159" w:name="ref-oliveira2015a"/>
     <w:p>
       <w:pPr>
         <w:pStyle w:val="Bibliography"/>
@@ -7054,7 +7056,7 @@
       <w:r>
         <w:t xml:space="preserve"> </w:t>
       </w:r>
-      <w:hyperlink r:id="rId159">
+      <w:hyperlink r:id="rId158">
         <w:r>
           <w:rPr>
             <w:rStyle w:val="Hyperlink"/>
@@ -7063,8 +7065,8 @@
         </w:r>
       </w:hyperlink>
     </w:p>
-    <w:bookmarkEnd w:id="160"/>
-    <w:bookmarkStart w:id="162" w:name="ref-oruc2019a"/>
+    <w:bookmarkEnd w:id="159"/>
+    <w:bookmarkStart w:id="161" w:name="ref-oruc2019a"/>
     <w:p>
       <w:pPr>
         <w:pStyle w:val="Bibliography"/>
@@ -7101,7 +7103,7 @@
       <w:r>
         <w:t xml:space="preserve"> </w:t>
       </w:r>
-      <w:hyperlink r:id="rId161">
+      <w:hyperlink r:id="rId160">
         <w:r>
           <w:rPr>
             <w:rStyle w:val="Hyperlink"/>
@@ -7110,8 +7112,8 @@
         </w:r>
       </w:hyperlink>
     </w:p>
-    <w:bookmarkEnd w:id="162"/>
-    <w:bookmarkStart w:id="164" w:name="ref-pachai2017a"/>
+    <w:bookmarkEnd w:id="161"/>
+    <w:bookmarkStart w:id="163" w:name="ref-pachai2017a"/>
     <w:p>
       <w:pPr>
         <w:pStyle w:val="Bibliography"/>
@@ -7148,7 +7150,7 @@
       <w:r>
         <w:t xml:space="preserve"> </w:t>
       </w:r>
-      <w:hyperlink r:id="rId163">
+      <w:hyperlink r:id="rId162">
         <w:r>
           <w:rPr>
             <w:rStyle w:val="Hyperlink"/>
@@ -7157,8 +7159,8 @@
         </w:r>
       </w:hyperlink>
     </w:p>
-    <w:bookmarkEnd w:id="164"/>
-    <w:bookmarkStart w:id="166" w:name="ref-platek2009a"/>
+    <w:bookmarkEnd w:id="163"/>
+    <w:bookmarkStart w:id="165" w:name="ref-platek2009a"/>
     <w:p>
       <w:pPr>
         <w:pStyle w:val="Bibliography"/>
@@ -7195,7 +7197,7 @@
       <w:r>
         <w:t xml:space="preserve"> </w:t>
       </w:r>
-      <w:hyperlink r:id="rId165">
+      <w:hyperlink r:id="rId164">
         <w:r>
           <w:rPr>
             <w:rStyle w:val="Hyperlink"/>
@@ -7204,8 +7206,8 @@
         </w:r>
       </w:hyperlink>
     </w:p>
-    <w:bookmarkEnd w:id="166"/>
-    <w:bookmarkStart w:id="168" w:name="ref-quek2021a"/>
+    <w:bookmarkEnd w:id="165"/>
+    <w:bookmarkStart w:id="167" w:name="ref-quek2021a"/>
     <w:p>
       <w:pPr>
         <w:pStyle w:val="Bibliography"/>
@@ -7242,7 +7244,7 @@
       <w:r>
         <w:t xml:space="preserve"> </w:t>
       </w:r>
-      <w:hyperlink r:id="rId167">
+      <w:hyperlink r:id="rId166">
         <w:r>
           <w:rPr>
             <w:rStyle w:val="Hyperlink"/>
@@ -7251,8 +7253,8 @@
         </w:r>
       </w:hyperlink>
     </w:p>
-    <w:bookmarkEnd w:id="168"/>
-    <w:bookmarkStart w:id="170" w:name="ref-ramon2016a"/>
+    <w:bookmarkEnd w:id="167"/>
+    <w:bookmarkStart w:id="169" w:name="ref-ramon2016a"/>
     <w:p>
       <w:pPr>
         <w:pStyle w:val="Bibliography"/>
@@ -7289,7 +7291,7 @@
       <w:r>
         <w:t xml:space="preserve"> </w:t>
       </w:r>
-      <w:hyperlink r:id="rId169">
+      <w:hyperlink r:id="rId168">
         <w:r>
           <w:rPr>
             <w:rStyle w:val="Hyperlink"/>
@@ -7298,8 +7300,8 @@
         </w:r>
       </w:hyperlink>
     </w:p>
-    <w:bookmarkEnd w:id="170"/>
-    <w:bookmarkStart w:id="172" w:name="ref-ramon2011a"/>
+    <w:bookmarkEnd w:id="169"/>
+    <w:bookmarkStart w:id="171" w:name="ref-ramon2011a"/>
     <w:p>
       <w:pPr>
         <w:pStyle w:val="Bibliography"/>
@@ -7336,7 +7338,7 @@
       <w:r>
         <w:t xml:space="preserve"> </w:t>
       </w:r>
-      <w:hyperlink r:id="rId171">
+      <w:hyperlink r:id="rId170">
         <w:r>
           <w:rPr>
             <w:rStyle w:val="Hyperlink"/>
@@ -7345,8 +7347,8 @@
         </w:r>
       </w:hyperlink>
     </w:p>
-    <w:bookmarkEnd w:id="172"/>
-    <w:bookmarkStart w:id="174" w:name="ref-ramon2017a"/>
+    <w:bookmarkEnd w:id="171"/>
+    <w:bookmarkStart w:id="173" w:name="ref-ramon2017a"/>
     <w:p>
       <w:pPr>
         <w:pStyle w:val="Bibliography"/>
@@ -7383,7 +7385,7 @@
       <w:r>
         <w:t xml:space="preserve"> </w:t>
       </w:r>
-      <w:hyperlink r:id="rId173">
+      <w:hyperlink r:id="rId172">
         <w:r>
           <w:rPr>
             <w:rStyle w:val="Hyperlink"/>
@@ -7392,8 +7394,8 @@
         </w:r>
       </w:hyperlink>
     </w:p>
-    <w:bookmarkEnd w:id="174"/>
-    <w:bookmarkStart w:id="176" w:name="ref-redfern2019a"/>
+    <w:bookmarkEnd w:id="173"/>
+    <w:bookmarkStart w:id="175" w:name="ref-redfern2019a"/>
     <w:p>
       <w:pPr>
         <w:pStyle w:val="Bibliography"/>
@@ -7430,7 +7432,7 @@
       <w:r>
         <w:t xml:space="preserve"> </w:t>
       </w:r>
-      <w:hyperlink r:id="rId175">
+      <w:hyperlink r:id="rId174">
         <w:r>
           <w:rPr>
             <w:rStyle w:val="Hyperlink"/>
@@ -7439,8 +7441,8 @@
         </w:r>
       </w:hyperlink>
     </w:p>
-    <w:bookmarkEnd w:id="176"/>
-    <w:bookmarkStart w:id="178" w:name="ref-rhodes2012a"/>
+    <w:bookmarkEnd w:id="175"/>
+    <w:bookmarkStart w:id="177" w:name="ref-rhodes2012a"/>
     <w:p>
       <w:pPr>
         <w:pStyle w:val="Bibliography"/>
@@ -7477,7 +7479,7 @@
       <w:r>
         <w:t xml:space="preserve"> </w:t>
       </w:r>
-      <w:hyperlink r:id="rId177">
+      <w:hyperlink r:id="rId176">
         <w:r>
           <w:rPr>
             <w:rStyle w:val="Hyperlink"/>
@@ -7486,8 +7488,8 @@
         </w:r>
       </w:hyperlink>
     </w:p>
-    <w:bookmarkEnd w:id="178"/>
-    <w:bookmarkStart w:id="180" w:name="ref-rooney2012a"/>
+    <w:bookmarkEnd w:id="177"/>
+    <w:bookmarkStart w:id="179" w:name="ref-rooney2012a"/>
     <w:p>
       <w:pPr>
         <w:pStyle w:val="Bibliography"/>
@@ -7521,7 +7523,7 @@
       <w:r>
         <w:t xml:space="preserve">, 1–9. https://doi.org/</w:t>
       </w:r>
-      <w:hyperlink r:id="rId179">
+      <w:hyperlink r:id="rId178">
         <w:r>
           <w:rPr>
             <w:rStyle w:val="Hyperlink"/>
@@ -7530,8 +7532,8 @@
         </w:r>
       </w:hyperlink>
     </w:p>
-    <w:bookmarkEnd w:id="180"/>
-    <w:bookmarkStart w:id="182" w:name="ref-rossion_picture-plane_2008"/>
+    <w:bookmarkEnd w:id="179"/>
+    <w:bookmarkStart w:id="181" w:name="ref-rossion_picture-plane_2008"/>
     <w:p>
       <w:pPr>
         <w:pStyle w:val="Bibliography"/>
@@ -7568,7 +7570,7 @@
       <w:r>
         <w:t xml:space="preserve"> </w:t>
       </w:r>
-      <w:hyperlink r:id="rId181">
+      <w:hyperlink r:id="rId180">
         <w:r>
           <w:rPr>
             <w:rStyle w:val="Hyperlink"/>
@@ -7577,8 +7579,8 @@
         </w:r>
       </w:hyperlink>
     </w:p>
-    <w:bookmarkEnd w:id="182"/>
-    <w:bookmarkStart w:id="184" w:name="ref-rossion_what_2019"/>
+    <w:bookmarkEnd w:id="181"/>
+    <w:bookmarkStart w:id="183" w:name="ref-rossion_what_2019"/>
     <w:p>
       <w:pPr>
         <w:pStyle w:val="Bibliography"/>
@@ -7615,7 +7617,7 @@
       <w:r>
         <w:t xml:space="preserve"> </w:t>
       </w:r>
-      <w:hyperlink r:id="rId183">
+      <w:hyperlink r:id="rId182">
         <w:r>
           <w:rPr>
             <w:rStyle w:val="Hyperlink"/>
@@ -7624,8 +7626,8 @@
         </w:r>
       </w:hyperlink>
     </w:p>
-    <w:bookmarkEnd w:id="184"/>
-    <w:bookmarkStart w:id="186" w:name="ref-sandford2014a"/>
+    <w:bookmarkEnd w:id="183"/>
+    <w:bookmarkStart w:id="185" w:name="ref-sandford2014a"/>
     <w:p>
       <w:pPr>
         <w:pStyle w:val="Bibliography"/>
@@ -7662,7 +7664,7 @@
       <w:r>
         <w:t xml:space="preserve"> </w:t>
       </w:r>
-      <w:hyperlink r:id="rId185">
+      <w:hyperlink r:id="rId184">
         <w:r>
           <w:rPr>
             <w:rStyle w:val="Hyperlink"/>
@@ -7671,8 +7673,8 @@
         </w:r>
       </w:hyperlink>
     </w:p>
-    <w:bookmarkEnd w:id="186"/>
-    <w:bookmarkStart w:id="188" w:name="ref-schwartz2016a"/>
+    <w:bookmarkEnd w:id="185"/>
+    <w:bookmarkStart w:id="187" w:name="ref-schwartz2016a"/>
     <w:p>
       <w:pPr>
         <w:pStyle w:val="Bibliography"/>
@@ -7709,7 +7711,7 @@
       <w:r>
         <w:t xml:space="preserve"> </w:t>
       </w:r>
-      <w:hyperlink r:id="rId187">
+      <w:hyperlink r:id="rId186">
         <w:r>
           <w:rPr>
             <w:rStyle w:val="Hyperlink"/>
@@ -7718,8 +7720,8 @@
         </w:r>
       </w:hyperlink>
     </w:p>
-    <w:bookmarkEnd w:id="188"/>
-    <w:bookmarkStart w:id="190" w:name="ref-schwartz2019a"/>
+    <w:bookmarkEnd w:id="187"/>
+    <w:bookmarkStart w:id="189" w:name="ref-schwartz2019a"/>
     <w:p>
       <w:pPr>
         <w:pStyle w:val="Bibliography"/>
@@ -7756,7 +7758,7 @@
       <w:r>
         <w:t xml:space="preserve"> </w:t>
       </w:r>
-      <w:hyperlink r:id="rId189">
+      <w:hyperlink r:id="rId188">
         <w:r>
           <w:rPr>
             <w:rStyle w:val="Hyperlink"/>
@@ -7765,8 +7767,8 @@
         </w:r>
       </w:hyperlink>
     </w:p>
-    <w:bookmarkEnd w:id="190"/>
-    <w:bookmarkStart w:id="192" w:name="ref-smith2016a"/>
+    <w:bookmarkEnd w:id="189"/>
+    <w:bookmarkStart w:id="191" w:name="ref-smith2016a"/>
     <w:p>
       <w:pPr>
         <w:pStyle w:val="Bibliography"/>
@@ -7803,7 +7805,7 @@
       <w:r>
         <w:t xml:space="preserve"> </w:t>
       </w:r>
-      <w:hyperlink r:id="rId191">
+      <w:hyperlink r:id="rId190">
         <w:r>
           <w:rPr>
             <w:rStyle w:val="Hyperlink"/>
@@ -7812,8 +7814,8 @@
         </w:r>
       </w:hyperlink>
     </w:p>
-    <w:bookmarkEnd w:id="192"/>
-    <w:bookmarkStart w:id="194" w:name="ref-taubert2011a"/>
+    <w:bookmarkEnd w:id="191"/>
+    <w:bookmarkStart w:id="193" w:name="ref-taubert2011a"/>
     <w:p>
       <w:pPr>
         <w:pStyle w:val="Bibliography"/>
@@ -7850,7 +7852,7 @@
       <w:r>
         <w:t xml:space="preserve"> </w:t>
       </w:r>
-      <w:hyperlink r:id="rId193">
+      <w:hyperlink r:id="rId192">
         <w:r>
           <w:rPr>
             <w:rStyle w:val="Hyperlink"/>
@@ -7859,13 +7861,69 @@
         </w:r>
       </w:hyperlink>
     </w:p>
-    <w:bookmarkEnd w:id="194"/>
-    <w:bookmarkStart w:id="196" w:name="ref-tong1999a"/>
+    <w:bookmarkEnd w:id="193"/>
+    <w:bookmarkStart w:id="195" w:name="ref-taubert_effect_2015"/>
     <w:p>
       <w:pPr>
         <w:pStyle w:val="Bibliography"/>
       </w:pPr>
       <w:r>
+        <w:t xml:space="preserve">Taubert, J., Van Belle, G., Vanduffel, W., Rossion, B., &amp; Vogels, R. (2015). The effect of face inversion for neurons inside and outside</w:t>
+      </w:r>
+      <w:r>
+        <w:t xml:space="preserve"> </w:t>
+      </w:r>
+      <w:r>
+        <w:t xml:space="preserve">fMRI</w:t>
+      </w:r>
+      <w:r>
+        <w:t xml:space="preserve">-defined face-selective cortical regions.</w:t>
+      </w:r>
+      <w:r>
+        <w:t xml:space="preserve"> </w:t>
+      </w:r>
+      <w:r>
+        <w:rPr>
+          <w:iCs/>
+          <w:i/>
+        </w:rPr>
+        <w:t xml:space="preserve">Journal of Neurophysiology</w:t>
+      </w:r>
+      <w:r>
+        <w:t xml:space="preserve">,</w:t>
+      </w:r>
+      <w:r>
+        <w:t xml:space="preserve"> </w:t>
+      </w:r>
+      <w:r>
+        <w:rPr>
+          <w:iCs/>
+          <w:i/>
+        </w:rPr>
+        <w:t xml:space="preserve">113</w:t>
+      </w:r>
+      <w:r>
+        <w:t xml:space="preserve">(5), 1644–1655.</w:t>
+      </w:r>
+      <w:r>
+        <w:t xml:space="preserve"> </w:t>
+      </w:r>
+      <w:hyperlink r:id="rId194">
+        <w:r>
+          <w:rPr>
+            <w:rStyle w:val="Hyperlink"/>
+          </w:rPr>
+          <w:t xml:space="preserve">https://doi.org/10.1152/jn.00700.2014</w:t>
+        </w:r>
+      </w:hyperlink>
+    </w:p>
+    <w:bookmarkEnd w:id="195"/>
+    <w:bookmarkStart w:id="197" w:name="ref-tong1999a"/>
+    <w:p>
+      <w:pPr>
+        <w:pStyle w:val="Bibliography"/>
+      </w:pPr>
+      <w:r>
         <w:t xml:space="preserve">Tong, F., &amp; Nakayama, K. (1999). Robust representations for faces: Evidence from visual search.</w:t>
       </w:r>
       <w:r>
@@ -7897,7 +7955,7 @@
       <w:r>
         <w:t xml:space="preserve"> </w:t>
       </w:r>
-      <w:hyperlink r:id="rId195">
+      <w:hyperlink r:id="rId196">
         <w:r>
           <w:rPr>
             <w:rStyle w:val="Hyperlink"/>
@@ -7906,8 +7964,8 @@
         </w:r>
       </w:hyperlink>
     </w:p>
-    <w:bookmarkEnd w:id="196"/>
-    <w:bookmarkStart w:id="198" w:name="ref-tottenham2009a"/>
+    <w:bookmarkEnd w:id="197"/>
+    <w:bookmarkStart w:id="199" w:name="ref-tottenham2009a"/>
     <w:p>
       <w:pPr>
         <w:pStyle w:val="Bibliography"/>
@@ -7944,7 +8002,7 @@
       <w:r>
         <w:t xml:space="preserve"> </w:t>
       </w:r>
-      <w:hyperlink r:id="rId197">
+      <w:hyperlink r:id="rId198">
         <w:r>
           <w:rPr>
             <w:rStyle w:val="Hyperlink"/>
@@ -7953,8 +8011,8 @@
         </w:r>
       </w:hyperlink>
     </w:p>
-    <w:bookmarkEnd w:id="198"/>
-    <w:bookmarkStart w:id="200" w:name="ref-towler_are_2019"/>
+    <w:bookmarkEnd w:id="199"/>
+    <w:bookmarkStart w:id="201" w:name="ref-towler_are_2019"/>
     <w:p>
       <w:pPr>
         <w:pStyle w:val="Bibliography"/>
@@ -8000,7 +8058,7 @@
       <w:r>
         <w:t xml:space="preserve"> </w:t>
       </w:r>
-      <w:hyperlink r:id="rId199">
+      <w:hyperlink r:id="rId200">
         <w:r>
           <w:rPr>
             <w:rStyle w:val="Hyperlink"/>
@@ -8009,8 +8067,8 @@
         </w:r>
       </w:hyperlink>
     </w:p>
-    <w:bookmarkEnd w:id="200"/>
-    <w:bookmarkStart w:id="201" w:name="ref-tshidzumba2019a"/>
+    <w:bookmarkEnd w:id="201"/>
+    <w:bookmarkStart w:id="202" w:name="ref-tshidzumba2019a"/>
     <w:p>
       <w:pPr>
         <w:pStyle w:val="Bibliography"/>
@@ -8045,13 +8103,72 @@
         <w:t xml:space="preserve">(3), 13577–13584.</w:t>
       </w:r>
     </w:p>
-    <w:bookmarkEnd w:id="201"/>
-    <w:bookmarkStart w:id="203" w:name="ref-waidmann_local_2022"/>
+    <w:bookmarkEnd w:id="202"/>
+    <w:bookmarkStart w:id="204" w:name="ref-valentine_upside-down_1988"/>
     <w:p>
       <w:pPr>
         <w:pStyle w:val="Bibliography"/>
       </w:pPr>
       <w:r>
+        <w:t xml:space="preserve">Valentine, T. (1988). Upside-down faces:</w:t>
+      </w:r>
+      <w:r>
+        <w:t xml:space="preserve"> </w:t>
+      </w:r>
+      <w:r>
+        <w:t xml:space="preserve">A</w:t>
+      </w:r>
+      <w:r>
+        <w:t xml:space="preserve"> </w:t>
+      </w:r>
+      <w:r>
+        <w:t xml:space="preserve">review of the effect of inversion upon face recognition.</w:t>
+      </w:r>
+      <w:r>
+        <w:t xml:space="preserve"> </w:t>
+      </w:r>
+      <w:r>
+        <w:rPr>
+          <w:iCs/>
+          <w:i/>
+        </w:rPr>
+        <w:t xml:space="preserve">British Journal of Psychology</w:t>
+      </w:r>
+      <w:r>
+        <w:t xml:space="preserve">,</w:t>
+      </w:r>
+      <w:r>
+        <w:t xml:space="preserve"> </w:t>
+      </w:r>
+      <w:r>
+        <w:rPr>
+          <w:iCs/>
+          <w:i/>
+        </w:rPr>
+        <w:t xml:space="preserve">79</w:t>
+      </w:r>
+      <w:r>
+        <w:t xml:space="preserve">(4), 471–491.</w:t>
+      </w:r>
+      <w:r>
+        <w:t xml:space="preserve"> </w:t>
+      </w:r>
+      <w:hyperlink r:id="rId203">
+        <w:r>
+          <w:rPr>
+            <w:rStyle w:val="Hyperlink"/>
+          </w:rPr>
+          <w:t xml:space="preserve">https://doi.org/10.1111/j.2044-8295.1988.tb02747.x</w:t>
+        </w:r>
+      </w:hyperlink>
+    </w:p>
+    <w:bookmarkEnd w:id="204"/>
+    <w:bookmarkStart w:id="206" w:name="ref-waidmann_local_2022"/>
+    <w:p>
+      <w:pPr>
+        <w:pStyle w:val="Bibliography"/>
+      </w:pPr>
+      <w:r>
         <w:t xml:space="preserve">Waidmann, E. N., Koyano, K. W., Hong, J. J., Russ, B. E., &amp; Leopold, D. A. (2022). Local features drive identity responses in macaque anterior face patches.</w:t>
       </w:r>
       <w:r>
@@ -8083,7 +8200,7 @@
       <w:r>
         <w:t xml:space="preserve"> </w:t>
       </w:r>
-      <w:hyperlink r:id="rId202">
+      <w:hyperlink r:id="rId205">
         <w:r>
           <w:rPr>
             <w:rStyle w:val="Hyperlink"/>
@@ -8092,8 +8209,8 @@
         </w:r>
       </w:hyperlink>
     </w:p>
-    <w:bookmarkEnd w:id="203"/>
-    <w:bookmarkStart w:id="205" w:name="ref-white2016a"/>
+    <w:bookmarkEnd w:id="206"/>
+    <w:bookmarkStart w:id="208" w:name="ref-white2016a"/>
     <w:p>
       <w:pPr>
         <w:pStyle w:val="Bibliography"/>
@@ -8130,7 +8247,7 @@
       <w:r>
         <w:t xml:space="preserve"> </w:t>
       </w:r>
-      <w:hyperlink r:id="rId204">
+      <w:hyperlink r:id="rId207">
         <w:r>
           <w:rPr>
             <w:rStyle w:val="Hyperlink"/>
@@ -8139,8 +8256,8 @@
         </w:r>
       </w:hyperlink>
     </w:p>
-    <w:bookmarkEnd w:id="205"/>
-    <w:bookmarkStart w:id="207" w:name="ref-white_individual_2022"/>
+    <w:bookmarkEnd w:id="208"/>
+    <w:bookmarkStart w:id="210" w:name="ref-white_individual_2022"/>
     <w:p>
       <w:pPr>
         <w:pStyle w:val="Bibliography"/>
@@ -8177,7 +8294,7 @@
       <w:r>
         <w:t xml:space="preserve"> </w:t>
       </w:r>
-      <w:hyperlink r:id="rId206">
+      <w:hyperlink r:id="rId209">
         <w:r>
           <w:rPr>
             <w:rStyle w:val="Hyperlink"/>
@@ -8186,8 +8303,8 @@
         </w:r>
       </w:hyperlink>
     </w:p>
-    <w:bookmarkEnd w:id="207"/>
-    <w:bookmarkStart w:id="209" w:name="ref-wiese2021a"/>
+    <w:bookmarkEnd w:id="210"/>
+    <w:bookmarkStart w:id="212" w:name="ref-wiese2021a"/>
     <w:p>
       <w:pPr>
         <w:pStyle w:val="Bibliography"/>
@@ -8224,7 +8341,7 @@
       <w:r>
         <w:t xml:space="preserve"> </w:t>
       </w:r>
-      <w:hyperlink r:id="rId208">
+      <w:hyperlink r:id="rId211">
         <w:r>
           <w:rPr>
             <w:rStyle w:val="Hyperlink"/>
@@ -8233,8 +8350,8 @@
         </w:r>
       </w:hyperlink>
     </w:p>
-    <w:bookmarkEnd w:id="209"/>
-    <w:bookmarkStart w:id="211" w:name="ref-wiese2019a"/>
+    <w:bookmarkEnd w:id="212"/>
+    <w:bookmarkStart w:id="214" w:name="ref-wiese2019a"/>
     <w:p>
       <w:pPr>
         <w:pStyle w:val="Bibliography"/>
@@ -8271,7 +8388,7 @@
       <w:r>
         <w:t xml:space="preserve"> </w:t>
       </w:r>
-      <w:hyperlink r:id="rId210">
+      <w:hyperlink r:id="rId213">
         <w:r>
           <w:rPr>
             <w:rStyle w:val="Hyperlink"/>
@@ -8280,8 +8397,8 @@
         </w:r>
       </w:hyperlink>
     </w:p>
-    <w:bookmarkEnd w:id="211"/>
-    <w:bookmarkStart w:id="213" w:name="ref-yang2014a"/>
+    <w:bookmarkEnd w:id="214"/>
+    <w:bookmarkStart w:id="216" w:name="ref-yang2014a"/>
     <w:p>
       <w:pPr>
         <w:pStyle w:val="Bibliography"/>
@@ -8318,7 +8435,7 @@
       <w:r>
         <w:t xml:space="preserve"> </w:t>
       </w:r>
-      <w:hyperlink r:id="rId212">
+      <w:hyperlink r:id="rId215">
         <w:r>
           <w:rPr>
             <w:rStyle w:val="Hyperlink"/>
@@ -8327,8 +8444,8 @@
         </w:r>
       </w:hyperlink>
     </w:p>
-    <w:bookmarkEnd w:id="213"/>
-    <w:bookmarkStart w:id="215" w:name="ref-young2017a"/>
+    <w:bookmarkEnd w:id="216"/>
+    <w:bookmarkStart w:id="218" w:name="ref-young2017a"/>
     <w:p>
       <w:pPr>
         <w:pStyle w:val="Bibliography"/>
@@ -8365,7 +8482,7 @@
       <w:r>
         <w:t xml:space="preserve"> </w:t>
       </w:r>
-      <w:hyperlink r:id="rId214">
+      <w:hyperlink r:id="rId217">
         <w:r>
           <w:rPr>
             <w:rStyle w:val="Hyperlink"/>
@@ -8374,8 +8491,8 @@
         </w:r>
       </w:hyperlink>
     </w:p>
-    <w:bookmarkEnd w:id="215"/>
-    <w:bookmarkStart w:id="217" w:name="ref-zimmermann2019a"/>
+    <w:bookmarkEnd w:id="218"/>
+    <w:bookmarkStart w:id="220" w:name="ref-zimmermann2019a"/>
     <w:p>
       <w:pPr>
         <w:pStyle w:val="Bibliography"/>
@@ -8412,7 +8529,7 @@
       <w:r>
         <w:t xml:space="preserve"> </w:t>
       </w:r>
-      <w:hyperlink r:id="rId216">
+      <w:hyperlink r:id="rId219">
         <w:r>
           <w:rPr>
             <w:rStyle w:val="Hyperlink"/>
@@ -8421,10 +8538,10 @@
         </w:r>
       </w:hyperlink>
     </w:p>
-    <w:bookmarkEnd w:id="217"/>
-    <w:bookmarkEnd w:id="218"/>
-    <w:bookmarkEnd w:id="219"/>
     <w:bookmarkEnd w:id="220"/>
+    <w:bookmarkEnd w:id="221"/>
+    <w:bookmarkEnd w:id="222"/>
+    <w:bookmarkEnd w:id="223"/>
     <w:sectPr/>
   </w:body>
 </w:document>

</xml_diff>

<commit_message>
Fixed an issue with duplicate references
</commit_message>
<xml_diff>
--- a/_manuscript/index.docx
+++ b/_manuscript/index.docx
@@ -1747,7 +1747,33 @@
         <w:t xml:space="preserve"> </w:t>
       </w:r>
       <w:r>
-        <w:t xml:space="preserve">(Collins et al., 2018; Dobs et al., 2019a; Kramer et al., 2017; Quek et al., 2021; Rossion &amp; Taubert, 2019; Towler et al., 2019)</w:t>
+        <w:t xml:space="preserve">(Collins et al., 2018; Dobs et al., 2019; Kramer et al., 2017; Quek et al., 2021;</w:t>
+      </w:r>
+      <w:r>
+        <w:t xml:space="preserve"> </w:t>
+      </w:r>
+      <w:r>
+        <w:rPr>
+          <w:bCs/>
+          <w:b/>
+        </w:rPr>
+        <w:t xml:space="preserve">rossion_what_2019?</w:t>
+      </w:r>
+      <w:r>
+        <w:t xml:space="preserve">;</w:t>
+      </w:r>
+      <w:r>
+        <w:t xml:space="preserve"> </w:t>
+      </w:r>
+      <w:r>
+        <w:rPr>
+          <w:bCs/>
+          <w:b/>
+        </w:rPr>
+        <w:t xml:space="preserve">towler_are_2019?</w:t>
+      </w:r>
+      <w:r>
+        <w:t xml:space="preserve">)</w:t>
       </w:r>
       <w:r>
         <w:t xml:space="preserve">.</w:t>
@@ -1852,7 +1878,33 @@
         <w:t xml:space="preserve"> </w:t>
       </w:r>
       <w:r>
-        <w:t xml:space="preserve">(Allen-Davidian et al., 2021; Hole et al., 2002; Kramer et al., 2018; Rossion, 2008; Yang et al., 2014)</w:t>
+        <w:t xml:space="preserve">(Allen-Davidian et al., 2021; Kramer et al., 2018; Yang et al., 2014;</w:t>
+      </w:r>
+      <w:r>
+        <w:t xml:space="preserve"> </w:t>
+      </w:r>
+      <w:r>
+        <w:rPr>
+          <w:bCs/>
+          <w:b/>
+        </w:rPr>
+        <w:t xml:space="preserve">rossion_picture-plane_2008?</w:t>
+      </w:r>
+      <w:r>
+        <w:t xml:space="preserve">;</w:t>
+      </w:r>
+      <w:r>
+        <w:t xml:space="preserve"> </w:t>
+      </w:r>
+      <w:r>
+        <w:rPr>
+          <w:bCs/>
+          <w:b/>
+        </w:rPr>
+        <w:t xml:space="preserve">hole_effects_2002?</w:t>
+      </w:r>
+      <w:r>
+        <w:t xml:space="preserve">)</w:t>
       </w:r>
       <w:r>
         <w:t xml:space="preserve">.</w:t>
@@ -1923,7 +1975,20 @@
         <w:t xml:space="preserve"> </w:t>
       </w:r>
       <w:r>
-        <w:t xml:space="preserve">(Burton et al., 2011; Long et al., 2023)</w:t>
+        <w:t xml:space="preserve">(Burton et al., 2011;</w:t>
+      </w:r>
+      <w:r>
+        <w:t xml:space="preserve"> </w:t>
+      </w:r>
+      <w:r>
+        <w:rPr>
+          <w:bCs/>
+          <w:b/>
+        </w:rPr>
+        <w:t xml:space="preserve">long_database_2023?</w:t>
+      </w:r>
+      <w:r>
+        <w:t xml:space="preserve">)</w:t>
       </w:r>
       <w:r>
         <w:t xml:space="preserve">. These methodological constraints and unique challenges have contributed to the inconsistencies in face research, particularly regarding familiar face recognition performance.</w:t>
@@ -1967,7 +2032,20 @@
         <w:t xml:space="preserve"> </w:t>
       </w:r>
       <w:r>
-        <w:t xml:space="preserve">(Burton, 2013; Hancock et al., 2000; White &amp; Burton, 2022)</w:t>
+        <w:t xml:space="preserve">(Burton, 2013; Hancock et al., 2000;</w:t>
+      </w:r>
+      <w:r>
+        <w:t xml:space="preserve"> </w:t>
+      </w:r>
+      <w:r>
+        <w:rPr>
+          <w:bCs/>
+          <w:b/>
+        </w:rPr>
+        <w:t xml:space="preserve">white_individual_2022?</w:t>
+      </w:r>
+      <w:r>
+        <w:t xml:space="preserve">)</w:t>
       </w:r>
       <w:r>
         <w:t xml:space="preserve">. Consistent with the literature, we will conceptualise face recognition as the ability to recognise previously known or recently learned faces (familiar) and previously unknown faces (unfamiliar).</w:t>
@@ -2064,7 +2142,7 @@
         <w:t xml:space="preserve"> </w:t>
       </w:r>
       <w:r>
-        <w:t xml:space="preserve">(Dobs et al., 2019b; Quek et al., 2021)</w:t>
+        <w:t xml:space="preserve">(Dobs et al., 2019; Quek et al., 2021)</w:t>
       </w:r>
       <w:r>
         <w:t xml:space="preserve">. Results showed that exposures as brief as 83 ms enabled observers to consistently recognise familiar (famous) faces from unfamiliar faces</w:t>
@@ -2274,7 +2352,20 @@
         <w:t xml:space="preserve"> </w:t>
       </w:r>
       <w:r>
-        <w:t xml:space="preserve">(Maurer et al., 2002; Sandford &amp; Burton, 2014)</w:t>
+        <w:t xml:space="preserve">(Sandford &amp; Burton, 2014;</w:t>
+      </w:r>
+      <w:r>
+        <w:t xml:space="preserve"> </w:t>
+      </w:r>
+      <w:r>
+        <w:rPr>
+          <w:bCs/>
+          <w:b/>
+        </w:rPr>
+        <w:t xml:space="preserve">maurer_many_2002?</w:t>
+      </w:r>
+      <w:r>
+        <w:t xml:space="preserve">)</w:t>
       </w:r>
       <w:r>
         <w:t xml:space="preserve">. Evidence for holistic processing has been demonstrated predominantly in studies showing that when a face is inverted, disrupting its global configuration, participants find it harder to identify target faces</w:t>
@@ -2292,7 +2383,43 @@
         <w:t xml:space="preserve"> </w:t>
       </w:r>
       <w:r>
-        <w:t xml:space="preserve">(Rossion, 2008; Taubert et al., 2015; Valentine, 1988)</w:t>
+        <w:t xml:space="preserve">(</w:t>
+      </w:r>
+      <w:r>
+        <w:rPr>
+          <w:bCs/>
+          <w:b/>
+        </w:rPr>
+        <w:t xml:space="preserve">rossion_picture-plane_2008?</w:t>
+      </w:r>
+      <w:r>
+        <w:t xml:space="preserve">;</w:t>
+      </w:r>
+      <w:r>
+        <w:t xml:space="preserve"> </w:t>
+      </w:r>
+      <w:r>
+        <w:rPr>
+          <w:bCs/>
+          <w:b/>
+        </w:rPr>
+        <w:t xml:space="preserve">valentine_upside-down_1988?</w:t>
+      </w:r>
+      <w:r>
+        <w:t xml:space="preserve">;</w:t>
+      </w:r>
+      <w:r>
+        <w:t xml:space="preserve"> </w:t>
+      </w:r>
+      <w:r>
+        <w:rPr>
+          <w:bCs/>
+          <w:b/>
+        </w:rPr>
+        <w:t xml:space="preserve">taubert_effect_2015?</w:t>
+      </w:r>
+      <w:r>
+        <w:t xml:space="preserve">)</w:t>
       </w:r>
       <w:r>
         <w:t xml:space="preserve">. Interestingly, studies have revealed that the effects of inversion are greater for unfamiliar faces than familiar faces, suggesting that familiar faces are not a slave to holistic processing</w:t>
@@ -2301,7 +2428,20 @@
         <w:t xml:space="preserve"> </w:t>
       </w:r>
       <w:r>
-        <w:t xml:space="preserve">(Oleggio Castello et al., 2017; Ramon &amp; Belle, 2016; Waidmann et al., 2022)</w:t>
+        <w:t xml:space="preserve">(Oleggio Castello et al., 2017; Ramon &amp; Belle, 2016;</w:t>
+      </w:r>
+      <w:r>
+        <w:t xml:space="preserve"> </w:t>
+      </w:r>
+      <w:r>
+        <w:rPr>
+          <w:bCs/>
+          <w:b/>
+        </w:rPr>
+        <w:t xml:space="preserve">waidmann_local_2022?</w:t>
+      </w:r>
+      <w:r>
+        <w:t xml:space="preserve">)</w:t>
       </w:r>
       <w:r>
         <w:t xml:space="preserve">.</w:t>
@@ -4364,7 +4504,7 @@
     <w:bookmarkEnd w:id="59"/>
     <w:bookmarkEnd w:id="60"/>
     <w:bookmarkEnd w:id="61"/>
-    <w:bookmarkStart w:id="223" w:name="discussion"/>
+    <w:bookmarkStart w:id="202" w:name="discussion"/>
     <w:p>
       <w:pPr>
         <w:pStyle w:val="Heading1"/>
@@ -4778,7 +4918,7 @@
       </w:r>
     </w:p>
     <w:bookmarkEnd w:id="65"/>
-    <w:bookmarkStart w:id="222" w:name="conclusion"/>
+    <w:bookmarkStart w:id="201" w:name="conclusion"/>
     <w:p>
       <w:pPr>
         <w:pStyle w:val="Heading2"/>
@@ -4795,7 +4935,7 @@
         <w:t xml:space="preserve">Overall, the findings of the present study demonstrate the familiarity advantage in face recognition. We provide strong evidence in support of distinct perceptual processing at different levels of familiarity, as demonstrated by faster recognition times for both the self-face and familiar face compared to unfamiliar faces. The self-face appears to be processed differently to other familiar faces, validating the self-face as an important inclusion in face studies seeking to understand the familiarity effect in face recognition. The staircase procedure provided a unique insight into processing time, highlighting the potential underestimation of face recognition ability in the literature. The finding that face inversion is less disruptive to the processing of more familiar faces is further evidence of distinct perceptual processes and challenges the widely held view that faces are processed holistically. We recommend further exploration of the effects of inversion at different levels of familiarity, to enhance understanding of perceptual processing distinctions, and identify implications for holistic and featural processing theories.</w:t>
       </w:r>
     </w:p>
-    <w:bookmarkStart w:id="221" w:name="refs"/>
+    <w:bookmarkStart w:id="200" w:name="refs"/>
     <w:bookmarkStart w:id="67" w:name="ref-abudarham2019a"/>
     <w:p>
       <w:pPr>
@@ -5678,13 +5818,13 @@
       </w:hyperlink>
     </w:p>
     <w:bookmarkEnd w:id="102"/>
-    <w:bookmarkStart w:id="104" w:name="ref-dobs_how_2019"/>
+    <w:bookmarkStart w:id="104" w:name="ref-dobs2019a"/>
     <w:p>
       <w:pPr>
         <w:pStyle w:val="Bibliography"/>
       </w:pPr>
       <w:r>
-        <w:t xml:space="preserve">Dobs, K., Isik, L., Pantazis, D., &amp; Kanwisher, N. (2019b). How face perception unfolds over time.</w:t>
+        <w:t xml:space="preserve">Dobs, K., Isik, L., Pantazis, D., &amp; Kanwisher, N. (2019). How face perception unfolds over time.</w:t>
       </w:r>
       <w:r>
         <w:t xml:space="preserve"> </w:t>
@@ -5710,7 +5850,7 @@
         <w:t xml:space="preserve">10</w:t>
       </w:r>
       <w:r>
-        <w:t xml:space="preserve">(1), 1258.</w:t>
+        <w:t xml:space="preserve">(1), 1–10.</w:t>
       </w:r>
       <w:r>
         <w:t xml:space="preserve"> </w:t>
@@ -5725,23 +5865,23 @@
       </w:hyperlink>
     </w:p>
     <w:bookmarkEnd w:id="104"/>
-    <w:bookmarkStart w:id="105" w:name="ref-dobs2019a"/>
+    <w:bookmarkStart w:id="106" w:name="ref-dowsett2016a"/>
     <w:p>
       <w:pPr>
         <w:pStyle w:val="Bibliography"/>
       </w:pPr>
       <w:r>
-        <w:t xml:space="preserve">Dobs, K., Isik, L., Pantazis, D., &amp; Kanwisher, N. (2019a). How face perception unfolds over time.</w:t>
-      </w:r>
-      <w:r>
-        <w:t xml:space="preserve"> </w:t>
-      </w:r>
-      <w:r>
-        <w:rPr>
-          <w:iCs/>
-          <w:i/>
-        </w:rPr>
-        <w:t xml:space="preserve">Nature Communications</w:t>
+        <w:t xml:space="preserve">Dowsett, A. J., Sandford, A., &amp; Burton, A. M. (2016). Face learning with multiple images leads to fast acquisition of familiarity for specific individuals.</w:t>
+      </w:r>
+      <w:r>
+        <w:t xml:space="preserve"> </w:t>
+      </w:r>
+      <w:r>
+        <w:rPr>
+          <w:iCs/>
+          <w:i/>
+        </w:rPr>
+        <w:t xml:space="preserve">The Quarterly Journal of Experimental Psychology</w:t>
       </w:r>
       <w:r>
         <w:t xml:space="preserve">,</w:t>
@@ -5754,7 +5894,7 @@
           <w:iCs/>
           <w:i/>
         </w:rPr>
-        <w:t xml:space="preserve">10</w:t>
+        <w:t xml:space="preserve">69</w:t>
       </w:r>
       <w:r>
         <w:t xml:space="preserve">(1), 1–10.</w:t>
@@ -5762,54 +5902,7 @@
       <w:r>
         <w:t xml:space="preserve"> </w:t>
       </w:r>
-      <w:hyperlink r:id="rId103">
-        <w:r>
-          <w:rPr>
-            <w:rStyle w:val="Hyperlink"/>
-          </w:rPr>
-          <w:t xml:space="preserve">https://doi.org/10.1038/s41467-019-09239-1</w:t>
-        </w:r>
-      </w:hyperlink>
-    </w:p>
-    <w:bookmarkEnd w:id="105"/>
-    <w:bookmarkStart w:id="107" w:name="ref-dowsett2016a"/>
-    <w:p>
-      <w:pPr>
-        <w:pStyle w:val="Bibliography"/>
-      </w:pPr>
-      <w:r>
-        <w:t xml:space="preserve">Dowsett, A. J., Sandford, A., &amp; Burton, A. M. (2016). Face learning with multiple images leads to fast acquisition of familiarity for specific individuals.</w:t>
-      </w:r>
-      <w:r>
-        <w:t xml:space="preserve"> </w:t>
-      </w:r>
-      <w:r>
-        <w:rPr>
-          <w:iCs/>
-          <w:i/>
-        </w:rPr>
-        <w:t xml:space="preserve">The Quarterly Journal of Experimental Psychology</w:t>
-      </w:r>
-      <w:r>
-        <w:t xml:space="preserve">,</w:t>
-      </w:r>
-      <w:r>
-        <w:t xml:space="preserve"> </w:t>
-      </w:r>
-      <w:r>
-        <w:rPr>
-          <w:iCs/>
-          <w:i/>
-        </w:rPr>
-        <w:t xml:space="preserve">69</w:t>
-      </w:r>
-      <w:r>
-        <w:t xml:space="preserve">(1), 1–10.</w:t>
-      </w:r>
-      <w:r>
-        <w:t xml:space="preserve"> </w:t>
-      </w:r>
-      <w:hyperlink r:id="rId106">
+      <w:hyperlink r:id="rId105">
         <w:r>
           <w:rPr>
             <w:rStyle w:val="Hyperlink"/>
@@ -5818,8 +5911,8 @@
         </w:r>
       </w:hyperlink>
     </w:p>
-    <w:bookmarkEnd w:id="107"/>
-    <w:bookmarkStart w:id="109" w:name="ref-faul2009a"/>
+    <w:bookmarkEnd w:id="106"/>
+    <w:bookmarkStart w:id="108" w:name="ref-faul2009a"/>
     <w:p>
       <w:pPr>
         <w:pStyle w:val="Bibliography"/>
@@ -5856,7 +5949,7 @@
       <w:r>
         <w:t xml:space="preserve"> </w:t>
       </w:r>
-      <w:hyperlink r:id="rId108">
+      <w:hyperlink r:id="rId107">
         <w:r>
           <w:rPr>
             <w:rStyle w:val="Hyperlink"/>
@@ -5865,8 +5958,8 @@
         </w:r>
       </w:hyperlink>
     </w:p>
-    <w:bookmarkEnd w:id="109"/>
-    <w:bookmarkStart w:id="111" w:name="ref-felisberti2014a"/>
+    <w:bookmarkEnd w:id="108"/>
+    <w:bookmarkStart w:id="110" w:name="ref-felisberti2014a"/>
     <w:p>
       <w:pPr>
         <w:pStyle w:val="Bibliography"/>
@@ -5903,7 +5996,7 @@
       <w:r>
         <w:t xml:space="preserve"> </w:t>
       </w:r>
-      <w:hyperlink r:id="rId110">
+      <w:hyperlink r:id="rId109">
         <w:r>
           <w:rPr>
             <w:rStyle w:val="Hyperlink"/>
@@ -5912,8 +6005,8 @@
         </w:r>
       </w:hyperlink>
     </w:p>
-    <w:bookmarkEnd w:id="111"/>
-    <w:bookmarkStart w:id="113" w:name="ref-gerlach2022a"/>
+    <w:bookmarkEnd w:id="110"/>
+    <w:bookmarkStart w:id="112" w:name="ref-gerlach2022a"/>
     <w:p>
       <w:pPr>
         <w:pStyle w:val="Bibliography"/>
@@ -5950,7 +6043,7 @@
       <w:r>
         <w:t xml:space="preserve"> </w:t>
       </w:r>
-      <w:hyperlink r:id="rId112">
+      <w:hyperlink r:id="rId111">
         <w:r>
           <w:rPr>
             <w:rStyle w:val="Hyperlink"/>
@@ -5959,8 +6052,8 @@
         </w:r>
       </w:hyperlink>
     </w:p>
-    <w:bookmarkEnd w:id="113"/>
-    <w:bookmarkStart w:id="115" w:name="ref-hancock2000a"/>
+    <w:bookmarkEnd w:id="112"/>
+    <w:bookmarkStart w:id="114" w:name="ref-hancock2000a"/>
     <w:p>
       <w:pPr>
         <w:pStyle w:val="Bibliography"/>
@@ -5997,7 +6090,7 @@
       <w:r>
         <w:t xml:space="preserve"> </w:t>
       </w:r>
-      <w:hyperlink r:id="rId114">
+      <w:hyperlink r:id="rId113">
         <w:r>
           <w:rPr>
             <w:rStyle w:val="Hyperlink"/>
@@ -6006,8 +6099,8 @@
         </w:r>
       </w:hyperlink>
     </w:p>
-    <w:bookmarkEnd w:id="115"/>
-    <w:bookmarkStart w:id="117" w:name="ref-herlitz2013a"/>
+    <w:bookmarkEnd w:id="114"/>
+    <w:bookmarkStart w:id="116" w:name="ref-herlitz2013a"/>
     <w:p>
       <w:pPr>
         <w:pStyle w:val="Bibliography"/>
@@ -6044,7 +6137,7 @@
       <w:r>
         <w:t xml:space="preserve"> </w:t>
       </w:r>
-      <w:hyperlink r:id="rId116">
+      <w:hyperlink r:id="rId115">
         <w:r>
           <w:rPr>
             <w:rStyle w:val="Hyperlink"/>
@@ -6053,63 +6146,24 @@
         </w:r>
       </w:hyperlink>
     </w:p>
-    <w:bookmarkEnd w:id="117"/>
-    <w:bookmarkStart w:id="119" w:name="ref-hole_effects_2002"/>
+    <w:bookmarkEnd w:id="116"/>
+    <w:bookmarkStart w:id="118" w:name="ref-jenkins2018a"/>
     <w:p>
       <w:pPr>
         <w:pStyle w:val="Bibliography"/>
       </w:pPr>
       <w:r>
-        <w:t xml:space="preserve">Hole, G. J., George, P. A., Eaves, K., &amp; Rasek, A. (2002). Effects of</w:t>
-      </w:r>
-      <w:r>
-        <w:t xml:space="preserve"> </w:t>
-      </w:r>
-      <w:r>
-        <w:t xml:space="preserve">Geometric</w:t>
-      </w:r>
-      <w:r>
-        <w:t xml:space="preserve"> </w:t>
-      </w:r>
-      <w:r>
-        <w:t xml:space="preserve">Distortions</w:t>
-      </w:r>
-      <w:r>
-        <w:t xml:space="preserve"> </w:t>
-      </w:r>
-      <w:r>
-        <w:t xml:space="preserve">on</w:t>
-      </w:r>
-      <w:r>
-        <w:t xml:space="preserve"> </w:t>
-      </w:r>
-      <w:r>
-        <w:t xml:space="preserve">Face</w:t>
-      </w:r>
-      <w:r>
-        <w:t xml:space="preserve">-</w:t>
-      </w:r>
-      <w:r>
-        <w:t xml:space="preserve">Recognition</w:t>
-      </w:r>
-      <w:r>
-        <w:t xml:space="preserve"> </w:t>
-      </w:r>
-      <w:r>
-        <w:t xml:space="preserve">Performance</w:t>
-      </w:r>
-      <w:r>
-        <w:t xml:space="preserve">.</w:t>
-      </w:r>
-      <w:r>
-        <w:t xml:space="preserve"> </w:t>
-      </w:r>
-      <w:r>
-        <w:rPr>
-          <w:iCs/>
-          <w:i/>
-        </w:rPr>
-        <w:t xml:space="preserve">Perception</w:t>
+        <w:t xml:space="preserve">Jenkins, R., Dowsett, A. J., &amp; Burton, A. M. (2018). How many faces do people know? Proceedings of the royal society.</w:t>
+      </w:r>
+      <w:r>
+        <w:t xml:space="preserve"> </w:t>
+      </w:r>
+      <w:r>
+        <w:rPr>
+          <w:iCs/>
+          <w:i/>
+        </w:rPr>
+        <w:t xml:space="preserve">B, Biological Sciences</w:t>
       </w:r>
       <w:r>
         <w:t xml:space="preserve">,</w:t>
@@ -6122,53 +6176,6 @@
           <w:iCs/>
           <w:i/>
         </w:rPr>
-        <w:t xml:space="preserve">31</w:t>
-      </w:r>
-      <w:r>
-        <w:t xml:space="preserve">(10), 1221–1240.</w:t>
-      </w:r>
-      <w:r>
-        <w:t xml:space="preserve"> </w:t>
-      </w:r>
-      <w:hyperlink r:id="rId118">
-        <w:r>
-          <w:rPr>
-            <w:rStyle w:val="Hyperlink"/>
-          </w:rPr>
-          <w:t xml:space="preserve">https://doi.org/10.1068/p3252</w:t>
-        </w:r>
-      </w:hyperlink>
-    </w:p>
-    <w:bookmarkEnd w:id="119"/>
-    <w:bookmarkStart w:id="121" w:name="ref-jenkins2018a"/>
-    <w:p>
-      <w:pPr>
-        <w:pStyle w:val="Bibliography"/>
-      </w:pPr>
-      <w:r>
-        <w:t xml:space="preserve">Jenkins, R., Dowsett, A. J., &amp; Burton, A. M. (2018). How many faces do people know? Proceedings of the royal society.</w:t>
-      </w:r>
-      <w:r>
-        <w:t xml:space="preserve"> </w:t>
-      </w:r>
-      <w:r>
-        <w:rPr>
-          <w:iCs/>
-          <w:i/>
-        </w:rPr>
-        <w:t xml:space="preserve">B, Biological Sciences</w:t>
-      </w:r>
-      <w:r>
-        <w:t xml:space="preserve">,</w:t>
-      </w:r>
-      <w:r>
-        <w:t xml:space="preserve"> </w:t>
-      </w:r>
-      <w:r>
-        <w:rPr>
-          <w:iCs/>
-          <w:i/>
-        </w:rPr>
         <w:t xml:space="preserve">285</w:t>
       </w:r>
       <w:r>
@@ -6177,7 +6184,7 @@
       <w:r>
         <w:t xml:space="preserve"> </w:t>
       </w:r>
-      <w:hyperlink r:id="rId120">
+      <w:hyperlink r:id="rId117">
         <w:r>
           <w:rPr>
             <w:rStyle w:val="Hyperlink"/>
@@ -6186,8 +6193,8 @@
         </w:r>
       </w:hyperlink>
     </w:p>
-    <w:bookmarkEnd w:id="121"/>
-    <w:bookmarkStart w:id="123" w:name="ref-jenkins2011a"/>
+    <w:bookmarkEnd w:id="118"/>
+    <w:bookmarkStart w:id="120" w:name="ref-jenkins2011a"/>
     <w:p>
       <w:pPr>
         <w:pStyle w:val="Bibliography"/>
@@ -6224,7 +6231,7 @@
       <w:r>
         <w:t xml:space="preserve"> </w:t>
       </w:r>
-      <w:hyperlink r:id="rId122">
+      <w:hyperlink r:id="rId119">
         <w:r>
           <w:rPr>
             <w:rStyle w:val="Hyperlink"/>
@@ -6233,8 +6240,8 @@
         </w:r>
       </w:hyperlink>
     </w:p>
-    <w:bookmarkEnd w:id="123"/>
-    <w:bookmarkStart w:id="125" w:name="ref-karimi-rouzbahani2021a"/>
+    <w:bookmarkEnd w:id="120"/>
+    <w:bookmarkStart w:id="122" w:name="ref-karimi-rouzbahani2021a"/>
     <w:p>
       <w:pPr>
         <w:pStyle w:val="Bibliography"/>
@@ -6271,7 +6278,7 @@
       <w:r>
         <w:t xml:space="preserve"> </w:t>
       </w:r>
-      <w:hyperlink r:id="rId124">
+      <w:hyperlink r:id="rId121">
         <w:r>
           <w:rPr>
             <w:rStyle w:val="Hyperlink"/>
@@ -6280,8 +6287,8 @@
         </w:r>
       </w:hyperlink>
     </w:p>
-    <w:bookmarkEnd w:id="125"/>
-    <w:bookmarkStart w:id="127" w:name="ref-keyes2012a"/>
+    <w:bookmarkEnd w:id="122"/>
+    <w:bookmarkStart w:id="124" w:name="ref-keyes2012a"/>
     <w:p>
       <w:pPr>
         <w:pStyle w:val="Bibliography"/>
@@ -6318,7 +6325,7 @@
       <w:r>
         <w:t xml:space="preserve"> </w:t>
       </w:r>
-      <w:hyperlink r:id="rId126">
+      <w:hyperlink r:id="rId123">
         <w:r>
           <w:rPr>
             <w:rStyle w:val="Hyperlink"/>
@@ -6327,8 +6334,8 @@
         </w:r>
       </w:hyperlink>
     </w:p>
-    <w:bookmarkEnd w:id="127"/>
-    <w:bookmarkStart w:id="129" w:name="ref-keyes2010a"/>
+    <w:bookmarkEnd w:id="124"/>
+    <w:bookmarkStart w:id="126" w:name="ref-keyes2010a"/>
     <w:p>
       <w:pPr>
         <w:pStyle w:val="Bibliography"/>
@@ -6377,7 +6384,7 @@
       <w:r>
         <w:t xml:space="preserve"> </w:t>
       </w:r>
-      <w:hyperlink r:id="rId128">
+      <w:hyperlink r:id="rId125">
         <w:r>
           <w:rPr>
             <w:rStyle w:val="Hyperlink"/>
@@ -6386,8 +6393,8 @@
         </w:r>
       </w:hyperlink>
     </w:p>
-    <w:bookmarkEnd w:id="129"/>
-    <w:bookmarkStart w:id="131" w:name="ref-kloth2006a"/>
+    <w:bookmarkEnd w:id="126"/>
+    <w:bookmarkStart w:id="128" w:name="ref-kloth2006a"/>
     <w:p>
       <w:pPr>
         <w:pStyle w:val="Bibliography"/>
@@ -6424,7 +6431,7 @@
       <w:r>
         <w:t xml:space="preserve"> </w:t>
       </w:r>
-      <w:hyperlink r:id="rId130">
+      <w:hyperlink r:id="rId127">
         <w:r>
           <w:rPr>
             <w:rStyle w:val="Hyperlink"/>
@@ -6433,8 +6440,8 @@
         </w:r>
       </w:hyperlink>
     </w:p>
-    <w:bookmarkEnd w:id="131"/>
-    <w:bookmarkStart w:id="133" w:name="ref-kramer2018a"/>
+    <w:bookmarkEnd w:id="128"/>
+    <w:bookmarkStart w:id="130" w:name="ref-kramer2018a"/>
     <w:p>
       <w:pPr>
         <w:pStyle w:val="Bibliography"/>
@@ -6471,7 +6478,7 @@
       <w:r>
         <w:t xml:space="preserve"> </w:t>
       </w:r>
-      <w:hyperlink r:id="rId132">
+      <w:hyperlink r:id="rId129">
         <w:r>
           <w:rPr>
             <w:rStyle w:val="Hyperlink"/>
@@ -6480,8 +6487,8 @@
         </w:r>
       </w:hyperlink>
     </w:p>
-    <w:bookmarkEnd w:id="133"/>
-    <w:bookmarkStart w:id="135" w:name="ref-kramer2017a"/>
+    <w:bookmarkEnd w:id="130"/>
+    <w:bookmarkStart w:id="132" w:name="ref-kramer2017a"/>
     <w:p>
       <w:pPr>
         <w:pStyle w:val="Bibliography"/>
@@ -6518,7 +6525,7 @@
       <w:r>
         <w:t xml:space="preserve"> </w:t>
       </w:r>
-      <w:hyperlink r:id="rId134">
+      <w:hyperlink r:id="rId131">
         <w:r>
           <w:rPr>
             <w:rStyle w:val="Hyperlink"/>
@@ -6527,8 +6534,8 @@
         </w:r>
       </w:hyperlink>
     </w:p>
-    <w:bookmarkEnd w:id="135"/>
-    <w:bookmarkStart w:id="137" w:name="ref-lee2022a"/>
+    <w:bookmarkEnd w:id="132"/>
+    <w:bookmarkStart w:id="134" w:name="ref-lee2022a"/>
     <w:p>
       <w:pPr>
         <w:pStyle w:val="Bibliography"/>
@@ -6565,7 +6572,7 @@
       <w:r>
         <w:t xml:space="preserve"> </w:t>
       </w:r>
-      <w:hyperlink r:id="rId136">
+      <w:hyperlink r:id="rId133">
         <w:r>
           <w:rPr>
             <w:rStyle w:val="Hyperlink"/>
@@ -6574,8 +6581,8 @@
         </w:r>
       </w:hyperlink>
     </w:p>
-    <w:bookmarkEnd w:id="137"/>
-    <w:bookmarkStart w:id="139" w:name="ref-liccione2014a"/>
+    <w:bookmarkEnd w:id="134"/>
+    <w:bookmarkStart w:id="136" w:name="ref-liccione2014a"/>
     <w:p>
       <w:pPr>
         <w:pStyle w:val="Bibliography"/>
@@ -6612,7 +6619,7 @@
       <w:r>
         <w:t xml:space="preserve"> </w:t>
       </w:r>
-      <w:hyperlink r:id="rId138">
+      <w:hyperlink r:id="rId135">
         <w:r>
           <w:rPr>
             <w:rStyle w:val="Hyperlink"/>
@@ -6621,24 +6628,24 @@
         </w:r>
       </w:hyperlink>
     </w:p>
-    <w:bookmarkEnd w:id="139"/>
-    <w:bookmarkStart w:id="141" w:name="ref-long_database_2023"/>
+    <w:bookmarkEnd w:id="136"/>
+    <w:bookmarkStart w:id="138" w:name="ref-lov2011a"/>
     <w:p>
       <w:pPr>
         <w:pStyle w:val="Bibliography"/>
       </w:pPr>
       <w:r>
-        <w:t xml:space="preserve">Long, H., Peluso, N., Baker, C. I., Japee, S., &amp; Taubert, J. (2023). A database of heterogeneous faces for studying naturalistic expressions.</w:t>
-      </w:r>
-      <w:r>
-        <w:t xml:space="preserve"> </w:t>
-      </w:r>
-      <w:r>
-        <w:rPr>
-          <w:iCs/>
-          <w:i/>
-        </w:rPr>
-        <w:t xml:space="preserve">Scientific Reports</w:t>
+        <w:t xml:space="preserve">Lovén, J., Herlitz, A., &amp; Rehnman, J. (2011). Women’s own-gender bias in face recognition memory.</w:t>
+      </w:r>
+      <w:r>
+        <w:t xml:space="preserve"> </w:t>
+      </w:r>
+      <w:r>
+        <w:rPr>
+          <w:iCs/>
+          <w:i/>
+        </w:rPr>
+        <w:t xml:space="preserve">Experimental Psychology</w:t>
       </w:r>
       <w:r>
         <w:t xml:space="preserve">,</w:t>
@@ -6651,53 +6658,6 @@
           <w:iCs/>
           <w:i/>
         </w:rPr>
-        <w:t xml:space="preserve">13</w:t>
-      </w:r>
-      <w:r>
-        <w:t xml:space="preserve">(1), 5383.</w:t>
-      </w:r>
-      <w:r>
-        <w:t xml:space="preserve"> </w:t>
-      </w:r>
-      <w:hyperlink r:id="rId140">
-        <w:r>
-          <w:rPr>
-            <w:rStyle w:val="Hyperlink"/>
-          </w:rPr>
-          <w:t xml:space="preserve">https://doi.org/10.1038/s41598-023-32659-5</w:t>
-        </w:r>
-      </w:hyperlink>
-    </w:p>
-    <w:bookmarkEnd w:id="141"/>
-    <w:bookmarkStart w:id="143" w:name="ref-lov2011a"/>
-    <w:p>
-      <w:pPr>
-        <w:pStyle w:val="Bibliography"/>
-      </w:pPr>
-      <w:r>
-        <w:t xml:space="preserve">Lovén, J., Herlitz, A., &amp; Rehnman, J. (2011). Women’s own-gender bias in face recognition memory.</w:t>
-      </w:r>
-      <w:r>
-        <w:t xml:space="preserve"> </w:t>
-      </w:r>
-      <w:r>
-        <w:rPr>
-          <w:iCs/>
-          <w:i/>
-        </w:rPr>
-        <w:t xml:space="preserve">Experimental Psychology</w:t>
-      </w:r>
-      <w:r>
-        <w:t xml:space="preserve">,</w:t>
-      </w:r>
-      <w:r>
-        <w:t xml:space="preserve"> </w:t>
-      </w:r>
-      <w:r>
-        <w:rPr>
-          <w:iCs/>
-          <w:i/>
-        </w:rPr>
         <w:t xml:space="preserve">58</w:t>
       </w:r>
       <w:r>
@@ -6706,7 +6666,7 @@
       <w:r>
         <w:t xml:space="preserve"> </w:t>
       </w:r>
-      <w:hyperlink r:id="rId142">
+      <w:hyperlink r:id="rId137">
         <w:r>
           <w:rPr>
             <w:rStyle w:val="Hyperlink"/>
@@ -6715,24 +6675,24 @@
         </w:r>
       </w:hyperlink>
     </w:p>
-    <w:bookmarkEnd w:id="143"/>
-    <w:bookmarkStart w:id="145" w:name="ref-maurer_many_2002"/>
+    <w:bookmarkEnd w:id="138"/>
+    <w:bookmarkStart w:id="140" w:name="ref-megraya2006a"/>
     <w:p>
       <w:pPr>
         <w:pStyle w:val="Bibliography"/>
       </w:pPr>
       <w:r>
-        <w:t xml:space="preserve">Maurer, D., Grand, R. L., &amp; Mondloch, C. J. (2002). The many faces of configural processing.</w:t>
-      </w:r>
-      <w:r>
-        <w:t xml:space="preserve"> </w:t>
-      </w:r>
-      <w:r>
-        <w:rPr>
-          <w:iCs/>
-          <w:i/>
-        </w:rPr>
-        <w:t xml:space="preserve">Trends in Cognitive Sciences</w:t>
+        <w:t xml:space="preserve">Megreya, A. M., &amp; Burton, A. M. (2006). Unfamiliar faces are not faces: Evidence from a matching task.</w:t>
+      </w:r>
+      <w:r>
+        <w:t xml:space="preserve"> </w:t>
+      </w:r>
+      <w:r>
+        <w:rPr>
+          <w:iCs/>
+          <w:i/>
+        </w:rPr>
+        <w:t xml:space="preserve">Memory &amp; Cognition</w:t>
       </w:r>
       <w:r>
         <w:t xml:space="preserve">,</w:t>
@@ -6745,53 +6705,6 @@
           <w:iCs/>
           <w:i/>
         </w:rPr>
-        <w:t xml:space="preserve">6</w:t>
-      </w:r>
-      <w:r>
-        <w:t xml:space="preserve">(6), 255–260.</w:t>
-      </w:r>
-      <w:r>
-        <w:t xml:space="preserve"> </w:t>
-      </w:r>
-      <w:hyperlink r:id="rId144">
-        <w:r>
-          <w:rPr>
-            <w:rStyle w:val="Hyperlink"/>
-          </w:rPr>
-          <w:t xml:space="preserve">https://doi.org/10.1016/S1364-6613(02)01903-4</w:t>
-        </w:r>
-      </w:hyperlink>
-    </w:p>
-    <w:bookmarkEnd w:id="145"/>
-    <w:bookmarkStart w:id="147" w:name="ref-megraya2006a"/>
-    <w:p>
-      <w:pPr>
-        <w:pStyle w:val="Bibliography"/>
-      </w:pPr>
-      <w:r>
-        <w:t xml:space="preserve">Megreya, A. M., &amp; Burton, A. M. (2006). Unfamiliar faces are not faces: Evidence from a matching task.</w:t>
-      </w:r>
-      <w:r>
-        <w:t xml:space="preserve"> </w:t>
-      </w:r>
-      <w:r>
-        <w:rPr>
-          <w:iCs/>
-          <w:i/>
-        </w:rPr>
-        <w:t xml:space="preserve">Memory &amp; Cognition</w:t>
-      </w:r>
-      <w:r>
-        <w:t xml:space="preserve">,</w:t>
-      </w:r>
-      <w:r>
-        <w:t xml:space="preserve"> </w:t>
-      </w:r>
-      <w:r>
-        <w:rPr>
-          <w:iCs/>
-          <w:i/>
-        </w:rPr>
         <w:t xml:space="preserve">34</w:t>
       </w:r>
       <w:r>
@@ -6800,7 +6713,7 @@
       <w:r>
         <w:t xml:space="preserve"> </w:t>
       </w:r>
-      <w:hyperlink r:id="rId146">
+      <w:hyperlink r:id="rId139">
         <w:r>
           <w:rPr>
             <w:rStyle w:val="Hyperlink"/>
@@ -6809,8 +6722,8 @@
         </w:r>
       </w:hyperlink>
     </w:p>
-    <w:bookmarkEnd w:id="147"/>
-    <w:bookmarkStart w:id="149" w:name="ref-megraya2008a"/>
+    <w:bookmarkEnd w:id="140"/>
+    <w:bookmarkStart w:id="142" w:name="ref-megraya2008a"/>
     <w:p>
       <w:pPr>
         <w:pStyle w:val="Bibliography"/>
@@ -6847,7 +6760,7 @@
       <w:r>
         <w:t xml:space="preserve"> </w:t>
       </w:r>
-      <w:hyperlink r:id="rId148">
+      <w:hyperlink r:id="rId141">
         <w:r>
           <w:rPr>
             <w:rStyle w:val="Hyperlink"/>
@@ -6856,8 +6769,8 @@
         </w:r>
       </w:hyperlink>
     </w:p>
-    <w:bookmarkEnd w:id="149"/>
-    <w:bookmarkStart w:id="151" w:name="ref-mishra2019a"/>
+    <w:bookmarkEnd w:id="142"/>
+    <w:bookmarkStart w:id="144" w:name="ref-mishra2019a"/>
     <w:p>
       <w:pPr>
         <w:pStyle w:val="Bibliography"/>
@@ -6894,7 +6807,7 @@
       <w:r>
         <w:t xml:space="preserve"> </w:t>
       </w:r>
-      <w:hyperlink r:id="rId150">
+      <w:hyperlink r:id="rId143">
         <w:r>
           <w:rPr>
             <w:rStyle w:val="Hyperlink"/>
@@ -6903,8 +6816,8 @@
         </w:r>
       </w:hyperlink>
     </w:p>
-    <w:bookmarkEnd w:id="151"/>
-    <w:bookmarkStart w:id="153" w:name="ref-mohr2018a"/>
+    <w:bookmarkEnd w:id="144"/>
+    <w:bookmarkStart w:id="146" w:name="ref-mohr2018a"/>
     <w:p>
       <w:pPr>
         <w:pStyle w:val="Bibliography"/>
@@ -6941,7 +6854,7 @@
       <w:r>
         <w:t xml:space="preserve"> </w:t>
       </w:r>
-      <w:hyperlink r:id="rId152">
+      <w:hyperlink r:id="rId145">
         <w:r>
           <w:rPr>
             <w:rStyle w:val="Hyperlink"/>
@@ -6950,8 +6863,8 @@
         </w:r>
       </w:hyperlink>
     </w:p>
-    <w:bookmarkEnd w:id="153"/>
-    <w:bookmarkStart w:id="155" w:name="ref-murphy2015a"/>
+    <w:bookmarkEnd w:id="146"/>
+    <w:bookmarkStart w:id="148" w:name="ref-murphy2015a"/>
     <w:p>
       <w:pPr>
         <w:pStyle w:val="Bibliography"/>
@@ -6988,7 +6901,7 @@
       <w:r>
         <w:t xml:space="preserve"> </w:t>
       </w:r>
-      <w:hyperlink r:id="rId154">
+      <w:hyperlink r:id="rId147">
         <w:r>
           <w:rPr>
             <w:rStyle w:val="Hyperlink"/>
@@ -6997,8 +6910,8 @@
         </w:r>
       </w:hyperlink>
     </w:p>
-    <w:bookmarkEnd w:id="155"/>
-    <w:bookmarkStart w:id="157" w:name="ref-oleggio2017a"/>
+    <w:bookmarkEnd w:id="148"/>
+    <w:bookmarkStart w:id="150" w:name="ref-oleggio2017a"/>
     <w:p>
       <w:pPr>
         <w:pStyle w:val="Bibliography"/>
@@ -7035,7 +6948,7 @@
       <w:r>
         <w:t xml:space="preserve"> </w:t>
       </w:r>
-      <w:hyperlink r:id="rId156">
+      <w:hyperlink r:id="rId149">
         <w:r>
           <w:rPr>
             <w:rStyle w:val="Hyperlink"/>
@@ -7044,8 +6957,8 @@
         </w:r>
       </w:hyperlink>
     </w:p>
-    <w:bookmarkEnd w:id="157"/>
-    <w:bookmarkStart w:id="159" w:name="ref-oliveira2015a"/>
+    <w:bookmarkEnd w:id="150"/>
+    <w:bookmarkStart w:id="152" w:name="ref-oliveira2015a"/>
     <w:p>
       <w:pPr>
         <w:pStyle w:val="Bibliography"/>
@@ -7082,7 +6995,7 @@
       <w:r>
         <w:t xml:space="preserve"> </w:t>
       </w:r>
-      <w:hyperlink r:id="rId158">
+      <w:hyperlink r:id="rId151">
         <w:r>
           <w:rPr>
             <w:rStyle w:val="Hyperlink"/>
@@ -7091,8 +7004,8 @@
         </w:r>
       </w:hyperlink>
     </w:p>
-    <w:bookmarkEnd w:id="159"/>
-    <w:bookmarkStart w:id="161" w:name="ref-oruc2019a"/>
+    <w:bookmarkEnd w:id="152"/>
+    <w:bookmarkStart w:id="154" w:name="ref-oruc2019a"/>
     <w:p>
       <w:pPr>
         <w:pStyle w:val="Bibliography"/>
@@ -7129,7 +7042,7 @@
       <w:r>
         <w:t xml:space="preserve"> </w:t>
       </w:r>
-      <w:hyperlink r:id="rId160">
+      <w:hyperlink r:id="rId153">
         <w:r>
           <w:rPr>
             <w:rStyle w:val="Hyperlink"/>
@@ -7138,8 +7051,8 @@
         </w:r>
       </w:hyperlink>
     </w:p>
-    <w:bookmarkEnd w:id="161"/>
-    <w:bookmarkStart w:id="163" w:name="ref-pachai2017a"/>
+    <w:bookmarkEnd w:id="154"/>
+    <w:bookmarkStart w:id="156" w:name="ref-pachai2017a"/>
     <w:p>
       <w:pPr>
         <w:pStyle w:val="Bibliography"/>
@@ -7176,7 +7089,7 @@
       <w:r>
         <w:t xml:space="preserve"> </w:t>
       </w:r>
-      <w:hyperlink r:id="rId162">
+      <w:hyperlink r:id="rId155">
         <w:r>
           <w:rPr>
             <w:rStyle w:val="Hyperlink"/>
@@ -7185,8 +7098,8 @@
         </w:r>
       </w:hyperlink>
     </w:p>
-    <w:bookmarkEnd w:id="163"/>
-    <w:bookmarkStart w:id="165" w:name="ref-platek2009a"/>
+    <w:bookmarkEnd w:id="156"/>
+    <w:bookmarkStart w:id="158" w:name="ref-platek2009a"/>
     <w:p>
       <w:pPr>
         <w:pStyle w:val="Bibliography"/>
@@ -7223,7 +7136,7 @@
       <w:r>
         <w:t xml:space="preserve"> </w:t>
       </w:r>
-      <w:hyperlink r:id="rId164">
+      <w:hyperlink r:id="rId157">
         <w:r>
           <w:rPr>
             <w:rStyle w:val="Hyperlink"/>
@@ -7232,8 +7145,8 @@
         </w:r>
       </w:hyperlink>
     </w:p>
-    <w:bookmarkEnd w:id="165"/>
-    <w:bookmarkStart w:id="167" w:name="ref-quek2021a"/>
+    <w:bookmarkEnd w:id="158"/>
+    <w:bookmarkStart w:id="160" w:name="ref-quek2021a"/>
     <w:p>
       <w:pPr>
         <w:pStyle w:val="Bibliography"/>
@@ -7270,7 +7183,7 @@
       <w:r>
         <w:t xml:space="preserve"> </w:t>
       </w:r>
-      <w:hyperlink r:id="rId166">
+      <w:hyperlink r:id="rId159">
         <w:r>
           <w:rPr>
             <w:rStyle w:val="Hyperlink"/>
@@ -7279,8 +7192,8 @@
         </w:r>
       </w:hyperlink>
     </w:p>
-    <w:bookmarkEnd w:id="167"/>
-    <w:bookmarkStart w:id="169" w:name="ref-ramon2016a"/>
+    <w:bookmarkEnd w:id="160"/>
+    <w:bookmarkStart w:id="162" w:name="ref-ramon2016a"/>
     <w:p>
       <w:pPr>
         <w:pStyle w:val="Bibliography"/>
@@ -7317,7 +7230,7 @@
       <w:r>
         <w:t xml:space="preserve"> </w:t>
       </w:r>
-      <w:hyperlink r:id="rId168">
+      <w:hyperlink r:id="rId161">
         <w:r>
           <w:rPr>
             <w:rStyle w:val="Hyperlink"/>
@@ -7326,8 +7239,8 @@
         </w:r>
       </w:hyperlink>
     </w:p>
-    <w:bookmarkEnd w:id="169"/>
-    <w:bookmarkStart w:id="171" w:name="ref-ramon2011a"/>
+    <w:bookmarkEnd w:id="162"/>
+    <w:bookmarkStart w:id="164" w:name="ref-ramon2011a"/>
     <w:p>
       <w:pPr>
         <w:pStyle w:val="Bibliography"/>
@@ -7364,7 +7277,7 @@
       <w:r>
         <w:t xml:space="preserve"> </w:t>
       </w:r>
-      <w:hyperlink r:id="rId170">
+      <w:hyperlink r:id="rId163">
         <w:r>
           <w:rPr>
             <w:rStyle w:val="Hyperlink"/>
@@ -7373,8 +7286,8 @@
         </w:r>
       </w:hyperlink>
     </w:p>
-    <w:bookmarkEnd w:id="171"/>
-    <w:bookmarkStart w:id="173" w:name="ref-ramon2017a"/>
+    <w:bookmarkEnd w:id="164"/>
+    <w:bookmarkStart w:id="166" w:name="ref-ramon2017a"/>
     <w:p>
       <w:pPr>
         <w:pStyle w:val="Bibliography"/>
@@ -7411,7 +7324,7 @@
       <w:r>
         <w:t xml:space="preserve"> </w:t>
       </w:r>
-      <w:hyperlink r:id="rId172">
+      <w:hyperlink r:id="rId165">
         <w:r>
           <w:rPr>
             <w:rStyle w:val="Hyperlink"/>
@@ -7420,8 +7333,8 @@
         </w:r>
       </w:hyperlink>
     </w:p>
-    <w:bookmarkEnd w:id="173"/>
-    <w:bookmarkStart w:id="175" w:name="ref-redfern2019a"/>
+    <w:bookmarkEnd w:id="166"/>
+    <w:bookmarkStart w:id="168" w:name="ref-redfern2019a"/>
     <w:p>
       <w:pPr>
         <w:pStyle w:val="Bibliography"/>
@@ -7458,7 +7371,7 @@
       <w:r>
         <w:t xml:space="preserve"> </w:t>
       </w:r>
-      <w:hyperlink r:id="rId174">
+      <w:hyperlink r:id="rId167">
         <w:r>
           <w:rPr>
             <w:rStyle w:val="Hyperlink"/>
@@ -7467,8 +7380,8 @@
         </w:r>
       </w:hyperlink>
     </w:p>
-    <w:bookmarkEnd w:id="175"/>
-    <w:bookmarkStart w:id="177" w:name="ref-rhodes2012a"/>
+    <w:bookmarkEnd w:id="168"/>
+    <w:bookmarkStart w:id="170" w:name="ref-rhodes2012a"/>
     <w:p>
       <w:pPr>
         <w:pStyle w:val="Bibliography"/>
@@ -7505,7 +7418,7 @@
       <w:r>
         <w:t xml:space="preserve"> </w:t>
       </w:r>
-      <w:hyperlink r:id="rId176">
+      <w:hyperlink r:id="rId169">
         <w:r>
           <w:rPr>
             <w:rStyle w:val="Hyperlink"/>
@@ -7514,8 +7427,8 @@
         </w:r>
       </w:hyperlink>
     </w:p>
-    <w:bookmarkEnd w:id="177"/>
-    <w:bookmarkStart w:id="179" w:name="ref-rooney2012a"/>
+    <w:bookmarkEnd w:id="170"/>
+    <w:bookmarkStart w:id="172" w:name="ref-rooney2012a"/>
     <w:p>
       <w:pPr>
         <w:pStyle w:val="Bibliography"/>
@@ -7549,7 +7462,7 @@
       <w:r>
         <w:t xml:space="preserve">, 1–9. https://doi.org/</w:t>
       </w:r>
-      <w:hyperlink r:id="rId178">
+      <w:hyperlink r:id="rId171">
         <w:r>
           <w:rPr>
             <w:rStyle w:val="Hyperlink"/>
@@ -7558,24 +7471,24 @@
         </w:r>
       </w:hyperlink>
     </w:p>
-    <w:bookmarkEnd w:id="179"/>
-    <w:bookmarkStart w:id="181" w:name="ref-rossion_picture-plane_2008"/>
+    <w:bookmarkEnd w:id="172"/>
+    <w:bookmarkStart w:id="174" w:name="ref-sandford2014a"/>
     <w:p>
       <w:pPr>
         <w:pStyle w:val="Bibliography"/>
       </w:pPr>
       <w:r>
-        <w:t xml:space="preserve">Rossion, B. (2008). Picture-plane inversion leads to qualitative changes of face perception.</w:t>
-      </w:r>
-      <w:r>
-        <w:t xml:space="preserve"> </w:t>
-      </w:r>
-      <w:r>
-        <w:rPr>
-          <w:iCs/>
-          <w:i/>
-        </w:rPr>
-        <w:t xml:space="preserve">Acta Psychologica</w:t>
+        <w:t xml:space="preserve">Sandford, A., &amp; Burton, A. M. (2014). Tolerance for distorted faces: Challenges to a configural processing account of familiar face recognition.</w:t>
+      </w:r>
+      <w:r>
+        <w:t xml:space="preserve"> </w:t>
+      </w:r>
+      <w:r>
+        <w:rPr>
+          <w:iCs/>
+          <w:i/>
+        </w:rPr>
+        <w:t xml:space="preserve">Cognition</w:t>
       </w:r>
       <w:r>
         <w:t xml:space="preserve">,</w:t>
@@ -7588,100 +7501,6 @@
           <w:iCs/>
           <w:i/>
         </w:rPr>
-        <w:t xml:space="preserve">128</w:t>
-      </w:r>
-      <w:r>
-        <w:t xml:space="preserve">(2), 274–289.</w:t>
-      </w:r>
-      <w:r>
-        <w:t xml:space="preserve"> </w:t>
-      </w:r>
-      <w:hyperlink r:id="rId180">
-        <w:r>
-          <w:rPr>
-            <w:rStyle w:val="Hyperlink"/>
-          </w:rPr>
-          <w:t xml:space="preserve">https://doi.org/10.1016/j.actpsy.2008.02.003</w:t>
-        </w:r>
-      </w:hyperlink>
-    </w:p>
-    <w:bookmarkEnd w:id="181"/>
-    <w:bookmarkStart w:id="183" w:name="ref-rossion_what_2019"/>
-    <w:p>
-      <w:pPr>
-        <w:pStyle w:val="Bibliography"/>
-      </w:pPr>
-      <w:r>
-        <w:t xml:space="preserve">Rossion, B., &amp; Taubert, J. (2019). What can we learn about human individual face recognition from experimental studies in monkeys?</w:t>
-      </w:r>
-      <w:r>
-        <w:t xml:space="preserve"> </w:t>
-      </w:r>
-      <w:r>
-        <w:rPr>
-          <w:iCs/>
-          <w:i/>
-        </w:rPr>
-        <w:t xml:space="preserve">Vision Research</w:t>
-      </w:r>
-      <w:r>
-        <w:t xml:space="preserve">,</w:t>
-      </w:r>
-      <w:r>
-        <w:t xml:space="preserve"> </w:t>
-      </w:r>
-      <w:r>
-        <w:rPr>
-          <w:iCs/>
-          <w:i/>
-        </w:rPr>
-        <w:t xml:space="preserve">157</w:t>
-      </w:r>
-      <w:r>
-        <w:t xml:space="preserve">, 142–158.</w:t>
-      </w:r>
-      <w:r>
-        <w:t xml:space="preserve"> </w:t>
-      </w:r>
-      <w:hyperlink r:id="rId182">
-        <w:r>
-          <w:rPr>
-            <w:rStyle w:val="Hyperlink"/>
-          </w:rPr>
-          <w:t xml:space="preserve">https://doi.org/10.1016/j.visres.2018.03.012</w:t>
-        </w:r>
-      </w:hyperlink>
-    </w:p>
-    <w:bookmarkEnd w:id="183"/>
-    <w:bookmarkStart w:id="185" w:name="ref-sandford2014a"/>
-    <w:p>
-      <w:pPr>
-        <w:pStyle w:val="Bibliography"/>
-      </w:pPr>
-      <w:r>
-        <w:t xml:space="preserve">Sandford, A., &amp; Burton, A. M. (2014). Tolerance for distorted faces: Challenges to a configural processing account of familiar face recognition.</w:t>
-      </w:r>
-      <w:r>
-        <w:t xml:space="preserve"> </w:t>
-      </w:r>
-      <w:r>
-        <w:rPr>
-          <w:iCs/>
-          <w:i/>
-        </w:rPr>
-        <w:t xml:space="preserve">Cognition</w:t>
-      </w:r>
-      <w:r>
-        <w:t xml:space="preserve">,</w:t>
-      </w:r>
-      <w:r>
-        <w:t xml:space="preserve"> </w:t>
-      </w:r>
-      <w:r>
-        <w:rPr>
-          <w:iCs/>
-          <w:i/>
-        </w:rPr>
         <w:t xml:space="preserve">132</w:t>
       </w:r>
       <w:r>
@@ -7690,7 +7509,7 @@
       <w:r>
         <w:t xml:space="preserve"> </w:t>
       </w:r>
-      <w:hyperlink r:id="rId184">
+      <w:hyperlink r:id="rId173">
         <w:r>
           <w:rPr>
             <w:rStyle w:val="Hyperlink"/>
@@ -7699,8 +7518,8 @@
         </w:r>
       </w:hyperlink>
     </w:p>
-    <w:bookmarkEnd w:id="185"/>
-    <w:bookmarkStart w:id="187" w:name="ref-schwartz2016a"/>
+    <w:bookmarkEnd w:id="174"/>
+    <w:bookmarkStart w:id="176" w:name="ref-schwartz2016a"/>
     <w:p>
       <w:pPr>
         <w:pStyle w:val="Bibliography"/>
@@ -7737,7 +7556,7 @@
       <w:r>
         <w:t xml:space="preserve"> </w:t>
       </w:r>
-      <w:hyperlink r:id="rId186">
+      <w:hyperlink r:id="rId175">
         <w:r>
           <w:rPr>
             <w:rStyle w:val="Hyperlink"/>
@@ -7746,8 +7565,8 @@
         </w:r>
       </w:hyperlink>
     </w:p>
-    <w:bookmarkEnd w:id="187"/>
-    <w:bookmarkStart w:id="189" w:name="ref-schwartz2019a"/>
+    <w:bookmarkEnd w:id="176"/>
+    <w:bookmarkStart w:id="178" w:name="ref-schwartz2019a"/>
     <w:p>
       <w:pPr>
         <w:pStyle w:val="Bibliography"/>
@@ -7784,7 +7603,7 @@
       <w:r>
         <w:t xml:space="preserve"> </w:t>
       </w:r>
-      <w:hyperlink r:id="rId188">
+      <w:hyperlink r:id="rId177">
         <w:r>
           <w:rPr>
             <w:rStyle w:val="Hyperlink"/>
@@ -7793,8 +7612,8 @@
         </w:r>
       </w:hyperlink>
     </w:p>
-    <w:bookmarkEnd w:id="189"/>
-    <w:bookmarkStart w:id="191" w:name="ref-smith2016a"/>
+    <w:bookmarkEnd w:id="178"/>
+    <w:bookmarkStart w:id="180" w:name="ref-smith2016a"/>
     <w:p>
       <w:pPr>
         <w:pStyle w:val="Bibliography"/>
@@ -7831,7 +7650,7 @@
       <w:r>
         <w:t xml:space="preserve"> </w:t>
       </w:r>
-      <w:hyperlink r:id="rId190">
+      <w:hyperlink r:id="rId179">
         <w:r>
           <w:rPr>
             <w:rStyle w:val="Hyperlink"/>
@@ -7840,8 +7659,8 @@
         </w:r>
       </w:hyperlink>
     </w:p>
-    <w:bookmarkEnd w:id="191"/>
-    <w:bookmarkStart w:id="193" w:name="ref-taubert2011a"/>
+    <w:bookmarkEnd w:id="180"/>
+    <w:bookmarkStart w:id="182" w:name="ref-taubert2011a"/>
     <w:p>
       <w:pPr>
         <w:pStyle w:val="Bibliography"/>
@@ -7878,7 +7697,7 @@
       <w:r>
         <w:t xml:space="preserve"> </w:t>
       </w:r>
-      <w:hyperlink r:id="rId192">
+      <w:hyperlink r:id="rId181">
         <w:r>
           <w:rPr>
             <w:rStyle w:val="Hyperlink"/>
@@ -7887,33 +7706,24 @@
         </w:r>
       </w:hyperlink>
     </w:p>
-    <w:bookmarkEnd w:id="193"/>
-    <w:bookmarkStart w:id="195" w:name="ref-taubert_effect_2015"/>
+    <w:bookmarkEnd w:id="182"/>
+    <w:bookmarkStart w:id="184" w:name="ref-tong1999a"/>
     <w:p>
       <w:pPr>
         <w:pStyle w:val="Bibliography"/>
       </w:pPr>
       <w:r>
-        <w:t xml:space="preserve">Taubert, J., Van Belle, G., Vanduffel, W., Rossion, B., &amp; Vogels, R. (2015). The effect of face inversion for neurons inside and outside</w:t>
-      </w:r>
-      <w:r>
-        <w:t xml:space="preserve"> </w:t>
-      </w:r>
-      <w:r>
-        <w:t xml:space="preserve">fMRI</w:t>
-      </w:r>
-      <w:r>
-        <w:t xml:space="preserve">-defined face-selective cortical regions.</w:t>
-      </w:r>
-      <w:r>
-        <w:t xml:space="preserve"> </w:t>
-      </w:r>
-      <w:r>
-        <w:rPr>
-          <w:iCs/>
-          <w:i/>
-        </w:rPr>
-        <w:t xml:space="preserve">Journal of Neurophysiology</w:t>
+        <w:t xml:space="preserve">Tong, F., &amp; Nakayama, K. (1999). Robust representations for faces: Evidence from visual search.</w:t>
+      </w:r>
+      <w:r>
+        <w:t xml:space="preserve"> </w:t>
+      </w:r>
+      <w:r>
+        <w:rPr>
+          <w:iCs/>
+          <w:i/>
+        </w:rPr>
+        <w:t xml:space="preserve">Journal of Experimental Psychology: Human Perception and Performance</w:t>
       </w:r>
       <w:r>
         <w:t xml:space="preserve">,</w:t>
@@ -7926,53 +7736,6 @@
           <w:iCs/>
           <w:i/>
         </w:rPr>
-        <w:t xml:space="preserve">113</w:t>
-      </w:r>
-      <w:r>
-        <w:t xml:space="preserve">(5), 1644–1655.</w:t>
-      </w:r>
-      <w:r>
-        <w:t xml:space="preserve"> </w:t>
-      </w:r>
-      <w:hyperlink r:id="rId194">
-        <w:r>
-          <w:rPr>
-            <w:rStyle w:val="Hyperlink"/>
-          </w:rPr>
-          <w:t xml:space="preserve">https://doi.org/10.1152/jn.00700.2014</w:t>
-        </w:r>
-      </w:hyperlink>
-    </w:p>
-    <w:bookmarkEnd w:id="195"/>
-    <w:bookmarkStart w:id="197" w:name="ref-tong1999a"/>
-    <w:p>
-      <w:pPr>
-        <w:pStyle w:val="Bibliography"/>
-      </w:pPr>
-      <w:r>
-        <w:t xml:space="preserve">Tong, F., &amp; Nakayama, K. (1999). Robust representations for faces: Evidence from visual search.</w:t>
-      </w:r>
-      <w:r>
-        <w:t xml:space="preserve"> </w:t>
-      </w:r>
-      <w:r>
-        <w:rPr>
-          <w:iCs/>
-          <w:i/>
-        </w:rPr>
-        <w:t xml:space="preserve">Journal of Experimental Psychology: Human Perception and Performance</w:t>
-      </w:r>
-      <w:r>
-        <w:t xml:space="preserve">,</w:t>
-      </w:r>
-      <w:r>
-        <w:t xml:space="preserve"> </w:t>
-      </w:r>
-      <w:r>
-        <w:rPr>
-          <w:iCs/>
-          <w:i/>
-        </w:rPr>
         <w:t xml:space="preserve">25</w:t>
       </w:r>
       <w:r>
@@ -7981,7 +7744,7 @@
       <w:r>
         <w:t xml:space="preserve"> </w:t>
       </w:r>
-      <w:hyperlink r:id="rId196">
+      <w:hyperlink r:id="rId183">
         <w:r>
           <w:rPr>
             <w:rStyle w:val="Hyperlink"/>
@@ -7990,8 +7753,8 @@
         </w:r>
       </w:hyperlink>
     </w:p>
-    <w:bookmarkEnd w:id="197"/>
-    <w:bookmarkStart w:id="199" w:name="ref-tottenham2009a"/>
+    <w:bookmarkEnd w:id="184"/>
+    <w:bookmarkStart w:id="186" w:name="ref-tottenham2009a"/>
     <w:p>
       <w:pPr>
         <w:pStyle w:val="Bibliography"/>
@@ -8028,7 +7791,7 @@
       <w:r>
         <w:t xml:space="preserve"> </w:t>
       </w:r>
-      <w:hyperlink r:id="rId198">
+      <w:hyperlink r:id="rId185">
         <w:r>
           <w:rPr>
             <w:rStyle w:val="Hyperlink"/>
@@ -8037,33 +7800,24 @@
         </w:r>
       </w:hyperlink>
     </w:p>
-    <w:bookmarkEnd w:id="199"/>
-    <w:bookmarkStart w:id="201" w:name="ref-towler_are_2019"/>
+    <w:bookmarkEnd w:id="186"/>
+    <w:bookmarkStart w:id="187" w:name="ref-tshidzumba2019a"/>
     <w:p>
       <w:pPr>
         <w:pStyle w:val="Bibliography"/>
       </w:pPr>
       <w:r>
-        <w:t xml:space="preserve">Towler, A., Kemp, R. I., Bruce, V., Burton, A. M., Dunn, J. D., &amp; White, D. (2019). Are face recognition abilities in humans and sheep really</w:t>
-      </w:r>
-      <w:r>
-        <w:t xml:space="preserve"> </w:t>
-      </w:r>
-      <w:r>
-        <w:t xml:space="preserve">“comparable”</w:t>
-      </w:r>
-      <w:r>
-        <w:t xml:space="preserve">?</w:t>
-      </w:r>
-      <w:r>
-        <w:t xml:space="preserve"> </w:t>
-      </w:r>
-      <w:r>
-        <w:rPr>
-          <w:iCs/>
-          <w:i/>
-        </w:rPr>
-        <w:t xml:space="preserve">Royal Society Open Science</w:t>
+        <w:t xml:space="preserve">Tshidzumba, N. A. (2019). The selfie culture: Identity creation and status conferral on social media.</w:t>
+      </w:r>
+      <w:r>
+        <w:t xml:space="preserve"> </w:t>
+      </w:r>
+      <w:r>
+        <w:rPr>
+          <w:iCs/>
+          <w:i/>
+        </w:rPr>
+        <w:t xml:space="preserve">Gender &amp; Behaviour</w:t>
       </w:r>
       <w:r>
         <w:t xml:space="preserve">,</w:t>
@@ -8076,41 +7830,30 @@
           <w:iCs/>
           <w:i/>
         </w:rPr>
-        <w:t xml:space="preserve">6</w:t>
-      </w:r>
-      <w:r>
-        <w:t xml:space="preserve">(1), 180772.</w:t>
-      </w:r>
-      <w:r>
-        <w:t xml:space="preserve"> </w:t>
-      </w:r>
-      <w:hyperlink r:id="rId200">
-        <w:r>
-          <w:rPr>
-            <w:rStyle w:val="Hyperlink"/>
-          </w:rPr>
-          <w:t xml:space="preserve">https://doi.org/10.1098/rsos.180772</w:t>
-        </w:r>
-      </w:hyperlink>
-    </w:p>
-    <w:bookmarkEnd w:id="201"/>
-    <w:bookmarkStart w:id="202" w:name="ref-tshidzumba2019a"/>
+        <w:t xml:space="preserve">17</w:t>
+      </w:r>
+      <w:r>
+        <w:t xml:space="preserve">(3), 13577–13584.</w:t>
+      </w:r>
+    </w:p>
+    <w:bookmarkEnd w:id="187"/>
+    <w:bookmarkStart w:id="189" w:name="ref-white2016a"/>
     <w:p>
       <w:pPr>
         <w:pStyle w:val="Bibliography"/>
       </w:pPr>
       <w:r>
-        <w:t xml:space="preserve">Tshidzumba, N. A. (2019). The selfie culture: Identity creation and status conferral on social media.</w:t>
-      </w:r>
-      <w:r>
-        <w:t xml:space="preserve"> </w:t>
-      </w:r>
-      <w:r>
-        <w:rPr>
-          <w:iCs/>
-          <w:i/>
-        </w:rPr>
-        <w:t xml:space="preserve">Gender &amp; Behaviour</w:t>
+        <w:t xml:space="preserve">White, D., Burton, A. L., &amp; Kemp, R. I. (2016). Not looking yourself: The cost of self-selecting photographs for identity verification.</w:t>
+      </w:r>
+      <w:r>
+        <w:t xml:space="preserve"> </w:t>
+      </w:r>
+      <w:r>
+        <w:rPr>
+          <w:iCs/>
+          <w:i/>
+        </w:rPr>
+        <w:t xml:space="preserve">British Journal of Psychology</w:t>
       </w:r>
       <w:r>
         <w:t xml:space="preserve">,</w:t>
@@ -8123,148 +7866,6 @@
           <w:iCs/>
           <w:i/>
         </w:rPr>
-        <w:t xml:space="preserve">17</w:t>
-      </w:r>
-      <w:r>
-        <w:t xml:space="preserve">(3), 13577–13584.</w:t>
-      </w:r>
-    </w:p>
-    <w:bookmarkEnd w:id="202"/>
-    <w:bookmarkStart w:id="204" w:name="ref-valentine_upside-down_1988"/>
-    <w:p>
-      <w:pPr>
-        <w:pStyle w:val="Bibliography"/>
-      </w:pPr>
-      <w:r>
-        <w:t xml:space="preserve">Valentine, T. (1988). Upside-down faces:</w:t>
-      </w:r>
-      <w:r>
-        <w:t xml:space="preserve"> </w:t>
-      </w:r>
-      <w:r>
-        <w:t xml:space="preserve">A</w:t>
-      </w:r>
-      <w:r>
-        <w:t xml:space="preserve"> </w:t>
-      </w:r>
-      <w:r>
-        <w:t xml:space="preserve">review of the effect of inversion upon face recognition.</w:t>
-      </w:r>
-      <w:r>
-        <w:t xml:space="preserve"> </w:t>
-      </w:r>
-      <w:r>
-        <w:rPr>
-          <w:iCs/>
-          <w:i/>
-        </w:rPr>
-        <w:t xml:space="preserve">British Journal of Psychology</w:t>
-      </w:r>
-      <w:r>
-        <w:t xml:space="preserve">,</w:t>
-      </w:r>
-      <w:r>
-        <w:t xml:space="preserve"> </w:t>
-      </w:r>
-      <w:r>
-        <w:rPr>
-          <w:iCs/>
-          <w:i/>
-        </w:rPr>
-        <w:t xml:space="preserve">79</w:t>
-      </w:r>
-      <w:r>
-        <w:t xml:space="preserve">(4), 471–491.</w:t>
-      </w:r>
-      <w:r>
-        <w:t xml:space="preserve"> </w:t>
-      </w:r>
-      <w:hyperlink r:id="rId203">
-        <w:r>
-          <w:rPr>
-            <w:rStyle w:val="Hyperlink"/>
-          </w:rPr>
-          <w:t xml:space="preserve">https://doi.org/10.1111/j.2044-8295.1988.tb02747.x</w:t>
-        </w:r>
-      </w:hyperlink>
-    </w:p>
-    <w:bookmarkEnd w:id="204"/>
-    <w:bookmarkStart w:id="206" w:name="ref-waidmann_local_2022"/>
-    <w:p>
-      <w:pPr>
-        <w:pStyle w:val="Bibliography"/>
-      </w:pPr>
-      <w:r>
-        <w:t xml:space="preserve">Waidmann, E. N., Koyano, K. W., Hong, J. J., Russ, B. E., &amp; Leopold, D. A. (2022). Local features drive identity responses in macaque anterior face patches.</w:t>
-      </w:r>
-      <w:r>
-        <w:t xml:space="preserve"> </w:t>
-      </w:r>
-      <w:r>
-        <w:rPr>
-          <w:iCs/>
-          <w:i/>
-        </w:rPr>
-        <w:t xml:space="preserve">Nature Communications</w:t>
-      </w:r>
-      <w:r>
-        <w:t xml:space="preserve">,</w:t>
-      </w:r>
-      <w:r>
-        <w:t xml:space="preserve"> </w:t>
-      </w:r>
-      <w:r>
-        <w:rPr>
-          <w:iCs/>
-          <w:i/>
-        </w:rPr>
-        <w:t xml:space="preserve">13</w:t>
-      </w:r>
-      <w:r>
-        <w:t xml:space="preserve">(1), 5592.</w:t>
-      </w:r>
-      <w:r>
-        <w:t xml:space="preserve"> </w:t>
-      </w:r>
-      <w:hyperlink r:id="rId205">
-        <w:r>
-          <w:rPr>
-            <w:rStyle w:val="Hyperlink"/>
-          </w:rPr>
-          <w:t xml:space="preserve">https://doi.org/10.1038/s41467-022-33240-w</w:t>
-        </w:r>
-      </w:hyperlink>
-    </w:p>
-    <w:bookmarkEnd w:id="206"/>
-    <w:bookmarkStart w:id="208" w:name="ref-white2016a"/>
-    <w:p>
-      <w:pPr>
-        <w:pStyle w:val="Bibliography"/>
-      </w:pPr>
-      <w:r>
-        <w:t xml:space="preserve">White, D., Burton, A. L., &amp; Kemp, R. I. (2016). Not looking yourself: The cost of self-selecting photographs for identity verification.</w:t>
-      </w:r>
-      <w:r>
-        <w:t xml:space="preserve"> </w:t>
-      </w:r>
-      <w:r>
-        <w:rPr>
-          <w:iCs/>
-          <w:i/>
-        </w:rPr>
-        <w:t xml:space="preserve">British Journal of Psychology</w:t>
-      </w:r>
-      <w:r>
-        <w:t xml:space="preserve">,</w:t>
-      </w:r>
-      <w:r>
-        <w:t xml:space="preserve"> </w:t>
-      </w:r>
-      <w:r>
-        <w:rPr>
-          <w:iCs/>
-          <w:i/>
-        </w:rPr>
         <w:t xml:space="preserve">107</w:t>
       </w:r>
       <w:r>
@@ -8273,7 +7874,7 @@
       <w:r>
         <w:t xml:space="preserve"> </w:t>
       </w:r>
-      <w:hyperlink r:id="rId207">
+      <w:hyperlink r:id="rId188">
         <w:r>
           <w:rPr>
             <w:rStyle w:val="Hyperlink"/>
@@ -8282,24 +7883,24 @@
         </w:r>
       </w:hyperlink>
     </w:p>
-    <w:bookmarkEnd w:id="208"/>
-    <w:bookmarkStart w:id="210" w:name="ref-white_individual_2022"/>
+    <w:bookmarkEnd w:id="189"/>
+    <w:bookmarkStart w:id="191" w:name="ref-wiese2021a"/>
     <w:p>
       <w:pPr>
         <w:pStyle w:val="Bibliography"/>
       </w:pPr>
       <w:r>
-        <w:t xml:space="preserve">White, D., &amp; Burton, A. M. (2022). Individual differences and the multidimensional nature of face perception.</w:t>
-      </w:r>
-      <w:r>
-        <w:t xml:space="preserve"> </w:t>
-      </w:r>
-      <w:r>
-        <w:rPr>
-          <w:iCs/>
-          <w:i/>
-        </w:rPr>
-        <w:t xml:space="preserve">Nature Reviews Psychology</w:t>
+        <w:t xml:space="preserve">Wiese, H., Hobden, G., Siilbek, E., Martignac, V., Flack, T. R., Ritchie, K. L., Young, A. W., &amp; Burton, A. M. (2021). Familiarity is familiarity is familiarity: Event-related brain potentials reveal qualitatively similar representations of personally familiar and famous faces.</w:t>
+      </w:r>
+      <w:r>
+        <w:t xml:space="preserve"> </w:t>
+      </w:r>
+      <w:r>
+        <w:rPr>
+          <w:iCs/>
+          <w:i/>
+        </w:rPr>
+        <w:t xml:space="preserve">Journal of Experimental Psychology: Learning, Memory, and Cognition</w:t>
       </w:r>
       <w:r>
         <w:t xml:space="preserve">,</w:t>
@@ -8312,53 +7913,6 @@
           <w:iCs/>
           <w:i/>
         </w:rPr>
-        <w:t xml:space="preserve">1</w:t>
-      </w:r>
-      <w:r>
-        <w:t xml:space="preserve">(5), 287–300.</w:t>
-      </w:r>
-      <w:r>
-        <w:t xml:space="preserve"> </w:t>
-      </w:r>
-      <w:hyperlink r:id="rId209">
-        <w:r>
-          <w:rPr>
-            <w:rStyle w:val="Hyperlink"/>
-          </w:rPr>
-          <w:t xml:space="preserve">https://doi.org/10.1038/s44159-022-00041-3</w:t>
-        </w:r>
-      </w:hyperlink>
-    </w:p>
-    <w:bookmarkEnd w:id="210"/>
-    <w:bookmarkStart w:id="212" w:name="ref-wiese2021a"/>
-    <w:p>
-      <w:pPr>
-        <w:pStyle w:val="Bibliography"/>
-      </w:pPr>
-      <w:r>
-        <w:t xml:space="preserve">Wiese, H., Hobden, G., Siilbek, E., Martignac, V., Flack, T. R., Ritchie, K. L., Young, A. W., &amp; Burton, A. M. (2021). Familiarity is familiarity is familiarity: Event-related brain potentials reveal qualitatively similar representations of personally familiar and famous faces.</w:t>
-      </w:r>
-      <w:r>
-        <w:t xml:space="preserve"> </w:t>
-      </w:r>
-      <w:r>
-        <w:rPr>
-          <w:iCs/>
-          <w:i/>
-        </w:rPr>
-        <w:t xml:space="preserve">Journal of Experimental Psychology: Learning, Memory, and Cognition</w:t>
-      </w:r>
-      <w:r>
-        <w:t xml:space="preserve">,</w:t>
-      </w:r>
-      <w:r>
-        <w:t xml:space="preserve"> </w:t>
-      </w:r>
-      <w:r>
-        <w:rPr>
-          <w:iCs/>
-          <w:i/>
-        </w:rPr>
         <w:t xml:space="preserve">48</w:t>
       </w:r>
       <w:r>
@@ -8367,7 +7921,7 @@
       <w:r>
         <w:t xml:space="preserve"> </w:t>
       </w:r>
-      <w:hyperlink r:id="rId211">
+      <w:hyperlink r:id="rId190">
         <w:r>
           <w:rPr>
             <w:rStyle w:val="Hyperlink"/>
@@ -8376,8 +7930,8 @@
         </w:r>
       </w:hyperlink>
     </w:p>
-    <w:bookmarkEnd w:id="212"/>
-    <w:bookmarkStart w:id="214" w:name="ref-wiese2019a"/>
+    <w:bookmarkEnd w:id="191"/>
+    <w:bookmarkStart w:id="193" w:name="ref-wiese2019a"/>
     <w:p>
       <w:pPr>
         <w:pStyle w:val="Bibliography"/>
@@ -8414,7 +7968,7 @@
       <w:r>
         <w:t xml:space="preserve"> </w:t>
       </w:r>
-      <w:hyperlink r:id="rId213">
+      <w:hyperlink r:id="rId192">
         <w:r>
           <w:rPr>
             <w:rStyle w:val="Hyperlink"/>
@@ -8423,8 +7977,8 @@
         </w:r>
       </w:hyperlink>
     </w:p>
-    <w:bookmarkEnd w:id="214"/>
-    <w:bookmarkStart w:id="216" w:name="ref-yang2014a"/>
+    <w:bookmarkEnd w:id="193"/>
+    <w:bookmarkStart w:id="195" w:name="ref-yang2014a"/>
     <w:p>
       <w:pPr>
         <w:pStyle w:val="Bibliography"/>
@@ -8461,7 +8015,7 @@
       <w:r>
         <w:t xml:space="preserve"> </w:t>
       </w:r>
-      <w:hyperlink r:id="rId215">
+      <w:hyperlink r:id="rId194">
         <w:r>
           <w:rPr>
             <w:rStyle w:val="Hyperlink"/>
@@ -8470,8 +8024,8 @@
         </w:r>
       </w:hyperlink>
     </w:p>
-    <w:bookmarkEnd w:id="216"/>
-    <w:bookmarkStart w:id="218" w:name="ref-young2017a"/>
+    <w:bookmarkEnd w:id="195"/>
+    <w:bookmarkStart w:id="197" w:name="ref-young2017a"/>
     <w:p>
       <w:pPr>
         <w:pStyle w:val="Bibliography"/>
@@ -8508,7 +8062,7 @@
       <w:r>
         <w:t xml:space="preserve"> </w:t>
       </w:r>
-      <w:hyperlink r:id="rId217">
+      <w:hyperlink r:id="rId196">
         <w:r>
           <w:rPr>
             <w:rStyle w:val="Hyperlink"/>
@@ -8517,8 +8071,8 @@
         </w:r>
       </w:hyperlink>
     </w:p>
-    <w:bookmarkEnd w:id="218"/>
-    <w:bookmarkStart w:id="220" w:name="ref-zimmermann2019a"/>
+    <w:bookmarkEnd w:id="197"/>
+    <w:bookmarkStart w:id="199" w:name="ref-zimmermann2019a"/>
     <w:p>
       <w:pPr>
         <w:pStyle w:val="Bibliography"/>
@@ -8555,7 +8109,7 @@
       <w:r>
         <w:t xml:space="preserve"> </w:t>
       </w:r>
-      <w:hyperlink r:id="rId219">
+      <w:hyperlink r:id="rId198">
         <w:r>
           <w:rPr>
             <w:rStyle w:val="Hyperlink"/>
@@ -8564,10 +8118,10 @@
         </w:r>
       </w:hyperlink>
     </w:p>
-    <w:bookmarkEnd w:id="220"/>
-    <w:bookmarkEnd w:id="221"/>
-    <w:bookmarkEnd w:id="222"/>
-    <w:bookmarkEnd w:id="223"/>
+    <w:bookmarkEnd w:id="199"/>
+    <w:bookmarkEnd w:id="200"/>
+    <w:bookmarkEnd w:id="201"/>
+    <w:bookmarkEnd w:id="202"/>
     <w:sectPr/>
   </w:body>
 </w:document>

</xml_diff>

<commit_message>
Re-rendered to get rid of bug where it doesn't update the .docx
</commit_message>
<xml_diff>
--- a/_manuscript/index.docx
+++ b/_manuscript/index.docx
@@ -1660,32 +1660,6 @@
         </w:r>
       </w:hyperlink>
     </w:p>
-    <w:p>
-      <w:pPr>
-        <w:pStyle w:val="BodyText"/>
-      </w:pPr>
-      <w:r>
-        <w:rPr>
-          <w:vertAlign w:val="subscript"/>
-        </w:rPr>
-        <w:t xml:space="preserve">Source:</w:t>
-      </w:r>
-      <w:r>
-        <w:rPr>
-          <w:vertAlign w:val="subscript"/>
-        </w:rPr>
-        <w:t xml:space="preserve"> </w:t>
-      </w:r>
-      <w:hyperlink r:id="rId20">
-        <w:r>
-          <w:rPr>
-            <w:rStyle w:val="Hyperlink"/>
-            <w:vertAlign w:val="subscript"/>
-          </w:rPr>
-          <w:t xml:space="preserve">Article Notebook</w:t>
-        </w:r>
-      </w:hyperlink>
-    </w:p>
     <w:bookmarkStart w:id="28" w:name="introduction"/>
     <w:p>
       <w:pPr>
@@ -2571,7 +2545,47 @@
         <w:pStyle w:val="BodyText"/>
       </w:pPr>
       <w:r>
-        <w:t xml:space="preserve">The images were presented within a 128-pixel rectangle and viewed from a distance of 57 centimetres. Faces were presented upright or inverted 180°. To ensure any transients from the onset of stimuli were masked, a mask stream was created using a series of 192-pixel (6°) square patches of randomly-generated noise filtered with a</w:t>
+        <w:t xml:space="preserve">The images were presented within a 128-pixel rectangle and viewed from a distance of 57 centimetres. Faces were presented upright or inverted 180</w:t>
+      </w:r>
+      <m:oMath>
+        <m:sSup>
+          <m:e>
+            <m:r>
+              <m:t>​</m:t>
+            </m:r>
+          </m:e>
+          <m:sup>
+            <m:r>
+              <m:rPr>
+                <m:sty m:val="p"/>
+              </m:rPr>
+              <m:t>∘</m:t>
+            </m:r>
+          </m:sup>
+        </m:sSup>
+      </m:oMath>
+      <w:r>
+        <w:t xml:space="preserve">. To ensure any transients from the onset of stimuli were masked, a mask stream was created using a series of 192-pixel (6</w:t>
+      </w:r>
+      <m:oMath>
+        <m:sSup>
+          <m:e>
+            <m:r>
+              <m:t>​</m:t>
+            </m:r>
+          </m:e>
+          <m:sup>
+            <m:r>
+              <m:rPr>
+                <m:sty m:val="p"/>
+              </m:rPr>
+              <m:t>∘</m:t>
+            </m:r>
+          </m:sup>
+        </m:sSup>
+      </m:oMath>
+      <w:r>
+        <w:t xml:space="preserve">) square patches of randomly-generated noise filtered with a</w:t>
       </w:r>
       <w:r>
         <w:t xml:space="preserve"> </w:t>
@@ -2942,7 +2956,7 @@
         <w:pStyle w:val="FirstParagraph"/>
       </w:pPr>
       <w:r>
-        <w:t xml:space="preserve">Assumption testing for the two-way repeated-measures analysis of variance (ANOVA) indicated no violated assumptions. Visual inspection of Q-Q plots showed a normal distribution of face recognition times in each condition and no obvious outliers. Homogeneity of variance was assumed, as Fmax scores were below 10, in both upright,</w:t>
+        <w:t xml:space="preserve">Assumption testing for the two-way repeated-measures analysis of variance (ANOVA) indicated no violated assumptions. Visual inspection of Q-Q plots showed a normal distribution of face recognition times in each condition and no obvious outliers. Homogeneity of variance was assumed, as</w:t>
       </w:r>
       <w:r>
         <w:t xml:space="preserve"> </w:t>
@@ -2966,18 +2980,12 @@
             </m:r>
           </m:sub>
         </m:sSub>
-        <m:r>
-          <m:rPr>
-            <m:sty m:val="p"/>
-          </m:rPr>
-          <m:t>=</m:t>
-        </m:r>
-        <m:r>
-          <m:t>2.110</m:t>
-        </m:r>
       </m:oMath>
       <w:r>
-        <w:t xml:space="preserve">, and inverted,</w:t>
+        <w:t xml:space="preserve"> </w:t>
+      </w:r>
+      <w:r>
+        <w:t xml:space="preserve">scores were below 10, in both upright,</w:t>
       </w:r>
       <w:r>
         <w:t xml:space="preserve"> </w:t>
@@ -3008,6 +3016,41 @@
           <m:t>=</m:t>
         </m:r>
         <m:r>
+          <m:t>2.110</m:t>
+        </m:r>
+      </m:oMath>
+      <w:r>
+        <w:t xml:space="preserve">, and inverted,</w:t>
+      </w:r>
+      <w:r>
+        <w:t xml:space="preserve"> </w:t>
+      </w:r>
+      <m:oMath>
+        <m:sSub>
+          <m:e>
+            <m:r>
+              <m:t>F</m:t>
+            </m:r>
+          </m:e>
+          <m:sub>
+            <m:r>
+              <m:t>m</m:t>
+            </m:r>
+            <m:r>
+              <m:t>a</m:t>
+            </m:r>
+            <m:r>
+              <m:t>x</m:t>
+            </m:r>
+          </m:sub>
+        </m:sSub>
+        <m:r>
+          <m:rPr>
+            <m:sty m:val="p"/>
+          </m:rPr>
+          <m:t>=</m:t>
+        </m:r>
+        <m:r>
           <m:t>1.697</m:t>
         </m:r>
       </m:oMath>
@@ -3125,7 +3168,7 @@
         <w:pStyle w:val="BodyText"/>
       </w:pPr>
       <w:r>
-        <w:t xml:space="preserve">A 2 x 3 repeated-measures analysis of variance (ANOVA) was used to explore the effects of face familiarity on face recognition time. The ANOVA showed a main effect of familiarity, with significant differences in face recognition times between unfamiliar, familiar and self-face conditions</w:t>
+        <w:t xml:space="preserve">A 2 x 3 repeated-measures analysis of variance (ANOVA) with age as a continuous covariate was used to explore the effects of face familiarity on face recognition time. The ANOVA showed a main effect of familiarity, with significant differences in face recognition times between unfamiliar, familiar and self-face conditions</w:t>
       </w:r>
       <w:r>
         <w:t xml:space="preserve"> </w:t>
@@ -3695,7 +3738,7 @@
         <w:pStyle w:val="BodyText"/>
       </w:pPr>
       <w:r>
-        <w:t xml:space="preserve">A small but significant interaction was also observed between age and condition,</w:t>
+        <w:t xml:space="preserve">In this analysis, age was also included as a continuous covariate. A small but significant interaction was also observed between age and condition,</w:t>
       </w:r>
       <w:r>
         <w:t xml:space="preserve"> </w:t>

</xml_diff>